<commit_message>
1. Category Create and Edit both combined in to one form
2. in edit route json data passed to category form other wise null data passed

3. next step is set input values for upadating data
</commit_message>
<xml_diff>
--- a/Projet_details/Quetation_ans.docx
+++ b/Projet_details/Quetation_ans.docx
@@ -1886,19 +1886,7 @@
         <w:rPr>
           <w:sz w:val="30"/>
         </w:rPr>
-        <w:t>------</w:t>
-      </w:r>
-      <w:r>
-        <w:rPr>
-          <w:sz w:val="30"/>
-        </w:rPr>
-        <w:t xml:space="preserve"> (</w:t>
-      </w:r>
-      <w:r>
-        <w:rPr>
-          <w:sz w:val="30"/>
-        </w:rPr>
-        <w:t xml:space="preserve">How to setup </w:t>
+        <w:t xml:space="preserve">------ (How to setup </w:t>
       </w:r>
       <w:r>
         <w:rPr>
@@ -1910,13 +1898,7 @@
         <w:rPr>
           <w:sz w:val="30"/>
         </w:rPr>
-        <w:t xml:space="preserve"> </w:t>
-      </w:r>
-      <w:r>
-        <w:rPr>
-          <w:sz w:val="30"/>
-        </w:rPr>
-        <w:t xml:space="preserve">) </w:t>
+        <w:t xml:space="preserve"> ) </w:t>
       </w:r>
       <w:r>
         <w:rPr>
@@ -2929,8 +2911,6 @@
           <w:shd w:val="clear" w:color="auto" w:fill="EFF0F1"/>
         </w:rPr>
       </w:pPr>
-      <w:bookmarkStart w:id="0" w:name="_GoBack"/>
-      <w:bookmarkEnd w:id="0"/>
     </w:p>
     <w:p>
       <w:pPr>
@@ -3255,7 +3235,13 @@
         <w:rPr>
           <w:sz w:val="30"/>
         </w:rPr>
-        <w:t xml:space="preserve"> 9</w:t>
+        <w:t xml:space="preserve"> </w:t>
+      </w:r>
+      <w:r>
+        <w:rPr>
+          <w:sz w:val="30"/>
+        </w:rPr>
+        <w:t>14</w:t>
       </w:r>
       <w:r>
         <w:rPr>
@@ -3275,6 +3261,808 @@
         </w:rPr>
         <w:t>________________</w:t>
       </w:r>
+    </w:p>
+    <w:p>
+      <w:pPr>
+        <w:rPr>
+          <w:sz w:val="30"/>
+        </w:rPr>
+      </w:pPr>
+      <w:r>
+        <w:rPr>
+          <w:sz w:val="30"/>
+        </w:rPr>
+        <w:t>-------(</w:t>
+      </w:r>
+      <w:r>
+        <w:rPr>
+          <w:sz w:val="30"/>
+        </w:rPr>
+        <w:t>laravel find by id and convert to json</w:t>
+      </w:r>
+      <w:r>
+        <w:rPr>
+          <w:sz w:val="30"/>
+        </w:rPr>
+        <w:t>)</w:t>
+      </w:r>
+      <w:r>
+        <w:t xml:space="preserve"> </w:t>
+      </w:r>
+      <w:r>
+        <w:rPr>
+          <w:sz w:val="30"/>
+        </w:rPr>
+        <w:t>Serializing Models &amp; Collections</w:t>
+      </w:r>
+      <w:r>
+        <w:rPr>
+          <w:sz w:val="30"/>
+        </w:rPr>
+        <w:t xml:space="preserve"> , </w:t>
+      </w:r>
+      <w:r>
+        <w:rPr>
+          <w:sz w:val="30"/>
+        </w:rPr>
+        <w:t>Serializing To JSON</w:t>
+      </w:r>
+      <w:r>
+        <w:rPr>
+          <w:sz w:val="30"/>
+        </w:rPr>
+        <w:t xml:space="preserve"> And </w:t>
+      </w:r>
+      <w:r>
+        <w:rPr>
+          <w:sz w:val="30"/>
+        </w:rPr>
+        <w:t>Serializing To Arrays</w:t>
+      </w:r>
+    </w:p>
+    <w:p>
+      <w:pPr>
+        <w:tabs>
+          <w:tab w:val="left" w:pos="916"/>
+          <w:tab w:val="left" w:pos="1832"/>
+          <w:tab w:val="left" w:pos="2748"/>
+          <w:tab w:val="left" w:pos="3664"/>
+          <w:tab w:val="left" w:pos="4580"/>
+          <w:tab w:val="left" w:pos="5496"/>
+          <w:tab w:val="left" w:pos="6412"/>
+          <w:tab w:val="left" w:pos="7328"/>
+          <w:tab w:val="left" w:pos="8244"/>
+          <w:tab w:val="left" w:pos="9160"/>
+          <w:tab w:val="left" w:pos="10076"/>
+          <w:tab w:val="left" w:pos="10992"/>
+          <w:tab w:val="left" w:pos="11908"/>
+          <w:tab w:val="left" w:pos="12824"/>
+          <w:tab w:val="left" w:pos="13740"/>
+          <w:tab w:val="left" w:pos="14656"/>
+        </w:tabs>
+        <w:spacing w:before="150" w:after="300" w:line="240" w:lineRule="auto"/>
+        <w:textAlignment w:val="center"/>
+        <w:rPr>
+          <w:rFonts w:ascii="Consolas" w:eastAsia="Times New Roman" w:hAnsi="Consolas" w:cs="Courier New"/>
+          <w:color w:val="999999"/>
+          <w:sz w:val="18"/>
+          <w:szCs w:val="18"/>
+        </w:rPr>
+      </w:pPr>
+      <w:r>
+        <w:rPr>
+          <w:rFonts w:ascii="Consolas" w:eastAsia="Times New Roman" w:hAnsi="Consolas" w:cs="Courier New"/>
+          <w:color w:val="4EA1DF"/>
+          <w:sz w:val="18"/>
+          <w:szCs w:val="18"/>
+        </w:rPr>
+        <w:t>$users</w:t>
+      </w:r>
+      <w:r>
+        <w:rPr>
+          <w:rFonts w:ascii="Consolas" w:eastAsia="Times New Roman" w:hAnsi="Consolas" w:cs="Courier New"/>
+          <w:color w:val="000000"/>
+          <w:sz w:val="18"/>
+          <w:szCs w:val="18"/>
+        </w:rPr>
+        <w:t xml:space="preserve"> </w:t>
+      </w:r>
+      <w:r>
+        <w:rPr>
+          <w:rFonts w:ascii="Consolas" w:eastAsia="Times New Roman" w:hAnsi="Consolas" w:cs="Courier New"/>
+          <w:color w:val="555555"/>
+          <w:sz w:val="18"/>
+          <w:szCs w:val="18"/>
+        </w:rPr>
+        <w:t>=</w:t>
+      </w:r>
+      <w:r>
+        <w:rPr>
+          <w:rFonts w:ascii="Consolas" w:eastAsia="Times New Roman" w:hAnsi="Consolas" w:cs="Courier New"/>
+          <w:color w:val="000000"/>
+          <w:sz w:val="18"/>
+          <w:szCs w:val="18"/>
+        </w:rPr>
+        <w:t xml:space="preserve"> </w:t>
+      </w:r>
+      <w:r>
+        <w:rPr>
+          <w:rFonts w:ascii="Consolas" w:eastAsia="Times New Roman" w:hAnsi="Consolas" w:cs="Courier New"/>
+          <w:color w:val="DA564A"/>
+          <w:sz w:val="18"/>
+          <w:szCs w:val="18"/>
+        </w:rPr>
+        <w:t>App</w:t>
+      </w:r>
+      <w:r>
+        <w:rPr>
+          <w:rFonts w:ascii="Consolas" w:eastAsia="Times New Roman" w:hAnsi="Consolas" w:cs="Courier New"/>
+          <w:color w:val="999999"/>
+          <w:sz w:val="18"/>
+          <w:szCs w:val="18"/>
+        </w:rPr>
+        <w:t>\</w:t>
+      </w:r>
+      <w:r>
+        <w:rPr>
+          <w:rFonts w:ascii="Consolas" w:eastAsia="Times New Roman" w:hAnsi="Consolas" w:cs="Courier New"/>
+          <w:color w:val="DA564A"/>
+          <w:sz w:val="18"/>
+          <w:szCs w:val="18"/>
+        </w:rPr>
+        <w:t>User</w:t>
+      </w:r>
+      <w:r>
+        <w:rPr>
+          <w:rFonts w:ascii="Consolas" w:eastAsia="Times New Roman" w:hAnsi="Consolas" w:cs="Courier New"/>
+          <w:color w:val="999999"/>
+          <w:sz w:val="18"/>
+          <w:szCs w:val="18"/>
+        </w:rPr>
+        <w:t>::</w:t>
+      </w:r>
+      <w:r>
+        <w:rPr>
+          <w:rFonts w:ascii="Consolas" w:eastAsia="Times New Roman" w:hAnsi="Consolas" w:cs="Courier New"/>
+          <w:color w:val="555555"/>
+          <w:sz w:val="18"/>
+          <w:szCs w:val="18"/>
+        </w:rPr>
+        <w:t>all</w:t>
+      </w:r>
+      <w:r>
+        <w:rPr>
+          <w:rFonts w:ascii="Consolas" w:eastAsia="Times New Roman" w:hAnsi="Consolas" w:cs="Courier New"/>
+          <w:color w:val="999999"/>
+          <w:sz w:val="18"/>
+          <w:szCs w:val="18"/>
+        </w:rPr>
+        <w:t>();</w:t>
+      </w:r>
+    </w:p>
+    <w:p>
+      <w:pPr>
+        <w:tabs>
+          <w:tab w:val="left" w:pos="916"/>
+          <w:tab w:val="left" w:pos="1832"/>
+          <w:tab w:val="left" w:pos="2748"/>
+          <w:tab w:val="left" w:pos="3664"/>
+          <w:tab w:val="left" w:pos="4580"/>
+          <w:tab w:val="left" w:pos="5496"/>
+          <w:tab w:val="left" w:pos="6412"/>
+          <w:tab w:val="left" w:pos="7328"/>
+          <w:tab w:val="left" w:pos="8244"/>
+          <w:tab w:val="left" w:pos="9160"/>
+          <w:tab w:val="left" w:pos="10076"/>
+          <w:tab w:val="left" w:pos="10992"/>
+          <w:tab w:val="left" w:pos="11908"/>
+          <w:tab w:val="left" w:pos="12824"/>
+          <w:tab w:val="left" w:pos="13740"/>
+          <w:tab w:val="left" w:pos="14656"/>
+        </w:tabs>
+        <w:spacing w:before="150" w:after="300" w:line="240" w:lineRule="auto"/>
+        <w:textAlignment w:val="center"/>
+        <w:rPr>
+          <w:rFonts w:ascii="Consolas" w:eastAsia="Times New Roman" w:hAnsi="Consolas" w:cs="Courier New"/>
+          <w:color w:val="000000"/>
+          <w:sz w:val="18"/>
+          <w:szCs w:val="18"/>
+        </w:rPr>
+      </w:pPr>
+      <w:r>
+        <w:rPr>
+          <w:rFonts w:ascii="Consolas" w:eastAsia="Times New Roman" w:hAnsi="Consolas" w:cs="Courier New"/>
+          <w:color w:val="0077AA"/>
+          <w:sz w:val="18"/>
+          <w:szCs w:val="18"/>
+        </w:rPr>
+        <w:t>return</w:t>
+      </w:r>
+      <w:r>
+        <w:rPr>
+          <w:rFonts w:ascii="Consolas" w:eastAsia="Times New Roman" w:hAnsi="Consolas" w:cs="Courier New"/>
+          <w:color w:val="000000"/>
+          <w:sz w:val="18"/>
+          <w:szCs w:val="18"/>
+        </w:rPr>
+        <w:t xml:space="preserve"> </w:t>
+      </w:r>
+      <w:r>
+        <w:rPr>
+          <w:rFonts w:ascii="Consolas" w:eastAsia="Times New Roman" w:hAnsi="Consolas" w:cs="Courier New"/>
+          <w:color w:val="4EA1DF"/>
+          <w:sz w:val="18"/>
+          <w:szCs w:val="18"/>
+        </w:rPr>
+        <w:t>$user</w:t>
+      </w:r>
+      <w:r>
+        <w:rPr>
+          <w:rFonts w:ascii="Consolas" w:eastAsia="Times New Roman" w:hAnsi="Consolas" w:cs="Courier New"/>
+          <w:color w:val="555555"/>
+          <w:sz w:val="18"/>
+          <w:szCs w:val="18"/>
+        </w:rPr>
+        <w:t>-&gt;toJson</w:t>
+      </w:r>
+      <w:r>
+        <w:rPr>
+          <w:rFonts w:ascii="Consolas" w:eastAsia="Times New Roman" w:hAnsi="Consolas" w:cs="Courier New"/>
+          <w:color w:val="999999"/>
+          <w:sz w:val="18"/>
+          <w:szCs w:val="18"/>
+        </w:rPr>
+        <w:t>();</w:t>
+      </w:r>
+    </w:p>
+    <w:p>
+      <w:pPr>
+        <w:tabs>
+          <w:tab w:val="left" w:pos="916"/>
+          <w:tab w:val="left" w:pos="1832"/>
+          <w:tab w:val="left" w:pos="2748"/>
+          <w:tab w:val="left" w:pos="3664"/>
+          <w:tab w:val="left" w:pos="4580"/>
+          <w:tab w:val="left" w:pos="5496"/>
+          <w:tab w:val="left" w:pos="6412"/>
+          <w:tab w:val="left" w:pos="7328"/>
+          <w:tab w:val="left" w:pos="8244"/>
+          <w:tab w:val="left" w:pos="9160"/>
+          <w:tab w:val="left" w:pos="10076"/>
+          <w:tab w:val="left" w:pos="10992"/>
+          <w:tab w:val="left" w:pos="11908"/>
+          <w:tab w:val="left" w:pos="12824"/>
+          <w:tab w:val="left" w:pos="13740"/>
+          <w:tab w:val="left" w:pos="14656"/>
+        </w:tabs>
+        <w:spacing w:before="150" w:after="300" w:line="240" w:lineRule="auto"/>
+        <w:textAlignment w:val="center"/>
+        <w:rPr>
+          <w:rFonts w:ascii="Consolas" w:eastAsia="Times New Roman" w:hAnsi="Consolas" w:cs="Courier New"/>
+          <w:color w:val="999999"/>
+          <w:sz w:val="18"/>
+          <w:szCs w:val="18"/>
+        </w:rPr>
+      </w:pPr>
+      <w:r>
+        <w:rPr>
+          <w:rFonts w:ascii="Consolas" w:eastAsia="Times New Roman" w:hAnsi="Consolas" w:cs="Courier New"/>
+          <w:color w:val="0077AA"/>
+          <w:sz w:val="18"/>
+          <w:szCs w:val="18"/>
+        </w:rPr>
+        <w:t>return</w:t>
+      </w:r>
+      <w:r>
+        <w:rPr>
+          <w:rFonts w:ascii="Consolas" w:eastAsia="Times New Roman" w:hAnsi="Consolas" w:cs="Courier New"/>
+          <w:color w:val="000000"/>
+          <w:sz w:val="18"/>
+          <w:szCs w:val="18"/>
+        </w:rPr>
+        <w:t xml:space="preserve"> </w:t>
+      </w:r>
+      <w:r>
+        <w:rPr>
+          <w:rFonts w:ascii="Consolas" w:eastAsia="Times New Roman" w:hAnsi="Consolas" w:cs="Courier New"/>
+          <w:color w:val="4EA1DF"/>
+          <w:sz w:val="18"/>
+          <w:szCs w:val="18"/>
+        </w:rPr>
+        <w:t>$users</w:t>
+      </w:r>
+      <w:r>
+        <w:rPr>
+          <w:rFonts w:ascii="Consolas" w:eastAsia="Times New Roman" w:hAnsi="Consolas" w:cs="Courier New"/>
+          <w:color w:val="555555"/>
+          <w:sz w:val="18"/>
+          <w:szCs w:val="18"/>
+        </w:rPr>
+        <w:t>-&gt;toArray</w:t>
+      </w:r>
+      <w:r>
+        <w:rPr>
+          <w:rFonts w:ascii="Consolas" w:eastAsia="Times New Roman" w:hAnsi="Consolas" w:cs="Courier New"/>
+          <w:color w:val="999999"/>
+          <w:sz w:val="18"/>
+          <w:szCs w:val="18"/>
+        </w:rPr>
+        <w:t>();</w:t>
+      </w:r>
+    </w:p>
+    <w:p>
+      <w:pPr>
+        <w:rPr>
+          <w:sz w:val="30"/>
+        </w:rPr>
+      </w:pPr>
+      <w:r>
+        <w:rPr>
+          <w:sz w:val="30"/>
+        </w:rPr>
+        <w:t xml:space="preserve">Src: </w:t>
+      </w:r>
+      <w:hyperlink r:id="rId13" w:history="1">
+        <w:r>
+          <w:rPr>
+            <w:rStyle w:val="Hyperlink"/>
+            <w:sz w:val="30"/>
+          </w:rPr>
+          <w:t>https://laravel.com/docs/5.7/eloquent-serialization</w:t>
+        </w:r>
+      </w:hyperlink>
+    </w:p>
+    <w:p>
+      <w:pPr>
+        <w:rPr>
+          <w:sz w:val="30"/>
+        </w:rPr>
+      </w:pPr>
+    </w:p>
+    <w:p>
+      <w:pPr>
+        <w:rPr>
+          <w:sz w:val="30"/>
+        </w:rPr>
+      </w:pPr>
+      <w:r>
+        <w:rPr>
+          <w:sz w:val="30"/>
+        </w:rPr>
+        <w:t>--------(</w:t>
+      </w:r>
+      <w:r>
+        <w:t xml:space="preserve"> </w:t>
+      </w:r>
+      <w:r>
+        <w:rPr>
+          <w:sz w:val="30"/>
+        </w:rPr>
+        <w:t>php array to javascript object</w:t>
+      </w:r>
+      <w:r>
+        <w:rPr>
+          <w:sz w:val="30"/>
+        </w:rPr>
+        <w:t xml:space="preserve">)  </w:t>
+      </w:r>
+      <w:r>
+        <w:rPr>
+          <w:sz w:val="30"/>
+        </w:rPr>
+        <w:t>convert php associative array into javascript object</w:t>
+      </w:r>
+    </w:p>
+    <w:p>
+      <w:pPr>
+        <w:shd w:val="clear" w:color="auto" w:fill="EFF0F1"/>
+        <w:tabs>
+          <w:tab w:val="left" w:pos="916"/>
+          <w:tab w:val="left" w:pos="1832"/>
+          <w:tab w:val="left" w:pos="2748"/>
+          <w:tab w:val="left" w:pos="3664"/>
+          <w:tab w:val="left" w:pos="4580"/>
+          <w:tab w:val="left" w:pos="5496"/>
+          <w:tab w:val="left" w:pos="6412"/>
+          <w:tab w:val="left" w:pos="7328"/>
+          <w:tab w:val="left" w:pos="8244"/>
+          <w:tab w:val="left" w:pos="9160"/>
+          <w:tab w:val="left" w:pos="10076"/>
+          <w:tab w:val="left" w:pos="10992"/>
+          <w:tab w:val="left" w:pos="11908"/>
+          <w:tab w:val="left" w:pos="12824"/>
+          <w:tab w:val="left" w:pos="13740"/>
+          <w:tab w:val="left" w:pos="14656"/>
+        </w:tabs>
+        <w:spacing w:after="0" w:line="240" w:lineRule="auto"/>
+        <w:textAlignment w:val="baseline"/>
+        <w:rPr>
+          <w:rFonts w:ascii="inherit" w:eastAsia="Times New Roman" w:hAnsi="inherit" w:cs="Courier New"/>
+          <w:color w:val="303336"/>
+          <w:sz w:val="20"/>
+          <w:szCs w:val="20"/>
+          <w:bdr w:val="none" w:sz="0" w:space="0" w:color="auto" w:frame="1"/>
+          <w:shd w:val="clear" w:color="auto" w:fill="EFF0F1"/>
+        </w:rPr>
+      </w:pPr>
+      <w:r>
+        <w:rPr>
+          <w:rFonts w:ascii="inherit" w:eastAsia="Times New Roman" w:hAnsi="inherit" w:cs="Courier New"/>
+          <w:color w:val="101094"/>
+          <w:sz w:val="20"/>
+          <w:szCs w:val="20"/>
+          <w:bdr w:val="none" w:sz="0" w:space="0" w:color="auto" w:frame="1"/>
+          <w:shd w:val="clear" w:color="auto" w:fill="EFF0F1"/>
+        </w:rPr>
+        <w:t>var</w:t>
+      </w:r>
+      <w:r>
+        <w:rPr>
+          <w:rFonts w:ascii="inherit" w:eastAsia="Times New Roman" w:hAnsi="inherit" w:cs="Courier New"/>
+          <w:color w:val="303336"/>
+          <w:sz w:val="20"/>
+          <w:szCs w:val="20"/>
+          <w:bdr w:val="none" w:sz="0" w:space="0" w:color="auto" w:frame="1"/>
+          <w:shd w:val="clear" w:color="auto" w:fill="EFF0F1"/>
+        </w:rPr>
+        <w:t xml:space="preserve"> words = &lt;?php echo json_encode($wordsArray) ?&gt;;</w:t>
+      </w:r>
+      <w:r>
+        <w:rPr>
+          <w:rFonts w:ascii="inherit" w:eastAsia="Times New Roman" w:hAnsi="inherit" w:cs="Courier New"/>
+          <w:color w:val="858C93"/>
+          <w:sz w:val="20"/>
+          <w:szCs w:val="20"/>
+          <w:bdr w:val="none" w:sz="0" w:space="0" w:color="auto" w:frame="1"/>
+          <w:shd w:val="clear" w:color="auto" w:fill="EFF0F1"/>
+        </w:rPr>
+        <w:t>// don't use quotes</w:t>
+      </w:r>
+    </w:p>
+    <w:p>
+      <w:pPr>
+        <w:shd w:val="clear" w:color="auto" w:fill="EFF0F1"/>
+        <w:tabs>
+          <w:tab w:val="left" w:pos="916"/>
+          <w:tab w:val="left" w:pos="1832"/>
+          <w:tab w:val="left" w:pos="2748"/>
+          <w:tab w:val="left" w:pos="3664"/>
+          <w:tab w:val="left" w:pos="4580"/>
+          <w:tab w:val="left" w:pos="5496"/>
+          <w:tab w:val="left" w:pos="6412"/>
+          <w:tab w:val="left" w:pos="7328"/>
+          <w:tab w:val="left" w:pos="8244"/>
+          <w:tab w:val="left" w:pos="9160"/>
+          <w:tab w:val="left" w:pos="10076"/>
+          <w:tab w:val="left" w:pos="10992"/>
+          <w:tab w:val="left" w:pos="11908"/>
+          <w:tab w:val="left" w:pos="12824"/>
+          <w:tab w:val="left" w:pos="13740"/>
+          <w:tab w:val="left" w:pos="14656"/>
+        </w:tabs>
+        <w:spacing w:after="0" w:line="240" w:lineRule="auto"/>
+        <w:textAlignment w:val="baseline"/>
+        <w:rPr>
+          <w:rFonts w:ascii="inherit" w:eastAsia="Times New Roman" w:hAnsi="inherit" w:cs="Courier New"/>
+          <w:color w:val="303336"/>
+          <w:sz w:val="20"/>
+          <w:szCs w:val="20"/>
+          <w:bdr w:val="none" w:sz="0" w:space="0" w:color="auto" w:frame="1"/>
+          <w:shd w:val="clear" w:color="auto" w:fill="EFF0F1"/>
+        </w:rPr>
+      </w:pPr>
+      <w:r>
+        <w:rPr>
+          <w:rFonts w:ascii="inherit" w:eastAsia="Times New Roman" w:hAnsi="inherit" w:cs="Courier New"/>
+          <w:color w:val="303336"/>
+          <w:sz w:val="20"/>
+          <w:szCs w:val="20"/>
+          <w:bdr w:val="none" w:sz="0" w:space="0" w:color="auto" w:frame="1"/>
+          <w:shd w:val="clear" w:color="auto" w:fill="EFF0F1"/>
+        </w:rPr>
+        <w:t xml:space="preserve">$.each(words, </w:t>
+      </w:r>
+      <w:r>
+        <w:rPr>
+          <w:rFonts w:ascii="inherit" w:eastAsia="Times New Roman" w:hAnsi="inherit" w:cs="Courier New"/>
+          <w:color w:val="101094"/>
+          <w:sz w:val="20"/>
+          <w:szCs w:val="20"/>
+          <w:bdr w:val="none" w:sz="0" w:space="0" w:color="auto" w:frame="1"/>
+          <w:shd w:val="clear" w:color="auto" w:fill="EFF0F1"/>
+        </w:rPr>
+        <w:t>function</w:t>
+      </w:r>
+      <w:r>
+        <w:rPr>
+          <w:rFonts w:ascii="inherit" w:eastAsia="Times New Roman" w:hAnsi="inherit" w:cs="Courier New"/>
+          <w:color w:val="303336"/>
+          <w:sz w:val="20"/>
+          <w:szCs w:val="20"/>
+          <w:bdr w:val="none" w:sz="0" w:space="0" w:color="auto" w:frame="1"/>
+          <w:shd w:val="clear" w:color="auto" w:fill="EFF0F1"/>
+        </w:rPr>
+        <w:t>(key, value) {</w:t>
+      </w:r>
+    </w:p>
+    <w:p>
+      <w:pPr>
+        <w:shd w:val="clear" w:color="auto" w:fill="EFF0F1"/>
+        <w:tabs>
+          <w:tab w:val="left" w:pos="916"/>
+          <w:tab w:val="left" w:pos="1832"/>
+          <w:tab w:val="left" w:pos="2748"/>
+          <w:tab w:val="left" w:pos="3664"/>
+          <w:tab w:val="left" w:pos="4580"/>
+          <w:tab w:val="left" w:pos="5496"/>
+          <w:tab w:val="left" w:pos="6412"/>
+          <w:tab w:val="left" w:pos="7328"/>
+          <w:tab w:val="left" w:pos="8244"/>
+          <w:tab w:val="left" w:pos="9160"/>
+          <w:tab w:val="left" w:pos="10076"/>
+          <w:tab w:val="left" w:pos="10992"/>
+          <w:tab w:val="left" w:pos="11908"/>
+          <w:tab w:val="left" w:pos="12824"/>
+          <w:tab w:val="left" w:pos="13740"/>
+          <w:tab w:val="left" w:pos="14656"/>
+        </w:tabs>
+        <w:spacing w:after="0" w:line="240" w:lineRule="auto"/>
+        <w:textAlignment w:val="baseline"/>
+        <w:rPr>
+          <w:rFonts w:ascii="inherit" w:eastAsia="Times New Roman" w:hAnsi="inherit" w:cs="Courier New"/>
+          <w:color w:val="303336"/>
+          <w:sz w:val="20"/>
+          <w:szCs w:val="20"/>
+          <w:bdr w:val="none" w:sz="0" w:space="0" w:color="auto" w:frame="1"/>
+          <w:shd w:val="clear" w:color="auto" w:fill="EFF0F1"/>
+        </w:rPr>
+      </w:pPr>
+      <w:r>
+        <w:rPr>
+          <w:rFonts w:ascii="inherit" w:eastAsia="Times New Roman" w:hAnsi="inherit" w:cs="Courier New"/>
+          <w:color w:val="303336"/>
+          <w:sz w:val="20"/>
+          <w:szCs w:val="20"/>
+          <w:bdr w:val="none" w:sz="0" w:space="0" w:color="auto" w:frame="1"/>
+          <w:shd w:val="clear" w:color="auto" w:fill="EFF0F1"/>
+        </w:rPr>
+        <w:t xml:space="preserve">    console.log(</w:t>
+      </w:r>
+      <w:r>
+        <w:rPr>
+          <w:rFonts w:ascii="inherit" w:eastAsia="Times New Roman" w:hAnsi="inherit" w:cs="Courier New"/>
+          <w:color w:val="7D2727"/>
+          <w:sz w:val="20"/>
+          <w:szCs w:val="20"/>
+          <w:bdr w:val="none" w:sz="0" w:space="0" w:color="auto" w:frame="1"/>
+          <w:shd w:val="clear" w:color="auto" w:fill="EFF0F1"/>
+        </w:rPr>
+        <w:t>'stuff : '</w:t>
+      </w:r>
+      <w:r>
+        <w:rPr>
+          <w:rFonts w:ascii="inherit" w:eastAsia="Times New Roman" w:hAnsi="inherit" w:cs="Courier New"/>
+          <w:color w:val="303336"/>
+          <w:sz w:val="20"/>
+          <w:szCs w:val="20"/>
+          <w:bdr w:val="none" w:sz="0" w:space="0" w:color="auto" w:frame="1"/>
+          <w:shd w:val="clear" w:color="auto" w:fill="EFF0F1"/>
+        </w:rPr>
+        <w:t xml:space="preserve"> + key + </w:t>
+      </w:r>
+      <w:r>
+        <w:rPr>
+          <w:rFonts w:ascii="inherit" w:eastAsia="Times New Roman" w:hAnsi="inherit" w:cs="Courier New"/>
+          <w:color w:val="7D2727"/>
+          <w:sz w:val="20"/>
+          <w:szCs w:val="20"/>
+          <w:bdr w:val="none" w:sz="0" w:space="0" w:color="auto" w:frame="1"/>
+          <w:shd w:val="clear" w:color="auto" w:fill="EFF0F1"/>
+        </w:rPr>
+        <w:t>", "</w:t>
+      </w:r>
+      <w:r>
+        <w:rPr>
+          <w:rFonts w:ascii="inherit" w:eastAsia="Times New Roman" w:hAnsi="inherit" w:cs="Courier New"/>
+          <w:color w:val="303336"/>
+          <w:sz w:val="20"/>
+          <w:szCs w:val="20"/>
+          <w:bdr w:val="none" w:sz="0" w:space="0" w:color="auto" w:frame="1"/>
+          <w:shd w:val="clear" w:color="auto" w:fill="EFF0F1"/>
+        </w:rPr>
+        <w:t xml:space="preserve"> + value);</w:t>
+      </w:r>
+    </w:p>
+    <w:p>
+      <w:pPr>
+        <w:shd w:val="clear" w:color="auto" w:fill="EFF0F1"/>
+        <w:tabs>
+          <w:tab w:val="left" w:pos="916"/>
+          <w:tab w:val="left" w:pos="1832"/>
+          <w:tab w:val="left" w:pos="2748"/>
+          <w:tab w:val="left" w:pos="3664"/>
+          <w:tab w:val="left" w:pos="4580"/>
+          <w:tab w:val="left" w:pos="5496"/>
+          <w:tab w:val="left" w:pos="6412"/>
+          <w:tab w:val="left" w:pos="7328"/>
+          <w:tab w:val="left" w:pos="8244"/>
+          <w:tab w:val="left" w:pos="9160"/>
+          <w:tab w:val="left" w:pos="10076"/>
+          <w:tab w:val="left" w:pos="10992"/>
+          <w:tab w:val="left" w:pos="11908"/>
+          <w:tab w:val="left" w:pos="12824"/>
+          <w:tab w:val="left" w:pos="13740"/>
+          <w:tab w:val="left" w:pos="14656"/>
+        </w:tabs>
+        <w:spacing w:after="0" w:line="240" w:lineRule="auto"/>
+        <w:textAlignment w:val="baseline"/>
+        <w:rPr>
+          <w:rFonts w:ascii="inherit" w:eastAsia="Times New Roman" w:hAnsi="inherit" w:cs="Courier New"/>
+          <w:color w:val="303336"/>
+          <w:sz w:val="20"/>
+          <w:szCs w:val="20"/>
+          <w:bdr w:val="none" w:sz="0" w:space="0" w:color="auto" w:frame="1"/>
+          <w:shd w:val="clear" w:color="auto" w:fill="EFF0F1"/>
+        </w:rPr>
+      </w:pPr>
+      <w:r>
+        <w:rPr>
+          <w:rFonts w:ascii="inherit" w:eastAsia="Times New Roman" w:hAnsi="inherit" w:cs="Courier New"/>
+          <w:color w:val="303336"/>
+          <w:sz w:val="20"/>
+          <w:szCs w:val="20"/>
+          <w:bdr w:val="none" w:sz="0" w:space="0" w:color="auto" w:frame="1"/>
+          <w:shd w:val="clear" w:color="auto" w:fill="EFF0F1"/>
+        </w:rPr>
+        <w:t>});</w:t>
+      </w:r>
+    </w:p>
+    <w:p>
+      <w:pPr>
+        <w:shd w:val="clear" w:color="auto" w:fill="333333"/>
+        <w:tabs>
+          <w:tab w:val="left" w:pos="916"/>
+          <w:tab w:val="left" w:pos="1832"/>
+          <w:tab w:val="left" w:pos="2748"/>
+          <w:tab w:val="left" w:pos="3664"/>
+          <w:tab w:val="left" w:pos="4580"/>
+          <w:tab w:val="left" w:pos="5496"/>
+          <w:tab w:val="left" w:pos="6412"/>
+          <w:tab w:val="left" w:pos="7328"/>
+          <w:tab w:val="left" w:pos="8244"/>
+          <w:tab w:val="left" w:pos="9160"/>
+          <w:tab w:val="left" w:pos="10076"/>
+          <w:tab w:val="left" w:pos="10992"/>
+          <w:tab w:val="left" w:pos="11908"/>
+          <w:tab w:val="left" w:pos="12824"/>
+          <w:tab w:val="left" w:pos="13740"/>
+          <w:tab w:val="left" w:pos="14656"/>
+        </w:tabs>
+        <w:spacing w:before="48" w:after="48" w:line="360" w:lineRule="atLeast"/>
+        <w:rPr>
+          <w:rFonts w:ascii="Consolas" w:eastAsia="Times New Roman" w:hAnsi="Consolas" w:cs="Courier New"/>
+          <w:color w:val="E9E4E5"/>
+        </w:rPr>
+      </w:pPr>
+      <w:r>
+        <w:rPr>
+          <w:rFonts w:ascii="Consolas" w:eastAsia="Times New Roman" w:hAnsi="Consolas" w:cs="Courier New"/>
+          <w:color w:val="87CEEB"/>
+        </w:rPr>
+        <w:t>// Echo unescaped content; 5.0 feature</w:t>
+      </w:r>
+      <w:r>
+        <w:rPr>
+          <w:rFonts w:ascii="Consolas" w:eastAsia="Times New Roman" w:hAnsi="Consolas" w:cs="Courier New"/>
+          <w:color w:val="FFFFFF"/>
+        </w:rPr>
+        <w:t>{!!</w:t>
+      </w:r>
+      <w:r>
+        <w:rPr>
+          <w:rFonts w:ascii="Consolas" w:eastAsia="Times New Roman" w:hAnsi="Consolas" w:cs="Courier New"/>
+          <w:color w:val="E9E4E5"/>
+        </w:rPr>
+        <w:t xml:space="preserve"> $var </w:t>
+      </w:r>
+      <w:r>
+        <w:rPr>
+          <w:rFonts w:ascii="Consolas" w:eastAsia="Times New Roman" w:hAnsi="Consolas" w:cs="Courier New"/>
+          <w:color w:val="FFFFFF"/>
+        </w:rPr>
+        <w:t>!!}</w:t>
+      </w:r>
+    </w:p>
+    <w:p>
+      <w:pPr>
+        <w:shd w:val="clear" w:color="auto" w:fill="EFF0F1"/>
+        <w:tabs>
+          <w:tab w:val="left" w:pos="916"/>
+          <w:tab w:val="left" w:pos="1832"/>
+          <w:tab w:val="left" w:pos="2748"/>
+          <w:tab w:val="left" w:pos="3664"/>
+          <w:tab w:val="left" w:pos="4580"/>
+          <w:tab w:val="left" w:pos="5496"/>
+          <w:tab w:val="left" w:pos="6412"/>
+          <w:tab w:val="left" w:pos="7328"/>
+          <w:tab w:val="left" w:pos="8244"/>
+          <w:tab w:val="left" w:pos="9160"/>
+          <w:tab w:val="left" w:pos="10076"/>
+          <w:tab w:val="left" w:pos="10992"/>
+          <w:tab w:val="left" w:pos="11908"/>
+          <w:tab w:val="left" w:pos="12824"/>
+          <w:tab w:val="left" w:pos="13740"/>
+          <w:tab w:val="left" w:pos="14656"/>
+        </w:tabs>
+        <w:spacing w:after="0" w:line="240" w:lineRule="auto"/>
+        <w:textAlignment w:val="baseline"/>
+        <w:rPr>
+          <w:rFonts w:ascii="Consolas" w:eastAsia="Times New Roman" w:hAnsi="Consolas" w:cs="Courier New"/>
+          <w:color w:val="393318"/>
+          <w:sz w:val="20"/>
+          <w:szCs w:val="20"/>
+        </w:rPr>
+      </w:pPr>
+    </w:p>
+    <w:p>
+      <w:pPr>
+        <w:rPr>
+          <w:sz w:val="30"/>
+        </w:rPr>
+      </w:pPr>
+      <w:r>
+        <w:rPr>
+          <w:sz w:val="30"/>
+        </w:rPr>
+        <w:t>Src:</w:t>
+      </w:r>
+      <w:r>
+        <w:t xml:space="preserve"> </w:t>
+      </w:r>
+      <w:hyperlink r:id="rId14" w:history="1">
+        <w:r>
+          <w:rPr>
+            <w:rStyle w:val="Hyperlink"/>
+            <w:sz w:val="30"/>
+          </w:rPr>
+          <w:t>https://stackoverflow.com/questions/21153805/convert-php-associative-array-into-javascript-object</w:t>
+        </w:r>
+      </w:hyperlink>
+      <w:bookmarkStart w:id="0" w:name="_GoBack"/>
+      <w:bookmarkEnd w:id="0"/>
+    </w:p>
+    <w:p>
+      <w:pPr>
+        <w:rPr>
+          <w:sz w:val="30"/>
+        </w:rPr>
+      </w:pPr>
+      <w:r>
+        <w:rPr>
+          <w:sz w:val="30"/>
+        </w:rPr>
+        <w:lastRenderedPageBreak/>
+        <w:t>----------------(</w:t>
+      </w:r>
+      <w:r>
+        <w:rPr>
+          <w:sz w:val="30"/>
+        </w:rPr>
+        <w:t xml:space="preserve"> </w:t>
+      </w:r>
+      <w:r>
+        <w:rPr>
+          <w:sz w:val="30"/>
+        </w:rPr>
+        <w:t>)</w:t>
+      </w:r>
+    </w:p>
+    <w:p>
+      <w:pPr>
+        <w:rPr>
+          <w:sz w:val="30"/>
+        </w:rPr>
+      </w:pPr>
     </w:p>
     <w:p>
       <w:pPr>
@@ -3588,6 +4376,54 @@
       <w:kern w:val="36"/>
       <w:sz w:val="48"/>
       <w:szCs w:val="48"/>
+    </w:rPr>
+  </w:style>
+  <w:style w:type="paragraph" w:styleId="Heading2">
+    <w:name w:val="heading 2"/>
+    <w:basedOn w:val="Normal"/>
+    <w:next w:val="Normal"/>
+    <w:link w:val="Heading2Char"/>
+    <w:uiPriority w:val="9"/>
+    <w:semiHidden/>
+    <w:unhideWhenUsed/>
+    <w:qFormat/>
+    <w:rsid w:val="00245D84"/>
+    <w:pPr>
+      <w:keepNext/>
+      <w:keepLines/>
+      <w:spacing w:before="200" w:after="0"/>
+      <w:outlineLvl w:val="1"/>
+    </w:pPr>
+    <w:rPr>
+      <w:rFonts w:asciiTheme="majorHAnsi" w:eastAsiaTheme="majorEastAsia" w:hAnsiTheme="majorHAnsi" w:cstheme="majorBidi"/>
+      <w:b/>
+      <w:bCs/>
+      <w:color w:val="4F81BD" w:themeColor="accent1"/>
+      <w:sz w:val="26"/>
+      <w:szCs w:val="26"/>
+    </w:rPr>
+  </w:style>
+  <w:style w:type="paragraph" w:styleId="Heading3">
+    <w:name w:val="heading 3"/>
+    <w:basedOn w:val="Normal"/>
+    <w:next w:val="Normal"/>
+    <w:link w:val="Heading3Char"/>
+    <w:uiPriority w:val="9"/>
+    <w:semiHidden/>
+    <w:unhideWhenUsed/>
+    <w:qFormat/>
+    <w:rsid w:val="00245D84"/>
+    <w:pPr>
+      <w:keepNext/>
+      <w:keepLines/>
+      <w:spacing w:before="200" w:after="0"/>
+      <w:outlineLvl w:val="2"/>
+    </w:pPr>
+    <w:rPr>
+      <w:rFonts w:asciiTheme="majorHAnsi" w:eastAsiaTheme="majorEastAsia" w:hAnsiTheme="majorHAnsi" w:cstheme="majorBidi"/>
+      <w:b/>
+      <w:bCs/>
+      <w:color w:val="4F81BD" w:themeColor="accent1"/>
     </w:rPr>
   </w:style>
   <w:style w:type="character" w:default="1" w:styleId="DefaultParagraphFont">
@@ -3776,6 +4612,46 @@
     <w:basedOn w:val="DefaultParagraphFont"/>
     <w:rsid w:val="00FF3FE9"/>
   </w:style>
+  <w:style w:type="character" w:customStyle="1" w:styleId="Heading2Char">
+    <w:name w:val="Heading 2 Char"/>
+    <w:basedOn w:val="DefaultParagraphFont"/>
+    <w:link w:val="Heading2"/>
+    <w:uiPriority w:val="9"/>
+    <w:semiHidden/>
+    <w:rsid w:val="00245D84"/>
+    <w:rPr>
+      <w:rFonts w:asciiTheme="majorHAnsi" w:eastAsiaTheme="majorEastAsia" w:hAnsiTheme="majorHAnsi" w:cstheme="majorBidi"/>
+      <w:b/>
+      <w:bCs/>
+      <w:color w:val="4F81BD" w:themeColor="accent1"/>
+      <w:sz w:val="26"/>
+      <w:szCs w:val="26"/>
+    </w:rPr>
+  </w:style>
+  <w:style w:type="character" w:customStyle="1" w:styleId="Heading3Char">
+    <w:name w:val="Heading 3 Char"/>
+    <w:basedOn w:val="DefaultParagraphFont"/>
+    <w:link w:val="Heading3"/>
+    <w:uiPriority w:val="9"/>
+    <w:semiHidden/>
+    <w:rsid w:val="00245D84"/>
+    <w:rPr>
+      <w:rFonts w:asciiTheme="majorHAnsi" w:eastAsiaTheme="majorEastAsia" w:hAnsiTheme="majorHAnsi" w:cstheme="majorBidi"/>
+      <w:b/>
+      <w:bCs/>
+      <w:color w:val="4F81BD" w:themeColor="accent1"/>
+    </w:rPr>
+  </w:style>
+  <w:style w:type="character" w:customStyle="1" w:styleId="token">
+    <w:name w:val="token"/>
+    <w:basedOn w:val="DefaultParagraphFont"/>
+    <w:rsid w:val="00B8718B"/>
+  </w:style>
+  <w:style w:type="character" w:customStyle="1" w:styleId="com">
+    <w:name w:val="com"/>
+    <w:basedOn w:val="DefaultParagraphFont"/>
+    <w:rsid w:val="00EB58C3"/>
+  </w:style>
 </w:styles>
 </file>
 
@@ -3957,6 +4833,54 @@
       <w:kern w:val="36"/>
       <w:sz w:val="48"/>
       <w:szCs w:val="48"/>
+    </w:rPr>
+  </w:style>
+  <w:style w:type="paragraph" w:styleId="Heading2">
+    <w:name w:val="heading 2"/>
+    <w:basedOn w:val="Normal"/>
+    <w:next w:val="Normal"/>
+    <w:link w:val="Heading2Char"/>
+    <w:uiPriority w:val="9"/>
+    <w:semiHidden/>
+    <w:unhideWhenUsed/>
+    <w:qFormat/>
+    <w:rsid w:val="00245D84"/>
+    <w:pPr>
+      <w:keepNext/>
+      <w:keepLines/>
+      <w:spacing w:before="200" w:after="0"/>
+      <w:outlineLvl w:val="1"/>
+    </w:pPr>
+    <w:rPr>
+      <w:rFonts w:asciiTheme="majorHAnsi" w:eastAsiaTheme="majorEastAsia" w:hAnsiTheme="majorHAnsi" w:cstheme="majorBidi"/>
+      <w:b/>
+      <w:bCs/>
+      <w:color w:val="4F81BD" w:themeColor="accent1"/>
+      <w:sz w:val="26"/>
+      <w:szCs w:val="26"/>
+    </w:rPr>
+  </w:style>
+  <w:style w:type="paragraph" w:styleId="Heading3">
+    <w:name w:val="heading 3"/>
+    <w:basedOn w:val="Normal"/>
+    <w:next w:val="Normal"/>
+    <w:link w:val="Heading3Char"/>
+    <w:uiPriority w:val="9"/>
+    <w:semiHidden/>
+    <w:unhideWhenUsed/>
+    <w:qFormat/>
+    <w:rsid w:val="00245D84"/>
+    <w:pPr>
+      <w:keepNext/>
+      <w:keepLines/>
+      <w:spacing w:before="200" w:after="0"/>
+      <w:outlineLvl w:val="2"/>
+    </w:pPr>
+    <w:rPr>
+      <w:rFonts w:asciiTheme="majorHAnsi" w:eastAsiaTheme="majorEastAsia" w:hAnsiTheme="majorHAnsi" w:cstheme="majorBidi"/>
+      <w:b/>
+      <w:bCs/>
+      <w:color w:val="4F81BD" w:themeColor="accent1"/>
     </w:rPr>
   </w:style>
   <w:style w:type="character" w:default="1" w:styleId="DefaultParagraphFont">
@@ -4144,6 +5068,46 @@
     <w:name w:val="atv"/>
     <w:basedOn w:val="DefaultParagraphFont"/>
     <w:rsid w:val="00FF3FE9"/>
+  </w:style>
+  <w:style w:type="character" w:customStyle="1" w:styleId="Heading2Char">
+    <w:name w:val="Heading 2 Char"/>
+    <w:basedOn w:val="DefaultParagraphFont"/>
+    <w:link w:val="Heading2"/>
+    <w:uiPriority w:val="9"/>
+    <w:semiHidden/>
+    <w:rsid w:val="00245D84"/>
+    <w:rPr>
+      <w:rFonts w:asciiTheme="majorHAnsi" w:eastAsiaTheme="majorEastAsia" w:hAnsiTheme="majorHAnsi" w:cstheme="majorBidi"/>
+      <w:b/>
+      <w:bCs/>
+      <w:color w:val="4F81BD" w:themeColor="accent1"/>
+      <w:sz w:val="26"/>
+      <w:szCs w:val="26"/>
+    </w:rPr>
+  </w:style>
+  <w:style w:type="character" w:customStyle="1" w:styleId="Heading3Char">
+    <w:name w:val="Heading 3 Char"/>
+    <w:basedOn w:val="DefaultParagraphFont"/>
+    <w:link w:val="Heading3"/>
+    <w:uiPriority w:val="9"/>
+    <w:semiHidden/>
+    <w:rsid w:val="00245D84"/>
+    <w:rPr>
+      <w:rFonts w:asciiTheme="majorHAnsi" w:eastAsiaTheme="majorEastAsia" w:hAnsiTheme="majorHAnsi" w:cstheme="majorBidi"/>
+      <w:b/>
+      <w:bCs/>
+      <w:color w:val="4F81BD" w:themeColor="accent1"/>
+    </w:rPr>
+  </w:style>
+  <w:style w:type="character" w:customStyle="1" w:styleId="token">
+    <w:name w:val="token"/>
+    <w:basedOn w:val="DefaultParagraphFont"/>
+    <w:rsid w:val="00B8718B"/>
+  </w:style>
+  <w:style w:type="character" w:customStyle="1" w:styleId="com">
+    <w:name w:val="com"/>
+    <w:basedOn w:val="DefaultParagraphFont"/>
+    <w:rsid w:val="00EB58C3"/>
   </w:style>
 </w:styles>
 </file>
@@ -4438,7 +5402,7 @@
 </file>
 
 <file path=customXml/itemProps1.xml><?xml version="1.0" encoding="utf-8"?>
-<ds:datastoreItem xmlns:ds="http://schemas.openxmlformats.org/officeDocument/2006/customXml" ds:itemID="{1756DED9-CE8E-4631-BCFB-43A010C873B4}">
+<ds:datastoreItem xmlns:ds="http://schemas.openxmlformats.org/officeDocument/2006/customXml" ds:itemID="{4A888A04-0B08-4DE4-84D7-96702FC9F531}">
   <ds:schemaRefs>
     <ds:schemaRef ds:uri="http://schemas.openxmlformats.org/officeDocument/2006/bibliography"/>
   </ds:schemaRefs>

</xml_diff>

<commit_message>
1..  category Update and Create both working dynamacly
2. next step is delete and softDelete()
</commit_message>
<xml_diff>
--- a/Projet_details/Quetation_ans.docx
+++ b/Projet_details/Quetation_ans.docx
@@ -4028,41 +4028,835 @@
           <w:t>https://stackoverflow.com/questions/21153805/convert-php-associative-array-into-javascript-object</w:t>
         </w:r>
       </w:hyperlink>
+    </w:p>
+    <w:p>
+      <w:pPr>
+        <w:rPr>
+          <w:sz w:val="30"/>
+        </w:rPr>
+      </w:pPr>
+      <w:r>
+        <w:rPr>
+          <w:sz w:val="30"/>
+        </w:rPr>
+        <w:lastRenderedPageBreak/>
+        <w:t>----------------(</w:t>
+      </w:r>
+      <w:r>
+        <w:rPr>
+          <w:sz w:val="30"/>
+        </w:rPr>
+        <w:t xml:space="preserve"> </w:t>
+      </w:r>
+      <w:r>
+        <w:rPr>
+          <w:sz w:val="30"/>
+        </w:rPr>
+        <w:t>html set data attribute</w:t>
+      </w:r>
+      <w:r>
+        <w:rPr>
+          <w:sz w:val="30"/>
+        </w:rPr>
+        <w:t xml:space="preserve"> )</w:t>
+      </w:r>
+      <w:r>
+        <w:t xml:space="preserve"> </w:t>
+      </w:r>
+      <w:r>
+        <w:rPr>
+          <w:sz w:val="30"/>
+        </w:rPr>
+        <w:t>How to set data attributes in HTML elements</w:t>
+      </w:r>
+    </w:p>
+    <w:p>
+      <w:pPr>
+        <w:shd w:val="clear" w:color="auto" w:fill="FFFFFF"/>
+        <w:spacing w:after="0" w:line="240" w:lineRule="auto"/>
+        <w:textAlignment w:val="baseline"/>
+        <w:rPr>
+          <w:rFonts w:ascii="Arial" w:eastAsia="Times New Roman" w:hAnsi="Arial" w:cs="Arial"/>
+          <w:color w:val="242729"/>
+          <w:sz w:val="23"/>
+          <w:szCs w:val="23"/>
+        </w:rPr>
+      </w:pPr>
+      <w:r>
+        <w:rPr>
+          <w:rFonts w:ascii="inherit" w:eastAsia="Times New Roman" w:hAnsi="inherit" w:cs="Arial"/>
+          <w:b/>
+          <w:bCs/>
+          <w:color w:val="242729"/>
+          <w:sz w:val="23"/>
+          <w:szCs w:val="23"/>
+          <w:bdr w:val="none" w:sz="0" w:space="0" w:color="auto" w:frame="1"/>
+        </w:rPr>
+        <w:t>HTML</w:t>
+      </w:r>
+    </w:p>
+    <w:p>
+      <w:pPr>
+        <w:shd w:val="clear" w:color="auto" w:fill="EFF0F1"/>
+        <w:tabs>
+          <w:tab w:val="left" w:pos="916"/>
+          <w:tab w:val="left" w:pos="1832"/>
+          <w:tab w:val="left" w:pos="2748"/>
+          <w:tab w:val="left" w:pos="3664"/>
+          <w:tab w:val="left" w:pos="4580"/>
+          <w:tab w:val="left" w:pos="5496"/>
+          <w:tab w:val="left" w:pos="6412"/>
+          <w:tab w:val="left" w:pos="7328"/>
+          <w:tab w:val="left" w:pos="8244"/>
+          <w:tab w:val="left" w:pos="9160"/>
+          <w:tab w:val="left" w:pos="10076"/>
+          <w:tab w:val="left" w:pos="10992"/>
+          <w:tab w:val="left" w:pos="11908"/>
+          <w:tab w:val="left" w:pos="12824"/>
+          <w:tab w:val="left" w:pos="13740"/>
+          <w:tab w:val="left" w:pos="14656"/>
+        </w:tabs>
+        <w:spacing w:after="0" w:line="240" w:lineRule="auto"/>
+        <w:textAlignment w:val="baseline"/>
+        <w:rPr>
+          <w:rFonts w:ascii="Consolas" w:eastAsia="Times New Roman" w:hAnsi="Consolas" w:cs="Courier New"/>
+          <w:color w:val="393318"/>
+          <w:sz w:val="20"/>
+          <w:szCs w:val="20"/>
+        </w:rPr>
+      </w:pPr>
+      <w:r>
+        <w:rPr>
+          <w:rFonts w:ascii="inherit" w:eastAsia="Times New Roman" w:hAnsi="inherit" w:cs="Courier New"/>
+          <w:color w:val="7D2727"/>
+          <w:sz w:val="20"/>
+          <w:szCs w:val="20"/>
+          <w:bdr w:val="none" w:sz="0" w:space="0" w:color="auto" w:frame="1"/>
+          <w:shd w:val="clear" w:color="auto" w:fill="EFF0F1"/>
+        </w:rPr>
+        <w:t>&lt;div</w:t>
+      </w:r>
+      <w:r>
+        <w:rPr>
+          <w:rFonts w:ascii="inherit" w:eastAsia="Times New Roman" w:hAnsi="inherit" w:cs="Courier New"/>
+          <w:color w:val="303336"/>
+          <w:sz w:val="20"/>
+          <w:szCs w:val="20"/>
+          <w:bdr w:val="none" w:sz="0" w:space="0" w:color="auto" w:frame="1"/>
+          <w:shd w:val="clear" w:color="auto" w:fill="EFF0F1"/>
+        </w:rPr>
+        <w:t xml:space="preserve"> </w:t>
+      </w:r>
+      <w:r>
+        <w:rPr>
+          <w:rFonts w:ascii="inherit" w:eastAsia="Times New Roman" w:hAnsi="inherit" w:cs="Courier New"/>
+          <w:color w:val="E64320"/>
+          <w:sz w:val="20"/>
+          <w:szCs w:val="20"/>
+          <w:bdr w:val="none" w:sz="0" w:space="0" w:color="auto" w:frame="1"/>
+          <w:shd w:val="clear" w:color="auto" w:fill="EFF0F1"/>
+        </w:rPr>
+        <w:t>id</w:t>
+      </w:r>
+      <w:r>
+        <w:rPr>
+          <w:rFonts w:ascii="inherit" w:eastAsia="Times New Roman" w:hAnsi="inherit" w:cs="Courier New"/>
+          <w:color w:val="303336"/>
+          <w:sz w:val="20"/>
+          <w:szCs w:val="20"/>
+          <w:bdr w:val="none" w:sz="0" w:space="0" w:color="auto" w:frame="1"/>
+          <w:shd w:val="clear" w:color="auto" w:fill="EFF0F1"/>
+        </w:rPr>
+        <w:t>=</w:t>
+      </w:r>
+      <w:r>
+        <w:rPr>
+          <w:rFonts w:ascii="inherit" w:eastAsia="Times New Roman" w:hAnsi="inherit" w:cs="Courier New"/>
+          <w:color w:val="0F74BD"/>
+          <w:sz w:val="20"/>
+          <w:szCs w:val="20"/>
+          <w:bdr w:val="none" w:sz="0" w:space="0" w:color="auto" w:frame="1"/>
+          <w:shd w:val="clear" w:color="auto" w:fill="EFF0F1"/>
+        </w:rPr>
+        <w:t>"mydiv"</w:t>
+      </w:r>
+      <w:r>
+        <w:rPr>
+          <w:rFonts w:ascii="inherit" w:eastAsia="Times New Roman" w:hAnsi="inherit" w:cs="Courier New"/>
+          <w:color w:val="303336"/>
+          <w:sz w:val="20"/>
+          <w:szCs w:val="20"/>
+          <w:bdr w:val="none" w:sz="0" w:space="0" w:color="auto" w:frame="1"/>
+          <w:shd w:val="clear" w:color="auto" w:fill="EFF0F1"/>
+        </w:rPr>
+        <w:t xml:space="preserve"> </w:t>
+      </w:r>
+      <w:r>
+        <w:rPr>
+          <w:rFonts w:ascii="inherit" w:eastAsia="Times New Roman" w:hAnsi="inherit" w:cs="Courier New"/>
+          <w:color w:val="E64320"/>
+          <w:sz w:val="20"/>
+          <w:szCs w:val="20"/>
+          <w:bdr w:val="none" w:sz="0" w:space="0" w:color="auto" w:frame="1"/>
+          <w:shd w:val="clear" w:color="auto" w:fill="EFF0F1"/>
+        </w:rPr>
+        <w:t>data-myval</w:t>
+      </w:r>
+      <w:r>
+        <w:rPr>
+          <w:rFonts w:ascii="inherit" w:eastAsia="Times New Roman" w:hAnsi="inherit" w:cs="Courier New"/>
+          <w:color w:val="303336"/>
+          <w:sz w:val="20"/>
+          <w:szCs w:val="20"/>
+          <w:bdr w:val="none" w:sz="0" w:space="0" w:color="auto" w:frame="1"/>
+          <w:shd w:val="clear" w:color="auto" w:fill="EFF0F1"/>
+        </w:rPr>
+        <w:t>=</w:t>
+      </w:r>
+      <w:r>
+        <w:rPr>
+          <w:rFonts w:ascii="inherit" w:eastAsia="Times New Roman" w:hAnsi="inherit" w:cs="Courier New"/>
+          <w:color w:val="0F74BD"/>
+          <w:sz w:val="20"/>
+          <w:szCs w:val="20"/>
+          <w:bdr w:val="none" w:sz="0" w:space="0" w:color="auto" w:frame="1"/>
+          <w:shd w:val="clear" w:color="auto" w:fill="EFF0F1"/>
+        </w:rPr>
+        <w:t>"10"</w:t>
+      </w:r>
+      <w:r>
+        <w:rPr>
+          <w:rFonts w:ascii="inherit" w:eastAsia="Times New Roman" w:hAnsi="inherit" w:cs="Courier New"/>
+          <w:color w:val="7D2727"/>
+          <w:sz w:val="20"/>
+          <w:szCs w:val="20"/>
+          <w:bdr w:val="none" w:sz="0" w:space="0" w:color="auto" w:frame="1"/>
+          <w:shd w:val="clear" w:color="auto" w:fill="EFF0F1"/>
+        </w:rPr>
+        <w:t>&gt;&lt;/div&gt;</w:t>
+      </w:r>
+    </w:p>
+    <w:p>
+      <w:pPr>
+        <w:shd w:val="clear" w:color="auto" w:fill="FFFFFF"/>
+        <w:spacing w:after="0" w:line="240" w:lineRule="auto"/>
+        <w:textAlignment w:val="baseline"/>
+        <w:rPr>
+          <w:rFonts w:ascii="Arial" w:eastAsia="Times New Roman" w:hAnsi="Arial" w:cs="Arial"/>
+          <w:color w:val="242729"/>
+          <w:sz w:val="23"/>
+          <w:szCs w:val="23"/>
+        </w:rPr>
+      </w:pPr>
+      <w:r>
+        <w:rPr>
+          <w:rFonts w:ascii="inherit" w:eastAsia="Times New Roman" w:hAnsi="inherit" w:cs="Arial"/>
+          <w:b/>
+          <w:bCs/>
+          <w:color w:val="242729"/>
+          <w:sz w:val="23"/>
+          <w:szCs w:val="23"/>
+          <w:bdr w:val="none" w:sz="0" w:space="0" w:color="auto" w:frame="1"/>
+        </w:rPr>
+        <w:t>JS</w:t>
+      </w:r>
+    </w:p>
+    <w:p>
+      <w:pPr>
+        <w:shd w:val="clear" w:color="auto" w:fill="EFF0F1"/>
+        <w:tabs>
+          <w:tab w:val="left" w:pos="916"/>
+          <w:tab w:val="left" w:pos="1832"/>
+          <w:tab w:val="left" w:pos="2748"/>
+          <w:tab w:val="left" w:pos="3664"/>
+          <w:tab w:val="left" w:pos="4580"/>
+          <w:tab w:val="left" w:pos="5496"/>
+          <w:tab w:val="left" w:pos="6412"/>
+          <w:tab w:val="left" w:pos="7328"/>
+          <w:tab w:val="left" w:pos="8244"/>
+          <w:tab w:val="left" w:pos="9160"/>
+          <w:tab w:val="left" w:pos="10076"/>
+          <w:tab w:val="left" w:pos="10992"/>
+          <w:tab w:val="left" w:pos="11908"/>
+          <w:tab w:val="left" w:pos="12824"/>
+          <w:tab w:val="left" w:pos="13740"/>
+          <w:tab w:val="left" w:pos="14656"/>
+        </w:tabs>
+        <w:spacing w:after="0" w:line="240" w:lineRule="auto"/>
+        <w:textAlignment w:val="baseline"/>
+        <w:rPr>
+          <w:rFonts w:ascii="inherit" w:eastAsia="Times New Roman" w:hAnsi="inherit" w:cs="Courier New"/>
+          <w:color w:val="303336"/>
+          <w:sz w:val="20"/>
+          <w:szCs w:val="20"/>
+          <w:bdr w:val="none" w:sz="0" w:space="0" w:color="auto" w:frame="1"/>
+          <w:shd w:val="clear" w:color="auto" w:fill="EFF0F1"/>
+        </w:rPr>
+      </w:pPr>
+      <w:r>
+        <w:rPr>
+          <w:rFonts w:ascii="inherit" w:eastAsia="Times New Roman" w:hAnsi="inherit" w:cs="Courier New"/>
+          <w:color w:val="101094"/>
+          <w:sz w:val="20"/>
+          <w:szCs w:val="20"/>
+          <w:bdr w:val="none" w:sz="0" w:space="0" w:color="auto" w:frame="1"/>
+          <w:shd w:val="clear" w:color="auto" w:fill="EFF0F1"/>
+        </w:rPr>
+        <w:t>var</w:t>
+      </w:r>
+      <w:r>
+        <w:rPr>
+          <w:rFonts w:ascii="inherit" w:eastAsia="Times New Roman" w:hAnsi="inherit" w:cs="Courier New"/>
+          <w:color w:val="303336"/>
+          <w:sz w:val="20"/>
+          <w:szCs w:val="20"/>
+          <w:bdr w:val="none" w:sz="0" w:space="0" w:color="auto" w:frame="1"/>
+          <w:shd w:val="clear" w:color="auto" w:fill="EFF0F1"/>
+        </w:rPr>
+        <w:t xml:space="preserve"> a = $(</w:t>
+      </w:r>
+      <w:r>
+        <w:rPr>
+          <w:rFonts w:ascii="inherit" w:eastAsia="Times New Roman" w:hAnsi="inherit" w:cs="Courier New"/>
+          <w:color w:val="7D2727"/>
+          <w:sz w:val="20"/>
+          <w:szCs w:val="20"/>
+          <w:bdr w:val="none" w:sz="0" w:space="0" w:color="auto" w:frame="1"/>
+          <w:shd w:val="clear" w:color="auto" w:fill="EFF0F1"/>
+        </w:rPr>
+        <w:t>'#mydiv'</w:t>
+      </w:r>
+      <w:r>
+        <w:rPr>
+          <w:rFonts w:ascii="inherit" w:eastAsia="Times New Roman" w:hAnsi="inherit" w:cs="Courier New"/>
+          <w:color w:val="303336"/>
+          <w:sz w:val="20"/>
+          <w:szCs w:val="20"/>
+          <w:bdr w:val="none" w:sz="0" w:space="0" w:color="auto" w:frame="1"/>
+          <w:shd w:val="clear" w:color="auto" w:fill="EFF0F1"/>
+        </w:rPr>
+        <w:t>).data(</w:t>
+      </w:r>
+      <w:r>
+        <w:rPr>
+          <w:rFonts w:ascii="inherit" w:eastAsia="Times New Roman" w:hAnsi="inherit" w:cs="Courier New"/>
+          <w:color w:val="7D2727"/>
+          <w:sz w:val="20"/>
+          <w:szCs w:val="20"/>
+          <w:bdr w:val="none" w:sz="0" w:space="0" w:color="auto" w:frame="1"/>
+          <w:shd w:val="clear" w:color="auto" w:fill="EFF0F1"/>
+        </w:rPr>
+        <w:t>'myval'</w:t>
+      </w:r>
+      <w:r>
+        <w:rPr>
+          <w:rFonts w:ascii="inherit" w:eastAsia="Times New Roman" w:hAnsi="inherit" w:cs="Courier New"/>
+          <w:color w:val="303336"/>
+          <w:sz w:val="20"/>
+          <w:szCs w:val="20"/>
+          <w:bdr w:val="none" w:sz="0" w:space="0" w:color="auto" w:frame="1"/>
+          <w:shd w:val="clear" w:color="auto" w:fill="EFF0F1"/>
+        </w:rPr>
+        <w:t xml:space="preserve">); </w:t>
+      </w:r>
+      <w:r>
+        <w:rPr>
+          <w:rFonts w:ascii="inherit" w:eastAsia="Times New Roman" w:hAnsi="inherit" w:cs="Courier New"/>
+          <w:color w:val="858C93"/>
+          <w:sz w:val="20"/>
+          <w:szCs w:val="20"/>
+          <w:bdr w:val="none" w:sz="0" w:space="0" w:color="auto" w:frame="1"/>
+          <w:shd w:val="clear" w:color="auto" w:fill="EFF0F1"/>
+        </w:rPr>
+        <w:t>//getter</w:t>
+      </w:r>
+    </w:p>
+    <w:p>
+      <w:pPr>
+        <w:shd w:val="clear" w:color="auto" w:fill="EFF0F1"/>
+        <w:tabs>
+          <w:tab w:val="left" w:pos="916"/>
+          <w:tab w:val="left" w:pos="1832"/>
+          <w:tab w:val="left" w:pos="2748"/>
+          <w:tab w:val="left" w:pos="3664"/>
+          <w:tab w:val="left" w:pos="4580"/>
+          <w:tab w:val="left" w:pos="5496"/>
+          <w:tab w:val="left" w:pos="6412"/>
+          <w:tab w:val="left" w:pos="7328"/>
+          <w:tab w:val="left" w:pos="8244"/>
+          <w:tab w:val="left" w:pos="9160"/>
+          <w:tab w:val="left" w:pos="10076"/>
+          <w:tab w:val="left" w:pos="10992"/>
+          <w:tab w:val="left" w:pos="11908"/>
+          <w:tab w:val="left" w:pos="12824"/>
+          <w:tab w:val="left" w:pos="13740"/>
+          <w:tab w:val="left" w:pos="14656"/>
+        </w:tabs>
+        <w:spacing w:after="0" w:line="240" w:lineRule="auto"/>
+        <w:textAlignment w:val="baseline"/>
+        <w:rPr>
+          <w:rFonts w:ascii="inherit" w:eastAsia="Times New Roman" w:hAnsi="inherit" w:cs="Courier New"/>
+          <w:color w:val="303336"/>
+          <w:sz w:val="20"/>
+          <w:szCs w:val="20"/>
+          <w:bdr w:val="none" w:sz="0" w:space="0" w:color="auto" w:frame="1"/>
+          <w:shd w:val="clear" w:color="auto" w:fill="EFF0F1"/>
+        </w:rPr>
+      </w:pPr>
+    </w:p>
+    <w:p>
+      <w:pPr>
+        <w:shd w:val="clear" w:color="auto" w:fill="EFF0F1"/>
+        <w:tabs>
+          <w:tab w:val="left" w:pos="916"/>
+          <w:tab w:val="left" w:pos="1832"/>
+          <w:tab w:val="left" w:pos="2748"/>
+          <w:tab w:val="left" w:pos="3664"/>
+          <w:tab w:val="left" w:pos="4580"/>
+          <w:tab w:val="left" w:pos="5496"/>
+          <w:tab w:val="left" w:pos="6412"/>
+          <w:tab w:val="left" w:pos="7328"/>
+          <w:tab w:val="left" w:pos="8244"/>
+          <w:tab w:val="left" w:pos="9160"/>
+          <w:tab w:val="left" w:pos="10076"/>
+          <w:tab w:val="left" w:pos="10992"/>
+          <w:tab w:val="left" w:pos="11908"/>
+          <w:tab w:val="left" w:pos="12824"/>
+          <w:tab w:val="left" w:pos="13740"/>
+          <w:tab w:val="left" w:pos="14656"/>
+        </w:tabs>
+        <w:spacing w:after="0" w:line="240" w:lineRule="auto"/>
+        <w:textAlignment w:val="baseline"/>
+        <w:rPr>
+          <w:rFonts w:ascii="Consolas" w:eastAsia="Times New Roman" w:hAnsi="Consolas" w:cs="Courier New"/>
+          <w:color w:val="393318"/>
+          <w:sz w:val="20"/>
+          <w:szCs w:val="20"/>
+        </w:rPr>
+      </w:pPr>
+      <w:r>
+        <w:rPr>
+          <w:rFonts w:ascii="inherit" w:eastAsia="Times New Roman" w:hAnsi="inherit" w:cs="Courier New"/>
+          <w:color w:val="303336"/>
+          <w:sz w:val="20"/>
+          <w:szCs w:val="20"/>
+          <w:bdr w:val="none" w:sz="0" w:space="0" w:color="auto" w:frame="1"/>
+          <w:shd w:val="clear" w:color="auto" w:fill="EFF0F1"/>
+        </w:rPr>
+        <w:t>$(</w:t>
+      </w:r>
+      <w:r>
+        <w:rPr>
+          <w:rFonts w:ascii="inherit" w:eastAsia="Times New Roman" w:hAnsi="inherit" w:cs="Courier New"/>
+          <w:color w:val="7D2727"/>
+          <w:sz w:val="20"/>
+          <w:szCs w:val="20"/>
+          <w:bdr w:val="none" w:sz="0" w:space="0" w:color="auto" w:frame="1"/>
+          <w:shd w:val="clear" w:color="auto" w:fill="EFF0F1"/>
+        </w:rPr>
+        <w:t>'#mydiv'</w:t>
+      </w:r>
+      <w:r>
+        <w:rPr>
+          <w:rFonts w:ascii="inherit" w:eastAsia="Times New Roman" w:hAnsi="inherit" w:cs="Courier New"/>
+          <w:color w:val="303336"/>
+          <w:sz w:val="20"/>
+          <w:szCs w:val="20"/>
+          <w:bdr w:val="none" w:sz="0" w:space="0" w:color="auto" w:frame="1"/>
+          <w:shd w:val="clear" w:color="auto" w:fill="EFF0F1"/>
+        </w:rPr>
+        <w:t>).data(</w:t>
+      </w:r>
+      <w:r>
+        <w:rPr>
+          <w:rFonts w:ascii="inherit" w:eastAsia="Times New Roman" w:hAnsi="inherit" w:cs="Courier New"/>
+          <w:color w:val="7D2727"/>
+          <w:sz w:val="20"/>
+          <w:szCs w:val="20"/>
+          <w:bdr w:val="none" w:sz="0" w:space="0" w:color="auto" w:frame="1"/>
+          <w:shd w:val="clear" w:color="auto" w:fill="EFF0F1"/>
+        </w:rPr>
+        <w:t>'myval'</w:t>
+      </w:r>
+      <w:r>
+        <w:rPr>
+          <w:rFonts w:ascii="inherit" w:eastAsia="Times New Roman" w:hAnsi="inherit" w:cs="Courier New"/>
+          <w:color w:val="303336"/>
+          <w:sz w:val="20"/>
+          <w:szCs w:val="20"/>
+          <w:bdr w:val="none" w:sz="0" w:space="0" w:color="auto" w:frame="1"/>
+          <w:shd w:val="clear" w:color="auto" w:fill="EFF0F1"/>
+        </w:rPr>
+        <w:t>,</w:t>
+      </w:r>
+      <w:r>
+        <w:rPr>
+          <w:rFonts w:ascii="inherit" w:eastAsia="Times New Roman" w:hAnsi="inherit" w:cs="Courier New"/>
+          <w:color w:val="7D2727"/>
+          <w:sz w:val="20"/>
+          <w:szCs w:val="20"/>
+          <w:bdr w:val="none" w:sz="0" w:space="0" w:color="auto" w:frame="1"/>
+          <w:shd w:val="clear" w:color="auto" w:fill="EFF0F1"/>
+        </w:rPr>
+        <w:t>20</w:t>
+      </w:r>
+      <w:r>
+        <w:rPr>
+          <w:rFonts w:ascii="inherit" w:eastAsia="Times New Roman" w:hAnsi="inherit" w:cs="Courier New"/>
+          <w:color w:val="303336"/>
+          <w:sz w:val="20"/>
+          <w:szCs w:val="20"/>
+          <w:bdr w:val="none" w:sz="0" w:space="0" w:color="auto" w:frame="1"/>
+          <w:shd w:val="clear" w:color="auto" w:fill="EFF0F1"/>
+        </w:rPr>
+        <w:t xml:space="preserve">); </w:t>
+      </w:r>
+      <w:r>
+        <w:rPr>
+          <w:rFonts w:ascii="inherit" w:eastAsia="Times New Roman" w:hAnsi="inherit" w:cs="Courier New"/>
+          <w:color w:val="858C93"/>
+          <w:sz w:val="20"/>
+          <w:szCs w:val="20"/>
+          <w:bdr w:val="none" w:sz="0" w:space="0" w:color="auto" w:frame="1"/>
+          <w:shd w:val="clear" w:color="auto" w:fill="EFF0F1"/>
+        </w:rPr>
+        <w:t>//setter</w:t>
+      </w:r>
+    </w:p>
+    <w:p>
+      <w:pPr>
+        <w:spacing w:line="240" w:lineRule="auto"/>
+        <w:rPr>
+          <w:sz w:val="30"/>
+        </w:rPr>
+      </w:pPr>
+    </w:p>
+    <w:p>
+      <w:pPr>
+        <w:rPr>
+          <w:sz w:val="30"/>
+        </w:rPr>
+      </w:pPr>
+      <w:r>
+        <w:rPr>
+          <w:sz w:val="30"/>
+        </w:rPr>
+        <w:t>Src:</w:t>
+      </w:r>
+      <w:r>
+        <w:t xml:space="preserve"> </w:t>
+      </w:r>
+      <w:hyperlink r:id="rId15" w:history="1">
+        <w:r>
+          <w:rPr>
+            <w:rStyle w:val="Hyperlink"/>
+            <w:sz w:val="30"/>
+          </w:rPr>
+          <w:t>https://stackoverflow.com/questions/13524107/how-to-set-data-attributes-in-html-elements</w:t>
+        </w:r>
+      </w:hyperlink>
+    </w:p>
+    <w:p>
+      <w:pPr>
+        <w:rPr>
+          <w:sz w:val="30"/>
+        </w:rPr>
+      </w:pPr>
+    </w:p>
+    <w:p>
+      <w:pPr>
+        <w:rPr>
+          <w:sz w:val="30"/>
+        </w:rPr>
+      </w:pPr>
       <w:bookmarkStart w:id="0" w:name="_GoBack"/>
       <w:bookmarkEnd w:id="0"/>
-    </w:p>
-    <w:p>
-      <w:pPr>
-        <w:rPr>
-          <w:sz w:val="30"/>
-        </w:rPr>
-      </w:pPr>
-      <w:r>
-        <w:rPr>
-          <w:sz w:val="30"/>
-        </w:rPr>
-        <w:lastRenderedPageBreak/>
+      <w:r>
+        <w:rPr>
+          <w:sz w:val="30"/>
+        </w:rPr>
         <w:t>----------------(</w:t>
       </w:r>
       <w:r>
-        <w:rPr>
-          <w:sz w:val="30"/>
-        </w:rPr>
         <w:t xml:space="preserve"> </w:t>
       </w:r>
       <w:r>
         <w:rPr>
           <w:sz w:val="30"/>
         </w:rPr>
+        <w:t xml:space="preserve">assign </w:t>
+      </w:r>
+      <w:r>
+        <w:rPr>
+          <w:sz w:val="30"/>
+        </w:rPr>
+        <w:t xml:space="preserve">or </w:t>
+      </w:r>
+      <w:r>
+        <w:rPr>
+          <w:sz w:val="30"/>
+        </w:rPr>
+        <w:t xml:space="preserve">copy </w:t>
+      </w:r>
+      <w:r>
+        <w:rPr>
+          <w:sz w:val="30"/>
+        </w:rPr>
+        <w:t xml:space="preserve">one </w:t>
+      </w:r>
+      <w:r>
+        <w:rPr>
+          <w:sz w:val="30"/>
+        </w:rPr>
+        <w:t xml:space="preserve">object to another </w:t>
+      </w:r>
+      <w:r>
+        <w:rPr>
+          <w:sz w:val="30"/>
+        </w:rPr>
+        <w:t xml:space="preserve">object in </w:t>
+      </w:r>
+      <w:r>
+        <w:rPr>
+          <w:sz w:val="30"/>
+        </w:rPr>
+        <w:t>jquery</w:t>
+      </w:r>
+      <w:r>
+        <w:rPr>
+          <w:sz w:val="30"/>
+        </w:rPr>
+        <w:t xml:space="preserve"> </w:t>
+      </w:r>
+      <w:r>
+        <w:rPr>
+          <w:sz w:val="30"/>
+        </w:rPr>
         <w:t>)</w:t>
       </w:r>
-    </w:p>
-    <w:p>
-      <w:pPr>
-        <w:rPr>
-          <w:sz w:val="30"/>
-        </w:rPr>
-      </w:pPr>
+      <w:r>
+        <w:t xml:space="preserve"> </w:t>
+      </w:r>
+      <w:r>
+        <w:rPr>
+          <w:sz w:val="30"/>
+        </w:rPr>
+        <w:t>Cloning an object in javascript</w:t>
+      </w:r>
+    </w:p>
+    <w:p>
+      <w:pPr>
+        <w:shd w:val="clear" w:color="auto" w:fill="EFF0F1"/>
+        <w:tabs>
+          <w:tab w:val="left" w:pos="916"/>
+          <w:tab w:val="left" w:pos="1832"/>
+          <w:tab w:val="left" w:pos="2748"/>
+          <w:tab w:val="left" w:pos="3664"/>
+          <w:tab w:val="left" w:pos="4580"/>
+          <w:tab w:val="left" w:pos="5496"/>
+          <w:tab w:val="left" w:pos="6412"/>
+          <w:tab w:val="left" w:pos="7328"/>
+          <w:tab w:val="left" w:pos="8244"/>
+          <w:tab w:val="left" w:pos="9160"/>
+          <w:tab w:val="left" w:pos="10076"/>
+          <w:tab w:val="left" w:pos="10992"/>
+          <w:tab w:val="left" w:pos="11908"/>
+          <w:tab w:val="left" w:pos="12824"/>
+          <w:tab w:val="left" w:pos="13740"/>
+          <w:tab w:val="left" w:pos="14656"/>
+        </w:tabs>
+        <w:spacing w:after="0" w:line="240" w:lineRule="auto"/>
+        <w:textAlignment w:val="baseline"/>
+        <w:rPr>
+          <w:rFonts w:ascii="inherit" w:eastAsia="Times New Roman" w:hAnsi="inherit" w:cs="Courier New"/>
+          <w:color w:val="303336"/>
+          <w:sz w:val="20"/>
+          <w:szCs w:val="20"/>
+          <w:bdr w:val="none" w:sz="0" w:space="0" w:color="auto" w:frame="1"/>
+          <w:shd w:val="clear" w:color="auto" w:fill="EFF0F1"/>
+        </w:rPr>
+      </w:pPr>
+      <w:r>
+        <w:rPr>
+          <w:rFonts w:ascii="inherit" w:eastAsia="Times New Roman" w:hAnsi="inherit" w:cs="Courier New"/>
+          <w:color w:val="101094"/>
+          <w:sz w:val="20"/>
+          <w:szCs w:val="20"/>
+          <w:bdr w:val="none" w:sz="0" w:space="0" w:color="auto" w:frame="1"/>
+          <w:shd w:val="clear" w:color="auto" w:fill="EFF0F1"/>
+        </w:rPr>
+        <w:t xml:space="preserve"> </w:t>
+      </w:r>
+      <w:r>
+        <w:rPr>
+          <w:rFonts w:ascii="inherit" w:eastAsia="Times New Roman" w:hAnsi="inherit" w:cs="Courier New"/>
+          <w:color w:val="101094"/>
+          <w:sz w:val="20"/>
+          <w:szCs w:val="20"/>
+          <w:bdr w:val="none" w:sz="0" w:space="0" w:color="auto" w:frame="1"/>
+          <w:shd w:val="clear" w:color="auto" w:fill="EFF0F1"/>
+        </w:rPr>
+        <w:t>var</w:t>
+      </w:r>
+      <w:r>
+        <w:rPr>
+          <w:rFonts w:ascii="inherit" w:eastAsia="Times New Roman" w:hAnsi="inherit" w:cs="Courier New"/>
+          <w:color w:val="303336"/>
+          <w:sz w:val="20"/>
+          <w:szCs w:val="20"/>
+          <w:bdr w:val="none" w:sz="0" w:space="0" w:color="auto" w:frame="1"/>
+          <w:shd w:val="clear" w:color="auto" w:fill="EFF0F1"/>
+        </w:rPr>
+        <w:t xml:space="preserve"> objY = $.parseJSON(JSON.stringify(data));</w:t>
+      </w:r>
+    </w:p>
+    <w:p>
+      <w:pPr>
+        <w:shd w:val="clear" w:color="auto" w:fill="EFF0F1"/>
+        <w:tabs>
+          <w:tab w:val="left" w:pos="916"/>
+          <w:tab w:val="left" w:pos="1832"/>
+          <w:tab w:val="left" w:pos="2748"/>
+          <w:tab w:val="left" w:pos="3664"/>
+          <w:tab w:val="left" w:pos="4580"/>
+          <w:tab w:val="left" w:pos="5496"/>
+          <w:tab w:val="left" w:pos="6412"/>
+          <w:tab w:val="left" w:pos="7328"/>
+          <w:tab w:val="left" w:pos="8244"/>
+          <w:tab w:val="left" w:pos="9160"/>
+          <w:tab w:val="left" w:pos="10076"/>
+          <w:tab w:val="left" w:pos="10992"/>
+          <w:tab w:val="left" w:pos="11908"/>
+          <w:tab w:val="left" w:pos="12824"/>
+          <w:tab w:val="left" w:pos="13740"/>
+          <w:tab w:val="left" w:pos="14656"/>
+        </w:tabs>
+        <w:spacing w:after="0" w:line="240" w:lineRule="auto"/>
+        <w:textAlignment w:val="baseline"/>
+        <w:rPr>
+          <w:rFonts w:ascii="Consolas" w:eastAsia="Times New Roman" w:hAnsi="Consolas" w:cs="Courier New"/>
+          <w:color w:val="393318"/>
+          <w:sz w:val="20"/>
+          <w:szCs w:val="20"/>
+        </w:rPr>
+      </w:pPr>
+      <w:r>
+        <w:rPr>
+          <w:rFonts w:ascii="inherit" w:eastAsia="Times New Roman" w:hAnsi="inherit" w:cs="Courier New"/>
+          <w:color w:val="303336"/>
+          <w:sz w:val="20"/>
+          <w:szCs w:val="20"/>
+          <w:bdr w:val="none" w:sz="0" w:space="0" w:color="auto" w:frame="1"/>
+          <w:shd w:val="clear" w:color="auto" w:fill="EFF0F1"/>
+        </w:rPr>
+        <w:t xml:space="preserve"> </w:t>
+      </w:r>
+      <w:r>
+        <w:rPr>
+          <w:rFonts w:ascii="inherit" w:eastAsia="Times New Roman" w:hAnsi="inherit" w:cs="Courier New"/>
+          <w:color w:val="101094"/>
+          <w:sz w:val="20"/>
+          <w:szCs w:val="20"/>
+          <w:bdr w:val="none" w:sz="0" w:space="0" w:color="auto" w:frame="1"/>
+          <w:shd w:val="clear" w:color="auto" w:fill="EFF0F1"/>
+        </w:rPr>
+        <w:t>var</w:t>
+      </w:r>
+      <w:r>
+        <w:rPr>
+          <w:rFonts w:ascii="inherit" w:eastAsia="Times New Roman" w:hAnsi="inherit" w:cs="Courier New"/>
+          <w:color w:val="303336"/>
+          <w:sz w:val="20"/>
+          <w:szCs w:val="20"/>
+          <w:bdr w:val="none" w:sz="0" w:space="0" w:color="auto" w:frame="1"/>
+          <w:shd w:val="clear" w:color="auto" w:fill="EFF0F1"/>
+        </w:rPr>
+        <w:t xml:space="preserve"> objX = $.parseJSON(JSON.stringify(data));</w:t>
+      </w:r>
+    </w:p>
+    <w:p>
+      <w:pPr>
+        <w:rPr>
+          <w:sz w:val="30"/>
+        </w:rPr>
+      </w:pPr>
+      <w:r>
+        <w:rPr>
+          <w:sz w:val="30"/>
+        </w:rPr>
+        <w:t>Src:</w:t>
+      </w:r>
+      <w:r>
+        <w:t xml:space="preserve"> </w:t>
+      </w:r>
+      <w:hyperlink r:id="rId16" w:history="1">
+        <w:r>
+          <w:rPr>
+            <w:rStyle w:val="Hyperlink"/>
+            <w:sz w:val="30"/>
+          </w:rPr>
+          <w:t>https://stackoverflow.com/questions/5364650/cloning-an-object-in-javascript</w:t>
+        </w:r>
+      </w:hyperlink>
+    </w:p>
+    <w:p>
+      <w:pPr>
+        <w:rPr>
+          <w:sz w:val="30"/>
+        </w:rPr>
+      </w:pPr>
+    </w:p>
+    <w:p>
+      <w:pPr>
+        <w:rPr>
+          <w:sz w:val="30"/>
+        </w:rPr>
+      </w:pPr>
+      <w:r>
+        <w:rPr>
+          <w:sz w:val="30"/>
+        </w:rPr>
+        <w:t>----------------( )</w:t>
+      </w:r>
+    </w:p>
+    <w:p>
+      <w:pPr>
+        <w:rPr>
+          <w:sz w:val="30"/>
+        </w:rPr>
+      </w:pPr>
+      <w:r>
+        <w:rPr>
+          <w:sz w:val="30"/>
+        </w:rPr>
+        <w:t>Src:</w:t>
+      </w:r>
+    </w:p>
+    <w:p>
+      <w:pPr>
+        <w:rPr>
+          <w:sz w:val="30"/>
+        </w:rPr>
+      </w:pPr>
+      <w:r>
+        <w:rPr>
+          <w:sz w:val="30"/>
+        </w:rPr>
+        <w:t>----------------( )</w:t>
+      </w:r>
+    </w:p>
+    <w:p>
+      <w:pPr>
+        <w:rPr>
+          <w:sz w:val="30"/>
+        </w:rPr>
+      </w:pPr>
+      <w:r>
+        <w:rPr>
+          <w:sz w:val="30"/>
+        </w:rPr>
+        <w:t>Src:</w:t>
+      </w:r>
     </w:p>
     <w:p>
       <w:pPr>
@@ -5402,7 +6196,7 @@
 </file>
 
 <file path=customXml/itemProps1.xml><?xml version="1.0" encoding="utf-8"?>
-<ds:datastoreItem xmlns:ds="http://schemas.openxmlformats.org/officeDocument/2006/customXml" ds:itemID="{4A888A04-0B08-4DE4-84D7-96702FC9F531}">
+<ds:datastoreItem xmlns:ds="http://schemas.openxmlformats.org/officeDocument/2006/customXml" ds:itemID="{EA0C2589-F8CE-4B98-8D38-4695662F641A}">
   <ds:schemaRefs>
     <ds:schemaRef ds:uri="http://schemas.openxmlformats.org/officeDocument/2006/bibliography"/>
   </ds:schemaRefs>

</xml_diff>

<commit_message>
1. Making master Crud Controller that inherited to all crud Controllers
2. here Category CRUD Conteoller Working Properly

3. next step is to make dynamic CRUD Contoller for all Tables
</commit_message>
<xml_diff>
--- a/Projet_details/Quetation_ans.docx
+++ b/Projet_details/Quetation_ans.docx
@@ -24,8 +24,16 @@
         <w:rPr>
           <w:sz w:val="30"/>
         </w:rPr>
-        <w:t>Date::</w:t>
-      </w:r>
+        <w:t>Date</w:t>
+      </w:r>
+      <w:proofErr w:type="gramStart"/>
+      <w:r>
+        <w:rPr>
+          <w:sz w:val="30"/>
+        </w:rPr>
+        <w:t>::</w:t>
+      </w:r>
+      <w:proofErr w:type="gramEnd"/>
       <w:r>
         <w:rPr>
           <w:sz w:val="30"/>
@@ -73,25 +81,81 @@
         <w:rPr>
           <w:b/>
         </w:rPr>
-        <w:t>In Laravel, how do I retrieve a random user_id from the Users table for Model Factory seeding data generation?</w:t>
-      </w:r>
-    </w:p>
-    <w:p>
-      <w:r>
-        <w:t>$user_id =</w:t>
-      </w:r>
-      <w:r>
-        <w:t xml:space="preserve"> App\User::all()-&gt;random()-&gt;id,</w:t>
-      </w:r>
-    </w:p>
-    <w:p>
-      <w:r>
-        <w:t>'user_id' =&gt; User::where('username', 'like', 'test@user.com')-&gt;get()-&gt;random()-&gt;user_id</w:t>
-      </w:r>
-    </w:p>
-    <w:p>
-      <w:r>
-        <w:t>Src:</w:t>
+        <w:t xml:space="preserve">In Laravel, how do I retrieve a random </w:t>
+      </w:r>
+      <w:proofErr w:type="spellStart"/>
+      <w:r>
+        <w:rPr>
+          <w:b/>
+        </w:rPr>
+        <w:t>user_id</w:t>
+      </w:r>
+      <w:proofErr w:type="spellEnd"/>
+      <w:r>
+        <w:rPr>
+          <w:b/>
+        </w:rPr>
+        <w:t xml:space="preserve"> from the Users table for Model Factory seeding data generation?</w:t>
+      </w:r>
+    </w:p>
+    <w:p>
+      <w:r>
+        <w:t>$</w:t>
+      </w:r>
+      <w:proofErr w:type="spellStart"/>
+      <w:r>
+        <w:t>user_id</w:t>
+      </w:r>
+      <w:proofErr w:type="spellEnd"/>
+      <w:r>
+        <w:t xml:space="preserve"> =</w:t>
+      </w:r>
+      <w:r>
+        <w:t xml:space="preserve"> App\User:</w:t>
+      </w:r>
+      <w:proofErr w:type="gramStart"/>
+      <w:r>
+        <w:t>:all</w:t>
+      </w:r>
+      <w:proofErr w:type="gramEnd"/>
+      <w:r>
+        <w:t>()-&gt;random()-&gt;id,</w:t>
+      </w:r>
+    </w:p>
+    <w:p>
+      <w:r>
+        <w:t>'</w:t>
+      </w:r>
+      <w:proofErr w:type="spellStart"/>
+      <w:r>
+        <w:t>user_id</w:t>
+      </w:r>
+      <w:proofErr w:type="spellEnd"/>
+      <w:r>
+        <w:t>' =&gt; User::</w:t>
+      </w:r>
+      <w:proofErr w:type="gramStart"/>
+      <w:r>
+        <w:t>where(</w:t>
+      </w:r>
+      <w:proofErr w:type="gramEnd"/>
+      <w:r>
+        <w:t>'username', 'like', 'test@user.com')-&gt;get()-&gt;random()-&gt;</w:t>
+      </w:r>
+      <w:proofErr w:type="spellStart"/>
+      <w:r>
+        <w:t>user_id</w:t>
+      </w:r>
+      <w:proofErr w:type="spellEnd"/>
+    </w:p>
+    <w:p>
+      <w:proofErr w:type="spellStart"/>
+      <w:r>
+        <w:t>Src</w:t>
+      </w:r>
+      <w:proofErr w:type="spellEnd"/>
+      <w:r>
+        <w:t>:</w:t>
       </w:r>
       <w:r>
         <w:t xml:space="preserve"> </w:t>
@@ -121,23 +185,62 @@
         <w:t>-----------------------------</w:t>
       </w:r>
       <w:r>
-        <w:t xml:space="preserve"> php artisan make:controller Command not working </w:t>
-      </w:r>
-    </w:p>
-    <w:p>
-      <w:r>
         <w:t xml:space="preserve"> </w:t>
       </w:r>
+      <w:proofErr w:type="spellStart"/>
+      <w:r>
+        <w:t>php</w:t>
+      </w:r>
+      <w:proofErr w:type="spellEnd"/>
+      <w:r>
+        <w:t xml:space="preserve"> artisan </w:t>
+      </w:r>
+      <w:proofErr w:type="spellStart"/>
+      <w:r>
+        <w:t>make</w:t>
+      </w:r>
+      <w:proofErr w:type="gramStart"/>
+      <w:r>
+        <w:t>:controller</w:t>
+      </w:r>
+      <w:proofErr w:type="spellEnd"/>
+      <w:proofErr w:type="gramEnd"/>
+      <w:r>
+        <w:t xml:space="preserve"> Command not working </w:t>
+      </w:r>
+    </w:p>
+    <w:p>
+      <w:r>
+        <w:t xml:space="preserve"> </w:t>
+      </w:r>
       <w:r>
         <w:t>Error:</w:t>
       </w:r>
       <w:r>
-        <w:t xml:space="preserve"> RuntimeException  : Unable to detect application namespace.</w:t>
-      </w:r>
-    </w:p>
-    <w:p>
-      <w:r>
-        <w:t xml:space="preserve">Src: </w:t>
+        <w:t xml:space="preserve"> </w:t>
+      </w:r>
+      <w:proofErr w:type="spellStart"/>
+      <w:proofErr w:type="gramStart"/>
+      <w:r>
+        <w:t>RuntimeException</w:t>
+      </w:r>
+      <w:proofErr w:type="spellEnd"/>
+      <w:r>
+        <w:t xml:space="preserve">  :</w:t>
+      </w:r>
+      <w:proofErr w:type="gramEnd"/>
+      <w:r>
+        <w:t xml:space="preserve"> Unable to detect application namespace.</w:t>
+      </w:r>
+    </w:p>
+    <w:p>
+      <w:proofErr w:type="spellStart"/>
+      <w:r>
+        <w:t>Src</w:t>
+      </w:r>
+      <w:proofErr w:type="spellEnd"/>
+      <w:r>
+        <w:t xml:space="preserve">: </w:t>
       </w:r>
       <w:hyperlink r:id="rId7" w:history="1">
         <w:r>
@@ -189,7 +292,31 @@
           <w:bdr w:val="none" w:sz="0" w:space="0" w:color="auto" w:frame="1"/>
           <w:shd w:val="clear" w:color="auto" w:fill="EFF0F1"/>
         </w:rPr>
-        <w:t>"require": {</w:t>
+        <w:t>"</w:t>
+      </w:r>
+      <w:proofErr w:type="gramStart"/>
+      <w:r>
+        <w:rPr>
+          <w:rFonts w:ascii="Consolas" w:eastAsia="Times New Roman" w:hAnsi="Consolas" w:cs="Courier New"/>
+          <w:color w:val="242729"/>
+          <w:sz w:val="20"/>
+          <w:szCs w:val="20"/>
+          <w:bdr w:val="none" w:sz="0" w:space="0" w:color="auto" w:frame="1"/>
+          <w:shd w:val="clear" w:color="auto" w:fill="EFF0F1"/>
+        </w:rPr>
+        <w:t>require</w:t>
+      </w:r>
+      <w:proofErr w:type="gramEnd"/>
+      <w:r>
+        <w:rPr>
+          <w:rFonts w:ascii="Consolas" w:eastAsia="Times New Roman" w:hAnsi="Consolas" w:cs="Courier New"/>
+          <w:color w:val="242729"/>
+          <w:sz w:val="20"/>
+          <w:szCs w:val="20"/>
+          <w:bdr w:val="none" w:sz="0" w:space="0" w:color="auto" w:frame="1"/>
+          <w:shd w:val="clear" w:color="auto" w:fill="EFF0F1"/>
+        </w:rPr>
+        <w:t>": {</w:t>
       </w:r>
     </w:p>
     <w:p>
@@ -233,7 +360,33 @@
           <w:bdr w:val="none" w:sz="0" w:space="0" w:color="auto" w:frame="1"/>
           <w:shd w:val="clear" w:color="auto" w:fill="EFF0F1"/>
         </w:rPr>
-        <w:t xml:space="preserve">    "php": "&gt;=5.5.9",</w:t>
+        <w:t xml:space="preserve">    "</w:t>
+      </w:r>
+      <w:proofErr w:type="spellStart"/>
+      <w:proofErr w:type="gramStart"/>
+      <w:r>
+        <w:rPr>
+          <w:rFonts w:ascii="Consolas" w:eastAsia="Times New Roman" w:hAnsi="Consolas" w:cs="Courier New"/>
+          <w:color w:val="242729"/>
+          <w:sz w:val="20"/>
+          <w:szCs w:val="20"/>
+          <w:bdr w:val="none" w:sz="0" w:space="0" w:color="auto" w:frame="1"/>
+          <w:shd w:val="clear" w:color="auto" w:fill="EFF0F1"/>
+        </w:rPr>
+        <w:t>php</w:t>
+      </w:r>
+      <w:proofErr w:type="spellEnd"/>
+      <w:proofErr w:type="gramEnd"/>
+      <w:r>
+        <w:rPr>
+          <w:rFonts w:ascii="Consolas" w:eastAsia="Times New Roman" w:hAnsi="Consolas" w:cs="Courier New"/>
+          <w:color w:val="242729"/>
+          <w:sz w:val="20"/>
+          <w:szCs w:val="20"/>
+          <w:bdr w:val="none" w:sz="0" w:space="0" w:color="auto" w:frame="1"/>
+          <w:shd w:val="clear" w:color="auto" w:fill="EFF0F1"/>
+        </w:rPr>
+        <w:t>": "&gt;=5.5.9",</w:t>
       </w:r>
     </w:p>
     <w:p>
@@ -399,7 +552,31 @@
           <w:bdr w:val="none" w:sz="0" w:space="0" w:color="auto" w:frame="1"/>
           <w:shd w:val="clear" w:color="auto" w:fill="EFF0F1"/>
         </w:rPr>
-        <w:t>"require": {</w:t>
+        <w:t>"</w:t>
+      </w:r>
+      <w:proofErr w:type="gramStart"/>
+      <w:r>
+        <w:rPr>
+          <w:rFonts w:ascii="Consolas" w:eastAsia="Times New Roman" w:hAnsi="Consolas" w:cs="Courier New"/>
+          <w:color w:val="242729"/>
+          <w:sz w:val="20"/>
+          <w:szCs w:val="20"/>
+          <w:bdr w:val="none" w:sz="0" w:space="0" w:color="auto" w:frame="1"/>
+          <w:shd w:val="clear" w:color="auto" w:fill="EFF0F1"/>
+        </w:rPr>
+        <w:t>require</w:t>
+      </w:r>
+      <w:proofErr w:type="gramEnd"/>
+      <w:r>
+        <w:rPr>
+          <w:rFonts w:ascii="Consolas" w:eastAsia="Times New Roman" w:hAnsi="Consolas" w:cs="Courier New"/>
+          <w:color w:val="242729"/>
+          <w:sz w:val="20"/>
+          <w:szCs w:val="20"/>
+          <w:bdr w:val="none" w:sz="0" w:space="0" w:color="auto" w:frame="1"/>
+          <w:shd w:val="clear" w:color="auto" w:fill="EFF0F1"/>
+        </w:rPr>
+        <w:t>": {</w:t>
       </w:r>
     </w:p>
     <w:p>
@@ -443,7 +620,33 @@
           <w:bdr w:val="none" w:sz="0" w:space="0" w:color="auto" w:frame="1"/>
           <w:shd w:val="clear" w:color="auto" w:fill="EFF0F1"/>
         </w:rPr>
-        <w:t xml:space="preserve">    "php": "&gt;=5.5.9",</w:t>
+        <w:t xml:space="preserve">    "</w:t>
+      </w:r>
+      <w:proofErr w:type="spellStart"/>
+      <w:proofErr w:type="gramStart"/>
+      <w:r>
+        <w:rPr>
+          <w:rFonts w:ascii="Consolas" w:eastAsia="Times New Roman" w:hAnsi="Consolas" w:cs="Courier New"/>
+          <w:color w:val="242729"/>
+          <w:sz w:val="20"/>
+          <w:szCs w:val="20"/>
+          <w:bdr w:val="none" w:sz="0" w:space="0" w:color="auto" w:frame="1"/>
+          <w:shd w:val="clear" w:color="auto" w:fill="EFF0F1"/>
+        </w:rPr>
+        <w:t>php</w:t>
+      </w:r>
+      <w:proofErr w:type="spellEnd"/>
+      <w:proofErr w:type="gramEnd"/>
+      <w:r>
+        <w:rPr>
+          <w:rFonts w:ascii="Consolas" w:eastAsia="Times New Roman" w:hAnsi="Consolas" w:cs="Courier New"/>
+          <w:color w:val="242729"/>
+          <w:sz w:val="20"/>
+          <w:szCs w:val="20"/>
+          <w:bdr w:val="none" w:sz="0" w:space="0" w:color="auto" w:frame="1"/>
+          <w:shd w:val="clear" w:color="auto" w:fill="EFF0F1"/>
+        </w:rPr>
+        <w:t>": "&gt;=5.5.9",</w:t>
       </w:r>
     </w:p>
     <w:p>
@@ -575,8 +778,16 @@
         <w:rPr>
           <w:sz w:val="30"/>
         </w:rPr>
-        <w:t>Date::</w:t>
-      </w:r>
+        <w:t>Date</w:t>
+      </w:r>
+      <w:proofErr w:type="gramStart"/>
+      <w:r>
+        <w:rPr>
+          <w:sz w:val="30"/>
+        </w:rPr>
+        <w:t>::</w:t>
+      </w:r>
+      <w:proofErr w:type="gramEnd"/>
       <w:r>
         <w:rPr>
           <w:sz w:val="30"/>
@@ -620,6 +831,7 @@
         </w:rPr>
         <w:t xml:space="preserve"> </w:t>
       </w:r>
+      <w:proofErr w:type="gramStart"/>
       <w:r>
         <w:rPr>
           <w:sz w:val="30"/>
@@ -630,7 +842,14 @@
         <w:rPr>
           <w:sz w:val="30"/>
         </w:rPr>
-        <w:t>laravel check if file exists in public</w:t>
+        <w:t>laravel</w:t>
+      </w:r>
+      <w:proofErr w:type="gramEnd"/>
+      <w:r>
+        <w:rPr>
+          <w:sz w:val="30"/>
+        </w:rPr>
+        <w:t xml:space="preserve"> check if file exists in public</w:t>
       </w:r>
       <w:r>
         <w:rPr>
@@ -698,6 +917,7 @@
         </w:rPr>
         <w:t xml:space="preserve">   </w:t>
       </w:r>
+      <w:proofErr w:type="gramStart"/>
       <w:r>
         <w:rPr>
           <w:rFonts w:ascii="inherit" w:eastAsia="Times New Roman" w:hAnsi="inherit" w:cs="Courier New"/>
@@ -716,7 +936,30 @@
           <w:bdr w:val="none" w:sz="0" w:space="0" w:color="auto" w:frame="1"/>
           <w:shd w:val="clear" w:color="auto" w:fill="EFF0F1"/>
         </w:rPr>
-        <w:t>(file_exists( public_path().</w:t>
+        <w:t>(</w:t>
+      </w:r>
+      <w:proofErr w:type="spellStart"/>
+      <w:proofErr w:type="gramEnd"/>
+      <w:r>
+        <w:rPr>
+          <w:rFonts w:ascii="inherit" w:eastAsia="Times New Roman" w:hAnsi="inherit" w:cs="Courier New"/>
+          <w:color w:val="303336"/>
+          <w:szCs w:val="20"/>
+          <w:bdr w:val="none" w:sz="0" w:space="0" w:color="auto" w:frame="1"/>
+          <w:shd w:val="clear" w:color="auto" w:fill="EFF0F1"/>
+        </w:rPr>
+        <w:t>file_exists</w:t>
+      </w:r>
+      <w:proofErr w:type="spellEnd"/>
+      <w:r>
+        <w:rPr>
+          <w:rFonts w:ascii="inherit" w:eastAsia="Times New Roman" w:hAnsi="inherit" w:cs="Courier New"/>
+          <w:color w:val="303336"/>
+          <w:szCs w:val="20"/>
+          <w:bdr w:val="none" w:sz="0" w:space="0" w:color="auto" w:frame="1"/>
+          <w:shd w:val="clear" w:color="auto" w:fill="EFF0F1"/>
+        </w:rPr>
+        <w:t>( public_path().</w:t>
       </w:r>
       <w:r>
         <w:rPr>
@@ -756,7 +999,29 @@
           <w:bdr w:val="none" w:sz="0" w:space="0" w:color="auto" w:frame="1"/>
           <w:shd w:val="clear" w:color="auto" w:fill="EFF0F1"/>
         </w:rPr>
-        <w:t>::user()-&gt;account_id.</w:t>
+        <w:t>::</w:t>
+      </w:r>
+      <w:proofErr w:type="gramStart"/>
+      <w:r>
+        <w:rPr>
+          <w:rFonts w:ascii="inherit" w:eastAsia="Times New Roman" w:hAnsi="inherit" w:cs="Courier New"/>
+          <w:color w:val="303336"/>
+          <w:szCs w:val="20"/>
+          <w:bdr w:val="none" w:sz="0" w:space="0" w:color="auto" w:frame="1"/>
+          <w:shd w:val="clear" w:color="auto" w:fill="EFF0F1"/>
+        </w:rPr>
+        <w:t>user(</w:t>
+      </w:r>
+      <w:proofErr w:type="gramEnd"/>
+      <w:r>
+        <w:rPr>
+          <w:rFonts w:ascii="inherit" w:eastAsia="Times New Roman" w:hAnsi="inherit" w:cs="Courier New"/>
+          <w:color w:val="303336"/>
+          <w:szCs w:val="20"/>
+          <w:bdr w:val="none" w:sz="0" w:space="0" w:color="auto" w:frame="1"/>
+          <w:shd w:val="clear" w:color="auto" w:fill="EFF0F1"/>
+        </w:rPr>
+        <w:t>)-&gt;account_id.</w:t>
       </w:r>
       <w:r>
         <w:rPr>
@@ -766,17 +1031,39 @@
           <w:bdr w:val="none" w:sz="0" w:space="0" w:color="auto" w:frame="1"/>
           <w:shd w:val="clear" w:color="auto" w:fill="EFF0F1"/>
         </w:rPr>
-        <w:t>'.png'</w:t>
-      </w:r>
-      <w:r>
-        <w:rPr>
-          <w:rFonts w:ascii="inherit" w:eastAsia="Times New Roman" w:hAnsi="inherit" w:cs="Courier New"/>
-          <w:color w:val="303336"/>
-          <w:szCs w:val="20"/>
-          <w:bdr w:val="none" w:sz="0" w:space="0" w:color="auto" w:frame="1"/>
-          <w:shd w:val="clear" w:color="auto" w:fill="EFF0F1"/>
-        </w:rPr>
-        <w:t xml:space="preserve"> ))</w:t>
+        <w:t>'.</w:t>
+      </w:r>
+      <w:proofErr w:type="gramStart"/>
+      <w:r>
+        <w:rPr>
+          <w:rFonts w:ascii="inherit" w:eastAsia="Times New Roman" w:hAnsi="inherit" w:cs="Courier New"/>
+          <w:color w:val="7D2727"/>
+          <w:szCs w:val="20"/>
+          <w:bdr w:val="none" w:sz="0" w:space="0" w:color="auto" w:frame="1"/>
+          <w:shd w:val="clear" w:color="auto" w:fill="EFF0F1"/>
+        </w:rPr>
+        <w:t>png'</w:t>
+      </w:r>
+      <w:r>
+        <w:rPr>
+          <w:rFonts w:ascii="inherit" w:eastAsia="Times New Roman" w:hAnsi="inherit" w:cs="Courier New"/>
+          <w:color w:val="303336"/>
+          <w:szCs w:val="20"/>
+          <w:bdr w:val="none" w:sz="0" w:space="0" w:color="auto" w:frame="1"/>
+          <w:shd w:val="clear" w:color="auto" w:fill="EFF0F1"/>
+        </w:rPr>
+        <w:t xml:space="preserve"> )</w:t>
+      </w:r>
+      <w:proofErr w:type="gramEnd"/>
+      <w:r>
+        <w:rPr>
+          <w:rFonts w:ascii="inherit" w:eastAsia="Times New Roman" w:hAnsi="inherit" w:cs="Courier New"/>
+          <w:color w:val="303336"/>
+          <w:szCs w:val="20"/>
+          <w:bdr w:val="none" w:sz="0" w:space="0" w:color="auto" w:frame="1"/>
+          <w:shd w:val="clear" w:color="auto" w:fill="EFF0F1"/>
+        </w:rPr>
+        <w:t>)</w:t>
       </w:r>
     </w:p>
     <w:p>
@@ -818,7 +1105,51 @@
           <w:bdr w:val="none" w:sz="0" w:space="0" w:color="auto" w:frame="1"/>
           <w:shd w:val="clear" w:color="auto" w:fill="EFF0F1"/>
         </w:rPr>
-        <w:t xml:space="preserve">        &lt;img src=</w:t>
+        <w:t xml:space="preserve">        &lt;</w:t>
+      </w:r>
+      <w:proofErr w:type="spellStart"/>
+      <w:r>
+        <w:rPr>
+          <w:rFonts w:ascii="inherit" w:eastAsia="Times New Roman" w:hAnsi="inherit" w:cs="Courier New"/>
+          <w:color w:val="303336"/>
+          <w:szCs w:val="20"/>
+          <w:bdr w:val="none" w:sz="0" w:space="0" w:color="auto" w:frame="1"/>
+          <w:shd w:val="clear" w:color="auto" w:fill="EFF0F1"/>
+        </w:rPr>
+        <w:t>img</w:t>
+      </w:r>
+      <w:proofErr w:type="spellEnd"/>
+      <w:r>
+        <w:rPr>
+          <w:rFonts w:ascii="inherit" w:eastAsia="Times New Roman" w:hAnsi="inherit" w:cs="Courier New"/>
+          <w:color w:val="303336"/>
+          <w:szCs w:val="20"/>
+          <w:bdr w:val="none" w:sz="0" w:space="0" w:color="auto" w:frame="1"/>
+          <w:shd w:val="clear" w:color="auto" w:fill="EFF0F1"/>
+        </w:rPr>
+        <w:t xml:space="preserve"> </w:t>
+      </w:r>
+      <w:proofErr w:type="spellStart"/>
+      <w:r>
+        <w:rPr>
+          <w:rFonts w:ascii="inherit" w:eastAsia="Times New Roman" w:hAnsi="inherit" w:cs="Courier New"/>
+          <w:color w:val="303336"/>
+          <w:szCs w:val="20"/>
+          <w:bdr w:val="none" w:sz="0" w:space="0" w:color="auto" w:frame="1"/>
+          <w:shd w:val="clear" w:color="auto" w:fill="EFF0F1"/>
+        </w:rPr>
+        <w:t>src</w:t>
+      </w:r>
+      <w:proofErr w:type="spellEnd"/>
+      <w:r>
+        <w:rPr>
+          <w:rFonts w:ascii="inherit" w:eastAsia="Times New Roman" w:hAnsi="inherit" w:cs="Courier New"/>
+          <w:color w:val="303336"/>
+          <w:szCs w:val="20"/>
+          <w:bdr w:val="none" w:sz="0" w:space="0" w:color="auto" w:frame="1"/>
+          <w:shd w:val="clear" w:color="auto" w:fill="EFF0F1"/>
+        </w:rPr>
+        <w:t>=</w:t>
       </w:r>
       <w:r>
         <w:rPr>
@@ -828,7 +1159,95 @@
           <w:bdr w:val="none" w:sz="0" w:space="0" w:color="auto" w:frame="1"/>
           <w:shd w:val="clear" w:color="auto" w:fill="EFF0F1"/>
         </w:rPr>
-        <w:t>"/images/photos/account/{{Auth::user()-&gt;account_id}}.png"</w:t>
+        <w:t>"/images/photos/account</w:t>
+      </w:r>
+      <w:proofErr w:type="gramStart"/>
+      <w:r>
+        <w:rPr>
+          <w:rFonts w:ascii="inherit" w:eastAsia="Times New Roman" w:hAnsi="inherit" w:cs="Courier New"/>
+          <w:color w:val="7D2727"/>
+          <w:szCs w:val="20"/>
+          <w:bdr w:val="none" w:sz="0" w:space="0" w:color="auto" w:frame="1"/>
+          <w:shd w:val="clear" w:color="auto" w:fill="EFF0F1"/>
+        </w:rPr>
+        <w:t>/{</w:t>
+      </w:r>
+      <w:proofErr w:type="gramEnd"/>
+      <w:r>
+        <w:rPr>
+          <w:rFonts w:ascii="inherit" w:eastAsia="Times New Roman" w:hAnsi="inherit" w:cs="Courier New"/>
+          <w:color w:val="7D2727"/>
+          <w:szCs w:val="20"/>
+          <w:bdr w:val="none" w:sz="0" w:space="0" w:color="auto" w:frame="1"/>
+          <w:shd w:val="clear" w:color="auto" w:fill="EFF0F1"/>
+        </w:rPr>
+        <w:t>{</w:t>
+      </w:r>
+      <w:proofErr w:type="spellStart"/>
+      <w:r>
+        <w:rPr>
+          <w:rFonts w:ascii="inherit" w:eastAsia="Times New Roman" w:hAnsi="inherit" w:cs="Courier New"/>
+          <w:color w:val="7D2727"/>
+          <w:szCs w:val="20"/>
+          <w:bdr w:val="none" w:sz="0" w:space="0" w:color="auto" w:frame="1"/>
+          <w:shd w:val="clear" w:color="auto" w:fill="EFF0F1"/>
+        </w:rPr>
+        <w:t>Auth</w:t>
+      </w:r>
+      <w:proofErr w:type="spellEnd"/>
+      <w:r>
+        <w:rPr>
+          <w:rFonts w:ascii="inherit" w:eastAsia="Times New Roman" w:hAnsi="inherit" w:cs="Courier New"/>
+          <w:color w:val="7D2727"/>
+          <w:szCs w:val="20"/>
+          <w:bdr w:val="none" w:sz="0" w:space="0" w:color="auto" w:frame="1"/>
+          <w:shd w:val="clear" w:color="auto" w:fill="EFF0F1"/>
+        </w:rPr>
+        <w:t>::user()-&gt;</w:t>
+      </w:r>
+      <w:proofErr w:type="spellStart"/>
+      <w:r>
+        <w:rPr>
+          <w:rFonts w:ascii="inherit" w:eastAsia="Times New Roman" w:hAnsi="inherit" w:cs="Courier New"/>
+          <w:color w:val="7D2727"/>
+          <w:szCs w:val="20"/>
+          <w:bdr w:val="none" w:sz="0" w:space="0" w:color="auto" w:frame="1"/>
+          <w:shd w:val="clear" w:color="auto" w:fill="EFF0F1"/>
+        </w:rPr>
+        <w:t>account_id</w:t>
+      </w:r>
+      <w:proofErr w:type="spellEnd"/>
+      <w:r>
+        <w:rPr>
+          <w:rFonts w:ascii="inherit" w:eastAsia="Times New Roman" w:hAnsi="inherit" w:cs="Courier New"/>
+          <w:color w:val="7D2727"/>
+          <w:szCs w:val="20"/>
+          <w:bdr w:val="none" w:sz="0" w:space="0" w:color="auto" w:frame="1"/>
+          <w:shd w:val="clear" w:color="auto" w:fill="EFF0F1"/>
+        </w:rPr>
+        <w:t>}}.</w:t>
+      </w:r>
+      <w:proofErr w:type="spellStart"/>
+      <w:r>
+        <w:rPr>
+          <w:rFonts w:ascii="inherit" w:eastAsia="Times New Roman" w:hAnsi="inherit" w:cs="Courier New"/>
+          <w:color w:val="7D2727"/>
+          <w:szCs w:val="20"/>
+          <w:bdr w:val="none" w:sz="0" w:space="0" w:color="auto" w:frame="1"/>
+          <w:shd w:val="clear" w:color="auto" w:fill="EFF0F1"/>
+        </w:rPr>
+        <w:t>png</w:t>
+      </w:r>
+      <w:proofErr w:type="spellEnd"/>
+      <w:r>
+        <w:rPr>
+          <w:rFonts w:ascii="inherit" w:eastAsia="Times New Roman" w:hAnsi="inherit" w:cs="Courier New"/>
+          <w:color w:val="7D2727"/>
+          <w:szCs w:val="20"/>
+          <w:bdr w:val="none" w:sz="0" w:space="0" w:color="auto" w:frame="1"/>
+          <w:shd w:val="clear" w:color="auto" w:fill="EFF0F1"/>
+        </w:rPr>
+        <w:t>"</w:t>
       </w:r>
       <w:r>
         <w:rPr>
@@ -952,7 +1371,51 @@
           <w:bdr w:val="none" w:sz="0" w:space="0" w:color="auto" w:frame="1"/>
           <w:shd w:val="clear" w:color="auto" w:fill="EFF0F1"/>
         </w:rPr>
-        <w:t xml:space="preserve">        &lt;img src=</w:t>
+        <w:t xml:space="preserve">        &lt;</w:t>
+      </w:r>
+      <w:proofErr w:type="spellStart"/>
+      <w:r>
+        <w:rPr>
+          <w:rFonts w:ascii="inherit" w:eastAsia="Times New Roman" w:hAnsi="inherit" w:cs="Courier New"/>
+          <w:color w:val="303336"/>
+          <w:szCs w:val="20"/>
+          <w:bdr w:val="none" w:sz="0" w:space="0" w:color="auto" w:frame="1"/>
+          <w:shd w:val="clear" w:color="auto" w:fill="EFF0F1"/>
+        </w:rPr>
+        <w:t>img</w:t>
+      </w:r>
+      <w:proofErr w:type="spellEnd"/>
+      <w:r>
+        <w:rPr>
+          <w:rFonts w:ascii="inherit" w:eastAsia="Times New Roman" w:hAnsi="inherit" w:cs="Courier New"/>
+          <w:color w:val="303336"/>
+          <w:szCs w:val="20"/>
+          <w:bdr w:val="none" w:sz="0" w:space="0" w:color="auto" w:frame="1"/>
+          <w:shd w:val="clear" w:color="auto" w:fill="EFF0F1"/>
+        </w:rPr>
+        <w:t xml:space="preserve"> </w:t>
+      </w:r>
+      <w:proofErr w:type="spellStart"/>
+      <w:r>
+        <w:rPr>
+          <w:rFonts w:ascii="inherit" w:eastAsia="Times New Roman" w:hAnsi="inherit" w:cs="Courier New"/>
+          <w:color w:val="303336"/>
+          <w:szCs w:val="20"/>
+          <w:bdr w:val="none" w:sz="0" w:space="0" w:color="auto" w:frame="1"/>
+          <w:shd w:val="clear" w:color="auto" w:fill="EFF0F1"/>
+        </w:rPr>
+        <w:t>src</w:t>
+      </w:r>
+      <w:proofErr w:type="spellEnd"/>
+      <w:r>
+        <w:rPr>
+          <w:rFonts w:ascii="inherit" w:eastAsia="Times New Roman" w:hAnsi="inherit" w:cs="Courier New"/>
+          <w:color w:val="303336"/>
+          <w:szCs w:val="20"/>
+          <w:bdr w:val="none" w:sz="0" w:space="0" w:color="auto" w:frame="1"/>
+          <w:shd w:val="clear" w:color="auto" w:fill="EFF0F1"/>
+        </w:rPr>
+        <w:t>=</w:t>
       </w:r>
       <w:r>
         <w:rPr>
@@ -1044,8 +1507,20 @@
           <w:bdr w:val="none" w:sz="0" w:space="0" w:color="auto" w:frame="1"/>
           <w:shd w:val="clear" w:color="auto" w:fill="EFF0F1"/>
         </w:rPr>
-        <w:t>@endif</w:t>
-      </w:r>
+        <w:t>@</w:t>
+      </w:r>
+      <w:proofErr w:type="spellStart"/>
+      <w:r>
+        <w:rPr>
+          <w:rFonts w:ascii="inherit" w:eastAsia="Times New Roman" w:hAnsi="inherit" w:cs="Courier New"/>
+          <w:color w:val="7D2727"/>
+          <w:szCs w:val="20"/>
+          <w:bdr w:val="none" w:sz="0" w:space="0" w:color="auto" w:frame="1"/>
+          <w:shd w:val="clear" w:color="auto" w:fill="EFF0F1"/>
+        </w:rPr>
+        <w:t>endif</w:t>
+      </w:r>
+      <w:proofErr w:type="spellEnd"/>
     </w:p>
     <w:p>
       <w:pPr>
@@ -1060,11 +1535,19 @@
           <w:sz w:val="24"/>
         </w:rPr>
       </w:pPr>
+      <w:proofErr w:type="spellStart"/>
       <w:r>
         <w:rPr>
           <w:sz w:val="24"/>
         </w:rPr>
-        <w:t>Src:</w:t>
+        <w:t>Src</w:t>
+      </w:r>
+      <w:proofErr w:type="spellEnd"/>
+      <w:r>
+        <w:rPr>
+          <w:sz w:val="24"/>
+        </w:rPr>
+        <w:t>:</w:t>
       </w:r>
       <w:r>
         <w:rPr>
@@ -1136,20 +1619,50 @@
         <w:rPr>
           <w:sz w:val="24"/>
         </w:rPr>
-        <w:t>get file name from glob php</w:t>
-      </w:r>
+        <w:t xml:space="preserve">get file name from glob </w:t>
+      </w:r>
+      <w:proofErr w:type="spellStart"/>
       <w:r>
         <w:rPr>
           <w:sz w:val="24"/>
         </w:rPr>
+        <w:t>php</w:t>
+      </w:r>
+      <w:proofErr w:type="spellEnd"/>
+      <w:r>
+        <w:rPr>
+          <w:sz w:val="24"/>
+        </w:rPr>
         <w:t xml:space="preserve">) </w:t>
       </w:r>
       <w:r>
         <w:rPr>
           <w:sz w:val="24"/>
         </w:rPr>
-        <w:t>How to return just file name using glob() in php</w:t>
-      </w:r>
+        <w:t xml:space="preserve">How to return just file name using </w:t>
+      </w:r>
+      <w:proofErr w:type="gramStart"/>
+      <w:r>
+        <w:rPr>
+          <w:sz w:val="24"/>
+        </w:rPr>
+        <w:t>glob(</w:t>
+      </w:r>
+      <w:proofErr w:type="gramEnd"/>
+      <w:r>
+        <w:rPr>
+          <w:sz w:val="24"/>
+        </w:rPr>
+        <w:t xml:space="preserve">) in </w:t>
+      </w:r>
+      <w:proofErr w:type="spellStart"/>
+      <w:r>
+        <w:rPr>
+          <w:sz w:val="24"/>
+        </w:rPr>
+        <w:t>php</w:t>
+      </w:r>
+      <w:proofErr w:type="spellEnd"/>
     </w:p>
     <w:p>
       <w:pPr>
@@ -1173,6 +1686,8 @@
         <w:lastRenderedPageBreak/>
         <w:t>Use </w:t>
       </w:r>
+      <w:proofErr w:type="spellStart"/>
+      <w:proofErr w:type="gramStart"/>
       <w:r>
         <w:rPr>
           <w:rFonts w:ascii="Consolas" w:eastAsia="Times New Roman" w:hAnsi="Consolas" w:cs="Courier New"/>
@@ -1182,8 +1697,21 @@
           <w:bdr w:val="none" w:sz="0" w:space="0" w:color="auto" w:frame="1"/>
           <w:shd w:val="clear" w:color="auto" w:fill="EFF0F1"/>
         </w:rPr>
-        <w:t>basename()</w:t>
-      </w:r>
+        <w:t>basename</w:t>
+      </w:r>
+      <w:proofErr w:type="spellEnd"/>
+      <w:r>
+        <w:rPr>
+          <w:rFonts w:ascii="Consolas" w:eastAsia="Times New Roman" w:hAnsi="Consolas" w:cs="Courier New"/>
+          <w:color w:val="242729"/>
+          <w:sz w:val="20"/>
+          <w:szCs w:val="20"/>
+          <w:bdr w:val="none" w:sz="0" w:space="0" w:color="auto" w:frame="1"/>
+          <w:shd w:val="clear" w:color="auto" w:fill="EFF0F1"/>
+        </w:rPr>
+        <w:t>()</w:t>
+      </w:r>
+      <w:proofErr w:type="gramEnd"/>
     </w:p>
     <w:p>
       <w:pPr>
@@ -1215,16 +1743,53 @@
           <w:szCs w:val="20"/>
         </w:rPr>
       </w:pPr>
-      <w:r>
-        <w:rPr>
-          <w:rFonts w:ascii="inherit" w:eastAsia="Times New Roman" w:hAnsi="inherit" w:cs="Courier New"/>
-          <w:color w:val="303336"/>
-          <w:sz w:val="20"/>
-          <w:szCs w:val="20"/>
-          <w:bdr w:val="none" w:sz="0" w:space="0" w:color="auto" w:frame="1"/>
-          <w:shd w:val="clear" w:color="auto" w:fill="EFF0F1"/>
-        </w:rPr>
-        <w:t>echo basename($image);</w:t>
+      <w:proofErr w:type="gramStart"/>
+      <w:r>
+        <w:rPr>
+          <w:rFonts w:ascii="inherit" w:eastAsia="Times New Roman" w:hAnsi="inherit" w:cs="Courier New"/>
+          <w:color w:val="303336"/>
+          <w:sz w:val="20"/>
+          <w:szCs w:val="20"/>
+          <w:bdr w:val="none" w:sz="0" w:space="0" w:color="auto" w:frame="1"/>
+          <w:shd w:val="clear" w:color="auto" w:fill="EFF0F1"/>
+        </w:rPr>
+        <w:t>echo</w:t>
+      </w:r>
+      <w:proofErr w:type="gramEnd"/>
+      <w:r>
+        <w:rPr>
+          <w:rFonts w:ascii="inherit" w:eastAsia="Times New Roman" w:hAnsi="inherit" w:cs="Courier New"/>
+          <w:color w:val="303336"/>
+          <w:sz w:val="20"/>
+          <w:szCs w:val="20"/>
+          <w:bdr w:val="none" w:sz="0" w:space="0" w:color="auto" w:frame="1"/>
+          <w:shd w:val="clear" w:color="auto" w:fill="EFF0F1"/>
+        </w:rPr>
+        <w:t xml:space="preserve"> </w:t>
+      </w:r>
+      <w:proofErr w:type="spellStart"/>
+      <w:r>
+        <w:rPr>
+          <w:rFonts w:ascii="inherit" w:eastAsia="Times New Roman" w:hAnsi="inherit" w:cs="Courier New"/>
+          <w:color w:val="303336"/>
+          <w:sz w:val="20"/>
+          <w:szCs w:val="20"/>
+          <w:bdr w:val="none" w:sz="0" w:space="0" w:color="auto" w:frame="1"/>
+          <w:shd w:val="clear" w:color="auto" w:fill="EFF0F1"/>
+        </w:rPr>
+        <w:t>basename</w:t>
+      </w:r>
+      <w:proofErr w:type="spellEnd"/>
+      <w:r>
+        <w:rPr>
+          <w:rFonts w:ascii="inherit" w:eastAsia="Times New Roman" w:hAnsi="inherit" w:cs="Courier New"/>
+          <w:color w:val="303336"/>
+          <w:sz w:val="20"/>
+          <w:szCs w:val="20"/>
+          <w:bdr w:val="none" w:sz="0" w:space="0" w:color="auto" w:frame="1"/>
+          <w:shd w:val="clear" w:color="auto" w:fill="EFF0F1"/>
+        </w:rPr>
+        <w:t>($image);</w:t>
       </w:r>
     </w:p>
     <w:p>
@@ -1279,16 +1844,53 @@
           <w:szCs w:val="20"/>
         </w:rPr>
       </w:pPr>
-      <w:r>
-        <w:rPr>
-          <w:rFonts w:ascii="inherit" w:eastAsia="Times New Roman" w:hAnsi="inherit" w:cs="Courier New"/>
-          <w:color w:val="303336"/>
-          <w:sz w:val="20"/>
-          <w:szCs w:val="20"/>
-          <w:bdr w:val="none" w:sz="0" w:space="0" w:color="auto" w:frame="1"/>
-          <w:shd w:val="clear" w:color="auto" w:fill="EFF0F1"/>
-        </w:rPr>
-        <w:t xml:space="preserve">echo basename($image, </w:t>
+      <w:proofErr w:type="gramStart"/>
+      <w:r>
+        <w:rPr>
+          <w:rFonts w:ascii="inherit" w:eastAsia="Times New Roman" w:hAnsi="inherit" w:cs="Courier New"/>
+          <w:color w:val="303336"/>
+          <w:sz w:val="20"/>
+          <w:szCs w:val="20"/>
+          <w:bdr w:val="none" w:sz="0" w:space="0" w:color="auto" w:frame="1"/>
+          <w:shd w:val="clear" w:color="auto" w:fill="EFF0F1"/>
+        </w:rPr>
+        <w:t>echo</w:t>
+      </w:r>
+      <w:proofErr w:type="gramEnd"/>
+      <w:r>
+        <w:rPr>
+          <w:rFonts w:ascii="inherit" w:eastAsia="Times New Roman" w:hAnsi="inherit" w:cs="Courier New"/>
+          <w:color w:val="303336"/>
+          <w:sz w:val="20"/>
+          <w:szCs w:val="20"/>
+          <w:bdr w:val="none" w:sz="0" w:space="0" w:color="auto" w:frame="1"/>
+          <w:shd w:val="clear" w:color="auto" w:fill="EFF0F1"/>
+        </w:rPr>
+        <w:t xml:space="preserve"> </w:t>
+      </w:r>
+      <w:proofErr w:type="spellStart"/>
+      <w:r>
+        <w:rPr>
+          <w:rFonts w:ascii="inherit" w:eastAsia="Times New Roman" w:hAnsi="inherit" w:cs="Courier New"/>
+          <w:color w:val="303336"/>
+          <w:sz w:val="20"/>
+          <w:szCs w:val="20"/>
+          <w:bdr w:val="none" w:sz="0" w:space="0" w:color="auto" w:frame="1"/>
+          <w:shd w:val="clear" w:color="auto" w:fill="EFF0F1"/>
+        </w:rPr>
+        <w:t>basename</w:t>
+      </w:r>
+      <w:proofErr w:type="spellEnd"/>
+      <w:r>
+        <w:rPr>
+          <w:rFonts w:ascii="inherit" w:eastAsia="Times New Roman" w:hAnsi="inherit" w:cs="Courier New"/>
+          <w:color w:val="303336"/>
+          <w:sz w:val="20"/>
+          <w:szCs w:val="20"/>
+          <w:bdr w:val="none" w:sz="0" w:space="0" w:color="auto" w:frame="1"/>
+          <w:shd w:val="clear" w:color="auto" w:fill="EFF0F1"/>
+        </w:rPr>
+        <w:t xml:space="preserve">($image, </w:t>
       </w:r>
       <w:r>
         <w:rPr>
@@ -1299,7 +1901,31 @@
           <w:bdr w:val="none" w:sz="0" w:space="0" w:color="auto" w:frame="1"/>
           <w:shd w:val="clear" w:color="auto" w:fill="EFF0F1"/>
         </w:rPr>
-        <w:t>'.php'</w:t>
+        <w:t>'.</w:t>
+      </w:r>
+      <w:proofErr w:type="spellStart"/>
+      <w:r>
+        <w:rPr>
+          <w:rFonts w:ascii="inherit" w:eastAsia="Times New Roman" w:hAnsi="inherit" w:cs="Courier New"/>
+          <w:color w:val="7D2727"/>
+          <w:sz w:val="20"/>
+          <w:szCs w:val="20"/>
+          <w:bdr w:val="none" w:sz="0" w:space="0" w:color="auto" w:frame="1"/>
+          <w:shd w:val="clear" w:color="auto" w:fill="EFF0F1"/>
+        </w:rPr>
+        <w:t>php</w:t>
+      </w:r>
+      <w:proofErr w:type="spellEnd"/>
+      <w:r>
+        <w:rPr>
+          <w:rFonts w:ascii="inherit" w:eastAsia="Times New Roman" w:hAnsi="inherit" w:cs="Courier New"/>
+          <w:color w:val="7D2727"/>
+          <w:sz w:val="20"/>
+          <w:szCs w:val="20"/>
+          <w:bdr w:val="none" w:sz="0" w:space="0" w:color="auto" w:frame="1"/>
+          <w:shd w:val="clear" w:color="auto" w:fill="EFF0F1"/>
+        </w:rPr>
+        <w:t>'</w:t>
       </w:r>
       <w:r>
         <w:rPr>
@@ -1319,11 +1945,19 @@
           <w:sz w:val="24"/>
         </w:rPr>
       </w:pPr>
+      <w:proofErr w:type="spellStart"/>
       <w:r>
         <w:rPr>
           <w:sz w:val="24"/>
         </w:rPr>
-        <w:t xml:space="preserve">Scr:  </w:t>
+        <w:t>Scr</w:t>
+      </w:r>
+      <w:proofErr w:type="spellEnd"/>
+      <w:r>
+        <w:rPr>
+          <w:sz w:val="24"/>
+        </w:rPr>
+        <w:t xml:space="preserve">:  </w:t>
       </w:r>
       <w:hyperlink r:id="rId10" w:history="1">
         <w:r>
@@ -1370,6 +2004,7 @@
         </w:rPr>
         <w:t xml:space="preserve"> </w:t>
       </w:r>
+      <w:proofErr w:type="gramStart"/>
       <w:r>
         <w:rPr>
           <w:sz w:val="24"/>
@@ -1386,7 +2021,14 @@
         <w:rPr>
           <w:sz w:val="24"/>
         </w:rPr>
-        <w:t>how to get list of files exists in folder laravel</w:t>
+        <w:t>how</w:t>
+      </w:r>
+      <w:proofErr w:type="gramEnd"/>
+      <w:r>
+        <w:rPr>
+          <w:sz w:val="24"/>
+        </w:rPr>
+        <w:t xml:space="preserve"> to get list of files exists in folder laravel</w:t>
       </w:r>
       <w:r>
         <w:rPr>
@@ -1433,17 +2075,32 @@
           <w:shd w:val="clear" w:color="auto" w:fill="EFF0F1"/>
         </w:rPr>
       </w:pPr>
-      <w:r>
-        <w:rPr>
-          <w:rFonts w:ascii="inherit" w:eastAsia="Times New Roman" w:hAnsi="inherit" w:cs="Courier New"/>
-          <w:color w:val="303336"/>
-          <w:sz w:val="20"/>
-          <w:szCs w:val="20"/>
-          <w:bdr w:val="none" w:sz="0" w:space="0" w:color="auto" w:frame="1"/>
-          <w:shd w:val="clear" w:color="auto" w:fill="EFF0F1"/>
-        </w:rPr>
-        <w:t>&lt;?php</w:t>
-      </w:r>
+      <w:proofErr w:type="gramStart"/>
+      <w:r>
+        <w:rPr>
+          <w:rFonts w:ascii="inherit" w:eastAsia="Times New Roman" w:hAnsi="inherit" w:cs="Courier New"/>
+          <w:color w:val="303336"/>
+          <w:sz w:val="20"/>
+          <w:szCs w:val="20"/>
+          <w:bdr w:val="none" w:sz="0" w:space="0" w:color="auto" w:frame="1"/>
+          <w:shd w:val="clear" w:color="auto" w:fill="EFF0F1"/>
+        </w:rPr>
+        <w:t>&lt;?</w:t>
+      </w:r>
+      <w:proofErr w:type="spellStart"/>
+      <w:r>
+        <w:rPr>
+          <w:rFonts w:ascii="inherit" w:eastAsia="Times New Roman" w:hAnsi="inherit" w:cs="Courier New"/>
+          <w:color w:val="303336"/>
+          <w:sz w:val="20"/>
+          <w:szCs w:val="20"/>
+          <w:bdr w:val="none" w:sz="0" w:space="0" w:color="auto" w:frame="1"/>
+          <w:shd w:val="clear" w:color="auto" w:fill="EFF0F1"/>
+        </w:rPr>
+        <w:t>php</w:t>
+      </w:r>
+      <w:proofErr w:type="spellEnd"/>
+      <w:proofErr w:type="gramEnd"/>
     </w:p>
     <w:p>
       <w:pPr>
@@ -1477,6 +2134,8 @@
           <w:shd w:val="clear" w:color="auto" w:fill="EFF0F1"/>
         </w:rPr>
       </w:pPr>
+      <w:proofErr w:type="spellStart"/>
+      <w:proofErr w:type="gramStart"/>
       <w:r>
         <w:rPr>
           <w:rFonts w:ascii="inherit" w:eastAsia="Times New Roman" w:hAnsi="inherit" w:cs="Courier New"/>
@@ -1488,6 +2147,8 @@
         </w:rPr>
         <w:t>foreach</w:t>
       </w:r>
+      <w:proofErr w:type="spellEnd"/>
+      <w:proofErr w:type="gramEnd"/>
       <w:r>
         <w:rPr>
           <w:rFonts w:ascii="inherit" w:eastAsia="Times New Roman" w:hAnsi="inherit" w:cs="Courier New"/>
@@ -1508,7 +2169,31 @@
           <w:bdr w:val="none" w:sz="0" w:space="0" w:color="auto" w:frame="1"/>
           <w:shd w:val="clear" w:color="auto" w:fill="EFF0F1"/>
         </w:rPr>
-        <w:t>"/location/for/public/images/*.png"</w:t>
+        <w:t>"/location/for/public/images/*.</w:t>
+      </w:r>
+      <w:proofErr w:type="spellStart"/>
+      <w:r>
+        <w:rPr>
+          <w:rFonts w:ascii="inherit" w:eastAsia="Times New Roman" w:hAnsi="inherit" w:cs="Courier New"/>
+          <w:color w:val="7D2727"/>
+          <w:sz w:val="20"/>
+          <w:szCs w:val="20"/>
+          <w:bdr w:val="none" w:sz="0" w:space="0" w:color="auto" w:frame="1"/>
+          <w:shd w:val="clear" w:color="auto" w:fill="EFF0F1"/>
+        </w:rPr>
+        <w:t>png</w:t>
+      </w:r>
+      <w:proofErr w:type="spellEnd"/>
+      <w:r>
+        <w:rPr>
+          <w:rFonts w:ascii="inherit" w:eastAsia="Times New Roman" w:hAnsi="inherit" w:cs="Courier New"/>
+          <w:color w:val="7D2727"/>
+          <w:sz w:val="20"/>
+          <w:szCs w:val="20"/>
+          <w:bdr w:val="none" w:sz="0" w:space="0" w:color="auto" w:frame="1"/>
+          <w:shd w:val="clear" w:color="auto" w:fill="EFF0F1"/>
+        </w:rPr>
+        <w:t>"</w:t>
       </w:r>
       <w:r>
         <w:rPr>
@@ -1585,7 +2270,31 @@
           <w:bdr w:val="none" w:sz="0" w:space="0" w:color="auto" w:frame="1"/>
           <w:shd w:val="clear" w:color="auto" w:fill="EFF0F1"/>
         </w:rPr>
-        <w:t xml:space="preserve">    echo </w:t>
+        <w:t xml:space="preserve">    </w:t>
+      </w:r>
+      <w:proofErr w:type="gramStart"/>
+      <w:r>
+        <w:rPr>
+          <w:rFonts w:ascii="inherit" w:eastAsia="Times New Roman" w:hAnsi="inherit" w:cs="Courier New"/>
+          <w:color w:val="303336"/>
+          <w:sz w:val="20"/>
+          <w:szCs w:val="20"/>
+          <w:bdr w:val="none" w:sz="0" w:space="0" w:color="auto" w:frame="1"/>
+          <w:shd w:val="clear" w:color="auto" w:fill="EFF0F1"/>
+        </w:rPr>
+        <w:t>echo</w:t>
+      </w:r>
+      <w:proofErr w:type="gramEnd"/>
+      <w:r>
+        <w:rPr>
+          <w:rFonts w:ascii="inherit" w:eastAsia="Times New Roman" w:hAnsi="inherit" w:cs="Courier New"/>
+          <w:color w:val="303336"/>
+          <w:sz w:val="20"/>
+          <w:szCs w:val="20"/>
+          <w:bdr w:val="none" w:sz="0" w:space="0" w:color="auto" w:frame="1"/>
+          <w:shd w:val="clear" w:color="auto" w:fill="EFF0F1"/>
+        </w:rPr>
+        <w:t xml:space="preserve"> </w:t>
       </w:r>
       <w:r>
         <w:rPr>
@@ -1607,7 +2316,44 @@
           <w:bdr w:val="none" w:sz="0" w:space="0" w:color="auto" w:frame="1"/>
           <w:shd w:val="clear" w:color="auto" w:fill="EFF0F1"/>
         </w:rPr>
-        <w:t xml:space="preserve"> . filesize($filename) . </w:t>
+        <w:t xml:space="preserve"> . </w:t>
+      </w:r>
+      <w:proofErr w:type="spellStart"/>
+      <w:proofErr w:type="gramStart"/>
+      <w:r>
+        <w:rPr>
+          <w:rFonts w:ascii="inherit" w:eastAsia="Times New Roman" w:hAnsi="inherit" w:cs="Courier New"/>
+          <w:color w:val="303336"/>
+          <w:sz w:val="20"/>
+          <w:szCs w:val="20"/>
+          <w:bdr w:val="none" w:sz="0" w:space="0" w:color="auto" w:frame="1"/>
+          <w:shd w:val="clear" w:color="auto" w:fill="EFF0F1"/>
+        </w:rPr>
+        <w:t>filesize</w:t>
+      </w:r>
+      <w:proofErr w:type="spellEnd"/>
+      <w:r>
+        <w:rPr>
+          <w:rFonts w:ascii="inherit" w:eastAsia="Times New Roman" w:hAnsi="inherit" w:cs="Courier New"/>
+          <w:color w:val="303336"/>
+          <w:sz w:val="20"/>
+          <w:szCs w:val="20"/>
+          <w:bdr w:val="none" w:sz="0" w:space="0" w:color="auto" w:frame="1"/>
+          <w:shd w:val="clear" w:color="auto" w:fill="EFF0F1"/>
+        </w:rPr>
+        <w:t>(</w:t>
+      </w:r>
+      <w:proofErr w:type="gramEnd"/>
+      <w:r>
+        <w:rPr>
+          <w:rFonts w:ascii="inherit" w:eastAsia="Times New Roman" w:hAnsi="inherit" w:cs="Courier New"/>
+          <w:color w:val="303336"/>
+          <w:sz w:val="20"/>
+          <w:szCs w:val="20"/>
+          <w:bdr w:val="none" w:sz="0" w:space="0" w:color="auto" w:frame="1"/>
+          <w:shd w:val="clear" w:color="auto" w:fill="EFF0F1"/>
+        </w:rPr>
+        <w:t xml:space="preserve">$filename) . </w:t>
       </w:r>
       <w:r>
         <w:rPr>
@@ -1735,11 +2481,19 @@
           <w:sz w:val="24"/>
         </w:rPr>
       </w:pPr>
+      <w:proofErr w:type="spellStart"/>
       <w:r>
         <w:rPr>
           <w:sz w:val="24"/>
         </w:rPr>
-        <w:t xml:space="preserve">Src: </w:t>
+        <w:t>Src</w:t>
+      </w:r>
+      <w:proofErr w:type="spellEnd"/>
+      <w:r>
+        <w:rPr>
+          <w:sz w:val="24"/>
+        </w:rPr>
+        <w:t xml:space="preserve">: </w:t>
       </w:r>
       <w:hyperlink r:id="rId11" w:history="1">
         <w:r>
@@ -1761,12 +2515,21 @@
           <w:sz w:val="24"/>
         </w:rPr>
       </w:pPr>
+      <w:proofErr w:type="spellStart"/>
       <w:r>
         <w:rPr>
           <w:rStyle w:val="Hyperlink"/>
           <w:sz w:val="24"/>
         </w:rPr>
-        <w:t xml:space="preserve">Src: </w:t>
+        <w:t>Src</w:t>
+      </w:r>
+      <w:proofErr w:type="spellEnd"/>
+      <w:r>
+        <w:rPr>
+          <w:rStyle w:val="Hyperlink"/>
+          <w:sz w:val="24"/>
+        </w:rPr>
+        <w:t xml:space="preserve">: </w:t>
       </w:r>
       <w:r>
         <w:rPr>
@@ -1843,8 +2606,16 @@
         <w:rPr>
           <w:sz w:val="30"/>
         </w:rPr>
-        <w:t>Date::</w:t>
-      </w:r>
+        <w:t>Date</w:t>
+      </w:r>
+      <w:proofErr w:type="gramStart"/>
+      <w:r>
+        <w:rPr>
+          <w:sz w:val="30"/>
+        </w:rPr>
+        <w:t>::</w:t>
+      </w:r>
+      <w:proofErr w:type="gramEnd"/>
       <w:r>
         <w:rPr>
           <w:sz w:val="30"/>
@@ -1888,23 +2659,75 @@
         </w:rPr>
         <w:t xml:space="preserve">------ (How to setup </w:t>
       </w:r>
-      <w:r>
-        <w:rPr>
-          <w:sz w:val="30"/>
-        </w:rPr>
-        <w:t>ajax laravel csrf</w:t>
-      </w:r>
-      <w:r>
-        <w:rPr>
-          <w:sz w:val="30"/>
-        </w:rPr>
-        <w:t xml:space="preserve"> ) </w:t>
-      </w:r>
-      <w:r>
-        <w:rPr>
-          <w:sz w:val="30"/>
-        </w:rPr>
-        <w:t>Laravel csrf token mismatch for ajax POST Request</w:t>
+      <w:proofErr w:type="spellStart"/>
+      <w:r>
+        <w:rPr>
+          <w:sz w:val="30"/>
+        </w:rPr>
+        <w:t>ajax</w:t>
+      </w:r>
+      <w:proofErr w:type="spellEnd"/>
+      <w:r>
+        <w:rPr>
+          <w:sz w:val="30"/>
+        </w:rPr>
+        <w:t xml:space="preserve"> laravel </w:t>
+      </w:r>
+      <w:proofErr w:type="spellStart"/>
+      <w:proofErr w:type="gramStart"/>
+      <w:r>
+        <w:rPr>
+          <w:sz w:val="30"/>
+        </w:rPr>
+        <w:t>csrf</w:t>
+      </w:r>
+      <w:proofErr w:type="spellEnd"/>
+      <w:r>
+        <w:rPr>
+          <w:sz w:val="30"/>
+        </w:rPr>
+        <w:t xml:space="preserve"> )</w:t>
+      </w:r>
+      <w:proofErr w:type="gramEnd"/>
+      <w:r>
+        <w:rPr>
+          <w:sz w:val="30"/>
+        </w:rPr>
+        <w:t xml:space="preserve"> </w:t>
+      </w:r>
+      <w:r>
+        <w:rPr>
+          <w:sz w:val="30"/>
+        </w:rPr>
+        <w:t xml:space="preserve">Laravel </w:t>
+      </w:r>
+      <w:proofErr w:type="spellStart"/>
+      <w:r>
+        <w:rPr>
+          <w:sz w:val="30"/>
+        </w:rPr>
+        <w:t>csrf</w:t>
+      </w:r>
+      <w:proofErr w:type="spellEnd"/>
+      <w:r>
+        <w:rPr>
+          <w:sz w:val="30"/>
+        </w:rPr>
+        <w:t xml:space="preserve"> token mismatch for </w:t>
+      </w:r>
+      <w:proofErr w:type="spellStart"/>
+      <w:r>
+        <w:rPr>
+          <w:sz w:val="30"/>
+        </w:rPr>
+        <w:t>ajax</w:t>
+      </w:r>
+      <w:proofErr w:type="spellEnd"/>
+      <w:r>
+        <w:rPr>
+          <w:sz w:val="30"/>
+        </w:rPr>
+        <w:t xml:space="preserve"> POST Request</w:t>
       </w:r>
     </w:p>
     <w:p>
@@ -1919,6 +2742,7 @@
           <w:szCs w:val="23"/>
         </w:rPr>
       </w:pPr>
+      <w:proofErr w:type="gramStart"/>
       <w:r>
         <w:rPr>
           <w:rFonts w:ascii="inherit" w:eastAsia="Times New Roman" w:hAnsi="inherit" w:cs="Arial"/>
@@ -1929,7 +2753,20 @@
           <w:szCs w:val="23"/>
           <w:bdr w:val="none" w:sz="0" w:space="0" w:color="auto" w:frame="1"/>
         </w:rPr>
-        <w:t>n header</w:t>
+        <w:t>n</w:t>
+      </w:r>
+      <w:proofErr w:type="gramEnd"/>
+      <w:r>
+        <w:rPr>
+          <w:rFonts w:ascii="inherit" w:eastAsia="Times New Roman" w:hAnsi="inherit" w:cs="Arial"/>
+          <w:b/>
+          <w:bCs/>
+          <w:color w:val="242729"/>
+          <w:sz w:val="23"/>
+          <w:szCs w:val="23"/>
+          <w:bdr w:val="none" w:sz="0" w:space="0" w:color="auto" w:frame="1"/>
+        </w:rPr>
+        <w:t xml:space="preserve"> header</w:t>
       </w:r>
     </w:p>
     <w:p>
@@ -2015,7 +2852,31 @@
           <w:bdr w:val="none" w:sz="0" w:space="0" w:color="auto" w:frame="1"/>
           <w:shd w:val="clear" w:color="auto" w:fill="EFF0F1"/>
         </w:rPr>
-        <w:t>"csrf-token"</w:t>
+        <w:t>"</w:t>
+      </w:r>
+      <w:proofErr w:type="spellStart"/>
+      <w:r>
+        <w:rPr>
+          <w:rFonts w:ascii="inherit" w:eastAsia="Times New Roman" w:hAnsi="inherit" w:cs="Courier New"/>
+          <w:color w:val="0F74BD"/>
+          <w:sz w:val="20"/>
+          <w:szCs w:val="20"/>
+          <w:bdr w:val="none" w:sz="0" w:space="0" w:color="auto" w:frame="1"/>
+          <w:shd w:val="clear" w:color="auto" w:fill="EFF0F1"/>
+        </w:rPr>
+        <w:t>csrf</w:t>
+      </w:r>
+      <w:proofErr w:type="spellEnd"/>
+      <w:r>
+        <w:rPr>
+          <w:rFonts w:ascii="inherit" w:eastAsia="Times New Roman" w:hAnsi="inherit" w:cs="Courier New"/>
+          <w:color w:val="0F74BD"/>
+          <w:sz w:val="20"/>
+          <w:szCs w:val="20"/>
+          <w:bdr w:val="none" w:sz="0" w:space="0" w:color="auto" w:frame="1"/>
+          <w:shd w:val="clear" w:color="auto" w:fill="EFF0F1"/>
+        </w:rPr>
+        <w:t>-token"</w:t>
       </w:r>
       <w:r>
         <w:rPr>
@@ -2059,7 +2920,55 @@
           <w:bdr w:val="none" w:sz="0" w:space="0" w:color="auto" w:frame="1"/>
           <w:shd w:val="clear" w:color="auto" w:fill="EFF0F1"/>
         </w:rPr>
-        <w:t>"{{ csrf_token() }}"</w:t>
+        <w:t>"{</w:t>
+      </w:r>
+      <w:proofErr w:type="gramStart"/>
+      <w:r>
+        <w:rPr>
+          <w:rFonts w:ascii="inherit" w:eastAsia="Times New Roman" w:hAnsi="inherit" w:cs="Courier New"/>
+          <w:color w:val="0F74BD"/>
+          <w:sz w:val="20"/>
+          <w:szCs w:val="20"/>
+          <w:bdr w:val="none" w:sz="0" w:space="0" w:color="auto" w:frame="1"/>
+          <w:shd w:val="clear" w:color="auto" w:fill="EFF0F1"/>
+        </w:rPr>
+        <w:t xml:space="preserve">{ </w:t>
+      </w:r>
+      <w:proofErr w:type="spellStart"/>
+      <w:r>
+        <w:rPr>
+          <w:rFonts w:ascii="inherit" w:eastAsia="Times New Roman" w:hAnsi="inherit" w:cs="Courier New"/>
+          <w:color w:val="0F74BD"/>
+          <w:sz w:val="20"/>
+          <w:szCs w:val="20"/>
+          <w:bdr w:val="none" w:sz="0" w:space="0" w:color="auto" w:frame="1"/>
+          <w:shd w:val="clear" w:color="auto" w:fill="EFF0F1"/>
+        </w:rPr>
+        <w:t>csrf</w:t>
+      </w:r>
+      <w:proofErr w:type="gramEnd"/>
+      <w:r>
+        <w:rPr>
+          <w:rFonts w:ascii="inherit" w:eastAsia="Times New Roman" w:hAnsi="inherit" w:cs="Courier New"/>
+          <w:color w:val="0F74BD"/>
+          <w:sz w:val="20"/>
+          <w:szCs w:val="20"/>
+          <w:bdr w:val="none" w:sz="0" w:space="0" w:color="auto" w:frame="1"/>
+          <w:shd w:val="clear" w:color="auto" w:fill="EFF0F1"/>
+        </w:rPr>
+        <w:t>_token</w:t>
+      </w:r>
+      <w:proofErr w:type="spellEnd"/>
+      <w:r>
+        <w:rPr>
+          <w:rFonts w:ascii="inherit" w:eastAsia="Times New Roman" w:hAnsi="inherit" w:cs="Courier New"/>
+          <w:color w:val="0F74BD"/>
+          <w:sz w:val="20"/>
+          <w:szCs w:val="20"/>
+          <w:bdr w:val="none" w:sz="0" w:space="0" w:color="auto" w:frame="1"/>
+          <w:shd w:val="clear" w:color="auto" w:fill="EFF0F1"/>
+        </w:rPr>
+        <w:t>() }}"</w:t>
       </w:r>
       <w:r>
         <w:rPr>
@@ -2194,7 +3103,31 @@
           <w:bdr w:val="none" w:sz="0" w:space="0" w:color="auto" w:frame="1"/>
           <w:shd w:val="clear" w:color="auto" w:fill="EFF0F1"/>
         </w:rPr>
-        <w:t>"text/javascript"</w:t>
+        <w:t>"text/</w:t>
+      </w:r>
+      <w:proofErr w:type="spellStart"/>
+      <w:r>
+        <w:rPr>
+          <w:rFonts w:ascii="inherit" w:eastAsia="Times New Roman" w:hAnsi="inherit" w:cs="Courier New"/>
+          <w:color w:val="0F74BD"/>
+          <w:sz w:val="20"/>
+          <w:szCs w:val="20"/>
+          <w:bdr w:val="none" w:sz="0" w:space="0" w:color="auto" w:frame="1"/>
+          <w:shd w:val="clear" w:color="auto" w:fill="EFF0F1"/>
+        </w:rPr>
+        <w:t>javascript</w:t>
+      </w:r>
+      <w:proofErr w:type="spellEnd"/>
+      <w:r>
+        <w:rPr>
+          <w:rFonts w:ascii="inherit" w:eastAsia="Times New Roman" w:hAnsi="inherit" w:cs="Courier New"/>
+          <w:color w:val="0F74BD"/>
+          <w:sz w:val="20"/>
+          <w:szCs w:val="20"/>
+          <w:bdr w:val="none" w:sz="0" w:space="0" w:color="auto" w:frame="1"/>
+          <w:shd w:val="clear" w:color="auto" w:fill="EFF0F1"/>
+        </w:rPr>
+        <w:t>"</w:t>
       </w:r>
       <w:r>
         <w:rPr>
@@ -2249,8 +3182,34 @@
           <w:bdr w:val="none" w:sz="0" w:space="0" w:color="auto" w:frame="1"/>
           <w:shd w:val="clear" w:color="auto" w:fill="EFF0F1"/>
         </w:rPr>
-        <w:t>$.ajaxSetup({</w:t>
-      </w:r>
+        <w:t>$.</w:t>
+      </w:r>
+      <w:proofErr w:type="spellStart"/>
+      <w:proofErr w:type="gramStart"/>
+      <w:r>
+        <w:rPr>
+          <w:rFonts w:ascii="inherit" w:eastAsia="Times New Roman" w:hAnsi="inherit" w:cs="Courier New"/>
+          <w:color w:val="303336"/>
+          <w:sz w:val="20"/>
+          <w:szCs w:val="20"/>
+          <w:bdr w:val="none" w:sz="0" w:space="0" w:color="auto" w:frame="1"/>
+          <w:shd w:val="clear" w:color="auto" w:fill="EFF0F1"/>
+        </w:rPr>
+        <w:t>ajaxSetup</w:t>
+      </w:r>
+      <w:proofErr w:type="spellEnd"/>
+      <w:r>
+        <w:rPr>
+          <w:rFonts w:ascii="inherit" w:eastAsia="Times New Roman" w:hAnsi="inherit" w:cs="Courier New"/>
+          <w:color w:val="303336"/>
+          <w:sz w:val="20"/>
+          <w:szCs w:val="20"/>
+          <w:bdr w:val="none" w:sz="0" w:space="0" w:color="auto" w:frame="1"/>
+          <w:shd w:val="clear" w:color="auto" w:fill="EFF0F1"/>
+        </w:rPr>
+        <w:t>({</w:t>
+      </w:r>
+      <w:proofErr w:type="gramEnd"/>
     </w:p>
     <w:p>
       <w:pPr>
@@ -2293,7 +3252,31 @@
           <w:bdr w:val="none" w:sz="0" w:space="0" w:color="auto" w:frame="1"/>
           <w:shd w:val="clear" w:color="auto" w:fill="EFF0F1"/>
         </w:rPr>
-        <w:t xml:space="preserve">    headers: {</w:t>
+        <w:t xml:space="preserve">    </w:t>
+      </w:r>
+      <w:proofErr w:type="gramStart"/>
+      <w:r>
+        <w:rPr>
+          <w:rFonts w:ascii="inherit" w:eastAsia="Times New Roman" w:hAnsi="inherit" w:cs="Courier New"/>
+          <w:color w:val="303336"/>
+          <w:sz w:val="20"/>
+          <w:szCs w:val="20"/>
+          <w:bdr w:val="none" w:sz="0" w:space="0" w:color="auto" w:frame="1"/>
+          <w:shd w:val="clear" w:color="auto" w:fill="EFF0F1"/>
+        </w:rPr>
+        <w:t>headers</w:t>
+      </w:r>
+      <w:proofErr w:type="gramEnd"/>
+      <w:r>
+        <w:rPr>
+          <w:rFonts w:ascii="inherit" w:eastAsia="Times New Roman" w:hAnsi="inherit" w:cs="Courier New"/>
+          <w:color w:val="303336"/>
+          <w:sz w:val="20"/>
+          <w:szCs w:val="20"/>
+          <w:bdr w:val="none" w:sz="0" w:space="0" w:color="auto" w:frame="1"/>
+          <w:shd w:val="clear" w:color="auto" w:fill="EFF0F1"/>
+        </w:rPr>
+        <w:t>: {</w:t>
       </w:r>
     </w:p>
     <w:p>
@@ -2361,6 +3344,7 @@
         </w:rPr>
         <w:t>: $(</w:t>
       </w:r>
+      <w:proofErr w:type="gramStart"/>
       <w:r>
         <w:rPr>
           <w:rFonts w:ascii="inherit" w:eastAsia="Times New Roman" w:hAnsi="inherit" w:cs="Courier New"/>
@@ -2370,18 +3354,78 @@
           <w:bdr w:val="none" w:sz="0" w:space="0" w:color="auto" w:frame="1"/>
           <w:shd w:val="clear" w:color="auto" w:fill="EFF0F1"/>
         </w:rPr>
-        <w:t>'meta[name="csrf-token"]'</w:t>
-      </w:r>
-      <w:r>
-        <w:rPr>
-          <w:rFonts w:ascii="inherit" w:eastAsia="Times New Roman" w:hAnsi="inherit" w:cs="Courier New"/>
-          <w:color w:val="303336"/>
-          <w:sz w:val="20"/>
-          <w:szCs w:val="20"/>
-          <w:bdr w:val="none" w:sz="0" w:space="0" w:color="auto" w:frame="1"/>
-          <w:shd w:val="clear" w:color="auto" w:fill="EFF0F1"/>
-        </w:rPr>
-        <w:t>).attr(</w:t>
+        <w:t>'meta[</w:t>
+      </w:r>
+      <w:proofErr w:type="gramEnd"/>
+      <w:r>
+        <w:rPr>
+          <w:rFonts w:ascii="inherit" w:eastAsia="Times New Roman" w:hAnsi="inherit" w:cs="Courier New"/>
+          <w:color w:val="7D2727"/>
+          <w:sz w:val="20"/>
+          <w:szCs w:val="20"/>
+          <w:bdr w:val="none" w:sz="0" w:space="0" w:color="auto" w:frame="1"/>
+          <w:shd w:val="clear" w:color="auto" w:fill="EFF0F1"/>
+        </w:rPr>
+        <w:t>name="</w:t>
+      </w:r>
+      <w:proofErr w:type="spellStart"/>
+      <w:r>
+        <w:rPr>
+          <w:rFonts w:ascii="inherit" w:eastAsia="Times New Roman" w:hAnsi="inherit" w:cs="Courier New"/>
+          <w:color w:val="7D2727"/>
+          <w:sz w:val="20"/>
+          <w:szCs w:val="20"/>
+          <w:bdr w:val="none" w:sz="0" w:space="0" w:color="auto" w:frame="1"/>
+          <w:shd w:val="clear" w:color="auto" w:fill="EFF0F1"/>
+        </w:rPr>
+        <w:t>csrf</w:t>
+      </w:r>
+      <w:proofErr w:type="spellEnd"/>
+      <w:r>
+        <w:rPr>
+          <w:rFonts w:ascii="inherit" w:eastAsia="Times New Roman" w:hAnsi="inherit" w:cs="Courier New"/>
+          <w:color w:val="7D2727"/>
+          <w:sz w:val="20"/>
+          <w:szCs w:val="20"/>
+          <w:bdr w:val="none" w:sz="0" w:space="0" w:color="auto" w:frame="1"/>
+          <w:shd w:val="clear" w:color="auto" w:fill="EFF0F1"/>
+        </w:rPr>
+        <w:t>-token"]'</w:t>
+      </w:r>
+      <w:r>
+        <w:rPr>
+          <w:rFonts w:ascii="inherit" w:eastAsia="Times New Roman" w:hAnsi="inherit" w:cs="Courier New"/>
+          <w:color w:val="303336"/>
+          <w:sz w:val="20"/>
+          <w:szCs w:val="20"/>
+          <w:bdr w:val="none" w:sz="0" w:space="0" w:color="auto" w:frame="1"/>
+          <w:shd w:val="clear" w:color="auto" w:fill="EFF0F1"/>
+        </w:rPr>
+        <w:t>).</w:t>
+      </w:r>
+      <w:proofErr w:type="spellStart"/>
+      <w:r>
+        <w:rPr>
+          <w:rFonts w:ascii="inherit" w:eastAsia="Times New Roman" w:hAnsi="inherit" w:cs="Courier New"/>
+          <w:color w:val="303336"/>
+          <w:sz w:val="20"/>
+          <w:szCs w:val="20"/>
+          <w:bdr w:val="none" w:sz="0" w:space="0" w:color="auto" w:frame="1"/>
+          <w:shd w:val="clear" w:color="auto" w:fill="EFF0F1"/>
+        </w:rPr>
+        <w:t>attr</w:t>
+      </w:r>
+      <w:proofErr w:type="spellEnd"/>
+      <w:r>
+        <w:rPr>
+          <w:rFonts w:ascii="inherit" w:eastAsia="Times New Roman" w:hAnsi="inherit" w:cs="Courier New"/>
+          <w:color w:val="303336"/>
+          <w:sz w:val="20"/>
+          <w:szCs w:val="20"/>
+          <w:bdr w:val="none" w:sz="0" w:space="0" w:color="auto" w:frame="1"/>
+          <w:shd w:val="clear" w:color="auto" w:fill="EFF0F1"/>
+        </w:rPr>
+        <w:t>(</w:t>
       </w:r>
       <w:r>
         <w:rPr>
@@ -2567,8 +3611,16 @@
         <w:rPr>
           <w:sz w:val="30"/>
         </w:rPr>
-        <w:t>trigger click event on page load jquery</w:t>
-      </w:r>
+        <w:t xml:space="preserve">trigger click event on page load </w:t>
+      </w:r>
+      <w:proofErr w:type="spellStart"/>
+      <w:r>
+        <w:rPr>
+          <w:sz w:val="30"/>
+        </w:rPr>
+        <w:t>jquery</w:t>
+      </w:r>
+      <w:proofErr w:type="spellEnd"/>
       <w:r>
         <w:rPr>
           <w:sz w:val="30"/>
@@ -2625,6 +3677,7 @@
         </w:rPr>
         <w:t>$(</w:t>
       </w:r>
+      <w:proofErr w:type="gramStart"/>
       <w:r>
         <w:rPr>
           <w:rFonts w:ascii="inherit" w:eastAsia="Times New Roman" w:hAnsi="inherit" w:cs="Courier New"/>
@@ -2645,7 +3698,19 @@
           <w:bdr w:val="none" w:sz="0" w:space="0" w:color="auto" w:frame="1"/>
           <w:shd w:val="clear" w:color="auto" w:fill="EFF0F1"/>
         </w:rPr>
-        <w:t>(){</w:t>
+        <w:t>(</w:t>
+      </w:r>
+      <w:proofErr w:type="gramEnd"/>
+      <w:r>
+        <w:rPr>
+          <w:rFonts w:ascii="inherit" w:eastAsia="Times New Roman" w:hAnsi="inherit" w:cs="Courier New"/>
+          <w:color w:val="303336"/>
+          <w:sz w:val="20"/>
+          <w:szCs w:val="20"/>
+          <w:bdr w:val="none" w:sz="0" w:space="0" w:color="auto" w:frame="1"/>
+          <w:shd w:val="clear" w:color="auto" w:fill="EFF0F1"/>
+        </w:rPr>
+        <w:t>){</w:t>
       </w:r>
     </w:p>
     <w:p>
@@ -2722,7 +3787,31 @@
           <w:bdr w:val="none" w:sz="0" w:space="0" w:color="auto" w:frame="1"/>
           <w:shd w:val="clear" w:color="auto" w:fill="EFF0F1"/>
         </w:rPr>
-        <w:t xml:space="preserve">    $(selector).click();</w:t>
+        <w:t xml:space="preserve">    $(selector).</w:t>
+      </w:r>
+      <w:proofErr w:type="gramStart"/>
+      <w:r>
+        <w:rPr>
+          <w:rFonts w:ascii="inherit" w:eastAsia="Times New Roman" w:hAnsi="inherit" w:cs="Courier New"/>
+          <w:color w:val="303336"/>
+          <w:sz w:val="20"/>
+          <w:szCs w:val="20"/>
+          <w:bdr w:val="none" w:sz="0" w:space="0" w:color="auto" w:frame="1"/>
+          <w:shd w:val="clear" w:color="auto" w:fill="EFF0F1"/>
+        </w:rPr>
+        <w:t>click(</w:t>
+      </w:r>
+      <w:proofErr w:type="gramEnd"/>
+      <w:r>
+        <w:rPr>
+          <w:rFonts w:ascii="inherit" w:eastAsia="Times New Roman" w:hAnsi="inherit" w:cs="Courier New"/>
+          <w:color w:val="303336"/>
+          <w:sz w:val="20"/>
+          <w:szCs w:val="20"/>
+          <w:bdr w:val="none" w:sz="0" w:space="0" w:color="auto" w:frame="1"/>
+          <w:shd w:val="clear" w:color="auto" w:fill="EFF0F1"/>
+        </w:rPr>
+        <w:t>);</w:t>
       </w:r>
     </w:p>
     <w:p>
@@ -2953,8 +4042,21 @@
           <w:bdr w:val="none" w:sz="0" w:space="0" w:color="auto" w:frame="1"/>
           <w:shd w:val="clear" w:color="auto" w:fill="EFF0F1"/>
         </w:rPr>
-        <w:t>$(document).ready(</w:t>
-      </w:r>
+        <w:t>$(document).</w:t>
+      </w:r>
+      <w:proofErr w:type="gramStart"/>
+      <w:r>
+        <w:rPr>
+          <w:rFonts w:ascii="inherit" w:eastAsia="Times New Roman" w:hAnsi="inherit" w:cs="Courier New"/>
+          <w:color w:val="303336"/>
+          <w:sz w:val="20"/>
+          <w:szCs w:val="20"/>
+          <w:bdr w:val="none" w:sz="0" w:space="0" w:color="auto" w:frame="1"/>
+          <w:shd w:val="clear" w:color="auto" w:fill="EFF0F1"/>
+        </w:rPr>
+        <w:t>ready(</w:t>
+      </w:r>
+      <w:proofErr w:type="gramEnd"/>
       <w:r>
         <w:rPr>
           <w:rFonts w:ascii="inherit" w:eastAsia="Times New Roman" w:hAnsi="inherit" w:cs="Courier New"/>
@@ -3041,8 +4143,21 @@
           <w:bdr w:val="none" w:sz="0" w:space="0" w:color="auto" w:frame="1"/>
           <w:shd w:val="clear" w:color="auto" w:fill="EFF0F1"/>
         </w:rPr>
-        <w:t>).trigger(</w:t>
-      </w:r>
+        <w:t>).</w:t>
+      </w:r>
+      <w:proofErr w:type="gramStart"/>
+      <w:r>
+        <w:rPr>
+          <w:rFonts w:ascii="inherit" w:eastAsia="Times New Roman" w:hAnsi="inherit" w:cs="Courier New"/>
+          <w:color w:val="303336"/>
+          <w:sz w:val="20"/>
+          <w:szCs w:val="20"/>
+          <w:bdr w:val="none" w:sz="0" w:space="0" w:color="auto" w:frame="1"/>
+          <w:shd w:val="clear" w:color="auto" w:fill="EFF0F1"/>
+        </w:rPr>
+        <w:t>trigger(</w:t>
+      </w:r>
+      <w:proofErr w:type="gramEnd"/>
       <w:r>
         <w:rPr>
           <w:rFonts w:ascii="inherit" w:eastAsia="Times New Roman" w:hAnsi="inherit" w:cs="Courier New"/>
@@ -3145,11 +4260,19 @@
           <w:sz w:val="30"/>
         </w:rPr>
       </w:pPr>
-      <w:r>
-        <w:rPr>
-          <w:sz w:val="30"/>
-        </w:rPr>
-        <w:t xml:space="preserve">Src: </w:t>
+      <w:proofErr w:type="spellStart"/>
+      <w:r>
+        <w:rPr>
+          <w:sz w:val="30"/>
+        </w:rPr>
+        <w:t>Src</w:t>
+      </w:r>
+      <w:proofErr w:type="spellEnd"/>
+      <w:r>
+        <w:rPr>
+          <w:sz w:val="30"/>
+        </w:rPr>
+        <w:t xml:space="preserve">: </w:t>
       </w:r>
       <w:hyperlink r:id="rId12" w:history="1">
         <w:r>
@@ -3185,13 +4308,27 @@
         <w:rPr>
           <w:sz w:val="30"/>
         </w:rPr>
-        <w:t>------ (</w:t>
-      </w:r>
-      <w:r>
-        <w:rPr>
-          <w:sz w:val="30"/>
-        </w:rPr>
-        <w:t xml:space="preserve"> Page load </w:t>
+        <w:t xml:space="preserve">------ </w:t>
+      </w:r>
+      <w:proofErr w:type="gramStart"/>
+      <w:r>
+        <w:rPr>
+          <w:sz w:val="30"/>
+        </w:rPr>
+        <w:t>(</w:t>
+      </w:r>
+      <w:r>
+        <w:rPr>
+          <w:sz w:val="30"/>
+        </w:rPr>
+        <w:t xml:space="preserve"> Page</w:t>
+      </w:r>
+      <w:proofErr w:type="gramEnd"/>
+      <w:r>
+        <w:rPr>
+          <w:sz w:val="30"/>
+        </w:rPr>
+        <w:t xml:space="preserve"> load </w:t>
       </w:r>
       <w:r>
         <w:rPr>
@@ -3229,8 +4366,16 @@
         <w:rPr>
           <w:sz w:val="30"/>
         </w:rPr>
-        <w:t>Date::</w:t>
-      </w:r>
+        <w:t>Date</w:t>
+      </w:r>
+      <w:proofErr w:type="gramStart"/>
+      <w:r>
+        <w:rPr>
+          <w:sz w:val="30"/>
+        </w:rPr>
+        <w:t>::</w:t>
+      </w:r>
+      <w:proofErr w:type="gramEnd"/>
       <w:r>
         <w:rPr>
           <w:sz w:val="30"/>
@@ -3268,18 +4413,28 @@
           <w:sz w:val="30"/>
         </w:rPr>
       </w:pPr>
+      <w:proofErr w:type="gramStart"/>
       <w:r>
         <w:rPr>
           <w:sz w:val="30"/>
         </w:rPr>
         <w:t>-------(</w:t>
       </w:r>
-      <w:r>
-        <w:rPr>
-          <w:sz w:val="30"/>
-        </w:rPr>
-        <w:t>laravel find by id and convert to json</w:t>
-      </w:r>
+      <w:proofErr w:type="gramEnd"/>
+      <w:r>
+        <w:rPr>
+          <w:sz w:val="30"/>
+        </w:rPr>
+        <w:t xml:space="preserve">laravel find by id and convert to </w:t>
+      </w:r>
+      <w:proofErr w:type="spellStart"/>
+      <w:r>
+        <w:rPr>
+          <w:sz w:val="30"/>
+        </w:rPr>
+        <w:t>json</w:t>
+      </w:r>
+      <w:proofErr w:type="spellEnd"/>
       <w:r>
         <w:rPr>
           <w:sz w:val="30"/>
@@ -3419,7 +4574,17 @@
           <w:sz w:val="18"/>
           <w:szCs w:val="18"/>
         </w:rPr>
-        <w:t>::</w:t>
+        <w:t>:</w:t>
+      </w:r>
+      <w:proofErr w:type="gramStart"/>
+      <w:r>
+        <w:rPr>
+          <w:rFonts w:ascii="Consolas" w:eastAsia="Times New Roman" w:hAnsi="Consolas" w:cs="Courier New"/>
+          <w:color w:val="999999"/>
+          <w:sz w:val="18"/>
+          <w:szCs w:val="18"/>
+        </w:rPr>
+        <w:t>:</w:t>
       </w:r>
       <w:r>
         <w:rPr>
@@ -3430,6 +4595,7 @@
         </w:rPr>
         <w:t>all</w:t>
       </w:r>
+      <w:proofErr w:type="gramEnd"/>
       <w:r>
         <w:rPr>
           <w:rFonts w:ascii="Consolas" w:eastAsia="Times New Roman" w:hAnsi="Consolas" w:cs="Courier New"/>
@@ -3469,6 +4635,7 @@
           <w:szCs w:val="18"/>
         </w:rPr>
       </w:pPr>
+      <w:proofErr w:type="gramStart"/>
       <w:r>
         <w:rPr>
           <w:rFonts w:ascii="Consolas" w:eastAsia="Times New Roman" w:hAnsi="Consolas" w:cs="Courier New"/>
@@ -3478,6 +4645,7 @@
         </w:rPr>
         <w:t>return</w:t>
       </w:r>
+      <w:proofErr w:type="gramEnd"/>
       <w:r>
         <w:rPr>
           <w:rFonts w:ascii="Consolas" w:eastAsia="Times New Roman" w:hAnsi="Consolas" w:cs="Courier New"/>
@@ -3503,8 +4671,19 @@
           <w:sz w:val="18"/>
           <w:szCs w:val="18"/>
         </w:rPr>
-        <w:t>-&gt;toJson</w:t>
-      </w:r>
+        <w:t>-&gt;</w:t>
+      </w:r>
+      <w:proofErr w:type="spellStart"/>
+      <w:r>
+        <w:rPr>
+          <w:rFonts w:ascii="Consolas" w:eastAsia="Times New Roman" w:hAnsi="Consolas" w:cs="Courier New"/>
+          <w:color w:val="555555"/>
+          <w:sz w:val="18"/>
+          <w:szCs w:val="18"/>
+        </w:rPr>
+        <w:t>toJson</w:t>
+      </w:r>
+      <w:proofErr w:type="spellEnd"/>
       <w:r>
         <w:rPr>
           <w:rFonts w:ascii="Consolas" w:eastAsia="Times New Roman" w:hAnsi="Consolas" w:cs="Courier New"/>
@@ -3544,6 +4723,7 @@
           <w:szCs w:val="18"/>
         </w:rPr>
       </w:pPr>
+      <w:proofErr w:type="gramStart"/>
       <w:r>
         <w:rPr>
           <w:rFonts w:ascii="Consolas" w:eastAsia="Times New Roman" w:hAnsi="Consolas" w:cs="Courier New"/>
@@ -3553,6 +4733,7 @@
         </w:rPr>
         <w:t>return</w:t>
       </w:r>
+      <w:proofErr w:type="gramEnd"/>
       <w:r>
         <w:rPr>
           <w:rFonts w:ascii="Consolas" w:eastAsia="Times New Roman" w:hAnsi="Consolas" w:cs="Courier New"/>
@@ -3578,8 +4759,19 @@
           <w:sz w:val="18"/>
           <w:szCs w:val="18"/>
         </w:rPr>
-        <w:t>-&gt;toArray</w:t>
-      </w:r>
+        <w:t>-&gt;</w:t>
+      </w:r>
+      <w:proofErr w:type="spellStart"/>
+      <w:r>
+        <w:rPr>
+          <w:rFonts w:ascii="Consolas" w:eastAsia="Times New Roman" w:hAnsi="Consolas" w:cs="Courier New"/>
+          <w:color w:val="555555"/>
+          <w:sz w:val="18"/>
+          <w:szCs w:val="18"/>
+        </w:rPr>
+        <w:t>toArray</w:t>
+      </w:r>
+      <w:proofErr w:type="spellEnd"/>
       <w:r>
         <w:rPr>
           <w:rFonts w:ascii="Consolas" w:eastAsia="Times New Roman" w:hAnsi="Consolas" w:cs="Courier New"/>
@@ -3596,11 +4788,19 @@
           <w:sz w:val="30"/>
         </w:rPr>
       </w:pPr>
-      <w:r>
-        <w:rPr>
-          <w:sz w:val="30"/>
-        </w:rPr>
-        <w:t xml:space="preserve">Src: </w:t>
+      <w:proofErr w:type="spellStart"/>
+      <w:r>
+        <w:rPr>
+          <w:sz w:val="30"/>
+        </w:rPr>
+        <w:t>Src</w:t>
+      </w:r>
+      <w:proofErr w:type="spellEnd"/>
+      <w:r>
+        <w:rPr>
+          <w:sz w:val="30"/>
+        </w:rPr>
+        <w:t xml:space="preserve">: </w:t>
       </w:r>
       <w:hyperlink r:id="rId13" w:history="1">
         <w:r>
@@ -3625,20 +4825,44 @@
           <w:sz w:val="30"/>
         </w:rPr>
       </w:pPr>
+      <w:proofErr w:type="gramStart"/>
       <w:r>
         <w:rPr>
           <w:sz w:val="30"/>
         </w:rPr>
         <w:t>--------(</w:t>
       </w:r>
+      <w:proofErr w:type="gramEnd"/>
       <w:r>
         <w:t xml:space="preserve"> </w:t>
       </w:r>
-      <w:r>
-        <w:rPr>
-          <w:sz w:val="30"/>
-        </w:rPr>
-        <w:t>php array to javascript object</w:t>
+      <w:proofErr w:type="spellStart"/>
+      <w:r>
+        <w:rPr>
+          <w:sz w:val="30"/>
+        </w:rPr>
+        <w:t>php</w:t>
+      </w:r>
+      <w:proofErr w:type="spellEnd"/>
+      <w:r>
+        <w:rPr>
+          <w:sz w:val="30"/>
+        </w:rPr>
+        <w:t xml:space="preserve"> array to </w:t>
+      </w:r>
+      <w:proofErr w:type="spellStart"/>
+      <w:r>
+        <w:rPr>
+          <w:sz w:val="30"/>
+        </w:rPr>
+        <w:t>javascript</w:t>
+      </w:r>
+      <w:proofErr w:type="spellEnd"/>
+      <w:r>
+        <w:rPr>
+          <w:sz w:val="30"/>
+        </w:rPr>
+        <w:t xml:space="preserve"> object</w:t>
       </w:r>
       <w:r>
         <w:rPr>
@@ -3650,7 +4874,35 @@
         <w:rPr>
           <w:sz w:val="30"/>
         </w:rPr>
-        <w:t>convert php associative array into javascript object</w:t>
+        <w:t xml:space="preserve">convert </w:t>
+      </w:r>
+      <w:proofErr w:type="spellStart"/>
+      <w:r>
+        <w:rPr>
+          <w:sz w:val="30"/>
+        </w:rPr>
+        <w:t>php</w:t>
+      </w:r>
+      <w:proofErr w:type="spellEnd"/>
+      <w:r>
+        <w:rPr>
+          <w:sz w:val="30"/>
+        </w:rPr>
+        <w:t xml:space="preserve"> associative array into </w:t>
+      </w:r>
+      <w:proofErr w:type="spellStart"/>
+      <w:r>
+        <w:rPr>
+          <w:sz w:val="30"/>
+        </w:rPr>
+        <w:t>javascript</w:t>
+      </w:r>
+      <w:proofErr w:type="spellEnd"/>
+      <w:r>
+        <w:rPr>
+          <w:sz w:val="30"/>
+        </w:rPr>
+        <w:t xml:space="preserve"> object</w:t>
       </w:r>
     </w:p>
     <w:p>
@@ -3685,6 +4937,8 @@
           <w:shd w:val="clear" w:color="auto" w:fill="EFF0F1"/>
         </w:rPr>
       </w:pPr>
+      <w:proofErr w:type="spellStart"/>
+      <w:proofErr w:type="gramStart"/>
       <w:r>
         <w:rPr>
           <w:rFonts w:ascii="inherit" w:eastAsia="Times New Roman" w:hAnsi="inherit" w:cs="Courier New"/>
@@ -3696,16 +4950,90 @@
         </w:rPr>
         <w:t>var</w:t>
       </w:r>
-      <w:r>
-        <w:rPr>
-          <w:rFonts w:ascii="inherit" w:eastAsia="Times New Roman" w:hAnsi="inherit" w:cs="Courier New"/>
-          <w:color w:val="303336"/>
-          <w:sz w:val="20"/>
-          <w:szCs w:val="20"/>
-          <w:bdr w:val="none" w:sz="0" w:space="0" w:color="auto" w:frame="1"/>
-          <w:shd w:val="clear" w:color="auto" w:fill="EFF0F1"/>
-        </w:rPr>
-        <w:t xml:space="preserve"> words = &lt;?php echo json_encode($wordsArray) ?&gt;;</w:t>
+      <w:proofErr w:type="spellEnd"/>
+      <w:proofErr w:type="gramEnd"/>
+      <w:r>
+        <w:rPr>
+          <w:rFonts w:ascii="inherit" w:eastAsia="Times New Roman" w:hAnsi="inherit" w:cs="Courier New"/>
+          <w:color w:val="303336"/>
+          <w:sz w:val="20"/>
+          <w:szCs w:val="20"/>
+          <w:bdr w:val="none" w:sz="0" w:space="0" w:color="auto" w:frame="1"/>
+          <w:shd w:val="clear" w:color="auto" w:fill="EFF0F1"/>
+        </w:rPr>
+        <w:t xml:space="preserve"> words = &lt;?</w:t>
+      </w:r>
+      <w:proofErr w:type="spellStart"/>
+      <w:r>
+        <w:rPr>
+          <w:rFonts w:ascii="inherit" w:eastAsia="Times New Roman" w:hAnsi="inherit" w:cs="Courier New"/>
+          <w:color w:val="303336"/>
+          <w:sz w:val="20"/>
+          <w:szCs w:val="20"/>
+          <w:bdr w:val="none" w:sz="0" w:space="0" w:color="auto" w:frame="1"/>
+          <w:shd w:val="clear" w:color="auto" w:fill="EFF0F1"/>
+        </w:rPr>
+        <w:t>php</w:t>
+      </w:r>
+      <w:proofErr w:type="spellEnd"/>
+      <w:r>
+        <w:rPr>
+          <w:rFonts w:ascii="inherit" w:eastAsia="Times New Roman" w:hAnsi="inherit" w:cs="Courier New"/>
+          <w:color w:val="303336"/>
+          <w:sz w:val="20"/>
+          <w:szCs w:val="20"/>
+          <w:bdr w:val="none" w:sz="0" w:space="0" w:color="auto" w:frame="1"/>
+          <w:shd w:val="clear" w:color="auto" w:fill="EFF0F1"/>
+        </w:rPr>
+        <w:t xml:space="preserve"> echo </w:t>
+      </w:r>
+      <w:proofErr w:type="spellStart"/>
+      <w:r>
+        <w:rPr>
+          <w:rFonts w:ascii="inherit" w:eastAsia="Times New Roman" w:hAnsi="inherit" w:cs="Courier New"/>
+          <w:color w:val="303336"/>
+          <w:sz w:val="20"/>
+          <w:szCs w:val="20"/>
+          <w:bdr w:val="none" w:sz="0" w:space="0" w:color="auto" w:frame="1"/>
+          <w:shd w:val="clear" w:color="auto" w:fill="EFF0F1"/>
+        </w:rPr>
+        <w:t>json_encode</w:t>
+      </w:r>
+      <w:proofErr w:type="spellEnd"/>
+      <w:r>
+        <w:rPr>
+          <w:rFonts w:ascii="inherit" w:eastAsia="Times New Roman" w:hAnsi="inherit" w:cs="Courier New"/>
+          <w:color w:val="303336"/>
+          <w:sz w:val="20"/>
+          <w:szCs w:val="20"/>
+          <w:bdr w:val="none" w:sz="0" w:space="0" w:color="auto" w:frame="1"/>
+          <w:shd w:val="clear" w:color="auto" w:fill="EFF0F1"/>
+        </w:rPr>
+        <w:t>($</w:t>
+      </w:r>
+      <w:proofErr w:type="spellStart"/>
+      <w:r>
+        <w:rPr>
+          <w:rFonts w:ascii="inherit" w:eastAsia="Times New Roman" w:hAnsi="inherit" w:cs="Courier New"/>
+          <w:color w:val="303336"/>
+          <w:sz w:val="20"/>
+          <w:szCs w:val="20"/>
+          <w:bdr w:val="none" w:sz="0" w:space="0" w:color="auto" w:frame="1"/>
+          <w:shd w:val="clear" w:color="auto" w:fill="EFF0F1"/>
+        </w:rPr>
+        <w:t>wordsArray</w:t>
+      </w:r>
+      <w:proofErr w:type="spellEnd"/>
+      <w:r>
+        <w:rPr>
+          <w:rFonts w:ascii="inherit" w:eastAsia="Times New Roman" w:hAnsi="inherit" w:cs="Courier New"/>
+          <w:color w:val="303336"/>
+          <w:sz w:val="20"/>
+          <w:szCs w:val="20"/>
+          <w:bdr w:val="none" w:sz="0" w:space="0" w:color="auto" w:frame="1"/>
+          <w:shd w:val="clear" w:color="auto" w:fill="EFF0F1"/>
+        </w:rPr>
+        <w:t>) ?&gt;;</w:t>
       </w:r>
       <w:r>
         <w:rPr>
@@ -3760,7 +5088,31 @@
           <w:bdr w:val="none" w:sz="0" w:space="0" w:color="auto" w:frame="1"/>
           <w:shd w:val="clear" w:color="auto" w:fill="EFF0F1"/>
         </w:rPr>
-        <w:t xml:space="preserve">$.each(words, </w:t>
+        <w:t>$.</w:t>
+      </w:r>
+      <w:proofErr w:type="gramStart"/>
+      <w:r>
+        <w:rPr>
+          <w:rFonts w:ascii="inherit" w:eastAsia="Times New Roman" w:hAnsi="inherit" w:cs="Courier New"/>
+          <w:color w:val="303336"/>
+          <w:sz w:val="20"/>
+          <w:szCs w:val="20"/>
+          <w:bdr w:val="none" w:sz="0" w:space="0" w:color="auto" w:frame="1"/>
+          <w:shd w:val="clear" w:color="auto" w:fill="EFF0F1"/>
+        </w:rPr>
+        <w:t>each(</w:t>
+      </w:r>
+      <w:proofErr w:type="gramEnd"/>
+      <w:r>
+        <w:rPr>
+          <w:rFonts w:ascii="inherit" w:eastAsia="Times New Roman" w:hAnsi="inherit" w:cs="Courier New"/>
+          <w:color w:val="303336"/>
+          <w:sz w:val="20"/>
+          <w:szCs w:val="20"/>
+          <w:bdr w:val="none" w:sz="0" w:space="0" w:color="auto" w:frame="1"/>
+          <w:shd w:val="clear" w:color="auto" w:fill="EFF0F1"/>
+        </w:rPr>
+        <w:t xml:space="preserve">words, </w:t>
       </w:r>
       <w:r>
         <w:rPr>
@@ -3826,8 +5178,21 @@
           <w:bdr w:val="none" w:sz="0" w:space="0" w:color="auto" w:frame="1"/>
           <w:shd w:val="clear" w:color="auto" w:fill="EFF0F1"/>
         </w:rPr>
-        <w:t xml:space="preserve">    console.log(</w:t>
-      </w:r>
+        <w:t xml:space="preserve">    </w:t>
+      </w:r>
+      <w:proofErr w:type="gramStart"/>
+      <w:r>
+        <w:rPr>
+          <w:rFonts w:ascii="inherit" w:eastAsia="Times New Roman" w:hAnsi="inherit" w:cs="Courier New"/>
+          <w:color w:val="303336"/>
+          <w:sz w:val="20"/>
+          <w:szCs w:val="20"/>
+          <w:bdr w:val="none" w:sz="0" w:space="0" w:color="auto" w:frame="1"/>
+          <w:shd w:val="clear" w:color="auto" w:fill="EFF0F1"/>
+        </w:rPr>
+        <w:t>console.log(</w:t>
+      </w:r>
+      <w:proofErr w:type="gramEnd"/>
       <w:r>
         <w:rPr>
           <w:rFonts w:ascii="inherit" w:eastAsia="Times New Roman" w:hAnsi="inherit" w:cs="Courier New"/>
@@ -3949,21 +5314,70 @@
           <w:rFonts w:ascii="Consolas" w:eastAsia="Times New Roman" w:hAnsi="Consolas" w:cs="Courier New"/>
           <w:color w:val="87CEEB"/>
         </w:rPr>
-        <w:t>// Echo unescaped content; 5.0 feature</w:t>
+        <w:t xml:space="preserve">// Echo </w:t>
+      </w:r>
+      <w:proofErr w:type="spellStart"/>
+      <w:r>
+        <w:rPr>
+          <w:rFonts w:ascii="Consolas" w:eastAsia="Times New Roman" w:hAnsi="Consolas" w:cs="Courier New"/>
+          <w:color w:val="87CEEB"/>
+        </w:rPr>
+        <w:t>unescaped</w:t>
+      </w:r>
+      <w:proofErr w:type="spellEnd"/>
+      <w:r>
+        <w:rPr>
+          <w:rFonts w:ascii="Consolas" w:eastAsia="Times New Roman" w:hAnsi="Consolas" w:cs="Courier New"/>
+          <w:color w:val="87CEEB"/>
+        </w:rPr>
+        <w:t xml:space="preserve"> content; 5.0 </w:t>
+      </w:r>
+      <w:proofErr w:type="gramStart"/>
+      <w:r>
+        <w:rPr>
+          <w:rFonts w:ascii="Consolas" w:eastAsia="Times New Roman" w:hAnsi="Consolas" w:cs="Courier New"/>
+          <w:color w:val="87CEEB"/>
+        </w:rPr>
+        <w:t>feature</w:t>
       </w:r>
       <w:r>
         <w:rPr>
           <w:rFonts w:ascii="Consolas" w:eastAsia="Times New Roman" w:hAnsi="Consolas" w:cs="Courier New"/>
           <w:color w:val="FFFFFF"/>
         </w:rPr>
-        <w:t>{!!</w:t>
+        <w:t>{</w:t>
+      </w:r>
+      <w:proofErr w:type="gramEnd"/>
+      <w:r>
+        <w:rPr>
+          <w:rFonts w:ascii="Consolas" w:eastAsia="Times New Roman" w:hAnsi="Consolas" w:cs="Courier New"/>
+          <w:color w:val="FFFFFF"/>
+        </w:rPr>
+        <w:t>!!</w:t>
       </w:r>
       <w:r>
         <w:rPr>
           <w:rFonts w:ascii="Consolas" w:eastAsia="Times New Roman" w:hAnsi="Consolas" w:cs="Courier New"/>
           <w:color w:val="E9E4E5"/>
         </w:rPr>
-        <w:t xml:space="preserve"> $var </w:t>
+        <w:t xml:space="preserve"> $</w:t>
+      </w:r>
+      <w:proofErr w:type="spellStart"/>
+      <w:proofErr w:type="gramStart"/>
+      <w:r>
+        <w:rPr>
+          <w:rFonts w:ascii="Consolas" w:eastAsia="Times New Roman" w:hAnsi="Consolas" w:cs="Courier New"/>
+          <w:color w:val="E9E4E5"/>
+        </w:rPr>
+        <w:t>var</w:t>
+      </w:r>
+      <w:proofErr w:type="spellEnd"/>
+      <w:r>
+        <w:rPr>
+          <w:rFonts w:ascii="Consolas" w:eastAsia="Times New Roman" w:hAnsi="Consolas" w:cs="Courier New"/>
+          <w:color w:val="E9E4E5"/>
+        </w:rPr>
+        <w:t xml:space="preserve"> </w:t>
       </w:r>
       <w:r>
         <w:rPr>
@@ -3972,6 +5386,7 @@
         </w:rPr>
         <w:t>!!}</w:t>
       </w:r>
+      <w:proofErr w:type="gramEnd"/>
     </w:p>
     <w:p>
       <w:pPr>
@@ -4010,11 +5425,19 @@
           <w:sz w:val="30"/>
         </w:rPr>
       </w:pPr>
-      <w:r>
-        <w:rPr>
-          <w:sz w:val="30"/>
-        </w:rPr>
-        <w:t>Src:</w:t>
+      <w:proofErr w:type="spellStart"/>
+      <w:r>
+        <w:rPr>
+          <w:sz w:val="30"/>
+        </w:rPr>
+        <w:t>Src</w:t>
+      </w:r>
+      <w:proofErr w:type="spellEnd"/>
+      <w:r>
+        <w:rPr>
+          <w:sz w:val="30"/>
+        </w:rPr>
+        <w:t>:</w:t>
       </w:r>
       <w:r>
         <w:t xml:space="preserve"> </w:t>
@@ -4035,6 +5458,7 @@
           <w:sz w:val="30"/>
         </w:rPr>
       </w:pPr>
+      <w:proofErr w:type="gramStart"/>
       <w:r>
         <w:rPr>
           <w:sz w:val="30"/>
@@ -4042,6 +5466,7 @@
         <w:lastRenderedPageBreak/>
         <w:t>----------------(</w:t>
       </w:r>
+      <w:proofErr w:type="gramEnd"/>
       <w:r>
         <w:rPr>
           <w:sz w:val="30"/>
@@ -4178,7 +5603,31 @@
           <w:bdr w:val="none" w:sz="0" w:space="0" w:color="auto" w:frame="1"/>
           <w:shd w:val="clear" w:color="auto" w:fill="EFF0F1"/>
         </w:rPr>
-        <w:t>"mydiv"</w:t>
+        <w:t>"</w:t>
+      </w:r>
+      <w:proofErr w:type="spellStart"/>
+      <w:r>
+        <w:rPr>
+          <w:rFonts w:ascii="inherit" w:eastAsia="Times New Roman" w:hAnsi="inherit" w:cs="Courier New"/>
+          <w:color w:val="0F74BD"/>
+          <w:sz w:val="20"/>
+          <w:szCs w:val="20"/>
+          <w:bdr w:val="none" w:sz="0" w:space="0" w:color="auto" w:frame="1"/>
+          <w:shd w:val="clear" w:color="auto" w:fill="EFF0F1"/>
+        </w:rPr>
+        <w:t>mydiv</w:t>
+      </w:r>
+      <w:proofErr w:type="spellEnd"/>
+      <w:r>
+        <w:rPr>
+          <w:rFonts w:ascii="inherit" w:eastAsia="Times New Roman" w:hAnsi="inherit" w:cs="Courier New"/>
+          <w:color w:val="0F74BD"/>
+          <w:sz w:val="20"/>
+          <w:szCs w:val="20"/>
+          <w:bdr w:val="none" w:sz="0" w:space="0" w:color="auto" w:frame="1"/>
+          <w:shd w:val="clear" w:color="auto" w:fill="EFF0F1"/>
+        </w:rPr>
+        <w:t>"</w:t>
       </w:r>
       <w:r>
         <w:rPr>
@@ -4200,8 +5649,21 @@
           <w:bdr w:val="none" w:sz="0" w:space="0" w:color="auto" w:frame="1"/>
           <w:shd w:val="clear" w:color="auto" w:fill="EFF0F1"/>
         </w:rPr>
-        <w:t>data-myval</w:t>
-      </w:r>
+        <w:t>data-</w:t>
+      </w:r>
+      <w:proofErr w:type="spellStart"/>
+      <w:r>
+        <w:rPr>
+          <w:rFonts w:ascii="inherit" w:eastAsia="Times New Roman" w:hAnsi="inherit" w:cs="Courier New"/>
+          <w:color w:val="E64320"/>
+          <w:sz w:val="20"/>
+          <w:szCs w:val="20"/>
+          <w:bdr w:val="none" w:sz="0" w:space="0" w:color="auto" w:frame="1"/>
+          <w:shd w:val="clear" w:color="auto" w:fill="EFF0F1"/>
+        </w:rPr>
+        <w:t>myval</w:t>
+      </w:r>
+      <w:proofErr w:type="spellEnd"/>
       <w:r>
         <w:rPr>
           <w:rFonts w:ascii="inherit" w:eastAsia="Times New Roman" w:hAnsi="inherit" w:cs="Courier New"/>
@@ -4293,6 +5755,8 @@
           <w:shd w:val="clear" w:color="auto" w:fill="EFF0F1"/>
         </w:rPr>
       </w:pPr>
+      <w:proofErr w:type="spellStart"/>
+      <w:proofErr w:type="gramStart"/>
       <w:r>
         <w:rPr>
           <w:rFonts w:ascii="inherit" w:eastAsia="Times New Roman" w:hAnsi="inherit" w:cs="Courier New"/>
@@ -4304,6 +5768,8 @@
         </w:rPr>
         <w:t>var</w:t>
       </w:r>
+      <w:proofErr w:type="spellEnd"/>
+      <w:proofErr w:type="gramEnd"/>
       <w:r>
         <w:rPr>
           <w:rFonts w:ascii="inherit" w:eastAsia="Times New Roman" w:hAnsi="inherit" w:cs="Courier New"/>
@@ -4324,7 +5790,31 @@
           <w:bdr w:val="none" w:sz="0" w:space="0" w:color="auto" w:frame="1"/>
           <w:shd w:val="clear" w:color="auto" w:fill="EFF0F1"/>
         </w:rPr>
-        <w:t>'#mydiv'</w:t>
+        <w:t>'#</w:t>
+      </w:r>
+      <w:proofErr w:type="spellStart"/>
+      <w:r>
+        <w:rPr>
+          <w:rFonts w:ascii="inherit" w:eastAsia="Times New Roman" w:hAnsi="inherit" w:cs="Courier New"/>
+          <w:color w:val="7D2727"/>
+          <w:sz w:val="20"/>
+          <w:szCs w:val="20"/>
+          <w:bdr w:val="none" w:sz="0" w:space="0" w:color="auto" w:frame="1"/>
+          <w:shd w:val="clear" w:color="auto" w:fill="EFF0F1"/>
+        </w:rPr>
+        <w:t>mydiv</w:t>
+      </w:r>
+      <w:proofErr w:type="spellEnd"/>
+      <w:r>
+        <w:rPr>
+          <w:rFonts w:ascii="inherit" w:eastAsia="Times New Roman" w:hAnsi="inherit" w:cs="Courier New"/>
+          <w:color w:val="7D2727"/>
+          <w:sz w:val="20"/>
+          <w:szCs w:val="20"/>
+          <w:bdr w:val="none" w:sz="0" w:space="0" w:color="auto" w:frame="1"/>
+          <w:shd w:val="clear" w:color="auto" w:fill="EFF0F1"/>
+        </w:rPr>
+        <w:t>'</w:t>
       </w:r>
       <w:r>
         <w:rPr>
@@ -4346,7 +5836,31 @@
           <w:bdr w:val="none" w:sz="0" w:space="0" w:color="auto" w:frame="1"/>
           <w:shd w:val="clear" w:color="auto" w:fill="EFF0F1"/>
         </w:rPr>
-        <w:t>'myval'</w:t>
+        <w:t>'</w:t>
+      </w:r>
+      <w:proofErr w:type="spellStart"/>
+      <w:r>
+        <w:rPr>
+          <w:rFonts w:ascii="inherit" w:eastAsia="Times New Roman" w:hAnsi="inherit" w:cs="Courier New"/>
+          <w:color w:val="7D2727"/>
+          <w:sz w:val="20"/>
+          <w:szCs w:val="20"/>
+          <w:bdr w:val="none" w:sz="0" w:space="0" w:color="auto" w:frame="1"/>
+          <w:shd w:val="clear" w:color="auto" w:fill="EFF0F1"/>
+        </w:rPr>
+        <w:t>myval</w:t>
+      </w:r>
+      <w:proofErr w:type="spellEnd"/>
+      <w:r>
+        <w:rPr>
+          <w:rFonts w:ascii="inherit" w:eastAsia="Times New Roman" w:hAnsi="inherit" w:cs="Courier New"/>
+          <w:color w:val="7D2727"/>
+          <w:sz w:val="20"/>
+          <w:szCs w:val="20"/>
+          <w:bdr w:val="none" w:sz="0" w:space="0" w:color="auto" w:frame="1"/>
+          <w:shd w:val="clear" w:color="auto" w:fill="EFF0F1"/>
+        </w:rPr>
+        <w:t>'</w:t>
       </w:r>
       <w:r>
         <w:rPr>
@@ -4454,19 +5968,9 @@
           <w:bdr w:val="none" w:sz="0" w:space="0" w:color="auto" w:frame="1"/>
           <w:shd w:val="clear" w:color="auto" w:fill="EFF0F1"/>
         </w:rPr>
-        <w:t>'#mydiv'</w:t>
-      </w:r>
-      <w:r>
-        <w:rPr>
-          <w:rFonts w:ascii="inherit" w:eastAsia="Times New Roman" w:hAnsi="inherit" w:cs="Courier New"/>
-          <w:color w:val="303336"/>
-          <w:sz w:val="20"/>
-          <w:szCs w:val="20"/>
-          <w:bdr w:val="none" w:sz="0" w:space="0" w:color="auto" w:frame="1"/>
-          <w:shd w:val="clear" w:color="auto" w:fill="EFF0F1"/>
-        </w:rPr>
-        <w:t>).data(</w:t>
-      </w:r>
+        <w:t>'#</w:t>
+      </w:r>
+      <w:proofErr w:type="spellStart"/>
       <w:r>
         <w:rPr>
           <w:rFonts w:ascii="inherit" w:eastAsia="Times New Roman" w:hAnsi="inherit" w:cs="Courier New"/>
@@ -4476,6 +5980,53 @@
           <w:bdr w:val="none" w:sz="0" w:space="0" w:color="auto" w:frame="1"/>
           <w:shd w:val="clear" w:color="auto" w:fill="EFF0F1"/>
         </w:rPr>
+        <w:t>mydiv</w:t>
+      </w:r>
+      <w:proofErr w:type="spellEnd"/>
+      <w:r>
+        <w:rPr>
+          <w:rFonts w:ascii="inherit" w:eastAsia="Times New Roman" w:hAnsi="inherit" w:cs="Courier New"/>
+          <w:color w:val="7D2727"/>
+          <w:sz w:val="20"/>
+          <w:szCs w:val="20"/>
+          <w:bdr w:val="none" w:sz="0" w:space="0" w:color="auto" w:frame="1"/>
+          <w:shd w:val="clear" w:color="auto" w:fill="EFF0F1"/>
+        </w:rPr>
+        <w:t>'</w:t>
+      </w:r>
+      <w:r>
+        <w:rPr>
+          <w:rFonts w:ascii="inherit" w:eastAsia="Times New Roman" w:hAnsi="inherit" w:cs="Courier New"/>
+          <w:color w:val="303336"/>
+          <w:sz w:val="20"/>
+          <w:szCs w:val="20"/>
+          <w:bdr w:val="none" w:sz="0" w:space="0" w:color="auto" w:frame="1"/>
+          <w:shd w:val="clear" w:color="auto" w:fill="EFF0F1"/>
+        </w:rPr>
+        <w:t>).</w:t>
+      </w:r>
+      <w:proofErr w:type="gramStart"/>
+      <w:r>
+        <w:rPr>
+          <w:rFonts w:ascii="inherit" w:eastAsia="Times New Roman" w:hAnsi="inherit" w:cs="Courier New"/>
+          <w:color w:val="303336"/>
+          <w:sz w:val="20"/>
+          <w:szCs w:val="20"/>
+          <w:bdr w:val="none" w:sz="0" w:space="0" w:color="auto" w:frame="1"/>
+          <w:shd w:val="clear" w:color="auto" w:fill="EFF0F1"/>
+        </w:rPr>
+        <w:t>data(</w:t>
+      </w:r>
+      <w:proofErr w:type="gramEnd"/>
+      <w:r>
+        <w:rPr>
+          <w:rFonts w:ascii="inherit" w:eastAsia="Times New Roman" w:hAnsi="inherit" w:cs="Courier New"/>
+          <w:color w:val="7D2727"/>
+          <w:sz w:val="20"/>
+          <w:szCs w:val="20"/>
+          <w:bdr w:val="none" w:sz="0" w:space="0" w:color="auto" w:frame="1"/>
+          <w:shd w:val="clear" w:color="auto" w:fill="EFF0F1"/>
+        </w:rPr>
         <w:t>'myval'</w:t>
       </w:r>
       <w:r>
@@ -4537,11 +6088,19 @@
           <w:sz w:val="30"/>
         </w:rPr>
       </w:pPr>
-      <w:r>
-        <w:rPr>
-          <w:sz w:val="30"/>
-        </w:rPr>
-        <w:t>Src:</w:t>
+      <w:proofErr w:type="spellStart"/>
+      <w:r>
+        <w:rPr>
+          <w:sz w:val="30"/>
+        </w:rPr>
+        <w:t>Src</w:t>
+      </w:r>
+      <w:proofErr w:type="spellEnd"/>
+      <w:r>
+        <w:rPr>
+          <w:sz w:val="30"/>
+        </w:rPr>
+        <w:t>:</w:t>
       </w:r>
       <w:r>
         <w:t xml:space="preserve"> </w:t>
@@ -4569,14 +6128,14 @@
           <w:sz w:val="30"/>
         </w:rPr>
       </w:pPr>
-      <w:bookmarkStart w:id="0" w:name="_GoBack"/>
-      <w:bookmarkEnd w:id="0"/>
+      <w:proofErr w:type="gramStart"/>
       <w:r>
         <w:rPr>
           <w:sz w:val="30"/>
         </w:rPr>
         <w:t>----------------(</w:t>
       </w:r>
+      <w:proofErr w:type="gramEnd"/>
       <w:r>
         <w:t xml:space="preserve"> </w:t>
       </w:r>
@@ -4616,12 +6175,14 @@
         </w:rPr>
         <w:t xml:space="preserve">object in </w:t>
       </w:r>
+      <w:proofErr w:type="spellStart"/>
       <w:r>
         <w:rPr>
           <w:sz w:val="30"/>
         </w:rPr>
         <w:t>jquery</w:t>
       </w:r>
+      <w:proofErr w:type="spellEnd"/>
       <w:r>
         <w:rPr>
           <w:sz w:val="30"/>
@@ -4641,8 +6202,16 @@
         <w:rPr>
           <w:sz w:val="30"/>
         </w:rPr>
-        <w:t>Cloning an object in javascript</w:t>
-      </w:r>
+        <w:t xml:space="preserve">Cloning an object in </w:t>
+      </w:r>
+      <w:proofErr w:type="spellStart"/>
+      <w:r>
+        <w:rPr>
+          <w:sz w:val="30"/>
+        </w:rPr>
+        <w:t>javascript</w:t>
+      </w:r>
+      <w:proofErr w:type="spellEnd"/>
     </w:p>
     <w:p>
       <w:pPr>
@@ -4687,6 +6256,8 @@
         </w:rPr>
         <w:t xml:space="preserve"> </w:t>
       </w:r>
+      <w:proofErr w:type="spellStart"/>
+      <w:proofErr w:type="gramStart"/>
       <w:r>
         <w:rPr>
           <w:rFonts w:ascii="inherit" w:eastAsia="Times New Roman" w:hAnsi="inherit" w:cs="Courier New"/>
@@ -4698,16 +6269,90 @@
         </w:rPr>
         <w:t>var</w:t>
       </w:r>
-      <w:r>
-        <w:rPr>
-          <w:rFonts w:ascii="inherit" w:eastAsia="Times New Roman" w:hAnsi="inherit" w:cs="Courier New"/>
-          <w:color w:val="303336"/>
-          <w:sz w:val="20"/>
-          <w:szCs w:val="20"/>
-          <w:bdr w:val="none" w:sz="0" w:space="0" w:color="auto" w:frame="1"/>
-          <w:shd w:val="clear" w:color="auto" w:fill="EFF0F1"/>
-        </w:rPr>
-        <w:t xml:space="preserve"> objY = $.parseJSON(JSON.stringify(data));</w:t>
+      <w:proofErr w:type="spellEnd"/>
+      <w:proofErr w:type="gramEnd"/>
+      <w:r>
+        <w:rPr>
+          <w:rFonts w:ascii="inherit" w:eastAsia="Times New Roman" w:hAnsi="inherit" w:cs="Courier New"/>
+          <w:color w:val="303336"/>
+          <w:sz w:val="20"/>
+          <w:szCs w:val="20"/>
+          <w:bdr w:val="none" w:sz="0" w:space="0" w:color="auto" w:frame="1"/>
+          <w:shd w:val="clear" w:color="auto" w:fill="EFF0F1"/>
+        </w:rPr>
+        <w:t xml:space="preserve"> </w:t>
+      </w:r>
+      <w:proofErr w:type="spellStart"/>
+      <w:r>
+        <w:rPr>
+          <w:rFonts w:ascii="inherit" w:eastAsia="Times New Roman" w:hAnsi="inherit" w:cs="Courier New"/>
+          <w:color w:val="303336"/>
+          <w:sz w:val="20"/>
+          <w:szCs w:val="20"/>
+          <w:bdr w:val="none" w:sz="0" w:space="0" w:color="auto" w:frame="1"/>
+          <w:shd w:val="clear" w:color="auto" w:fill="EFF0F1"/>
+        </w:rPr>
+        <w:t>objY</w:t>
+      </w:r>
+      <w:proofErr w:type="spellEnd"/>
+      <w:r>
+        <w:rPr>
+          <w:rFonts w:ascii="inherit" w:eastAsia="Times New Roman" w:hAnsi="inherit" w:cs="Courier New"/>
+          <w:color w:val="303336"/>
+          <w:sz w:val="20"/>
+          <w:szCs w:val="20"/>
+          <w:bdr w:val="none" w:sz="0" w:space="0" w:color="auto" w:frame="1"/>
+          <w:shd w:val="clear" w:color="auto" w:fill="EFF0F1"/>
+        </w:rPr>
+        <w:t xml:space="preserve"> = $.</w:t>
+      </w:r>
+      <w:proofErr w:type="spellStart"/>
+      <w:r>
+        <w:rPr>
+          <w:rFonts w:ascii="inherit" w:eastAsia="Times New Roman" w:hAnsi="inherit" w:cs="Courier New"/>
+          <w:color w:val="303336"/>
+          <w:sz w:val="20"/>
+          <w:szCs w:val="20"/>
+          <w:bdr w:val="none" w:sz="0" w:space="0" w:color="auto" w:frame="1"/>
+          <w:shd w:val="clear" w:color="auto" w:fill="EFF0F1"/>
+        </w:rPr>
+        <w:t>parseJSON</w:t>
+      </w:r>
+      <w:proofErr w:type="spellEnd"/>
+      <w:r>
+        <w:rPr>
+          <w:rFonts w:ascii="inherit" w:eastAsia="Times New Roman" w:hAnsi="inherit" w:cs="Courier New"/>
+          <w:color w:val="303336"/>
+          <w:sz w:val="20"/>
+          <w:szCs w:val="20"/>
+          <w:bdr w:val="none" w:sz="0" w:space="0" w:color="auto" w:frame="1"/>
+          <w:shd w:val="clear" w:color="auto" w:fill="EFF0F1"/>
+        </w:rPr>
+        <w:t>(</w:t>
+      </w:r>
+      <w:proofErr w:type="spellStart"/>
+      <w:r>
+        <w:rPr>
+          <w:rFonts w:ascii="inherit" w:eastAsia="Times New Roman" w:hAnsi="inherit" w:cs="Courier New"/>
+          <w:color w:val="303336"/>
+          <w:sz w:val="20"/>
+          <w:szCs w:val="20"/>
+          <w:bdr w:val="none" w:sz="0" w:space="0" w:color="auto" w:frame="1"/>
+          <w:shd w:val="clear" w:color="auto" w:fill="EFF0F1"/>
+        </w:rPr>
+        <w:t>JSON.stringify</w:t>
+      </w:r>
+      <w:proofErr w:type="spellEnd"/>
+      <w:r>
+        <w:rPr>
+          <w:rFonts w:ascii="inherit" w:eastAsia="Times New Roman" w:hAnsi="inherit" w:cs="Courier New"/>
+          <w:color w:val="303336"/>
+          <w:sz w:val="20"/>
+          <w:szCs w:val="20"/>
+          <w:bdr w:val="none" w:sz="0" w:space="0" w:color="auto" w:frame="1"/>
+          <w:shd w:val="clear" w:color="auto" w:fill="EFF0F1"/>
+        </w:rPr>
+        <w:t>(data));</w:t>
       </w:r>
     </w:p>
     <w:p>
@@ -4751,6 +6396,8 @@
         </w:rPr>
         <w:t xml:space="preserve"> </w:t>
       </w:r>
+      <w:proofErr w:type="spellStart"/>
+      <w:proofErr w:type="gramStart"/>
       <w:r>
         <w:rPr>
           <w:rFonts w:ascii="inherit" w:eastAsia="Times New Roman" w:hAnsi="inherit" w:cs="Courier New"/>
@@ -4762,29 +6409,111 @@
         </w:rPr>
         <w:t>var</w:t>
       </w:r>
-      <w:r>
-        <w:rPr>
-          <w:rFonts w:ascii="inherit" w:eastAsia="Times New Roman" w:hAnsi="inherit" w:cs="Courier New"/>
-          <w:color w:val="303336"/>
-          <w:sz w:val="20"/>
-          <w:szCs w:val="20"/>
-          <w:bdr w:val="none" w:sz="0" w:space="0" w:color="auto" w:frame="1"/>
-          <w:shd w:val="clear" w:color="auto" w:fill="EFF0F1"/>
-        </w:rPr>
-        <w:t xml:space="preserve"> objX = $.parseJSON(JSON.stringify(data));</w:t>
-      </w:r>
-    </w:p>
-    <w:p>
-      <w:pPr>
-        <w:rPr>
-          <w:sz w:val="30"/>
-        </w:rPr>
-      </w:pPr>
-      <w:r>
-        <w:rPr>
-          <w:sz w:val="30"/>
-        </w:rPr>
-        <w:t>Src:</w:t>
+      <w:proofErr w:type="spellEnd"/>
+      <w:proofErr w:type="gramEnd"/>
+      <w:r>
+        <w:rPr>
+          <w:rFonts w:ascii="inherit" w:eastAsia="Times New Roman" w:hAnsi="inherit" w:cs="Courier New"/>
+          <w:color w:val="303336"/>
+          <w:sz w:val="20"/>
+          <w:szCs w:val="20"/>
+          <w:bdr w:val="none" w:sz="0" w:space="0" w:color="auto" w:frame="1"/>
+          <w:shd w:val="clear" w:color="auto" w:fill="EFF0F1"/>
+        </w:rPr>
+        <w:t xml:space="preserve"> </w:t>
+      </w:r>
+      <w:proofErr w:type="spellStart"/>
+      <w:r>
+        <w:rPr>
+          <w:rFonts w:ascii="inherit" w:eastAsia="Times New Roman" w:hAnsi="inherit" w:cs="Courier New"/>
+          <w:color w:val="303336"/>
+          <w:sz w:val="20"/>
+          <w:szCs w:val="20"/>
+          <w:bdr w:val="none" w:sz="0" w:space="0" w:color="auto" w:frame="1"/>
+          <w:shd w:val="clear" w:color="auto" w:fill="EFF0F1"/>
+        </w:rPr>
+        <w:t>objX</w:t>
+      </w:r>
+      <w:proofErr w:type="spellEnd"/>
+      <w:r>
+        <w:rPr>
+          <w:rFonts w:ascii="inherit" w:eastAsia="Times New Roman" w:hAnsi="inherit" w:cs="Courier New"/>
+          <w:color w:val="303336"/>
+          <w:sz w:val="20"/>
+          <w:szCs w:val="20"/>
+          <w:bdr w:val="none" w:sz="0" w:space="0" w:color="auto" w:frame="1"/>
+          <w:shd w:val="clear" w:color="auto" w:fill="EFF0F1"/>
+        </w:rPr>
+        <w:t xml:space="preserve"> = $.</w:t>
+      </w:r>
+      <w:proofErr w:type="spellStart"/>
+      <w:r>
+        <w:rPr>
+          <w:rFonts w:ascii="inherit" w:eastAsia="Times New Roman" w:hAnsi="inherit" w:cs="Courier New"/>
+          <w:color w:val="303336"/>
+          <w:sz w:val="20"/>
+          <w:szCs w:val="20"/>
+          <w:bdr w:val="none" w:sz="0" w:space="0" w:color="auto" w:frame="1"/>
+          <w:shd w:val="clear" w:color="auto" w:fill="EFF0F1"/>
+        </w:rPr>
+        <w:t>parseJSON</w:t>
+      </w:r>
+      <w:proofErr w:type="spellEnd"/>
+      <w:r>
+        <w:rPr>
+          <w:rFonts w:ascii="inherit" w:eastAsia="Times New Roman" w:hAnsi="inherit" w:cs="Courier New"/>
+          <w:color w:val="303336"/>
+          <w:sz w:val="20"/>
+          <w:szCs w:val="20"/>
+          <w:bdr w:val="none" w:sz="0" w:space="0" w:color="auto" w:frame="1"/>
+          <w:shd w:val="clear" w:color="auto" w:fill="EFF0F1"/>
+        </w:rPr>
+        <w:t>(</w:t>
+      </w:r>
+      <w:proofErr w:type="spellStart"/>
+      <w:r>
+        <w:rPr>
+          <w:rFonts w:ascii="inherit" w:eastAsia="Times New Roman" w:hAnsi="inherit" w:cs="Courier New"/>
+          <w:color w:val="303336"/>
+          <w:sz w:val="20"/>
+          <w:szCs w:val="20"/>
+          <w:bdr w:val="none" w:sz="0" w:space="0" w:color="auto" w:frame="1"/>
+          <w:shd w:val="clear" w:color="auto" w:fill="EFF0F1"/>
+        </w:rPr>
+        <w:t>JSON.stringify</w:t>
+      </w:r>
+      <w:proofErr w:type="spellEnd"/>
+      <w:r>
+        <w:rPr>
+          <w:rFonts w:ascii="inherit" w:eastAsia="Times New Roman" w:hAnsi="inherit" w:cs="Courier New"/>
+          <w:color w:val="303336"/>
+          <w:sz w:val="20"/>
+          <w:szCs w:val="20"/>
+          <w:bdr w:val="none" w:sz="0" w:space="0" w:color="auto" w:frame="1"/>
+          <w:shd w:val="clear" w:color="auto" w:fill="EFF0F1"/>
+        </w:rPr>
+        <w:t>(data));</w:t>
+      </w:r>
+    </w:p>
+    <w:p>
+      <w:pPr>
+        <w:rPr>
+          <w:sz w:val="30"/>
+        </w:rPr>
+      </w:pPr>
+      <w:proofErr w:type="spellStart"/>
+      <w:r>
+        <w:rPr>
+          <w:sz w:val="30"/>
+        </w:rPr>
+        <w:t>Src</w:t>
+      </w:r>
+      <w:proofErr w:type="spellEnd"/>
+      <w:r>
+        <w:rPr>
+          <w:sz w:val="30"/>
+        </w:rPr>
+        <w:t>:</w:t>
       </w:r>
       <w:r>
         <w:t xml:space="preserve"> </w:t>
@@ -4812,6 +6541,920 @@
           <w:sz w:val="30"/>
         </w:rPr>
       </w:pPr>
+    </w:p>
+    <w:p>
+      <w:pPr>
+        <w:rPr>
+          <w:sz w:val="30"/>
+        </w:rPr>
+      </w:pPr>
+      <w:r>
+        <w:rPr>
+          <w:sz w:val="30"/>
+        </w:rPr>
+        <w:t>________________</w:t>
+      </w:r>
+      <w:r>
+        <w:rPr>
+          <w:sz w:val="30"/>
+        </w:rPr>
+        <w:t xml:space="preserve"> </w:t>
+      </w:r>
+      <w:r>
+        <w:rPr>
+          <w:sz w:val="30"/>
+        </w:rPr>
+        <w:t>Date</w:t>
+      </w:r>
+      <w:proofErr w:type="gramStart"/>
+      <w:r>
+        <w:rPr>
+          <w:sz w:val="30"/>
+        </w:rPr>
+        <w:t>::</w:t>
+      </w:r>
+      <w:proofErr w:type="gramEnd"/>
+      <w:r>
+        <w:rPr>
+          <w:sz w:val="30"/>
+        </w:rPr>
+        <w:t xml:space="preserve"> 15</w:t>
+      </w:r>
+      <w:r>
+        <w:rPr>
+          <w:sz w:val="30"/>
+        </w:rPr>
+        <w:t>.Nov.2017</w:t>
+      </w:r>
+      <w:r>
+        <w:rPr>
+          <w:sz w:val="30"/>
+        </w:rPr>
+        <w:t xml:space="preserve"> </w:t>
+      </w:r>
+      <w:r>
+        <w:rPr>
+          <w:sz w:val="30"/>
+        </w:rPr>
+        <w:t>________________</w:t>
+      </w:r>
+    </w:p>
+    <w:p>
+      <w:pPr>
+        <w:rPr>
+          <w:sz w:val="30"/>
+        </w:rPr>
+      </w:pPr>
+      <w:proofErr w:type="gramStart"/>
+      <w:r>
+        <w:rPr>
+          <w:sz w:val="30"/>
+        </w:rPr>
+        <w:t>----------------(</w:t>
+      </w:r>
+      <w:proofErr w:type="gramEnd"/>
+      <w:r>
+        <w:rPr>
+          <w:sz w:val="30"/>
+        </w:rPr>
+        <w:t xml:space="preserve"> </w:t>
+      </w:r>
+      <w:proofErr w:type="spellStart"/>
+      <w:r>
+        <w:rPr>
+          <w:sz w:val="30"/>
+        </w:rPr>
+        <w:t>jquery</w:t>
+      </w:r>
+      <w:proofErr w:type="spellEnd"/>
+      <w:r>
+        <w:rPr>
+          <w:sz w:val="30"/>
+        </w:rPr>
+        <w:t xml:space="preserve"> select parent </w:t>
+      </w:r>
+      <w:proofErr w:type="spellStart"/>
+      <w:r>
+        <w:rPr>
+          <w:sz w:val="30"/>
+        </w:rPr>
+        <w:t>tr</w:t>
+      </w:r>
+      <w:proofErr w:type="spellEnd"/>
+      <w:r>
+        <w:rPr>
+          <w:sz w:val="30"/>
+        </w:rPr>
+        <w:t xml:space="preserve"> )</w:t>
+      </w:r>
+      <w:r>
+        <w:t xml:space="preserve"> </w:t>
+      </w:r>
+      <w:proofErr w:type="spellStart"/>
+      <w:r>
+        <w:rPr>
+          <w:sz w:val="30"/>
+        </w:rPr>
+        <w:t>jQuery</w:t>
+      </w:r>
+      <w:proofErr w:type="spellEnd"/>
+      <w:r>
+        <w:rPr>
+          <w:sz w:val="30"/>
+        </w:rPr>
+        <w:t xml:space="preserve">: get parent </w:t>
+      </w:r>
+      <w:proofErr w:type="spellStart"/>
+      <w:r>
+        <w:rPr>
+          <w:sz w:val="30"/>
+        </w:rPr>
+        <w:t>tr</w:t>
+      </w:r>
+      <w:proofErr w:type="spellEnd"/>
+      <w:r>
+        <w:rPr>
+          <w:sz w:val="30"/>
+        </w:rPr>
+        <w:t xml:space="preserve"> for selected radio button</w:t>
+      </w:r>
+    </w:p>
+    <w:p>
+      <w:pPr>
+        <w:pStyle w:val="HTMLPreformatted"/>
+        <w:shd w:val="clear" w:color="auto" w:fill="EFF0F1"/>
+        <w:textAlignment w:val="baseline"/>
+        <w:rPr>
+          <w:rFonts w:ascii="Consolas" w:hAnsi="Consolas"/>
+          <w:color w:val="393318"/>
+          <w:sz w:val="28"/>
+        </w:rPr>
+      </w:pPr>
+      <w:r>
+        <w:rPr>
+          <w:rStyle w:val="pln"/>
+          <w:rFonts w:ascii="inherit" w:hAnsi="inherit"/>
+          <w:color w:val="303336"/>
+          <w:sz w:val="26"/>
+          <w:bdr w:val="none" w:sz="0" w:space="0" w:color="auto" w:frame="1"/>
+          <w:shd w:val="clear" w:color="auto" w:fill="EFF0F1"/>
+        </w:rPr>
+        <w:t>$</w:t>
+      </w:r>
+      <w:r>
+        <w:rPr>
+          <w:rStyle w:val="pun"/>
+          <w:rFonts w:ascii="inherit" w:hAnsi="inherit"/>
+          <w:color w:val="303336"/>
+          <w:sz w:val="26"/>
+          <w:bdr w:val="none" w:sz="0" w:space="0" w:color="auto" w:frame="1"/>
+          <w:shd w:val="clear" w:color="auto" w:fill="EFF0F1"/>
+        </w:rPr>
+        <w:t>(</w:t>
+      </w:r>
+      <w:r>
+        <w:rPr>
+          <w:rStyle w:val="str"/>
+          <w:rFonts w:ascii="inherit" w:hAnsi="inherit"/>
+          <w:color w:val="7D2727"/>
+          <w:sz w:val="26"/>
+          <w:bdr w:val="none" w:sz="0" w:space="0" w:color="auto" w:frame="1"/>
+          <w:shd w:val="clear" w:color="auto" w:fill="EFF0F1"/>
+        </w:rPr>
+        <w:t>"#</w:t>
+      </w:r>
+      <w:proofErr w:type="spellStart"/>
+      <w:r>
+        <w:rPr>
+          <w:rStyle w:val="str"/>
+          <w:rFonts w:ascii="inherit" w:hAnsi="inherit"/>
+          <w:color w:val="7D2727"/>
+          <w:sz w:val="26"/>
+          <w:bdr w:val="none" w:sz="0" w:space="0" w:color="auto" w:frame="1"/>
+          <w:shd w:val="clear" w:color="auto" w:fill="EFF0F1"/>
+        </w:rPr>
+        <w:t>MwDataList</w:t>
+      </w:r>
+      <w:proofErr w:type="spellEnd"/>
+      <w:r>
+        <w:rPr>
+          <w:rStyle w:val="str"/>
+          <w:rFonts w:ascii="inherit" w:hAnsi="inherit"/>
+          <w:color w:val="7D2727"/>
+          <w:sz w:val="26"/>
+          <w:bdr w:val="none" w:sz="0" w:space="0" w:color="auto" w:frame="1"/>
+          <w:shd w:val="clear" w:color="auto" w:fill="EFF0F1"/>
+        </w:rPr>
+        <w:t xml:space="preserve"> </w:t>
+      </w:r>
+      <w:proofErr w:type="gramStart"/>
+      <w:r>
+        <w:rPr>
+          <w:rStyle w:val="str"/>
+          <w:rFonts w:ascii="inherit" w:hAnsi="inherit"/>
+          <w:color w:val="7D2727"/>
+          <w:sz w:val="26"/>
+          <w:bdr w:val="none" w:sz="0" w:space="0" w:color="auto" w:frame="1"/>
+          <w:shd w:val="clear" w:color="auto" w:fill="EFF0F1"/>
+        </w:rPr>
+        <w:t>input[</w:t>
+      </w:r>
+      <w:proofErr w:type="gramEnd"/>
+      <w:r>
+        <w:rPr>
+          <w:rStyle w:val="str"/>
+          <w:rFonts w:ascii="inherit" w:hAnsi="inherit"/>
+          <w:color w:val="7D2727"/>
+          <w:sz w:val="26"/>
+          <w:bdr w:val="none" w:sz="0" w:space="0" w:color="auto" w:frame="1"/>
+          <w:shd w:val="clear" w:color="auto" w:fill="EFF0F1"/>
+        </w:rPr>
+        <w:t>name=</w:t>
+      </w:r>
+      <w:proofErr w:type="spellStart"/>
+      <w:r>
+        <w:rPr>
+          <w:rStyle w:val="str"/>
+          <w:rFonts w:ascii="inherit" w:hAnsi="inherit"/>
+          <w:color w:val="7D2727"/>
+          <w:sz w:val="26"/>
+          <w:bdr w:val="none" w:sz="0" w:space="0" w:color="auto" w:frame="1"/>
+          <w:shd w:val="clear" w:color="auto" w:fill="EFF0F1"/>
+        </w:rPr>
+        <w:t>selectRadioGroup</w:t>
+      </w:r>
+      <w:proofErr w:type="spellEnd"/>
+      <w:r>
+        <w:rPr>
+          <w:rStyle w:val="str"/>
+          <w:rFonts w:ascii="inherit" w:hAnsi="inherit"/>
+          <w:color w:val="7D2727"/>
+          <w:sz w:val="26"/>
+          <w:bdr w:val="none" w:sz="0" w:space="0" w:color="auto" w:frame="1"/>
+          <w:shd w:val="clear" w:color="auto" w:fill="EFF0F1"/>
+        </w:rPr>
+        <w:t>]:checked"</w:t>
+      </w:r>
+      <w:r>
+        <w:rPr>
+          <w:rStyle w:val="pun"/>
+          <w:rFonts w:ascii="inherit" w:hAnsi="inherit"/>
+          <w:color w:val="303336"/>
+          <w:sz w:val="26"/>
+          <w:bdr w:val="none" w:sz="0" w:space="0" w:color="auto" w:frame="1"/>
+          <w:shd w:val="clear" w:color="auto" w:fill="EFF0F1"/>
+        </w:rPr>
+        <w:t>).</w:t>
+      </w:r>
+      <w:r>
+        <w:rPr>
+          <w:rStyle w:val="pln"/>
+          <w:rFonts w:ascii="inherit" w:hAnsi="inherit"/>
+          <w:color w:val="303336"/>
+          <w:sz w:val="26"/>
+          <w:bdr w:val="none" w:sz="0" w:space="0" w:color="auto" w:frame="1"/>
+          <w:shd w:val="clear" w:color="auto" w:fill="EFF0F1"/>
+        </w:rPr>
+        <w:t>closest</w:t>
+      </w:r>
+      <w:r>
+        <w:rPr>
+          <w:rStyle w:val="pun"/>
+          <w:rFonts w:ascii="inherit" w:hAnsi="inherit"/>
+          <w:color w:val="303336"/>
+          <w:sz w:val="26"/>
+          <w:bdr w:val="none" w:sz="0" w:space="0" w:color="auto" w:frame="1"/>
+          <w:shd w:val="clear" w:color="auto" w:fill="EFF0F1"/>
+        </w:rPr>
+        <w:t>(</w:t>
+      </w:r>
+      <w:r>
+        <w:rPr>
+          <w:rStyle w:val="str"/>
+          <w:rFonts w:ascii="inherit" w:hAnsi="inherit"/>
+          <w:color w:val="7D2727"/>
+          <w:sz w:val="26"/>
+          <w:bdr w:val="none" w:sz="0" w:space="0" w:color="auto" w:frame="1"/>
+          <w:shd w:val="clear" w:color="auto" w:fill="EFF0F1"/>
+        </w:rPr>
+        <w:t>'</w:t>
+      </w:r>
+      <w:proofErr w:type="spellStart"/>
+      <w:r>
+        <w:rPr>
+          <w:rStyle w:val="str"/>
+          <w:rFonts w:ascii="inherit" w:hAnsi="inherit"/>
+          <w:color w:val="7D2727"/>
+          <w:sz w:val="26"/>
+          <w:bdr w:val="none" w:sz="0" w:space="0" w:color="auto" w:frame="1"/>
+          <w:shd w:val="clear" w:color="auto" w:fill="EFF0F1"/>
+        </w:rPr>
+        <w:t>tr</w:t>
+      </w:r>
+      <w:proofErr w:type="spellEnd"/>
+      <w:r>
+        <w:rPr>
+          <w:rStyle w:val="str"/>
+          <w:rFonts w:ascii="inherit" w:hAnsi="inherit"/>
+          <w:color w:val="7D2727"/>
+          <w:sz w:val="26"/>
+          <w:bdr w:val="none" w:sz="0" w:space="0" w:color="auto" w:frame="1"/>
+          <w:shd w:val="clear" w:color="auto" w:fill="EFF0F1"/>
+        </w:rPr>
+        <w:t>'</w:t>
+      </w:r>
+      <w:r>
+        <w:rPr>
+          <w:rStyle w:val="pun"/>
+          <w:rFonts w:ascii="inherit" w:hAnsi="inherit"/>
+          <w:color w:val="303336"/>
+          <w:sz w:val="26"/>
+          <w:bdr w:val="none" w:sz="0" w:space="0" w:color="auto" w:frame="1"/>
+          <w:shd w:val="clear" w:color="auto" w:fill="EFF0F1"/>
+        </w:rPr>
+        <w:t>);</w:t>
+      </w:r>
+    </w:p>
+    <w:p>
+      <w:pPr>
+        <w:spacing w:after="300" w:line="240" w:lineRule="auto"/>
+        <w:rPr>
+          <w:rFonts w:ascii="Times New Roman" w:hAnsi="Times New Roman"/>
+        </w:rPr>
+      </w:pPr>
+      <w:r>
+        <w:rPr>
+          <w:vertAlign w:val="subscript"/>
+        </w:rPr>
+        <w:pict>
+          <v:rect id="_x0000_i1025" style="width:0;height:.75pt" o:hrstd="t" o:hrnoshade="t" o:hr="t" fillcolor="#d6d9dc" stroked="f"/>
+        </w:pict>
+      </w:r>
+      <w:r>
+        <w:rPr>
+          <w:rFonts w:ascii="Arial" w:hAnsi="Arial" w:cs="Arial"/>
+          <w:b/>
+          <w:bCs/>
+          <w:color w:val="242729"/>
+          <w:sz w:val="29"/>
+          <w:szCs w:val="29"/>
+        </w:rPr>
+        <w:t>How to find the closest row?</w:t>
+      </w:r>
+    </w:p>
+    <w:p>
+      <w:pPr>
+        <w:pStyle w:val="NormalWeb"/>
+        <w:shd w:val="clear" w:color="auto" w:fill="FFFFFF"/>
+        <w:spacing w:before="0" w:beforeAutospacing="0" w:after="0" w:afterAutospacing="0"/>
+        <w:textAlignment w:val="baseline"/>
+        <w:rPr>
+          <w:rFonts w:ascii="Arial" w:hAnsi="Arial" w:cs="Arial"/>
+          <w:color w:val="242729"/>
+          <w:sz w:val="23"/>
+          <w:szCs w:val="23"/>
+        </w:rPr>
+      </w:pPr>
+      <w:r>
+        <w:rPr>
+          <w:rStyle w:val="Strong"/>
+          <w:rFonts w:ascii="inherit" w:hAnsi="inherit" w:cs="Arial"/>
+          <w:color w:val="242729"/>
+          <w:sz w:val="23"/>
+          <w:szCs w:val="23"/>
+          <w:bdr w:val="none" w:sz="0" w:space="0" w:color="auto" w:frame="1"/>
+        </w:rPr>
+        <w:t>Using </w:t>
+      </w:r>
+      <w:r>
+        <w:rPr>
+          <w:rStyle w:val="HTMLCode"/>
+          <w:rFonts w:ascii="Consolas" w:hAnsi="Consolas"/>
+          <w:b/>
+          <w:bCs/>
+          <w:color w:val="242729"/>
+          <w:bdr w:val="none" w:sz="0" w:space="0" w:color="auto" w:frame="1"/>
+          <w:shd w:val="clear" w:color="auto" w:fill="EFF0F1"/>
+        </w:rPr>
+        <w:t>.</w:t>
+      </w:r>
+      <w:proofErr w:type="gramStart"/>
+      <w:r>
+        <w:rPr>
+          <w:rStyle w:val="HTMLCode"/>
+          <w:rFonts w:ascii="Consolas" w:hAnsi="Consolas"/>
+          <w:b/>
+          <w:bCs/>
+          <w:color w:val="242729"/>
+          <w:bdr w:val="none" w:sz="0" w:space="0" w:color="auto" w:frame="1"/>
+          <w:shd w:val="clear" w:color="auto" w:fill="EFF0F1"/>
+        </w:rPr>
+        <w:t>closest(</w:t>
+      </w:r>
+      <w:proofErr w:type="gramEnd"/>
+      <w:r>
+        <w:rPr>
+          <w:rStyle w:val="HTMLCode"/>
+          <w:rFonts w:ascii="Consolas" w:hAnsi="Consolas"/>
+          <w:b/>
+          <w:bCs/>
+          <w:color w:val="242729"/>
+          <w:bdr w:val="none" w:sz="0" w:space="0" w:color="auto" w:frame="1"/>
+          <w:shd w:val="clear" w:color="auto" w:fill="EFF0F1"/>
+        </w:rPr>
+        <w:t>)</w:t>
+      </w:r>
+      <w:r>
+        <w:rPr>
+          <w:rStyle w:val="Strong"/>
+          <w:rFonts w:ascii="inherit" w:hAnsi="inherit" w:cs="Arial"/>
+          <w:color w:val="242729"/>
+          <w:sz w:val="23"/>
+          <w:szCs w:val="23"/>
+          <w:bdr w:val="none" w:sz="0" w:space="0" w:color="auto" w:frame="1"/>
+        </w:rPr>
+        <w:t>:</w:t>
+      </w:r>
+    </w:p>
+    <w:p>
+      <w:pPr>
+        <w:pStyle w:val="HTMLPreformatted"/>
+        <w:shd w:val="clear" w:color="auto" w:fill="EFF0F1"/>
+        <w:textAlignment w:val="baseline"/>
+        <w:rPr>
+          <w:rFonts w:ascii="inherit" w:hAnsi="inherit"/>
+          <w:color w:val="303336"/>
+          <w:bdr w:val="none" w:sz="0" w:space="0" w:color="auto" w:frame="1"/>
+          <w:shd w:val="clear" w:color="auto" w:fill="EFF0F1"/>
+        </w:rPr>
+      </w:pPr>
+      <w:proofErr w:type="spellStart"/>
+      <w:proofErr w:type="gramStart"/>
+      <w:r>
+        <w:rPr>
+          <w:rStyle w:val="kwd"/>
+          <w:rFonts w:ascii="inherit" w:hAnsi="inherit"/>
+          <w:color w:val="101094"/>
+          <w:bdr w:val="none" w:sz="0" w:space="0" w:color="auto" w:frame="1"/>
+          <w:shd w:val="clear" w:color="auto" w:fill="EFF0F1"/>
+        </w:rPr>
+        <w:t>var</w:t>
+      </w:r>
+      <w:proofErr w:type="spellEnd"/>
+      <w:proofErr w:type="gramEnd"/>
+      <w:r>
+        <w:rPr>
+          <w:rStyle w:val="pln"/>
+          <w:rFonts w:ascii="inherit" w:hAnsi="inherit"/>
+          <w:color w:val="303336"/>
+          <w:bdr w:val="none" w:sz="0" w:space="0" w:color="auto" w:frame="1"/>
+          <w:shd w:val="clear" w:color="auto" w:fill="EFF0F1"/>
+        </w:rPr>
+        <w:t xml:space="preserve"> $row </w:t>
+      </w:r>
+      <w:r>
+        <w:rPr>
+          <w:rStyle w:val="pun"/>
+          <w:rFonts w:ascii="inherit" w:hAnsi="inherit"/>
+          <w:color w:val="303336"/>
+          <w:bdr w:val="none" w:sz="0" w:space="0" w:color="auto" w:frame="1"/>
+          <w:shd w:val="clear" w:color="auto" w:fill="EFF0F1"/>
+        </w:rPr>
+        <w:t>=</w:t>
+      </w:r>
+      <w:r>
+        <w:rPr>
+          <w:rStyle w:val="pln"/>
+          <w:rFonts w:ascii="inherit" w:hAnsi="inherit"/>
+          <w:color w:val="303336"/>
+          <w:bdr w:val="none" w:sz="0" w:space="0" w:color="auto" w:frame="1"/>
+          <w:shd w:val="clear" w:color="auto" w:fill="EFF0F1"/>
+        </w:rPr>
+        <w:t xml:space="preserve"> $</w:t>
+      </w:r>
+      <w:r>
+        <w:rPr>
+          <w:rStyle w:val="pun"/>
+          <w:rFonts w:ascii="inherit" w:hAnsi="inherit"/>
+          <w:color w:val="303336"/>
+          <w:bdr w:val="none" w:sz="0" w:space="0" w:color="auto" w:frame="1"/>
+          <w:shd w:val="clear" w:color="auto" w:fill="EFF0F1"/>
+        </w:rPr>
+        <w:t>(</w:t>
+      </w:r>
+      <w:r>
+        <w:rPr>
+          <w:rStyle w:val="kwd"/>
+          <w:rFonts w:ascii="inherit" w:hAnsi="inherit"/>
+          <w:color w:val="101094"/>
+          <w:bdr w:val="none" w:sz="0" w:space="0" w:color="auto" w:frame="1"/>
+          <w:shd w:val="clear" w:color="auto" w:fill="EFF0F1"/>
+        </w:rPr>
+        <w:t>this</w:t>
+      </w:r>
+      <w:r>
+        <w:rPr>
+          <w:rStyle w:val="pun"/>
+          <w:rFonts w:ascii="inherit" w:hAnsi="inherit"/>
+          <w:color w:val="303336"/>
+          <w:bdr w:val="none" w:sz="0" w:space="0" w:color="auto" w:frame="1"/>
+          <w:shd w:val="clear" w:color="auto" w:fill="EFF0F1"/>
+        </w:rPr>
+        <w:t>).</w:t>
+      </w:r>
+      <w:r>
+        <w:rPr>
+          <w:rStyle w:val="pln"/>
+          <w:rFonts w:ascii="inherit" w:hAnsi="inherit"/>
+          <w:color w:val="303336"/>
+          <w:bdr w:val="none" w:sz="0" w:space="0" w:color="auto" w:frame="1"/>
+          <w:shd w:val="clear" w:color="auto" w:fill="EFF0F1"/>
+        </w:rPr>
+        <w:t>closest</w:t>
+      </w:r>
+      <w:r>
+        <w:rPr>
+          <w:rStyle w:val="pun"/>
+          <w:rFonts w:ascii="inherit" w:hAnsi="inherit"/>
+          <w:color w:val="303336"/>
+          <w:bdr w:val="none" w:sz="0" w:space="0" w:color="auto" w:frame="1"/>
+          <w:shd w:val="clear" w:color="auto" w:fill="EFF0F1"/>
+        </w:rPr>
+        <w:t>(</w:t>
+      </w:r>
+      <w:r>
+        <w:rPr>
+          <w:rStyle w:val="str"/>
+          <w:rFonts w:ascii="inherit" w:hAnsi="inherit"/>
+          <w:color w:val="7D2727"/>
+          <w:bdr w:val="none" w:sz="0" w:space="0" w:color="auto" w:frame="1"/>
+          <w:shd w:val="clear" w:color="auto" w:fill="EFF0F1"/>
+        </w:rPr>
+        <w:t>"</w:t>
+      </w:r>
+      <w:proofErr w:type="spellStart"/>
+      <w:r>
+        <w:rPr>
+          <w:rStyle w:val="str"/>
+          <w:rFonts w:ascii="inherit" w:hAnsi="inherit"/>
+          <w:color w:val="7D2727"/>
+          <w:bdr w:val="none" w:sz="0" w:space="0" w:color="auto" w:frame="1"/>
+          <w:shd w:val="clear" w:color="auto" w:fill="EFF0F1"/>
+        </w:rPr>
+        <w:t>tr</w:t>
+      </w:r>
+      <w:proofErr w:type="spellEnd"/>
+      <w:r>
+        <w:rPr>
+          <w:rStyle w:val="str"/>
+          <w:rFonts w:ascii="inherit" w:hAnsi="inherit"/>
+          <w:color w:val="7D2727"/>
+          <w:bdr w:val="none" w:sz="0" w:space="0" w:color="auto" w:frame="1"/>
+          <w:shd w:val="clear" w:color="auto" w:fill="EFF0F1"/>
+        </w:rPr>
+        <w:t>"</w:t>
+      </w:r>
+      <w:r>
+        <w:rPr>
+          <w:rStyle w:val="pun"/>
+          <w:rFonts w:ascii="inherit" w:hAnsi="inherit"/>
+          <w:color w:val="303336"/>
+          <w:bdr w:val="none" w:sz="0" w:space="0" w:color="auto" w:frame="1"/>
+          <w:shd w:val="clear" w:color="auto" w:fill="EFF0F1"/>
+        </w:rPr>
+        <w:t>);</w:t>
+      </w:r>
+    </w:p>
+    <w:p>
+      <w:pPr>
+        <w:spacing w:line="240" w:lineRule="auto"/>
+        <w:rPr>
+          <w:sz w:val="30"/>
+        </w:rPr>
+      </w:pPr>
+    </w:p>
+    <w:p>
+      <w:pPr>
+        <w:spacing w:line="240" w:lineRule="auto"/>
+        <w:rPr>
+          <w:sz w:val="30"/>
+        </w:rPr>
+      </w:pPr>
+      <w:proofErr w:type="spellStart"/>
+      <w:r>
+        <w:rPr>
+          <w:sz w:val="30"/>
+        </w:rPr>
+        <w:t>Src</w:t>
+      </w:r>
+      <w:proofErr w:type="spellEnd"/>
+      <w:r>
+        <w:rPr>
+          <w:sz w:val="30"/>
+        </w:rPr>
+        <w:t>:</w:t>
+      </w:r>
+      <w:r>
+        <w:t xml:space="preserve"> </w:t>
+      </w:r>
+      <w:hyperlink r:id="rId17" w:history="1">
+        <w:r>
+          <w:rPr>
+            <w:rStyle w:val="Hyperlink"/>
+            <w:sz w:val="30"/>
+          </w:rPr>
+          <w:t>https://stackoverflow.com/questions/9314902/jquery-get-parent-tr-for-selected-radio-button</w:t>
+        </w:r>
+      </w:hyperlink>
+    </w:p>
+    <w:p>
+      <w:pPr>
+        <w:spacing w:line="240" w:lineRule="auto"/>
+        <w:rPr>
+          <w:sz w:val="30"/>
+        </w:rPr>
+      </w:pPr>
+    </w:p>
+    <w:p>
+      <w:pPr>
+        <w:spacing w:line="240" w:lineRule="auto"/>
+        <w:rPr>
+          <w:sz w:val="30"/>
+        </w:rPr>
+      </w:pPr>
+    </w:p>
+    <w:p>
+      <w:pPr>
+        <w:spacing w:line="240" w:lineRule="auto"/>
+        <w:rPr>
+          <w:sz w:val="30"/>
+        </w:rPr>
+      </w:pPr>
+    </w:p>
+    <w:p>
+      <w:pPr>
+        <w:spacing w:line="240" w:lineRule="auto"/>
+        <w:rPr>
+          <w:sz w:val="30"/>
+        </w:rPr>
+      </w:pPr>
+    </w:p>
+    <w:p>
+      <w:pPr>
+        <w:rPr>
+          <w:rFonts w:ascii="Consolas" w:eastAsia="Times New Roman" w:hAnsi="Consolas" w:cs="Courier New"/>
+          <w:color w:val="999999"/>
+          <w:sz w:val="18"/>
+          <w:szCs w:val="18"/>
+        </w:rPr>
+      </w:pPr>
+      <w:proofErr w:type="gramStart"/>
+      <w:r>
+        <w:rPr>
+          <w:sz w:val="30"/>
+        </w:rPr>
+        <w:lastRenderedPageBreak/>
+        <w:t>----------------(</w:t>
+      </w:r>
+      <w:proofErr w:type="gramEnd"/>
+      <w:r>
+        <w:rPr>
+          <w:sz w:val="30"/>
+        </w:rPr>
+        <w:t xml:space="preserve"> </w:t>
+      </w:r>
+      <w:r>
+        <w:rPr>
+          <w:sz w:val="30"/>
+        </w:rPr>
+        <w:t xml:space="preserve">laravel get current </w:t>
+      </w:r>
+      <w:proofErr w:type="spellStart"/>
+      <w:r>
+        <w:rPr>
+          <w:sz w:val="30"/>
+        </w:rPr>
+        <w:t>url</w:t>
+      </w:r>
+      <w:proofErr w:type="spellEnd"/>
+      <w:r>
+        <w:rPr>
+          <w:sz w:val="30"/>
+        </w:rPr>
+        <w:t xml:space="preserve"> </w:t>
+      </w:r>
+      <w:r>
+        <w:rPr>
+          <w:sz w:val="30"/>
+        </w:rPr>
+        <w:t>)</w:t>
+      </w:r>
+      <w:r>
+        <w:rPr>
+          <w:sz w:val="30"/>
+        </w:rPr>
+        <w:t xml:space="preserve"> </w:t>
+      </w:r>
+    </w:p>
+    <w:p>
+      <w:pPr>
+        <w:rPr>
+          <w:sz w:val="24"/>
+        </w:rPr>
+      </w:pPr>
+      <w:bookmarkStart w:id="0" w:name="_GoBack"/>
+      <w:r>
+        <w:rPr>
+          <w:sz w:val="24"/>
+        </w:rPr>
+        <w:t>// Get the current URL without the query string...</w:t>
+      </w:r>
+    </w:p>
+    <w:p>
+      <w:pPr>
+        <w:rPr>
+          <w:sz w:val="24"/>
+        </w:rPr>
+      </w:pPr>
+      <w:proofErr w:type="gramStart"/>
+      <w:r>
+        <w:rPr>
+          <w:sz w:val="24"/>
+        </w:rPr>
+        <w:t>echo</w:t>
+      </w:r>
+      <w:proofErr w:type="gramEnd"/>
+      <w:r>
+        <w:rPr>
+          <w:sz w:val="24"/>
+        </w:rPr>
+        <w:t xml:space="preserve"> </w:t>
+      </w:r>
+      <w:proofErr w:type="spellStart"/>
+      <w:r>
+        <w:rPr>
+          <w:sz w:val="24"/>
+        </w:rPr>
+        <w:t>url</w:t>
+      </w:r>
+      <w:proofErr w:type="spellEnd"/>
+      <w:r>
+        <w:rPr>
+          <w:sz w:val="24"/>
+        </w:rPr>
+        <w:t>()-&gt;current();</w:t>
+      </w:r>
+    </w:p>
+    <w:p>
+      <w:pPr>
+        <w:rPr>
+          <w:sz w:val="24"/>
+        </w:rPr>
+      </w:pPr>
+      <w:r>
+        <w:rPr>
+          <w:sz w:val="24"/>
+        </w:rPr>
+        <w:t>// Get the current URL including the query string...</w:t>
+      </w:r>
+    </w:p>
+    <w:p>
+      <w:pPr>
+        <w:rPr>
+          <w:sz w:val="24"/>
+        </w:rPr>
+      </w:pPr>
+      <w:proofErr w:type="gramStart"/>
+      <w:r>
+        <w:rPr>
+          <w:sz w:val="24"/>
+        </w:rPr>
+        <w:t>echo</w:t>
+      </w:r>
+      <w:proofErr w:type="gramEnd"/>
+      <w:r>
+        <w:rPr>
+          <w:sz w:val="24"/>
+        </w:rPr>
+        <w:t xml:space="preserve"> </w:t>
+      </w:r>
+      <w:proofErr w:type="spellStart"/>
+      <w:r>
+        <w:rPr>
+          <w:sz w:val="24"/>
+        </w:rPr>
+        <w:t>url</w:t>
+      </w:r>
+      <w:proofErr w:type="spellEnd"/>
+      <w:r>
+        <w:rPr>
+          <w:sz w:val="24"/>
+        </w:rPr>
+        <w:t>()-&gt;full();</w:t>
+      </w:r>
+    </w:p>
+    <w:p>
+      <w:pPr>
+        <w:rPr>
+          <w:sz w:val="24"/>
+        </w:rPr>
+      </w:pPr>
+      <w:r>
+        <w:rPr>
+          <w:sz w:val="24"/>
+        </w:rPr>
+        <w:t>// Get the full URL for the previous request...</w:t>
+      </w:r>
+    </w:p>
+    <w:p>
+      <w:pPr>
+        <w:rPr>
+          <w:sz w:val="24"/>
+        </w:rPr>
+      </w:pPr>
+      <w:proofErr w:type="gramStart"/>
+      <w:r>
+        <w:rPr>
+          <w:sz w:val="24"/>
+        </w:rPr>
+        <w:t>echo</w:t>
+      </w:r>
+      <w:proofErr w:type="gramEnd"/>
+      <w:r>
+        <w:rPr>
+          <w:sz w:val="24"/>
+        </w:rPr>
+        <w:t xml:space="preserve"> </w:t>
+      </w:r>
+      <w:proofErr w:type="spellStart"/>
+      <w:r>
+        <w:rPr>
+          <w:sz w:val="24"/>
+        </w:rPr>
+        <w:t>url</w:t>
+      </w:r>
+      <w:proofErr w:type="spellEnd"/>
+      <w:r>
+        <w:rPr>
+          <w:sz w:val="24"/>
+        </w:rPr>
+        <w:t>()-&gt;previous();</w:t>
+      </w:r>
+    </w:p>
+    <w:bookmarkEnd w:id="0"/>
+    <w:p>
+      <w:pPr>
+        <w:rPr>
+          <w:sz w:val="30"/>
+        </w:rPr>
+      </w:pPr>
+      <w:proofErr w:type="spellStart"/>
+      <w:r>
+        <w:rPr>
+          <w:sz w:val="30"/>
+        </w:rPr>
+        <w:t>Src</w:t>
+      </w:r>
+      <w:proofErr w:type="spellEnd"/>
+      <w:r>
+        <w:rPr>
+          <w:sz w:val="30"/>
+        </w:rPr>
+        <w:t>:</w:t>
+      </w:r>
+      <w:r>
+        <w:t xml:space="preserve"> </w:t>
+      </w:r>
+      <w:hyperlink r:id="rId18" w:history="1">
+        <w:r>
+          <w:rPr>
+            <w:rStyle w:val="Hyperlink"/>
+            <w:sz w:val="30"/>
+          </w:rPr>
+          <w:t>https://laravel.com/docs/5.7/urls</w:t>
+        </w:r>
+      </w:hyperlink>
+    </w:p>
+    <w:p>
+      <w:pPr>
+        <w:rPr>
+          <w:sz w:val="30"/>
+        </w:rPr>
+      </w:pPr>
+    </w:p>
+    <w:p>
+      <w:pPr>
+        <w:rPr>
+          <w:sz w:val="30"/>
+        </w:rPr>
+      </w:pPr>
+    </w:p>
+    <w:p>
+      <w:pPr>
+        <w:rPr>
+          <w:sz w:val="30"/>
+        </w:rPr>
+      </w:pPr>
       <w:r>
         <w:rPr>
           <w:sz w:val="30"/>
@@ -4825,12 +7468,27 @@
           <w:sz w:val="30"/>
         </w:rPr>
       </w:pPr>
-      <w:r>
-        <w:rPr>
-          <w:sz w:val="30"/>
-        </w:rPr>
-        <w:t>Src:</w:t>
-      </w:r>
+      <w:proofErr w:type="spellStart"/>
+      <w:r>
+        <w:rPr>
+          <w:sz w:val="30"/>
+        </w:rPr>
+        <w:t>Src</w:t>
+      </w:r>
+      <w:proofErr w:type="spellEnd"/>
+      <w:r>
+        <w:rPr>
+          <w:sz w:val="30"/>
+        </w:rPr>
+        <w:t>:</w:t>
+      </w:r>
+    </w:p>
+    <w:p>
+      <w:pPr>
+        <w:rPr>
+          <w:sz w:val="30"/>
+        </w:rPr>
+      </w:pPr>
     </w:p>
     <w:p>
       <w:pPr>
@@ -4851,11 +7509,19 @@
           <w:sz w:val="30"/>
         </w:rPr>
       </w:pPr>
-      <w:r>
-        <w:rPr>
-          <w:sz w:val="30"/>
-        </w:rPr>
-        <w:t>Src:</w:t>
+      <w:proofErr w:type="spellStart"/>
+      <w:r>
+        <w:rPr>
+          <w:sz w:val="30"/>
+        </w:rPr>
+        <w:t>Src</w:t>
+      </w:r>
+      <w:proofErr w:type="spellEnd"/>
+      <w:r>
+        <w:rPr>
+          <w:sz w:val="30"/>
+        </w:rPr>
+        <w:t>:</w:t>
       </w:r>
     </w:p>
     <w:p>
@@ -4880,8 +7546,16 @@
         <w:rPr>
           <w:sz w:val="30"/>
         </w:rPr>
-        <w:t>Date::</w:t>
-      </w:r>
+        <w:t>Date</w:t>
+      </w:r>
+      <w:proofErr w:type="gramStart"/>
+      <w:r>
+        <w:rPr>
+          <w:sz w:val="30"/>
+        </w:rPr>
+        <w:t>::</w:t>
+      </w:r>
+      <w:proofErr w:type="gramEnd"/>
       <w:r>
         <w:rPr>
           <w:sz w:val="30"/>
@@ -4929,8 +7603,16 @@
         <w:rPr>
           <w:sz w:val="30"/>
         </w:rPr>
-        <w:t>Date::</w:t>
-      </w:r>
+        <w:t>Date</w:t>
+      </w:r>
+      <w:proofErr w:type="gramStart"/>
+      <w:r>
+        <w:rPr>
+          <w:sz w:val="30"/>
+        </w:rPr>
+        <w:t>::</w:t>
+      </w:r>
+      <w:proofErr w:type="gramEnd"/>
       <w:r>
         <w:rPr>
           <w:sz w:val="30"/>
@@ -4956,31 +7638,6 @@
         <w:t>________________</w:t>
       </w:r>
     </w:p>
-    <w:p>
-      <w:pPr>
-        <w:rPr>
-          <w:sz w:val="30"/>
-        </w:rPr>
-      </w:pPr>
-    </w:p>
-    <w:p>
-      <w:pPr>
-        <w:rPr>
-          <w:sz w:val="30"/>
-        </w:rPr>
-      </w:pPr>
-    </w:p>
-    <w:p>
-      <w:pPr>
-        <w:rPr>
-          <w:sz w:val="30"/>
-        </w:rPr>
-      </w:pPr>
-    </w:p>
-    <w:p/>
-    <w:p/>
-    <w:p/>
-    <w:p/>
     <w:p/>
     <w:sectPr>
       <w:pgSz w:w="12240" w:h="15840"/>
@@ -5278,7 +7935,6 @@
     <w:basedOn w:val="Normal"/>
     <w:link w:val="HTMLPreformattedChar"/>
     <w:uiPriority w:val="99"/>
-    <w:semiHidden/>
     <w:unhideWhenUsed/>
     <w:rsid w:val="00B534A0"/>
     <w:pPr>
@@ -5313,7 +7969,6 @@
     <w:basedOn w:val="DefaultParagraphFont"/>
     <w:link w:val="HTMLPreformatted"/>
     <w:uiPriority w:val="99"/>
-    <w:semiHidden/>
     <w:rsid w:val="00B534A0"/>
     <w:rPr>
       <w:rFonts w:ascii="Courier New" w:eastAsia="Times New Roman" w:hAnsi="Courier New" w:cs="Courier New"/>
@@ -5735,7 +8390,6 @@
     <w:basedOn w:val="Normal"/>
     <w:link w:val="HTMLPreformattedChar"/>
     <w:uiPriority w:val="99"/>
-    <w:semiHidden/>
     <w:unhideWhenUsed/>
     <w:rsid w:val="00B534A0"/>
     <w:pPr>
@@ -5770,7 +8424,6 @@
     <w:basedOn w:val="DefaultParagraphFont"/>
     <w:link w:val="HTMLPreformatted"/>
     <w:uiPriority w:val="99"/>
-    <w:semiHidden/>
     <w:rsid w:val="00B534A0"/>
     <w:rPr>
       <w:rFonts w:ascii="Courier New" w:eastAsia="Times New Roman" w:hAnsi="Courier New" w:cs="Courier New"/>
@@ -6196,7 +8849,7 @@
 </file>
 
 <file path=customXml/itemProps1.xml><?xml version="1.0" encoding="utf-8"?>
-<ds:datastoreItem xmlns:ds="http://schemas.openxmlformats.org/officeDocument/2006/customXml" ds:itemID="{EA0C2589-F8CE-4B98-8D38-4695662F641A}">
+<ds:datastoreItem xmlns:ds="http://schemas.openxmlformats.org/officeDocument/2006/customXml" ds:itemID="{F8ED3F20-5B61-48BA-A30E-A7C8FE83268B}">
   <ds:schemaRefs>
     <ds:schemaRef ds:uri="http://schemas.openxmlformats.org/officeDocument/2006/bibliography"/>
   </ds:schemaRefs>

</xml_diff>

<commit_message>
0. AppController Created And inherited To CategoryController
1. CRUD opartion Working with category Table

2. Table Reload or Refresh Btn added and working very wel with Category

3. next step is Converting to Dynamic CRUD for all tables and Controller
</commit_message>
<xml_diff>
--- a/Projet_details/Quetation_ans.docx
+++ b/Projet_details/Quetation_ans.docx
@@ -24,8 +24,16 @@
         <w:rPr>
           <w:sz w:val="30"/>
         </w:rPr>
-        <w:t>Date::</w:t>
-      </w:r>
+        <w:t>Date</w:t>
+      </w:r>
+      <w:proofErr w:type="gramStart"/>
+      <w:r>
+        <w:rPr>
+          <w:sz w:val="30"/>
+        </w:rPr>
+        <w:t>::</w:t>
+      </w:r>
+      <w:proofErr w:type="gramEnd"/>
       <w:r>
         <w:rPr>
           <w:sz w:val="30"/>
@@ -73,25 +81,81 @@
         <w:rPr>
           <w:b/>
         </w:rPr>
-        <w:t>In Laravel, how do I retrieve a random user_id from the Users table for Model Factory seeding data generation?</w:t>
-      </w:r>
-    </w:p>
-    <w:p>
-      <w:r>
-        <w:t>$user_id =</w:t>
-      </w:r>
-      <w:r>
-        <w:t xml:space="preserve"> App\User::all()-&gt;random()-&gt;id,</w:t>
-      </w:r>
-    </w:p>
-    <w:p>
-      <w:r>
-        <w:t>'user_id' =&gt; User::where('username', 'like', 'test@user.com')-&gt;get()-&gt;random()-&gt;user_id</w:t>
-      </w:r>
-    </w:p>
-    <w:p>
-      <w:r>
-        <w:t>Src:</w:t>
+        <w:t xml:space="preserve">In Laravel, how do I retrieve a random </w:t>
+      </w:r>
+      <w:proofErr w:type="spellStart"/>
+      <w:r>
+        <w:rPr>
+          <w:b/>
+        </w:rPr>
+        <w:t>user_id</w:t>
+      </w:r>
+      <w:proofErr w:type="spellEnd"/>
+      <w:r>
+        <w:rPr>
+          <w:b/>
+        </w:rPr>
+        <w:t xml:space="preserve"> from the Users table for Model Factory seeding data generation?</w:t>
+      </w:r>
+    </w:p>
+    <w:p>
+      <w:r>
+        <w:t>$</w:t>
+      </w:r>
+      <w:proofErr w:type="spellStart"/>
+      <w:r>
+        <w:t>user_id</w:t>
+      </w:r>
+      <w:proofErr w:type="spellEnd"/>
+      <w:r>
+        <w:t xml:space="preserve"> =</w:t>
+      </w:r>
+      <w:r>
+        <w:t xml:space="preserve"> App\User:</w:t>
+      </w:r>
+      <w:proofErr w:type="gramStart"/>
+      <w:r>
+        <w:t>:all</w:t>
+      </w:r>
+      <w:proofErr w:type="gramEnd"/>
+      <w:r>
+        <w:t>()-&gt;random()-&gt;id,</w:t>
+      </w:r>
+    </w:p>
+    <w:p>
+      <w:r>
+        <w:t>'</w:t>
+      </w:r>
+      <w:proofErr w:type="spellStart"/>
+      <w:r>
+        <w:t>user_id</w:t>
+      </w:r>
+      <w:proofErr w:type="spellEnd"/>
+      <w:r>
+        <w:t>' =&gt; User::</w:t>
+      </w:r>
+      <w:proofErr w:type="gramStart"/>
+      <w:r>
+        <w:t>where(</w:t>
+      </w:r>
+      <w:proofErr w:type="gramEnd"/>
+      <w:r>
+        <w:t>'username', 'like', 'test@user.com')-&gt;get()-&gt;random()-&gt;</w:t>
+      </w:r>
+      <w:proofErr w:type="spellStart"/>
+      <w:r>
+        <w:t>user_id</w:t>
+      </w:r>
+      <w:proofErr w:type="spellEnd"/>
+    </w:p>
+    <w:p>
+      <w:proofErr w:type="spellStart"/>
+      <w:r>
+        <w:t>Src</w:t>
+      </w:r>
+      <w:proofErr w:type="spellEnd"/>
+      <w:r>
+        <w:t>:</w:t>
       </w:r>
       <w:r>
         <w:t xml:space="preserve"> </w:t>
@@ -121,23 +185,62 @@
         <w:t>-----------------------------</w:t>
       </w:r>
       <w:r>
-        <w:t xml:space="preserve"> php artisan make:controller Command not working </w:t>
-      </w:r>
-    </w:p>
-    <w:p>
-      <w:r>
         <w:t xml:space="preserve"> </w:t>
       </w:r>
+      <w:proofErr w:type="spellStart"/>
+      <w:r>
+        <w:t>php</w:t>
+      </w:r>
+      <w:proofErr w:type="spellEnd"/>
+      <w:r>
+        <w:t xml:space="preserve"> artisan </w:t>
+      </w:r>
+      <w:proofErr w:type="spellStart"/>
+      <w:r>
+        <w:t>make</w:t>
+      </w:r>
+      <w:proofErr w:type="gramStart"/>
+      <w:r>
+        <w:t>:controller</w:t>
+      </w:r>
+      <w:proofErr w:type="spellEnd"/>
+      <w:proofErr w:type="gramEnd"/>
+      <w:r>
+        <w:t xml:space="preserve"> Command not working </w:t>
+      </w:r>
+    </w:p>
+    <w:p>
+      <w:r>
+        <w:t xml:space="preserve"> </w:t>
+      </w:r>
       <w:r>
         <w:t>Error:</w:t>
       </w:r>
       <w:r>
-        <w:t xml:space="preserve"> RuntimeException  : Unable to detect application namespace.</w:t>
-      </w:r>
-    </w:p>
-    <w:p>
-      <w:r>
-        <w:t xml:space="preserve">Src: </w:t>
+        <w:t xml:space="preserve"> </w:t>
+      </w:r>
+      <w:proofErr w:type="spellStart"/>
+      <w:proofErr w:type="gramStart"/>
+      <w:r>
+        <w:t>RuntimeException</w:t>
+      </w:r>
+      <w:proofErr w:type="spellEnd"/>
+      <w:r>
+        <w:t xml:space="preserve">  :</w:t>
+      </w:r>
+      <w:proofErr w:type="gramEnd"/>
+      <w:r>
+        <w:t xml:space="preserve"> Unable to detect application namespace.</w:t>
+      </w:r>
+    </w:p>
+    <w:p>
+      <w:proofErr w:type="spellStart"/>
+      <w:r>
+        <w:t>Src</w:t>
+      </w:r>
+      <w:proofErr w:type="spellEnd"/>
+      <w:r>
+        <w:t xml:space="preserve">: </w:t>
       </w:r>
       <w:hyperlink r:id="rId7" w:history="1">
         <w:r>
@@ -189,7 +292,31 @@
           <w:bdr w:val="none" w:sz="0" w:space="0" w:color="auto" w:frame="1"/>
           <w:shd w:val="clear" w:color="auto" w:fill="EFF0F1"/>
         </w:rPr>
-        <w:t>"require": {</w:t>
+        <w:t>"</w:t>
+      </w:r>
+      <w:proofErr w:type="gramStart"/>
+      <w:r>
+        <w:rPr>
+          <w:rFonts w:ascii="Consolas" w:eastAsia="Times New Roman" w:hAnsi="Consolas" w:cs="Courier New"/>
+          <w:color w:val="242729"/>
+          <w:sz w:val="20"/>
+          <w:szCs w:val="20"/>
+          <w:bdr w:val="none" w:sz="0" w:space="0" w:color="auto" w:frame="1"/>
+          <w:shd w:val="clear" w:color="auto" w:fill="EFF0F1"/>
+        </w:rPr>
+        <w:t>require</w:t>
+      </w:r>
+      <w:proofErr w:type="gramEnd"/>
+      <w:r>
+        <w:rPr>
+          <w:rFonts w:ascii="Consolas" w:eastAsia="Times New Roman" w:hAnsi="Consolas" w:cs="Courier New"/>
+          <w:color w:val="242729"/>
+          <w:sz w:val="20"/>
+          <w:szCs w:val="20"/>
+          <w:bdr w:val="none" w:sz="0" w:space="0" w:color="auto" w:frame="1"/>
+          <w:shd w:val="clear" w:color="auto" w:fill="EFF0F1"/>
+        </w:rPr>
+        <w:t>": {</w:t>
       </w:r>
     </w:p>
     <w:p>
@@ -233,7 +360,33 @@
           <w:bdr w:val="none" w:sz="0" w:space="0" w:color="auto" w:frame="1"/>
           <w:shd w:val="clear" w:color="auto" w:fill="EFF0F1"/>
         </w:rPr>
-        <w:t xml:space="preserve">    "php": "&gt;=5.5.9",</w:t>
+        <w:t xml:space="preserve">    "</w:t>
+      </w:r>
+      <w:proofErr w:type="spellStart"/>
+      <w:proofErr w:type="gramStart"/>
+      <w:r>
+        <w:rPr>
+          <w:rFonts w:ascii="Consolas" w:eastAsia="Times New Roman" w:hAnsi="Consolas" w:cs="Courier New"/>
+          <w:color w:val="242729"/>
+          <w:sz w:val="20"/>
+          <w:szCs w:val="20"/>
+          <w:bdr w:val="none" w:sz="0" w:space="0" w:color="auto" w:frame="1"/>
+          <w:shd w:val="clear" w:color="auto" w:fill="EFF0F1"/>
+        </w:rPr>
+        <w:t>php</w:t>
+      </w:r>
+      <w:proofErr w:type="spellEnd"/>
+      <w:proofErr w:type="gramEnd"/>
+      <w:r>
+        <w:rPr>
+          <w:rFonts w:ascii="Consolas" w:eastAsia="Times New Roman" w:hAnsi="Consolas" w:cs="Courier New"/>
+          <w:color w:val="242729"/>
+          <w:sz w:val="20"/>
+          <w:szCs w:val="20"/>
+          <w:bdr w:val="none" w:sz="0" w:space="0" w:color="auto" w:frame="1"/>
+          <w:shd w:val="clear" w:color="auto" w:fill="EFF0F1"/>
+        </w:rPr>
+        <w:t>": "&gt;=5.5.9",</w:t>
       </w:r>
     </w:p>
     <w:p>
@@ -399,7 +552,31 @@
           <w:bdr w:val="none" w:sz="0" w:space="0" w:color="auto" w:frame="1"/>
           <w:shd w:val="clear" w:color="auto" w:fill="EFF0F1"/>
         </w:rPr>
-        <w:t>"require": {</w:t>
+        <w:t>"</w:t>
+      </w:r>
+      <w:proofErr w:type="gramStart"/>
+      <w:r>
+        <w:rPr>
+          <w:rFonts w:ascii="Consolas" w:eastAsia="Times New Roman" w:hAnsi="Consolas" w:cs="Courier New"/>
+          <w:color w:val="242729"/>
+          <w:sz w:val="20"/>
+          <w:szCs w:val="20"/>
+          <w:bdr w:val="none" w:sz="0" w:space="0" w:color="auto" w:frame="1"/>
+          <w:shd w:val="clear" w:color="auto" w:fill="EFF0F1"/>
+        </w:rPr>
+        <w:t>require</w:t>
+      </w:r>
+      <w:proofErr w:type="gramEnd"/>
+      <w:r>
+        <w:rPr>
+          <w:rFonts w:ascii="Consolas" w:eastAsia="Times New Roman" w:hAnsi="Consolas" w:cs="Courier New"/>
+          <w:color w:val="242729"/>
+          <w:sz w:val="20"/>
+          <w:szCs w:val="20"/>
+          <w:bdr w:val="none" w:sz="0" w:space="0" w:color="auto" w:frame="1"/>
+          <w:shd w:val="clear" w:color="auto" w:fill="EFF0F1"/>
+        </w:rPr>
+        <w:t>": {</w:t>
       </w:r>
     </w:p>
     <w:p>
@@ -443,7 +620,33 @@
           <w:bdr w:val="none" w:sz="0" w:space="0" w:color="auto" w:frame="1"/>
           <w:shd w:val="clear" w:color="auto" w:fill="EFF0F1"/>
         </w:rPr>
-        <w:t xml:space="preserve">    "php": "&gt;=5.5.9",</w:t>
+        <w:t xml:space="preserve">    "</w:t>
+      </w:r>
+      <w:proofErr w:type="spellStart"/>
+      <w:proofErr w:type="gramStart"/>
+      <w:r>
+        <w:rPr>
+          <w:rFonts w:ascii="Consolas" w:eastAsia="Times New Roman" w:hAnsi="Consolas" w:cs="Courier New"/>
+          <w:color w:val="242729"/>
+          <w:sz w:val="20"/>
+          <w:szCs w:val="20"/>
+          <w:bdr w:val="none" w:sz="0" w:space="0" w:color="auto" w:frame="1"/>
+          <w:shd w:val="clear" w:color="auto" w:fill="EFF0F1"/>
+        </w:rPr>
+        <w:t>php</w:t>
+      </w:r>
+      <w:proofErr w:type="spellEnd"/>
+      <w:proofErr w:type="gramEnd"/>
+      <w:r>
+        <w:rPr>
+          <w:rFonts w:ascii="Consolas" w:eastAsia="Times New Roman" w:hAnsi="Consolas" w:cs="Courier New"/>
+          <w:color w:val="242729"/>
+          <w:sz w:val="20"/>
+          <w:szCs w:val="20"/>
+          <w:bdr w:val="none" w:sz="0" w:space="0" w:color="auto" w:frame="1"/>
+          <w:shd w:val="clear" w:color="auto" w:fill="EFF0F1"/>
+        </w:rPr>
+        <w:t>": "&gt;=5.5.9",</w:t>
       </w:r>
     </w:p>
     <w:p>
@@ -575,8 +778,16 @@
         <w:rPr>
           <w:sz w:val="30"/>
         </w:rPr>
-        <w:t>Date::</w:t>
-      </w:r>
+        <w:t>Date</w:t>
+      </w:r>
+      <w:proofErr w:type="gramStart"/>
+      <w:r>
+        <w:rPr>
+          <w:sz w:val="30"/>
+        </w:rPr>
+        <w:t>::</w:t>
+      </w:r>
+      <w:proofErr w:type="gramEnd"/>
       <w:r>
         <w:rPr>
           <w:sz w:val="30"/>
@@ -620,6 +831,7 @@
         </w:rPr>
         <w:t xml:space="preserve"> </w:t>
       </w:r>
+      <w:proofErr w:type="gramStart"/>
       <w:r>
         <w:rPr>
           <w:sz w:val="30"/>
@@ -630,7 +842,14 @@
         <w:rPr>
           <w:sz w:val="30"/>
         </w:rPr>
-        <w:t>laravel check if file exists in public</w:t>
+        <w:t>laravel</w:t>
+      </w:r>
+      <w:proofErr w:type="gramEnd"/>
+      <w:r>
+        <w:rPr>
+          <w:sz w:val="30"/>
+        </w:rPr>
+        <w:t xml:space="preserve"> check if file exists in public</w:t>
       </w:r>
       <w:r>
         <w:rPr>
@@ -698,6 +917,7 @@
         </w:rPr>
         <w:t xml:space="preserve">   </w:t>
       </w:r>
+      <w:proofErr w:type="gramStart"/>
       <w:r>
         <w:rPr>
           <w:rFonts w:ascii="inherit" w:eastAsia="Times New Roman" w:hAnsi="inherit" w:cs="Courier New"/>
@@ -716,7 +936,30 @@
           <w:bdr w:val="none" w:sz="0" w:space="0" w:color="auto" w:frame="1"/>
           <w:shd w:val="clear" w:color="auto" w:fill="EFF0F1"/>
         </w:rPr>
-        <w:t>(file_exists( public_path().</w:t>
+        <w:t>(</w:t>
+      </w:r>
+      <w:proofErr w:type="spellStart"/>
+      <w:proofErr w:type="gramEnd"/>
+      <w:r>
+        <w:rPr>
+          <w:rFonts w:ascii="inherit" w:eastAsia="Times New Roman" w:hAnsi="inherit" w:cs="Courier New"/>
+          <w:color w:val="303336"/>
+          <w:szCs w:val="20"/>
+          <w:bdr w:val="none" w:sz="0" w:space="0" w:color="auto" w:frame="1"/>
+          <w:shd w:val="clear" w:color="auto" w:fill="EFF0F1"/>
+        </w:rPr>
+        <w:t>file_exists</w:t>
+      </w:r>
+      <w:proofErr w:type="spellEnd"/>
+      <w:r>
+        <w:rPr>
+          <w:rFonts w:ascii="inherit" w:eastAsia="Times New Roman" w:hAnsi="inherit" w:cs="Courier New"/>
+          <w:color w:val="303336"/>
+          <w:szCs w:val="20"/>
+          <w:bdr w:val="none" w:sz="0" w:space="0" w:color="auto" w:frame="1"/>
+          <w:shd w:val="clear" w:color="auto" w:fill="EFF0F1"/>
+        </w:rPr>
+        <w:t>( public_path().</w:t>
       </w:r>
       <w:r>
         <w:rPr>
@@ -756,7 +999,29 @@
           <w:bdr w:val="none" w:sz="0" w:space="0" w:color="auto" w:frame="1"/>
           <w:shd w:val="clear" w:color="auto" w:fill="EFF0F1"/>
         </w:rPr>
-        <w:t>::user()-&gt;account_id.</w:t>
+        <w:t>::</w:t>
+      </w:r>
+      <w:proofErr w:type="gramStart"/>
+      <w:r>
+        <w:rPr>
+          <w:rFonts w:ascii="inherit" w:eastAsia="Times New Roman" w:hAnsi="inherit" w:cs="Courier New"/>
+          <w:color w:val="303336"/>
+          <w:szCs w:val="20"/>
+          <w:bdr w:val="none" w:sz="0" w:space="0" w:color="auto" w:frame="1"/>
+          <w:shd w:val="clear" w:color="auto" w:fill="EFF0F1"/>
+        </w:rPr>
+        <w:t>user(</w:t>
+      </w:r>
+      <w:proofErr w:type="gramEnd"/>
+      <w:r>
+        <w:rPr>
+          <w:rFonts w:ascii="inherit" w:eastAsia="Times New Roman" w:hAnsi="inherit" w:cs="Courier New"/>
+          <w:color w:val="303336"/>
+          <w:szCs w:val="20"/>
+          <w:bdr w:val="none" w:sz="0" w:space="0" w:color="auto" w:frame="1"/>
+          <w:shd w:val="clear" w:color="auto" w:fill="EFF0F1"/>
+        </w:rPr>
+        <w:t>)-&gt;account_id.</w:t>
       </w:r>
       <w:r>
         <w:rPr>
@@ -766,17 +1031,39 @@
           <w:bdr w:val="none" w:sz="0" w:space="0" w:color="auto" w:frame="1"/>
           <w:shd w:val="clear" w:color="auto" w:fill="EFF0F1"/>
         </w:rPr>
-        <w:t>'.png'</w:t>
-      </w:r>
-      <w:r>
-        <w:rPr>
-          <w:rFonts w:ascii="inherit" w:eastAsia="Times New Roman" w:hAnsi="inherit" w:cs="Courier New"/>
-          <w:color w:val="303336"/>
-          <w:szCs w:val="20"/>
-          <w:bdr w:val="none" w:sz="0" w:space="0" w:color="auto" w:frame="1"/>
-          <w:shd w:val="clear" w:color="auto" w:fill="EFF0F1"/>
-        </w:rPr>
-        <w:t xml:space="preserve"> ))</w:t>
+        <w:t>'.</w:t>
+      </w:r>
+      <w:proofErr w:type="gramStart"/>
+      <w:r>
+        <w:rPr>
+          <w:rFonts w:ascii="inherit" w:eastAsia="Times New Roman" w:hAnsi="inherit" w:cs="Courier New"/>
+          <w:color w:val="7D2727"/>
+          <w:szCs w:val="20"/>
+          <w:bdr w:val="none" w:sz="0" w:space="0" w:color="auto" w:frame="1"/>
+          <w:shd w:val="clear" w:color="auto" w:fill="EFF0F1"/>
+        </w:rPr>
+        <w:t>png'</w:t>
+      </w:r>
+      <w:r>
+        <w:rPr>
+          <w:rFonts w:ascii="inherit" w:eastAsia="Times New Roman" w:hAnsi="inherit" w:cs="Courier New"/>
+          <w:color w:val="303336"/>
+          <w:szCs w:val="20"/>
+          <w:bdr w:val="none" w:sz="0" w:space="0" w:color="auto" w:frame="1"/>
+          <w:shd w:val="clear" w:color="auto" w:fill="EFF0F1"/>
+        </w:rPr>
+        <w:t xml:space="preserve"> )</w:t>
+      </w:r>
+      <w:proofErr w:type="gramEnd"/>
+      <w:r>
+        <w:rPr>
+          <w:rFonts w:ascii="inherit" w:eastAsia="Times New Roman" w:hAnsi="inherit" w:cs="Courier New"/>
+          <w:color w:val="303336"/>
+          <w:szCs w:val="20"/>
+          <w:bdr w:val="none" w:sz="0" w:space="0" w:color="auto" w:frame="1"/>
+          <w:shd w:val="clear" w:color="auto" w:fill="EFF0F1"/>
+        </w:rPr>
+        <w:t>)</w:t>
       </w:r>
     </w:p>
     <w:p>
@@ -818,7 +1105,51 @@
           <w:bdr w:val="none" w:sz="0" w:space="0" w:color="auto" w:frame="1"/>
           <w:shd w:val="clear" w:color="auto" w:fill="EFF0F1"/>
         </w:rPr>
-        <w:t xml:space="preserve">        &lt;img src=</w:t>
+        <w:t xml:space="preserve">        &lt;</w:t>
+      </w:r>
+      <w:proofErr w:type="spellStart"/>
+      <w:r>
+        <w:rPr>
+          <w:rFonts w:ascii="inherit" w:eastAsia="Times New Roman" w:hAnsi="inherit" w:cs="Courier New"/>
+          <w:color w:val="303336"/>
+          <w:szCs w:val="20"/>
+          <w:bdr w:val="none" w:sz="0" w:space="0" w:color="auto" w:frame="1"/>
+          <w:shd w:val="clear" w:color="auto" w:fill="EFF0F1"/>
+        </w:rPr>
+        <w:t>img</w:t>
+      </w:r>
+      <w:proofErr w:type="spellEnd"/>
+      <w:r>
+        <w:rPr>
+          <w:rFonts w:ascii="inherit" w:eastAsia="Times New Roman" w:hAnsi="inherit" w:cs="Courier New"/>
+          <w:color w:val="303336"/>
+          <w:szCs w:val="20"/>
+          <w:bdr w:val="none" w:sz="0" w:space="0" w:color="auto" w:frame="1"/>
+          <w:shd w:val="clear" w:color="auto" w:fill="EFF0F1"/>
+        </w:rPr>
+        <w:t xml:space="preserve"> </w:t>
+      </w:r>
+      <w:proofErr w:type="spellStart"/>
+      <w:r>
+        <w:rPr>
+          <w:rFonts w:ascii="inherit" w:eastAsia="Times New Roman" w:hAnsi="inherit" w:cs="Courier New"/>
+          <w:color w:val="303336"/>
+          <w:szCs w:val="20"/>
+          <w:bdr w:val="none" w:sz="0" w:space="0" w:color="auto" w:frame="1"/>
+          <w:shd w:val="clear" w:color="auto" w:fill="EFF0F1"/>
+        </w:rPr>
+        <w:t>src</w:t>
+      </w:r>
+      <w:proofErr w:type="spellEnd"/>
+      <w:r>
+        <w:rPr>
+          <w:rFonts w:ascii="inherit" w:eastAsia="Times New Roman" w:hAnsi="inherit" w:cs="Courier New"/>
+          <w:color w:val="303336"/>
+          <w:szCs w:val="20"/>
+          <w:bdr w:val="none" w:sz="0" w:space="0" w:color="auto" w:frame="1"/>
+          <w:shd w:val="clear" w:color="auto" w:fill="EFF0F1"/>
+        </w:rPr>
+        <w:t>=</w:t>
       </w:r>
       <w:r>
         <w:rPr>
@@ -828,7 +1159,95 @@
           <w:bdr w:val="none" w:sz="0" w:space="0" w:color="auto" w:frame="1"/>
           <w:shd w:val="clear" w:color="auto" w:fill="EFF0F1"/>
         </w:rPr>
-        <w:t>"/images/photos/account/{{Auth::user()-&gt;account_id}}.png"</w:t>
+        <w:t>"/images/photos/account</w:t>
+      </w:r>
+      <w:proofErr w:type="gramStart"/>
+      <w:r>
+        <w:rPr>
+          <w:rFonts w:ascii="inherit" w:eastAsia="Times New Roman" w:hAnsi="inherit" w:cs="Courier New"/>
+          <w:color w:val="7D2727"/>
+          <w:szCs w:val="20"/>
+          <w:bdr w:val="none" w:sz="0" w:space="0" w:color="auto" w:frame="1"/>
+          <w:shd w:val="clear" w:color="auto" w:fill="EFF0F1"/>
+        </w:rPr>
+        <w:t>/{</w:t>
+      </w:r>
+      <w:proofErr w:type="gramEnd"/>
+      <w:r>
+        <w:rPr>
+          <w:rFonts w:ascii="inherit" w:eastAsia="Times New Roman" w:hAnsi="inherit" w:cs="Courier New"/>
+          <w:color w:val="7D2727"/>
+          <w:szCs w:val="20"/>
+          <w:bdr w:val="none" w:sz="0" w:space="0" w:color="auto" w:frame="1"/>
+          <w:shd w:val="clear" w:color="auto" w:fill="EFF0F1"/>
+        </w:rPr>
+        <w:t>{</w:t>
+      </w:r>
+      <w:proofErr w:type="spellStart"/>
+      <w:r>
+        <w:rPr>
+          <w:rFonts w:ascii="inherit" w:eastAsia="Times New Roman" w:hAnsi="inherit" w:cs="Courier New"/>
+          <w:color w:val="7D2727"/>
+          <w:szCs w:val="20"/>
+          <w:bdr w:val="none" w:sz="0" w:space="0" w:color="auto" w:frame="1"/>
+          <w:shd w:val="clear" w:color="auto" w:fill="EFF0F1"/>
+        </w:rPr>
+        <w:t>Auth</w:t>
+      </w:r>
+      <w:proofErr w:type="spellEnd"/>
+      <w:r>
+        <w:rPr>
+          <w:rFonts w:ascii="inherit" w:eastAsia="Times New Roman" w:hAnsi="inherit" w:cs="Courier New"/>
+          <w:color w:val="7D2727"/>
+          <w:szCs w:val="20"/>
+          <w:bdr w:val="none" w:sz="0" w:space="0" w:color="auto" w:frame="1"/>
+          <w:shd w:val="clear" w:color="auto" w:fill="EFF0F1"/>
+        </w:rPr>
+        <w:t>::user()-&gt;</w:t>
+      </w:r>
+      <w:proofErr w:type="spellStart"/>
+      <w:r>
+        <w:rPr>
+          <w:rFonts w:ascii="inherit" w:eastAsia="Times New Roman" w:hAnsi="inherit" w:cs="Courier New"/>
+          <w:color w:val="7D2727"/>
+          <w:szCs w:val="20"/>
+          <w:bdr w:val="none" w:sz="0" w:space="0" w:color="auto" w:frame="1"/>
+          <w:shd w:val="clear" w:color="auto" w:fill="EFF0F1"/>
+        </w:rPr>
+        <w:t>account_id</w:t>
+      </w:r>
+      <w:proofErr w:type="spellEnd"/>
+      <w:r>
+        <w:rPr>
+          <w:rFonts w:ascii="inherit" w:eastAsia="Times New Roman" w:hAnsi="inherit" w:cs="Courier New"/>
+          <w:color w:val="7D2727"/>
+          <w:szCs w:val="20"/>
+          <w:bdr w:val="none" w:sz="0" w:space="0" w:color="auto" w:frame="1"/>
+          <w:shd w:val="clear" w:color="auto" w:fill="EFF0F1"/>
+        </w:rPr>
+        <w:t>}}.</w:t>
+      </w:r>
+      <w:proofErr w:type="spellStart"/>
+      <w:r>
+        <w:rPr>
+          <w:rFonts w:ascii="inherit" w:eastAsia="Times New Roman" w:hAnsi="inherit" w:cs="Courier New"/>
+          <w:color w:val="7D2727"/>
+          <w:szCs w:val="20"/>
+          <w:bdr w:val="none" w:sz="0" w:space="0" w:color="auto" w:frame="1"/>
+          <w:shd w:val="clear" w:color="auto" w:fill="EFF0F1"/>
+        </w:rPr>
+        <w:t>png</w:t>
+      </w:r>
+      <w:proofErr w:type="spellEnd"/>
+      <w:r>
+        <w:rPr>
+          <w:rFonts w:ascii="inherit" w:eastAsia="Times New Roman" w:hAnsi="inherit" w:cs="Courier New"/>
+          <w:color w:val="7D2727"/>
+          <w:szCs w:val="20"/>
+          <w:bdr w:val="none" w:sz="0" w:space="0" w:color="auto" w:frame="1"/>
+          <w:shd w:val="clear" w:color="auto" w:fill="EFF0F1"/>
+        </w:rPr>
+        <w:t>"</w:t>
       </w:r>
       <w:r>
         <w:rPr>
@@ -952,7 +1371,51 @@
           <w:bdr w:val="none" w:sz="0" w:space="0" w:color="auto" w:frame="1"/>
           <w:shd w:val="clear" w:color="auto" w:fill="EFF0F1"/>
         </w:rPr>
-        <w:t xml:space="preserve">        &lt;img src=</w:t>
+        <w:t xml:space="preserve">        &lt;</w:t>
+      </w:r>
+      <w:proofErr w:type="spellStart"/>
+      <w:r>
+        <w:rPr>
+          <w:rFonts w:ascii="inherit" w:eastAsia="Times New Roman" w:hAnsi="inherit" w:cs="Courier New"/>
+          <w:color w:val="303336"/>
+          <w:szCs w:val="20"/>
+          <w:bdr w:val="none" w:sz="0" w:space="0" w:color="auto" w:frame="1"/>
+          <w:shd w:val="clear" w:color="auto" w:fill="EFF0F1"/>
+        </w:rPr>
+        <w:t>img</w:t>
+      </w:r>
+      <w:proofErr w:type="spellEnd"/>
+      <w:r>
+        <w:rPr>
+          <w:rFonts w:ascii="inherit" w:eastAsia="Times New Roman" w:hAnsi="inherit" w:cs="Courier New"/>
+          <w:color w:val="303336"/>
+          <w:szCs w:val="20"/>
+          <w:bdr w:val="none" w:sz="0" w:space="0" w:color="auto" w:frame="1"/>
+          <w:shd w:val="clear" w:color="auto" w:fill="EFF0F1"/>
+        </w:rPr>
+        <w:t xml:space="preserve"> </w:t>
+      </w:r>
+      <w:proofErr w:type="spellStart"/>
+      <w:r>
+        <w:rPr>
+          <w:rFonts w:ascii="inherit" w:eastAsia="Times New Roman" w:hAnsi="inherit" w:cs="Courier New"/>
+          <w:color w:val="303336"/>
+          <w:szCs w:val="20"/>
+          <w:bdr w:val="none" w:sz="0" w:space="0" w:color="auto" w:frame="1"/>
+          <w:shd w:val="clear" w:color="auto" w:fill="EFF0F1"/>
+        </w:rPr>
+        <w:t>src</w:t>
+      </w:r>
+      <w:proofErr w:type="spellEnd"/>
+      <w:r>
+        <w:rPr>
+          <w:rFonts w:ascii="inherit" w:eastAsia="Times New Roman" w:hAnsi="inherit" w:cs="Courier New"/>
+          <w:color w:val="303336"/>
+          <w:szCs w:val="20"/>
+          <w:bdr w:val="none" w:sz="0" w:space="0" w:color="auto" w:frame="1"/>
+          <w:shd w:val="clear" w:color="auto" w:fill="EFF0F1"/>
+        </w:rPr>
+        <w:t>=</w:t>
       </w:r>
       <w:r>
         <w:rPr>
@@ -1044,8 +1507,20 @@
           <w:bdr w:val="none" w:sz="0" w:space="0" w:color="auto" w:frame="1"/>
           <w:shd w:val="clear" w:color="auto" w:fill="EFF0F1"/>
         </w:rPr>
-        <w:t>@endif</w:t>
-      </w:r>
+        <w:t>@</w:t>
+      </w:r>
+      <w:proofErr w:type="spellStart"/>
+      <w:r>
+        <w:rPr>
+          <w:rFonts w:ascii="inherit" w:eastAsia="Times New Roman" w:hAnsi="inherit" w:cs="Courier New"/>
+          <w:color w:val="7D2727"/>
+          <w:szCs w:val="20"/>
+          <w:bdr w:val="none" w:sz="0" w:space="0" w:color="auto" w:frame="1"/>
+          <w:shd w:val="clear" w:color="auto" w:fill="EFF0F1"/>
+        </w:rPr>
+        <w:t>endif</w:t>
+      </w:r>
+      <w:proofErr w:type="spellEnd"/>
     </w:p>
     <w:p>
       <w:pPr>
@@ -1060,11 +1535,19 @@
           <w:sz w:val="24"/>
         </w:rPr>
       </w:pPr>
+      <w:proofErr w:type="spellStart"/>
       <w:r>
         <w:rPr>
           <w:sz w:val="24"/>
         </w:rPr>
-        <w:t>Src:</w:t>
+        <w:t>Src</w:t>
+      </w:r>
+      <w:proofErr w:type="spellEnd"/>
+      <w:r>
+        <w:rPr>
+          <w:sz w:val="24"/>
+        </w:rPr>
+        <w:t>:</w:t>
       </w:r>
       <w:r>
         <w:rPr>
@@ -1136,20 +1619,50 @@
         <w:rPr>
           <w:sz w:val="24"/>
         </w:rPr>
-        <w:t>get file name from glob php</w:t>
-      </w:r>
+        <w:t xml:space="preserve">get file name from glob </w:t>
+      </w:r>
+      <w:proofErr w:type="spellStart"/>
       <w:r>
         <w:rPr>
           <w:sz w:val="24"/>
         </w:rPr>
+        <w:t>php</w:t>
+      </w:r>
+      <w:proofErr w:type="spellEnd"/>
+      <w:r>
+        <w:rPr>
+          <w:sz w:val="24"/>
+        </w:rPr>
         <w:t xml:space="preserve">) </w:t>
       </w:r>
       <w:r>
         <w:rPr>
           <w:sz w:val="24"/>
         </w:rPr>
-        <w:t>How to return just file name using glob() in php</w:t>
-      </w:r>
+        <w:t xml:space="preserve">How to return just file name using </w:t>
+      </w:r>
+      <w:proofErr w:type="gramStart"/>
+      <w:r>
+        <w:rPr>
+          <w:sz w:val="24"/>
+        </w:rPr>
+        <w:t>glob(</w:t>
+      </w:r>
+      <w:proofErr w:type="gramEnd"/>
+      <w:r>
+        <w:rPr>
+          <w:sz w:val="24"/>
+        </w:rPr>
+        <w:t xml:space="preserve">) in </w:t>
+      </w:r>
+      <w:proofErr w:type="spellStart"/>
+      <w:r>
+        <w:rPr>
+          <w:sz w:val="24"/>
+        </w:rPr>
+        <w:t>php</w:t>
+      </w:r>
+      <w:proofErr w:type="spellEnd"/>
     </w:p>
     <w:p>
       <w:pPr>
@@ -1173,6 +1686,8 @@
         <w:lastRenderedPageBreak/>
         <w:t>Use </w:t>
       </w:r>
+      <w:proofErr w:type="spellStart"/>
+      <w:proofErr w:type="gramStart"/>
       <w:r>
         <w:rPr>
           <w:rFonts w:ascii="Consolas" w:eastAsia="Times New Roman" w:hAnsi="Consolas" w:cs="Courier New"/>
@@ -1182,8 +1697,21 @@
           <w:bdr w:val="none" w:sz="0" w:space="0" w:color="auto" w:frame="1"/>
           <w:shd w:val="clear" w:color="auto" w:fill="EFF0F1"/>
         </w:rPr>
-        <w:t>basename()</w:t>
-      </w:r>
+        <w:t>basename</w:t>
+      </w:r>
+      <w:proofErr w:type="spellEnd"/>
+      <w:r>
+        <w:rPr>
+          <w:rFonts w:ascii="Consolas" w:eastAsia="Times New Roman" w:hAnsi="Consolas" w:cs="Courier New"/>
+          <w:color w:val="242729"/>
+          <w:sz w:val="20"/>
+          <w:szCs w:val="20"/>
+          <w:bdr w:val="none" w:sz="0" w:space="0" w:color="auto" w:frame="1"/>
+          <w:shd w:val="clear" w:color="auto" w:fill="EFF0F1"/>
+        </w:rPr>
+        <w:t>()</w:t>
+      </w:r>
+      <w:proofErr w:type="gramEnd"/>
     </w:p>
     <w:p>
       <w:pPr>
@@ -1215,16 +1743,53 @@
           <w:szCs w:val="20"/>
         </w:rPr>
       </w:pPr>
-      <w:r>
-        <w:rPr>
-          <w:rFonts w:ascii="inherit" w:eastAsia="Times New Roman" w:hAnsi="inherit" w:cs="Courier New"/>
-          <w:color w:val="303336"/>
-          <w:sz w:val="20"/>
-          <w:szCs w:val="20"/>
-          <w:bdr w:val="none" w:sz="0" w:space="0" w:color="auto" w:frame="1"/>
-          <w:shd w:val="clear" w:color="auto" w:fill="EFF0F1"/>
-        </w:rPr>
-        <w:t>echo basename($image);</w:t>
+      <w:proofErr w:type="gramStart"/>
+      <w:r>
+        <w:rPr>
+          <w:rFonts w:ascii="inherit" w:eastAsia="Times New Roman" w:hAnsi="inherit" w:cs="Courier New"/>
+          <w:color w:val="303336"/>
+          <w:sz w:val="20"/>
+          <w:szCs w:val="20"/>
+          <w:bdr w:val="none" w:sz="0" w:space="0" w:color="auto" w:frame="1"/>
+          <w:shd w:val="clear" w:color="auto" w:fill="EFF0F1"/>
+        </w:rPr>
+        <w:t>echo</w:t>
+      </w:r>
+      <w:proofErr w:type="gramEnd"/>
+      <w:r>
+        <w:rPr>
+          <w:rFonts w:ascii="inherit" w:eastAsia="Times New Roman" w:hAnsi="inherit" w:cs="Courier New"/>
+          <w:color w:val="303336"/>
+          <w:sz w:val="20"/>
+          <w:szCs w:val="20"/>
+          <w:bdr w:val="none" w:sz="0" w:space="0" w:color="auto" w:frame="1"/>
+          <w:shd w:val="clear" w:color="auto" w:fill="EFF0F1"/>
+        </w:rPr>
+        <w:t xml:space="preserve"> </w:t>
+      </w:r>
+      <w:proofErr w:type="spellStart"/>
+      <w:r>
+        <w:rPr>
+          <w:rFonts w:ascii="inherit" w:eastAsia="Times New Roman" w:hAnsi="inherit" w:cs="Courier New"/>
+          <w:color w:val="303336"/>
+          <w:sz w:val="20"/>
+          <w:szCs w:val="20"/>
+          <w:bdr w:val="none" w:sz="0" w:space="0" w:color="auto" w:frame="1"/>
+          <w:shd w:val="clear" w:color="auto" w:fill="EFF0F1"/>
+        </w:rPr>
+        <w:t>basename</w:t>
+      </w:r>
+      <w:proofErr w:type="spellEnd"/>
+      <w:r>
+        <w:rPr>
+          <w:rFonts w:ascii="inherit" w:eastAsia="Times New Roman" w:hAnsi="inherit" w:cs="Courier New"/>
+          <w:color w:val="303336"/>
+          <w:sz w:val="20"/>
+          <w:szCs w:val="20"/>
+          <w:bdr w:val="none" w:sz="0" w:space="0" w:color="auto" w:frame="1"/>
+          <w:shd w:val="clear" w:color="auto" w:fill="EFF0F1"/>
+        </w:rPr>
+        <w:t>($image);</w:t>
       </w:r>
     </w:p>
     <w:p>
@@ -1279,16 +1844,53 @@
           <w:szCs w:val="20"/>
         </w:rPr>
       </w:pPr>
-      <w:r>
-        <w:rPr>
-          <w:rFonts w:ascii="inherit" w:eastAsia="Times New Roman" w:hAnsi="inherit" w:cs="Courier New"/>
-          <w:color w:val="303336"/>
-          <w:sz w:val="20"/>
-          <w:szCs w:val="20"/>
-          <w:bdr w:val="none" w:sz="0" w:space="0" w:color="auto" w:frame="1"/>
-          <w:shd w:val="clear" w:color="auto" w:fill="EFF0F1"/>
-        </w:rPr>
-        <w:t xml:space="preserve">echo basename($image, </w:t>
+      <w:proofErr w:type="gramStart"/>
+      <w:r>
+        <w:rPr>
+          <w:rFonts w:ascii="inherit" w:eastAsia="Times New Roman" w:hAnsi="inherit" w:cs="Courier New"/>
+          <w:color w:val="303336"/>
+          <w:sz w:val="20"/>
+          <w:szCs w:val="20"/>
+          <w:bdr w:val="none" w:sz="0" w:space="0" w:color="auto" w:frame="1"/>
+          <w:shd w:val="clear" w:color="auto" w:fill="EFF0F1"/>
+        </w:rPr>
+        <w:t>echo</w:t>
+      </w:r>
+      <w:proofErr w:type="gramEnd"/>
+      <w:r>
+        <w:rPr>
+          <w:rFonts w:ascii="inherit" w:eastAsia="Times New Roman" w:hAnsi="inherit" w:cs="Courier New"/>
+          <w:color w:val="303336"/>
+          <w:sz w:val="20"/>
+          <w:szCs w:val="20"/>
+          <w:bdr w:val="none" w:sz="0" w:space="0" w:color="auto" w:frame="1"/>
+          <w:shd w:val="clear" w:color="auto" w:fill="EFF0F1"/>
+        </w:rPr>
+        <w:t xml:space="preserve"> </w:t>
+      </w:r>
+      <w:proofErr w:type="spellStart"/>
+      <w:r>
+        <w:rPr>
+          <w:rFonts w:ascii="inherit" w:eastAsia="Times New Roman" w:hAnsi="inherit" w:cs="Courier New"/>
+          <w:color w:val="303336"/>
+          <w:sz w:val="20"/>
+          <w:szCs w:val="20"/>
+          <w:bdr w:val="none" w:sz="0" w:space="0" w:color="auto" w:frame="1"/>
+          <w:shd w:val="clear" w:color="auto" w:fill="EFF0F1"/>
+        </w:rPr>
+        <w:t>basename</w:t>
+      </w:r>
+      <w:proofErr w:type="spellEnd"/>
+      <w:r>
+        <w:rPr>
+          <w:rFonts w:ascii="inherit" w:eastAsia="Times New Roman" w:hAnsi="inherit" w:cs="Courier New"/>
+          <w:color w:val="303336"/>
+          <w:sz w:val="20"/>
+          <w:szCs w:val="20"/>
+          <w:bdr w:val="none" w:sz="0" w:space="0" w:color="auto" w:frame="1"/>
+          <w:shd w:val="clear" w:color="auto" w:fill="EFF0F1"/>
+        </w:rPr>
+        <w:t xml:space="preserve">($image, </w:t>
       </w:r>
       <w:r>
         <w:rPr>
@@ -1299,7 +1901,31 @@
           <w:bdr w:val="none" w:sz="0" w:space="0" w:color="auto" w:frame="1"/>
           <w:shd w:val="clear" w:color="auto" w:fill="EFF0F1"/>
         </w:rPr>
-        <w:t>'.php'</w:t>
+        <w:t>'.</w:t>
+      </w:r>
+      <w:proofErr w:type="spellStart"/>
+      <w:r>
+        <w:rPr>
+          <w:rFonts w:ascii="inherit" w:eastAsia="Times New Roman" w:hAnsi="inherit" w:cs="Courier New"/>
+          <w:color w:val="7D2727"/>
+          <w:sz w:val="20"/>
+          <w:szCs w:val="20"/>
+          <w:bdr w:val="none" w:sz="0" w:space="0" w:color="auto" w:frame="1"/>
+          <w:shd w:val="clear" w:color="auto" w:fill="EFF0F1"/>
+        </w:rPr>
+        <w:t>php</w:t>
+      </w:r>
+      <w:proofErr w:type="spellEnd"/>
+      <w:r>
+        <w:rPr>
+          <w:rFonts w:ascii="inherit" w:eastAsia="Times New Roman" w:hAnsi="inherit" w:cs="Courier New"/>
+          <w:color w:val="7D2727"/>
+          <w:sz w:val="20"/>
+          <w:szCs w:val="20"/>
+          <w:bdr w:val="none" w:sz="0" w:space="0" w:color="auto" w:frame="1"/>
+          <w:shd w:val="clear" w:color="auto" w:fill="EFF0F1"/>
+        </w:rPr>
+        <w:t>'</w:t>
       </w:r>
       <w:r>
         <w:rPr>
@@ -1319,11 +1945,19 @@
           <w:sz w:val="24"/>
         </w:rPr>
       </w:pPr>
+      <w:proofErr w:type="spellStart"/>
       <w:r>
         <w:rPr>
           <w:sz w:val="24"/>
         </w:rPr>
-        <w:t xml:space="preserve">Scr:  </w:t>
+        <w:t>Scr</w:t>
+      </w:r>
+      <w:proofErr w:type="spellEnd"/>
+      <w:r>
+        <w:rPr>
+          <w:sz w:val="24"/>
+        </w:rPr>
+        <w:t xml:space="preserve">:  </w:t>
       </w:r>
       <w:hyperlink r:id="rId10" w:history="1">
         <w:r>
@@ -1370,6 +2004,7 @@
         </w:rPr>
         <w:t xml:space="preserve"> </w:t>
       </w:r>
+      <w:proofErr w:type="gramStart"/>
       <w:r>
         <w:rPr>
           <w:sz w:val="24"/>
@@ -1386,7 +2021,14 @@
         <w:rPr>
           <w:sz w:val="24"/>
         </w:rPr>
-        <w:t>how to get list of files exists in folder laravel</w:t>
+        <w:t>how</w:t>
+      </w:r>
+      <w:proofErr w:type="gramEnd"/>
+      <w:r>
+        <w:rPr>
+          <w:sz w:val="24"/>
+        </w:rPr>
+        <w:t xml:space="preserve"> to get list of files exists in folder laravel</w:t>
       </w:r>
       <w:r>
         <w:rPr>
@@ -1433,17 +2075,32 @@
           <w:shd w:val="clear" w:color="auto" w:fill="EFF0F1"/>
         </w:rPr>
       </w:pPr>
-      <w:r>
-        <w:rPr>
-          <w:rFonts w:ascii="inherit" w:eastAsia="Times New Roman" w:hAnsi="inherit" w:cs="Courier New"/>
-          <w:color w:val="303336"/>
-          <w:sz w:val="20"/>
-          <w:szCs w:val="20"/>
-          <w:bdr w:val="none" w:sz="0" w:space="0" w:color="auto" w:frame="1"/>
-          <w:shd w:val="clear" w:color="auto" w:fill="EFF0F1"/>
-        </w:rPr>
-        <w:t>&lt;?php</w:t>
-      </w:r>
+      <w:proofErr w:type="gramStart"/>
+      <w:r>
+        <w:rPr>
+          <w:rFonts w:ascii="inherit" w:eastAsia="Times New Roman" w:hAnsi="inherit" w:cs="Courier New"/>
+          <w:color w:val="303336"/>
+          <w:sz w:val="20"/>
+          <w:szCs w:val="20"/>
+          <w:bdr w:val="none" w:sz="0" w:space="0" w:color="auto" w:frame="1"/>
+          <w:shd w:val="clear" w:color="auto" w:fill="EFF0F1"/>
+        </w:rPr>
+        <w:t>&lt;?</w:t>
+      </w:r>
+      <w:proofErr w:type="spellStart"/>
+      <w:r>
+        <w:rPr>
+          <w:rFonts w:ascii="inherit" w:eastAsia="Times New Roman" w:hAnsi="inherit" w:cs="Courier New"/>
+          <w:color w:val="303336"/>
+          <w:sz w:val="20"/>
+          <w:szCs w:val="20"/>
+          <w:bdr w:val="none" w:sz="0" w:space="0" w:color="auto" w:frame="1"/>
+          <w:shd w:val="clear" w:color="auto" w:fill="EFF0F1"/>
+        </w:rPr>
+        <w:t>php</w:t>
+      </w:r>
+      <w:proofErr w:type="spellEnd"/>
+      <w:proofErr w:type="gramEnd"/>
     </w:p>
     <w:p>
       <w:pPr>
@@ -1477,6 +2134,8 @@
           <w:shd w:val="clear" w:color="auto" w:fill="EFF0F1"/>
         </w:rPr>
       </w:pPr>
+      <w:proofErr w:type="spellStart"/>
+      <w:proofErr w:type="gramStart"/>
       <w:r>
         <w:rPr>
           <w:rFonts w:ascii="inherit" w:eastAsia="Times New Roman" w:hAnsi="inherit" w:cs="Courier New"/>
@@ -1488,6 +2147,8 @@
         </w:rPr>
         <w:t>foreach</w:t>
       </w:r>
+      <w:proofErr w:type="spellEnd"/>
+      <w:proofErr w:type="gramEnd"/>
       <w:r>
         <w:rPr>
           <w:rFonts w:ascii="inherit" w:eastAsia="Times New Roman" w:hAnsi="inherit" w:cs="Courier New"/>
@@ -1508,7 +2169,31 @@
           <w:bdr w:val="none" w:sz="0" w:space="0" w:color="auto" w:frame="1"/>
           <w:shd w:val="clear" w:color="auto" w:fill="EFF0F1"/>
         </w:rPr>
-        <w:t>"/location/for/public/images/*.png"</w:t>
+        <w:t>"/location/for/public/images/*.</w:t>
+      </w:r>
+      <w:proofErr w:type="spellStart"/>
+      <w:r>
+        <w:rPr>
+          <w:rFonts w:ascii="inherit" w:eastAsia="Times New Roman" w:hAnsi="inherit" w:cs="Courier New"/>
+          <w:color w:val="7D2727"/>
+          <w:sz w:val="20"/>
+          <w:szCs w:val="20"/>
+          <w:bdr w:val="none" w:sz="0" w:space="0" w:color="auto" w:frame="1"/>
+          <w:shd w:val="clear" w:color="auto" w:fill="EFF0F1"/>
+        </w:rPr>
+        <w:t>png</w:t>
+      </w:r>
+      <w:proofErr w:type="spellEnd"/>
+      <w:r>
+        <w:rPr>
+          <w:rFonts w:ascii="inherit" w:eastAsia="Times New Roman" w:hAnsi="inherit" w:cs="Courier New"/>
+          <w:color w:val="7D2727"/>
+          <w:sz w:val="20"/>
+          <w:szCs w:val="20"/>
+          <w:bdr w:val="none" w:sz="0" w:space="0" w:color="auto" w:frame="1"/>
+          <w:shd w:val="clear" w:color="auto" w:fill="EFF0F1"/>
+        </w:rPr>
+        <w:t>"</w:t>
       </w:r>
       <w:r>
         <w:rPr>
@@ -1585,7 +2270,31 @@
           <w:bdr w:val="none" w:sz="0" w:space="0" w:color="auto" w:frame="1"/>
           <w:shd w:val="clear" w:color="auto" w:fill="EFF0F1"/>
         </w:rPr>
-        <w:t xml:space="preserve">    echo </w:t>
+        <w:t xml:space="preserve">    </w:t>
+      </w:r>
+      <w:proofErr w:type="gramStart"/>
+      <w:r>
+        <w:rPr>
+          <w:rFonts w:ascii="inherit" w:eastAsia="Times New Roman" w:hAnsi="inherit" w:cs="Courier New"/>
+          <w:color w:val="303336"/>
+          <w:sz w:val="20"/>
+          <w:szCs w:val="20"/>
+          <w:bdr w:val="none" w:sz="0" w:space="0" w:color="auto" w:frame="1"/>
+          <w:shd w:val="clear" w:color="auto" w:fill="EFF0F1"/>
+        </w:rPr>
+        <w:t>echo</w:t>
+      </w:r>
+      <w:proofErr w:type="gramEnd"/>
+      <w:r>
+        <w:rPr>
+          <w:rFonts w:ascii="inherit" w:eastAsia="Times New Roman" w:hAnsi="inherit" w:cs="Courier New"/>
+          <w:color w:val="303336"/>
+          <w:sz w:val="20"/>
+          <w:szCs w:val="20"/>
+          <w:bdr w:val="none" w:sz="0" w:space="0" w:color="auto" w:frame="1"/>
+          <w:shd w:val="clear" w:color="auto" w:fill="EFF0F1"/>
+        </w:rPr>
+        <w:t xml:space="preserve"> </w:t>
       </w:r>
       <w:r>
         <w:rPr>
@@ -1607,7 +2316,44 @@
           <w:bdr w:val="none" w:sz="0" w:space="0" w:color="auto" w:frame="1"/>
           <w:shd w:val="clear" w:color="auto" w:fill="EFF0F1"/>
         </w:rPr>
-        <w:t xml:space="preserve"> . filesize($filename) . </w:t>
+        <w:t xml:space="preserve"> . </w:t>
+      </w:r>
+      <w:proofErr w:type="spellStart"/>
+      <w:proofErr w:type="gramStart"/>
+      <w:r>
+        <w:rPr>
+          <w:rFonts w:ascii="inherit" w:eastAsia="Times New Roman" w:hAnsi="inherit" w:cs="Courier New"/>
+          <w:color w:val="303336"/>
+          <w:sz w:val="20"/>
+          <w:szCs w:val="20"/>
+          <w:bdr w:val="none" w:sz="0" w:space="0" w:color="auto" w:frame="1"/>
+          <w:shd w:val="clear" w:color="auto" w:fill="EFF0F1"/>
+        </w:rPr>
+        <w:t>filesize</w:t>
+      </w:r>
+      <w:proofErr w:type="spellEnd"/>
+      <w:r>
+        <w:rPr>
+          <w:rFonts w:ascii="inherit" w:eastAsia="Times New Roman" w:hAnsi="inherit" w:cs="Courier New"/>
+          <w:color w:val="303336"/>
+          <w:sz w:val="20"/>
+          <w:szCs w:val="20"/>
+          <w:bdr w:val="none" w:sz="0" w:space="0" w:color="auto" w:frame="1"/>
+          <w:shd w:val="clear" w:color="auto" w:fill="EFF0F1"/>
+        </w:rPr>
+        <w:t>(</w:t>
+      </w:r>
+      <w:proofErr w:type="gramEnd"/>
+      <w:r>
+        <w:rPr>
+          <w:rFonts w:ascii="inherit" w:eastAsia="Times New Roman" w:hAnsi="inherit" w:cs="Courier New"/>
+          <w:color w:val="303336"/>
+          <w:sz w:val="20"/>
+          <w:szCs w:val="20"/>
+          <w:bdr w:val="none" w:sz="0" w:space="0" w:color="auto" w:frame="1"/>
+          <w:shd w:val="clear" w:color="auto" w:fill="EFF0F1"/>
+        </w:rPr>
+        <w:t xml:space="preserve">$filename) . </w:t>
       </w:r>
       <w:r>
         <w:rPr>
@@ -1735,11 +2481,19 @@
           <w:sz w:val="24"/>
         </w:rPr>
       </w:pPr>
+      <w:proofErr w:type="spellStart"/>
       <w:r>
         <w:rPr>
           <w:sz w:val="24"/>
         </w:rPr>
-        <w:t xml:space="preserve">Src: </w:t>
+        <w:t>Src</w:t>
+      </w:r>
+      <w:proofErr w:type="spellEnd"/>
+      <w:r>
+        <w:rPr>
+          <w:sz w:val="24"/>
+        </w:rPr>
+        <w:t xml:space="preserve">: </w:t>
       </w:r>
       <w:hyperlink r:id="rId11" w:history="1">
         <w:r>
@@ -1761,12 +2515,21 @@
           <w:sz w:val="24"/>
         </w:rPr>
       </w:pPr>
+      <w:proofErr w:type="spellStart"/>
       <w:r>
         <w:rPr>
           <w:rStyle w:val="Hyperlink"/>
           <w:sz w:val="24"/>
         </w:rPr>
-        <w:t xml:space="preserve">Src: </w:t>
+        <w:t>Src</w:t>
+      </w:r>
+      <w:proofErr w:type="spellEnd"/>
+      <w:r>
+        <w:rPr>
+          <w:rStyle w:val="Hyperlink"/>
+          <w:sz w:val="24"/>
+        </w:rPr>
+        <w:t xml:space="preserve">: </w:t>
       </w:r>
       <w:r>
         <w:rPr>
@@ -1843,8 +2606,16 @@
         <w:rPr>
           <w:sz w:val="30"/>
         </w:rPr>
-        <w:t>Date::</w:t>
-      </w:r>
+        <w:t>Date</w:t>
+      </w:r>
+      <w:proofErr w:type="gramStart"/>
+      <w:r>
+        <w:rPr>
+          <w:sz w:val="30"/>
+        </w:rPr>
+        <w:t>::</w:t>
+      </w:r>
+      <w:proofErr w:type="gramEnd"/>
       <w:r>
         <w:rPr>
           <w:sz w:val="30"/>
@@ -1888,23 +2659,75 @@
         </w:rPr>
         <w:t xml:space="preserve">------ (How to setup </w:t>
       </w:r>
-      <w:r>
-        <w:rPr>
-          <w:sz w:val="30"/>
-        </w:rPr>
-        <w:t>ajax laravel csrf</w:t>
-      </w:r>
-      <w:r>
-        <w:rPr>
-          <w:sz w:val="30"/>
-        </w:rPr>
-        <w:t xml:space="preserve"> ) </w:t>
-      </w:r>
-      <w:r>
-        <w:rPr>
-          <w:sz w:val="30"/>
-        </w:rPr>
-        <w:t>Laravel csrf token mismatch for ajax POST Request</w:t>
+      <w:proofErr w:type="spellStart"/>
+      <w:r>
+        <w:rPr>
+          <w:sz w:val="30"/>
+        </w:rPr>
+        <w:t>ajax</w:t>
+      </w:r>
+      <w:proofErr w:type="spellEnd"/>
+      <w:r>
+        <w:rPr>
+          <w:sz w:val="30"/>
+        </w:rPr>
+        <w:t xml:space="preserve"> laravel </w:t>
+      </w:r>
+      <w:proofErr w:type="spellStart"/>
+      <w:proofErr w:type="gramStart"/>
+      <w:r>
+        <w:rPr>
+          <w:sz w:val="30"/>
+        </w:rPr>
+        <w:t>csrf</w:t>
+      </w:r>
+      <w:proofErr w:type="spellEnd"/>
+      <w:r>
+        <w:rPr>
+          <w:sz w:val="30"/>
+        </w:rPr>
+        <w:t xml:space="preserve"> )</w:t>
+      </w:r>
+      <w:proofErr w:type="gramEnd"/>
+      <w:r>
+        <w:rPr>
+          <w:sz w:val="30"/>
+        </w:rPr>
+        <w:t xml:space="preserve"> </w:t>
+      </w:r>
+      <w:r>
+        <w:rPr>
+          <w:sz w:val="30"/>
+        </w:rPr>
+        <w:t xml:space="preserve">Laravel </w:t>
+      </w:r>
+      <w:proofErr w:type="spellStart"/>
+      <w:r>
+        <w:rPr>
+          <w:sz w:val="30"/>
+        </w:rPr>
+        <w:t>csrf</w:t>
+      </w:r>
+      <w:proofErr w:type="spellEnd"/>
+      <w:r>
+        <w:rPr>
+          <w:sz w:val="30"/>
+        </w:rPr>
+        <w:t xml:space="preserve"> token mismatch for </w:t>
+      </w:r>
+      <w:proofErr w:type="spellStart"/>
+      <w:r>
+        <w:rPr>
+          <w:sz w:val="30"/>
+        </w:rPr>
+        <w:t>ajax</w:t>
+      </w:r>
+      <w:proofErr w:type="spellEnd"/>
+      <w:r>
+        <w:rPr>
+          <w:sz w:val="30"/>
+        </w:rPr>
+        <w:t xml:space="preserve"> POST Request</w:t>
       </w:r>
     </w:p>
     <w:p>
@@ -1919,6 +2742,7 @@
           <w:szCs w:val="23"/>
         </w:rPr>
       </w:pPr>
+      <w:proofErr w:type="gramStart"/>
       <w:r>
         <w:rPr>
           <w:rFonts w:ascii="inherit" w:eastAsia="Times New Roman" w:hAnsi="inherit" w:cs="Arial"/>
@@ -1929,7 +2753,20 @@
           <w:szCs w:val="23"/>
           <w:bdr w:val="none" w:sz="0" w:space="0" w:color="auto" w:frame="1"/>
         </w:rPr>
-        <w:t>n header</w:t>
+        <w:t>n</w:t>
+      </w:r>
+      <w:proofErr w:type="gramEnd"/>
+      <w:r>
+        <w:rPr>
+          <w:rFonts w:ascii="inherit" w:eastAsia="Times New Roman" w:hAnsi="inherit" w:cs="Arial"/>
+          <w:b/>
+          <w:bCs/>
+          <w:color w:val="242729"/>
+          <w:sz w:val="23"/>
+          <w:szCs w:val="23"/>
+          <w:bdr w:val="none" w:sz="0" w:space="0" w:color="auto" w:frame="1"/>
+        </w:rPr>
+        <w:t xml:space="preserve"> header</w:t>
       </w:r>
     </w:p>
     <w:p>
@@ -2015,7 +2852,31 @@
           <w:bdr w:val="none" w:sz="0" w:space="0" w:color="auto" w:frame="1"/>
           <w:shd w:val="clear" w:color="auto" w:fill="EFF0F1"/>
         </w:rPr>
-        <w:t>"csrf-token"</w:t>
+        <w:t>"</w:t>
+      </w:r>
+      <w:proofErr w:type="spellStart"/>
+      <w:r>
+        <w:rPr>
+          <w:rFonts w:ascii="inherit" w:eastAsia="Times New Roman" w:hAnsi="inherit" w:cs="Courier New"/>
+          <w:color w:val="0F74BD"/>
+          <w:sz w:val="20"/>
+          <w:szCs w:val="20"/>
+          <w:bdr w:val="none" w:sz="0" w:space="0" w:color="auto" w:frame="1"/>
+          <w:shd w:val="clear" w:color="auto" w:fill="EFF0F1"/>
+        </w:rPr>
+        <w:t>csrf</w:t>
+      </w:r>
+      <w:proofErr w:type="spellEnd"/>
+      <w:r>
+        <w:rPr>
+          <w:rFonts w:ascii="inherit" w:eastAsia="Times New Roman" w:hAnsi="inherit" w:cs="Courier New"/>
+          <w:color w:val="0F74BD"/>
+          <w:sz w:val="20"/>
+          <w:szCs w:val="20"/>
+          <w:bdr w:val="none" w:sz="0" w:space="0" w:color="auto" w:frame="1"/>
+          <w:shd w:val="clear" w:color="auto" w:fill="EFF0F1"/>
+        </w:rPr>
+        <w:t>-token"</w:t>
       </w:r>
       <w:r>
         <w:rPr>
@@ -2059,7 +2920,55 @@
           <w:bdr w:val="none" w:sz="0" w:space="0" w:color="auto" w:frame="1"/>
           <w:shd w:val="clear" w:color="auto" w:fill="EFF0F1"/>
         </w:rPr>
-        <w:t>"{{ csrf_token() }}"</w:t>
+        <w:t>"{</w:t>
+      </w:r>
+      <w:proofErr w:type="gramStart"/>
+      <w:r>
+        <w:rPr>
+          <w:rFonts w:ascii="inherit" w:eastAsia="Times New Roman" w:hAnsi="inherit" w:cs="Courier New"/>
+          <w:color w:val="0F74BD"/>
+          <w:sz w:val="20"/>
+          <w:szCs w:val="20"/>
+          <w:bdr w:val="none" w:sz="0" w:space="0" w:color="auto" w:frame="1"/>
+          <w:shd w:val="clear" w:color="auto" w:fill="EFF0F1"/>
+        </w:rPr>
+        <w:t xml:space="preserve">{ </w:t>
+      </w:r>
+      <w:proofErr w:type="spellStart"/>
+      <w:r>
+        <w:rPr>
+          <w:rFonts w:ascii="inherit" w:eastAsia="Times New Roman" w:hAnsi="inherit" w:cs="Courier New"/>
+          <w:color w:val="0F74BD"/>
+          <w:sz w:val="20"/>
+          <w:szCs w:val="20"/>
+          <w:bdr w:val="none" w:sz="0" w:space="0" w:color="auto" w:frame="1"/>
+          <w:shd w:val="clear" w:color="auto" w:fill="EFF0F1"/>
+        </w:rPr>
+        <w:t>csrf</w:t>
+      </w:r>
+      <w:proofErr w:type="gramEnd"/>
+      <w:r>
+        <w:rPr>
+          <w:rFonts w:ascii="inherit" w:eastAsia="Times New Roman" w:hAnsi="inherit" w:cs="Courier New"/>
+          <w:color w:val="0F74BD"/>
+          <w:sz w:val="20"/>
+          <w:szCs w:val="20"/>
+          <w:bdr w:val="none" w:sz="0" w:space="0" w:color="auto" w:frame="1"/>
+          <w:shd w:val="clear" w:color="auto" w:fill="EFF0F1"/>
+        </w:rPr>
+        <w:t>_token</w:t>
+      </w:r>
+      <w:proofErr w:type="spellEnd"/>
+      <w:r>
+        <w:rPr>
+          <w:rFonts w:ascii="inherit" w:eastAsia="Times New Roman" w:hAnsi="inherit" w:cs="Courier New"/>
+          <w:color w:val="0F74BD"/>
+          <w:sz w:val="20"/>
+          <w:szCs w:val="20"/>
+          <w:bdr w:val="none" w:sz="0" w:space="0" w:color="auto" w:frame="1"/>
+          <w:shd w:val="clear" w:color="auto" w:fill="EFF0F1"/>
+        </w:rPr>
+        <w:t>() }}"</w:t>
       </w:r>
       <w:r>
         <w:rPr>
@@ -2194,7 +3103,31 @@
           <w:bdr w:val="none" w:sz="0" w:space="0" w:color="auto" w:frame="1"/>
           <w:shd w:val="clear" w:color="auto" w:fill="EFF0F1"/>
         </w:rPr>
-        <w:t>"text/javascript"</w:t>
+        <w:t>"text/</w:t>
+      </w:r>
+      <w:proofErr w:type="spellStart"/>
+      <w:r>
+        <w:rPr>
+          <w:rFonts w:ascii="inherit" w:eastAsia="Times New Roman" w:hAnsi="inherit" w:cs="Courier New"/>
+          <w:color w:val="0F74BD"/>
+          <w:sz w:val="20"/>
+          <w:szCs w:val="20"/>
+          <w:bdr w:val="none" w:sz="0" w:space="0" w:color="auto" w:frame="1"/>
+          <w:shd w:val="clear" w:color="auto" w:fill="EFF0F1"/>
+        </w:rPr>
+        <w:t>javascript</w:t>
+      </w:r>
+      <w:proofErr w:type="spellEnd"/>
+      <w:r>
+        <w:rPr>
+          <w:rFonts w:ascii="inherit" w:eastAsia="Times New Roman" w:hAnsi="inherit" w:cs="Courier New"/>
+          <w:color w:val="0F74BD"/>
+          <w:sz w:val="20"/>
+          <w:szCs w:val="20"/>
+          <w:bdr w:val="none" w:sz="0" w:space="0" w:color="auto" w:frame="1"/>
+          <w:shd w:val="clear" w:color="auto" w:fill="EFF0F1"/>
+        </w:rPr>
+        <w:t>"</w:t>
       </w:r>
       <w:r>
         <w:rPr>
@@ -2249,8 +3182,34 @@
           <w:bdr w:val="none" w:sz="0" w:space="0" w:color="auto" w:frame="1"/>
           <w:shd w:val="clear" w:color="auto" w:fill="EFF0F1"/>
         </w:rPr>
-        <w:t>$.ajaxSetup({</w:t>
-      </w:r>
+        <w:t>$.</w:t>
+      </w:r>
+      <w:proofErr w:type="spellStart"/>
+      <w:proofErr w:type="gramStart"/>
+      <w:r>
+        <w:rPr>
+          <w:rFonts w:ascii="inherit" w:eastAsia="Times New Roman" w:hAnsi="inherit" w:cs="Courier New"/>
+          <w:color w:val="303336"/>
+          <w:sz w:val="20"/>
+          <w:szCs w:val="20"/>
+          <w:bdr w:val="none" w:sz="0" w:space="0" w:color="auto" w:frame="1"/>
+          <w:shd w:val="clear" w:color="auto" w:fill="EFF0F1"/>
+        </w:rPr>
+        <w:t>ajaxSetup</w:t>
+      </w:r>
+      <w:proofErr w:type="spellEnd"/>
+      <w:r>
+        <w:rPr>
+          <w:rFonts w:ascii="inherit" w:eastAsia="Times New Roman" w:hAnsi="inherit" w:cs="Courier New"/>
+          <w:color w:val="303336"/>
+          <w:sz w:val="20"/>
+          <w:szCs w:val="20"/>
+          <w:bdr w:val="none" w:sz="0" w:space="0" w:color="auto" w:frame="1"/>
+          <w:shd w:val="clear" w:color="auto" w:fill="EFF0F1"/>
+        </w:rPr>
+        <w:t>({</w:t>
+      </w:r>
+      <w:proofErr w:type="gramEnd"/>
     </w:p>
     <w:p>
       <w:pPr>
@@ -2293,7 +3252,31 @@
           <w:bdr w:val="none" w:sz="0" w:space="0" w:color="auto" w:frame="1"/>
           <w:shd w:val="clear" w:color="auto" w:fill="EFF0F1"/>
         </w:rPr>
-        <w:t xml:space="preserve">    headers: {</w:t>
+        <w:t xml:space="preserve">    </w:t>
+      </w:r>
+      <w:proofErr w:type="gramStart"/>
+      <w:r>
+        <w:rPr>
+          <w:rFonts w:ascii="inherit" w:eastAsia="Times New Roman" w:hAnsi="inherit" w:cs="Courier New"/>
+          <w:color w:val="303336"/>
+          <w:sz w:val="20"/>
+          <w:szCs w:val="20"/>
+          <w:bdr w:val="none" w:sz="0" w:space="0" w:color="auto" w:frame="1"/>
+          <w:shd w:val="clear" w:color="auto" w:fill="EFF0F1"/>
+        </w:rPr>
+        <w:t>headers</w:t>
+      </w:r>
+      <w:proofErr w:type="gramEnd"/>
+      <w:r>
+        <w:rPr>
+          <w:rFonts w:ascii="inherit" w:eastAsia="Times New Roman" w:hAnsi="inherit" w:cs="Courier New"/>
+          <w:color w:val="303336"/>
+          <w:sz w:val="20"/>
+          <w:szCs w:val="20"/>
+          <w:bdr w:val="none" w:sz="0" w:space="0" w:color="auto" w:frame="1"/>
+          <w:shd w:val="clear" w:color="auto" w:fill="EFF0F1"/>
+        </w:rPr>
+        <w:t>: {</w:t>
       </w:r>
     </w:p>
     <w:p>
@@ -2361,6 +3344,7 @@
         </w:rPr>
         <w:t>: $(</w:t>
       </w:r>
+      <w:proofErr w:type="gramStart"/>
       <w:r>
         <w:rPr>
           <w:rFonts w:ascii="inherit" w:eastAsia="Times New Roman" w:hAnsi="inherit" w:cs="Courier New"/>
@@ -2370,18 +3354,78 @@
           <w:bdr w:val="none" w:sz="0" w:space="0" w:color="auto" w:frame="1"/>
           <w:shd w:val="clear" w:color="auto" w:fill="EFF0F1"/>
         </w:rPr>
-        <w:t>'meta[name="csrf-token"]'</w:t>
-      </w:r>
-      <w:r>
-        <w:rPr>
-          <w:rFonts w:ascii="inherit" w:eastAsia="Times New Roman" w:hAnsi="inherit" w:cs="Courier New"/>
-          <w:color w:val="303336"/>
-          <w:sz w:val="20"/>
-          <w:szCs w:val="20"/>
-          <w:bdr w:val="none" w:sz="0" w:space="0" w:color="auto" w:frame="1"/>
-          <w:shd w:val="clear" w:color="auto" w:fill="EFF0F1"/>
-        </w:rPr>
-        <w:t>).attr(</w:t>
+        <w:t>'meta[</w:t>
+      </w:r>
+      <w:proofErr w:type="gramEnd"/>
+      <w:r>
+        <w:rPr>
+          <w:rFonts w:ascii="inherit" w:eastAsia="Times New Roman" w:hAnsi="inherit" w:cs="Courier New"/>
+          <w:color w:val="7D2727"/>
+          <w:sz w:val="20"/>
+          <w:szCs w:val="20"/>
+          <w:bdr w:val="none" w:sz="0" w:space="0" w:color="auto" w:frame="1"/>
+          <w:shd w:val="clear" w:color="auto" w:fill="EFF0F1"/>
+        </w:rPr>
+        <w:t>name="</w:t>
+      </w:r>
+      <w:proofErr w:type="spellStart"/>
+      <w:r>
+        <w:rPr>
+          <w:rFonts w:ascii="inherit" w:eastAsia="Times New Roman" w:hAnsi="inherit" w:cs="Courier New"/>
+          <w:color w:val="7D2727"/>
+          <w:sz w:val="20"/>
+          <w:szCs w:val="20"/>
+          <w:bdr w:val="none" w:sz="0" w:space="0" w:color="auto" w:frame="1"/>
+          <w:shd w:val="clear" w:color="auto" w:fill="EFF0F1"/>
+        </w:rPr>
+        <w:t>csrf</w:t>
+      </w:r>
+      <w:proofErr w:type="spellEnd"/>
+      <w:r>
+        <w:rPr>
+          <w:rFonts w:ascii="inherit" w:eastAsia="Times New Roman" w:hAnsi="inherit" w:cs="Courier New"/>
+          <w:color w:val="7D2727"/>
+          <w:sz w:val="20"/>
+          <w:szCs w:val="20"/>
+          <w:bdr w:val="none" w:sz="0" w:space="0" w:color="auto" w:frame="1"/>
+          <w:shd w:val="clear" w:color="auto" w:fill="EFF0F1"/>
+        </w:rPr>
+        <w:t>-token"]'</w:t>
+      </w:r>
+      <w:r>
+        <w:rPr>
+          <w:rFonts w:ascii="inherit" w:eastAsia="Times New Roman" w:hAnsi="inherit" w:cs="Courier New"/>
+          <w:color w:val="303336"/>
+          <w:sz w:val="20"/>
+          <w:szCs w:val="20"/>
+          <w:bdr w:val="none" w:sz="0" w:space="0" w:color="auto" w:frame="1"/>
+          <w:shd w:val="clear" w:color="auto" w:fill="EFF0F1"/>
+        </w:rPr>
+        <w:t>).</w:t>
+      </w:r>
+      <w:proofErr w:type="spellStart"/>
+      <w:r>
+        <w:rPr>
+          <w:rFonts w:ascii="inherit" w:eastAsia="Times New Roman" w:hAnsi="inherit" w:cs="Courier New"/>
+          <w:color w:val="303336"/>
+          <w:sz w:val="20"/>
+          <w:szCs w:val="20"/>
+          <w:bdr w:val="none" w:sz="0" w:space="0" w:color="auto" w:frame="1"/>
+          <w:shd w:val="clear" w:color="auto" w:fill="EFF0F1"/>
+        </w:rPr>
+        <w:t>attr</w:t>
+      </w:r>
+      <w:proofErr w:type="spellEnd"/>
+      <w:r>
+        <w:rPr>
+          <w:rFonts w:ascii="inherit" w:eastAsia="Times New Roman" w:hAnsi="inherit" w:cs="Courier New"/>
+          <w:color w:val="303336"/>
+          <w:sz w:val="20"/>
+          <w:szCs w:val="20"/>
+          <w:bdr w:val="none" w:sz="0" w:space="0" w:color="auto" w:frame="1"/>
+          <w:shd w:val="clear" w:color="auto" w:fill="EFF0F1"/>
+        </w:rPr>
+        <w:t>(</w:t>
       </w:r>
       <w:r>
         <w:rPr>
@@ -2567,8 +3611,16 @@
         <w:rPr>
           <w:sz w:val="30"/>
         </w:rPr>
-        <w:t>trigger click event on page load jquery</w:t>
-      </w:r>
+        <w:t xml:space="preserve">trigger click event on page load </w:t>
+      </w:r>
+      <w:proofErr w:type="spellStart"/>
+      <w:r>
+        <w:rPr>
+          <w:sz w:val="30"/>
+        </w:rPr>
+        <w:t>jquery</w:t>
+      </w:r>
+      <w:proofErr w:type="spellEnd"/>
       <w:r>
         <w:rPr>
           <w:sz w:val="30"/>
@@ -2625,6 +3677,7 @@
         </w:rPr>
         <w:t>$(</w:t>
       </w:r>
+      <w:proofErr w:type="gramStart"/>
       <w:r>
         <w:rPr>
           <w:rFonts w:ascii="inherit" w:eastAsia="Times New Roman" w:hAnsi="inherit" w:cs="Courier New"/>
@@ -2645,7 +3698,19 @@
           <w:bdr w:val="none" w:sz="0" w:space="0" w:color="auto" w:frame="1"/>
           <w:shd w:val="clear" w:color="auto" w:fill="EFF0F1"/>
         </w:rPr>
-        <w:t>(){</w:t>
+        <w:t>(</w:t>
+      </w:r>
+      <w:proofErr w:type="gramEnd"/>
+      <w:r>
+        <w:rPr>
+          <w:rFonts w:ascii="inherit" w:eastAsia="Times New Roman" w:hAnsi="inherit" w:cs="Courier New"/>
+          <w:color w:val="303336"/>
+          <w:sz w:val="20"/>
+          <w:szCs w:val="20"/>
+          <w:bdr w:val="none" w:sz="0" w:space="0" w:color="auto" w:frame="1"/>
+          <w:shd w:val="clear" w:color="auto" w:fill="EFF0F1"/>
+        </w:rPr>
+        <w:t>){</w:t>
       </w:r>
     </w:p>
     <w:p>
@@ -2722,7 +3787,31 @@
           <w:bdr w:val="none" w:sz="0" w:space="0" w:color="auto" w:frame="1"/>
           <w:shd w:val="clear" w:color="auto" w:fill="EFF0F1"/>
         </w:rPr>
-        <w:t xml:space="preserve">    $(selector).click();</w:t>
+        <w:t xml:space="preserve">    $(selector).</w:t>
+      </w:r>
+      <w:proofErr w:type="gramStart"/>
+      <w:r>
+        <w:rPr>
+          <w:rFonts w:ascii="inherit" w:eastAsia="Times New Roman" w:hAnsi="inherit" w:cs="Courier New"/>
+          <w:color w:val="303336"/>
+          <w:sz w:val="20"/>
+          <w:szCs w:val="20"/>
+          <w:bdr w:val="none" w:sz="0" w:space="0" w:color="auto" w:frame="1"/>
+          <w:shd w:val="clear" w:color="auto" w:fill="EFF0F1"/>
+        </w:rPr>
+        <w:t>click(</w:t>
+      </w:r>
+      <w:proofErr w:type="gramEnd"/>
+      <w:r>
+        <w:rPr>
+          <w:rFonts w:ascii="inherit" w:eastAsia="Times New Roman" w:hAnsi="inherit" w:cs="Courier New"/>
+          <w:color w:val="303336"/>
+          <w:sz w:val="20"/>
+          <w:szCs w:val="20"/>
+          <w:bdr w:val="none" w:sz="0" w:space="0" w:color="auto" w:frame="1"/>
+          <w:shd w:val="clear" w:color="auto" w:fill="EFF0F1"/>
+        </w:rPr>
+        <w:t>);</w:t>
       </w:r>
     </w:p>
     <w:p>
@@ -2953,8 +4042,21 @@
           <w:bdr w:val="none" w:sz="0" w:space="0" w:color="auto" w:frame="1"/>
           <w:shd w:val="clear" w:color="auto" w:fill="EFF0F1"/>
         </w:rPr>
-        <w:t>$(document).ready(</w:t>
-      </w:r>
+        <w:t>$(document).</w:t>
+      </w:r>
+      <w:proofErr w:type="gramStart"/>
+      <w:r>
+        <w:rPr>
+          <w:rFonts w:ascii="inherit" w:eastAsia="Times New Roman" w:hAnsi="inherit" w:cs="Courier New"/>
+          <w:color w:val="303336"/>
+          <w:sz w:val="20"/>
+          <w:szCs w:val="20"/>
+          <w:bdr w:val="none" w:sz="0" w:space="0" w:color="auto" w:frame="1"/>
+          <w:shd w:val="clear" w:color="auto" w:fill="EFF0F1"/>
+        </w:rPr>
+        <w:t>ready(</w:t>
+      </w:r>
+      <w:proofErr w:type="gramEnd"/>
       <w:r>
         <w:rPr>
           <w:rFonts w:ascii="inherit" w:eastAsia="Times New Roman" w:hAnsi="inherit" w:cs="Courier New"/>
@@ -3041,8 +4143,21 @@
           <w:bdr w:val="none" w:sz="0" w:space="0" w:color="auto" w:frame="1"/>
           <w:shd w:val="clear" w:color="auto" w:fill="EFF0F1"/>
         </w:rPr>
-        <w:t>).trigger(</w:t>
-      </w:r>
+        <w:t>).</w:t>
+      </w:r>
+      <w:proofErr w:type="gramStart"/>
+      <w:r>
+        <w:rPr>
+          <w:rFonts w:ascii="inherit" w:eastAsia="Times New Roman" w:hAnsi="inherit" w:cs="Courier New"/>
+          <w:color w:val="303336"/>
+          <w:sz w:val="20"/>
+          <w:szCs w:val="20"/>
+          <w:bdr w:val="none" w:sz="0" w:space="0" w:color="auto" w:frame="1"/>
+          <w:shd w:val="clear" w:color="auto" w:fill="EFF0F1"/>
+        </w:rPr>
+        <w:t>trigger(</w:t>
+      </w:r>
+      <w:proofErr w:type="gramEnd"/>
       <w:r>
         <w:rPr>
           <w:rFonts w:ascii="inherit" w:eastAsia="Times New Roman" w:hAnsi="inherit" w:cs="Courier New"/>
@@ -3145,11 +4260,19 @@
           <w:sz w:val="30"/>
         </w:rPr>
       </w:pPr>
-      <w:r>
-        <w:rPr>
-          <w:sz w:val="30"/>
-        </w:rPr>
-        <w:t xml:space="preserve">Src: </w:t>
+      <w:proofErr w:type="spellStart"/>
+      <w:r>
+        <w:rPr>
+          <w:sz w:val="30"/>
+        </w:rPr>
+        <w:t>Src</w:t>
+      </w:r>
+      <w:proofErr w:type="spellEnd"/>
+      <w:r>
+        <w:rPr>
+          <w:sz w:val="30"/>
+        </w:rPr>
+        <w:t xml:space="preserve">: </w:t>
       </w:r>
       <w:hyperlink r:id="rId12" w:history="1">
         <w:r>
@@ -3185,13 +4308,27 @@
         <w:rPr>
           <w:sz w:val="30"/>
         </w:rPr>
-        <w:t>------ (</w:t>
-      </w:r>
-      <w:r>
-        <w:rPr>
-          <w:sz w:val="30"/>
-        </w:rPr>
-        <w:t xml:space="preserve"> Page load </w:t>
+        <w:t xml:space="preserve">------ </w:t>
+      </w:r>
+      <w:proofErr w:type="gramStart"/>
+      <w:r>
+        <w:rPr>
+          <w:sz w:val="30"/>
+        </w:rPr>
+        <w:t>(</w:t>
+      </w:r>
+      <w:r>
+        <w:rPr>
+          <w:sz w:val="30"/>
+        </w:rPr>
+        <w:t xml:space="preserve"> Page</w:t>
+      </w:r>
+      <w:proofErr w:type="gramEnd"/>
+      <w:r>
+        <w:rPr>
+          <w:sz w:val="30"/>
+        </w:rPr>
+        <w:t xml:space="preserve"> load </w:t>
       </w:r>
       <w:r>
         <w:rPr>
@@ -3229,8 +4366,16 @@
         <w:rPr>
           <w:sz w:val="30"/>
         </w:rPr>
-        <w:t>Date::</w:t>
-      </w:r>
+        <w:t>Date</w:t>
+      </w:r>
+      <w:proofErr w:type="gramStart"/>
+      <w:r>
+        <w:rPr>
+          <w:sz w:val="30"/>
+        </w:rPr>
+        <w:t>::</w:t>
+      </w:r>
+      <w:proofErr w:type="gramEnd"/>
       <w:r>
         <w:rPr>
           <w:sz w:val="30"/>
@@ -3268,18 +4413,28 @@
           <w:sz w:val="30"/>
         </w:rPr>
       </w:pPr>
+      <w:proofErr w:type="gramStart"/>
       <w:r>
         <w:rPr>
           <w:sz w:val="30"/>
         </w:rPr>
         <w:t>-------(</w:t>
       </w:r>
-      <w:r>
-        <w:rPr>
-          <w:sz w:val="30"/>
-        </w:rPr>
-        <w:t>laravel find by id and convert to json</w:t>
-      </w:r>
+      <w:proofErr w:type="gramEnd"/>
+      <w:r>
+        <w:rPr>
+          <w:sz w:val="30"/>
+        </w:rPr>
+        <w:t xml:space="preserve">laravel find by id and convert to </w:t>
+      </w:r>
+      <w:proofErr w:type="spellStart"/>
+      <w:r>
+        <w:rPr>
+          <w:sz w:val="30"/>
+        </w:rPr>
+        <w:t>json</w:t>
+      </w:r>
+      <w:proofErr w:type="spellEnd"/>
       <w:r>
         <w:rPr>
           <w:sz w:val="30"/>
@@ -3419,7 +4574,17 @@
           <w:sz w:val="18"/>
           <w:szCs w:val="18"/>
         </w:rPr>
-        <w:t>::</w:t>
+        <w:t>:</w:t>
+      </w:r>
+      <w:proofErr w:type="gramStart"/>
+      <w:r>
+        <w:rPr>
+          <w:rFonts w:ascii="Consolas" w:eastAsia="Times New Roman" w:hAnsi="Consolas" w:cs="Courier New"/>
+          <w:color w:val="999999"/>
+          <w:sz w:val="18"/>
+          <w:szCs w:val="18"/>
+        </w:rPr>
+        <w:t>:</w:t>
       </w:r>
       <w:r>
         <w:rPr>
@@ -3430,6 +4595,7 @@
         </w:rPr>
         <w:t>all</w:t>
       </w:r>
+      <w:proofErr w:type="gramEnd"/>
       <w:r>
         <w:rPr>
           <w:rFonts w:ascii="Consolas" w:eastAsia="Times New Roman" w:hAnsi="Consolas" w:cs="Courier New"/>
@@ -3469,6 +4635,7 @@
           <w:szCs w:val="18"/>
         </w:rPr>
       </w:pPr>
+      <w:proofErr w:type="gramStart"/>
       <w:r>
         <w:rPr>
           <w:rFonts w:ascii="Consolas" w:eastAsia="Times New Roman" w:hAnsi="Consolas" w:cs="Courier New"/>
@@ -3478,6 +4645,7 @@
         </w:rPr>
         <w:t>return</w:t>
       </w:r>
+      <w:proofErr w:type="gramEnd"/>
       <w:r>
         <w:rPr>
           <w:rFonts w:ascii="Consolas" w:eastAsia="Times New Roman" w:hAnsi="Consolas" w:cs="Courier New"/>
@@ -3503,8 +4671,19 @@
           <w:sz w:val="18"/>
           <w:szCs w:val="18"/>
         </w:rPr>
-        <w:t>-&gt;toJson</w:t>
-      </w:r>
+        <w:t>-&gt;</w:t>
+      </w:r>
+      <w:proofErr w:type="spellStart"/>
+      <w:r>
+        <w:rPr>
+          <w:rFonts w:ascii="Consolas" w:eastAsia="Times New Roman" w:hAnsi="Consolas" w:cs="Courier New"/>
+          <w:color w:val="555555"/>
+          <w:sz w:val="18"/>
+          <w:szCs w:val="18"/>
+        </w:rPr>
+        <w:t>toJson</w:t>
+      </w:r>
+      <w:proofErr w:type="spellEnd"/>
       <w:r>
         <w:rPr>
           <w:rFonts w:ascii="Consolas" w:eastAsia="Times New Roman" w:hAnsi="Consolas" w:cs="Courier New"/>
@@ -3544,6 +4723,7 @@
           <w:szCs w:val="18"/>
         </w:rPr>
       </w:pPr>
+      <w:proofErr w:type="gramStart"/>
       <w:r>
         <w:rPr>
           <w:rFonts w:ascii="Consolas" w:eastAsia="Times New Roman" w:hAnsi="Consolas" w:cs="Courier New"/>
@@ -3553,6 +4733,7 @@
         </w:rPr>
         <w:t>return</w:t>
       </w:r>
+      <w:proofErr w:type="gramEnd"/>
       <w:r>
         <w:rPr>
           <w:rFonts w:ascii="Consolas" w:eastAsia="Times New Roman" w:hAnsi="Consolas" w:cs="Courier New"/>
@@ -3578,8 +4759,19 @@
           <w:sz w:val="18"/>
           <w:szCs w:val="18"/>
         </w:rPr>
-        <w:t>-&gt;toArray</w:t>
-      </w:r>
+        <w:t>-&gt;</w:t>
+      </w:r>
+      <w:proofErr w:type="spellStart"/>
+      <w:r>
+        <w:rPr>
+          <w:rFonts w:ascii="Consolas" w:eastAsia="Times New Roman" w:hAnsi="Consolas" w:cs="Courier New"/>
+          <w:color w:val="555555"/>
+          <w:sz w:val="18"/>
+          <w:szCs w:val="18"/>
+        </w:rPr>
+        <w:t>toArray</w:t>
+      </w:r>
+      <w:proofErr w:type="spellEnd"/>
       <w:r>
         <w:rPr>
           <w:rFonts w:ascii="Consolas" w:eastAsia="Times New Roman" w:hAnsi="Consolas" w:cs="Courier New"/>
@@ -3596,11 +4788,19 @@
           <w:sz w:val="30"/>
         </w:rPr>
       </w:pPr>
-      <w:r>
-        <w:rPr>
-          <w:sz w:val="30"/>
-        </w:rPr>
-        <w:t xml:space="preserve">Src: </w:t>
+      <w:proofErr w:type="spellStart"/>
+      <w:r>
+        <w:rPr>
+          <w:sz w:val="30"/>
+        </w:rPr>
+        <w:t>Src</w:t>
+      </w:r>
+      <w:proofErr w:type="spellEnd"/>
+      <w:r>
+        <w:rPr>
+          <w:sz w:val="30"/>
+        </w:rPr>
+        <w:t xml:space="preserve">: </w:t>
       </w:r>
       <w:hyperlink r:id="rId13" w:history="1">
         <w:r>
@@ -3625,20 +4825,44 @@
           <w:sz w:val="30"/>
         </w:rPr>
       </w:pPr>
+      <w:proofErr w:type="gramStart"/>
       <w:r>
         <w:rPr>
           <w:sz w:val="30"/>
         </w:rPr>
         <w:t>--------(</w:t>
       </w:r>
+      <w:proofErr w:type="gramEnd"/>
       <w:r>
         <w:t xml:space="preserve"> </w:t>
       </w:r>
-      <w:r>
-        <w:rPr>
-          <w:sz w:val="30"/>
-        </w:rPr>
-        <w:t>php array to javascript object</w:t>
+      <w:proofErr w:type="spellStart"/>
+      <w:r>
+        <w:rPr>
+          <w:sz w:val="30"/>
+        </w:rPr>
+        <w:t>php</w:t>
+      </w:r>
+      <w:proofErr w:type="spellEnd"/>
+      <w:r>
+        <w:rPr>
+          <w:sz w:val="30"/>
+        </w:rPr>
+        <w:t xml:space="preserve"> array to </w:t>
+      </w:r>
+      <w:proofErr w:type="spellStart"/>
+      <w:r>
+        <w:rPr>
+          <w:sz w:val="30"/>
+        </w:rPr>
+        <w:t>javascript</w:t>
+      </w:r>
+      <w:proofErr w:type="spellEnd"/>
+      <w:r>
+        <w:rPr>
+          <w:sz w:val="30"/>
+        </w:rPr>
+        <w:t xml:space="preserve"> object</w:t>
       </w:r>
       <w:r>
         <w:rPr>
@@ -3650,7 +4874,35 @@
         <w:rPr>
           <w:sz w:val="30"/>
         </w:rPr>
-        <w:t>convert php associative array into javascript object</w:t>
+        <w:t xml:space="preserve">convert </w:t>
+      </w:r>
+      <w:proofErr w:type="spellStart"/>
+      <w:r>
+        <w:rPr>
+          <w:sz w:val="30"/>
+        </w:rPr>
+        <w:t>php</w:t>
+      </w:r>
+      <w:proofErr w:type="spellEnd"/>
+      <w:r>
+        <w:rPr>
+          <w:sz w:val="30"/>
+        </w:rPr>
+        <w:t xml:space="preserve"> associative array into </w:t>
+      </w:r>
+      <w:proofErr w:type="spellStart"/>
+      <w:r>
+        <w:rPr>
+          <w:sz w:val="30"/>
+        </w:rPr>
+        <w:t>javascript</w:t>
+      </w:r>
+      <w:proofErr w:type="spellEnd"/>
+      <w:r>
+        <w:rPr>
+          <w:sz w:val="30"/>
+        </w:rPr>
+        <w:t xml:space="preserve"> object</w:t>
       </w:r>
     </w:p>
     <w:p>
@@ -3685,6 +4937,8 @@
           <w:shd w:val="clear" w:color="auto" w:fill="EFF0F1"/>
         </w:rPr>
       </w:pPr>
+      <w:proofErr w:type="spellStart"/>
+      <w:proofErr w:type="gramStart"/>
       <w:r>
         <w:rPr>
           <w:rFonts w:ascii="inherit" w:eastAsia="Times New Roman" w:hAnsi="inherit" w:cs="Courier New"/>
@@ -3696,16 +4950,90 @@
         </w:rPr>
         <w:t>var</w:t>
       </w:r>
-      <w:r>
-        <w:rPr>
-          <w:rFonts w:ascii="inherit" w:eastAsia="Times New Roman" w:hAnsi="inherit" w:cs="Courier New"/>
-          <w:color w:val="303336"/>
-          <w:sz w:val="20"/>
-          <w:szCs w:val="20"/>
-          <w:bdr w:val="none" w:sz="0" w:space="0" w:color="auto" w:frame="1"/>
-          <w:shd w:val="clear" w:color="auto" w:fill="EFF0F1"/>
-        </w:rPr>
-        <w:t xml:space="preserve"> words = &lt;?php echo json_encode($wordsArray) ?&gt;;</w:t>
+      <w:proofErr w:type="spellEnd"/>
+      <w:proofErr w:type="gramEnd"/>
+      <w:r>
+        <w:rPr>
+          <w:rFonts w:ascii="inherit" w:eastAsia="Times New Roman" w:hAnsi="inherit" w:cs="Courier New"/>
+          <w:color w:val="303336"/>
+          <w:sz w:val="20"/>
+          <w:szCs w:val="20"/>
+          <w:bdr w:val="none" w:sz="0" w:space="0" w:color="auto" w:frame="1"/>
+          <w:shd w:val="clear" w:color="auto" w:fill="EFF0F1"/>
+        </w:rPr>
+        <w:t xml:space="preserve"> words = &lt;?</w:t>
+      </w:r>
+      <w:proofErr w:type="spellStart"/>
+      <w:r>
+        <w:rPr>
+          <w:rFonts w:ascii="inherit" w:eastAsia="Times New Roman" w:hAnsi="inherit" w:cs="Courier New"/>
+          <w:color w:val="303336"/>
+          <w:sz w:val="20"/>
+          <w:szCs w:val="20"/>
+          <w:bdr w:val="none" w:sz="0" w:space="0" w:color="auto" w:frame="1"/>
+          <w:shd w:val="clear" w:color="auto" w:fill="EFF0F1"/>
+        </w:rPr>
+        <w:t>php</w:t>
+      </w:r>
+      <w:proofErr w:type="spellEnd"/>
+      <w:r>
+        <w:rPr>
+          <w:rFonts w:ascii="inherit" w:eastAsia="Times New Roman" w:hAnsi="inherit" w:cs="Courier New"/>
+          <w:color w:val="303336"/>
+          <w:sz w:val="20"/>
+          <w:szCs w:val="20"/>
+          <w:bdr w:val="none" w:sz="0" w:space="0" w:color="auto" w:frame="1"/>
+          <w:shd w:val="clear" w:color="auto" w:fill="EFF0F1"/>
+        </w:rPr>
+        <w:t xml:space="preserve"> echo </w:t>
+      </w:r>
+      <w:proofErr w:type="spellStart"/>
+      <w:r>
+        <w:rPr>
+          <w:rFonts w:ascii="inherit" w:eastAsia="Times New Roman" w:hAnsi="inherit" w:cs="Courier New"/>
+          <w:color w:val="303336"/>
+          <w:sz w:val="20"/>
+          <w:szCs w:val="20"/>
+          <w:bdr w:val="none" w:sz="0" w:space="0" w:color="auto" w:frame="1"/>
+          <w:shd w:val="clear" w:color="auto" w:fill="EFF0F1"/>
+        </w:rPr>
+        <w:t>json_encode</w:t>
+      </w:r>
+      <w:proofErr w:type="spellEnd"/>
+      <w:r>
+        <w:rPr>
+          <w:rFonts w:ascii="inherit" w:eastAsia="Times New Roman" w:hAnsi="inherit" w:cs="Courier New"/>
+          <w:color w:val="303336"/>
+          <w:sz w:val="20"/>
+          <w:szCs w:val="20"/>
+          <w:bdr w:val="none" w:sz="0" w:space="0" w:color="auto" w:frame="1"/>
+          <w:shd w:val="clear" w:color="auto" w:fill="EFF0F1"/>
+        </w:rPr>
+        <w:t>($</w:t>
+      </w:r>
+      <w:proofErr w:type="spellStart"/>
+      <w:r>
+        <w:rPr>
+          <w:rFonts w:ascii="inherit" w:eastAsia="Times New Roman" w:hAnsi="inherit" w:cs="Courier New"/>
+          <w:color w:val="303336"/>
+          <w:sz w:val="20"/>
+          <w:szCs w:val="20"/>
+          <w:bdr w:val="none" w:sz="0" w:space="0" w:color="auto" w:frame="1"/>
+          <w:shd w:val="clear" w:color="auto" w:fill="EFF0F1"/>
+        </w:rPr>
+        <w:t>wordsArray</w:t>
+      </w:r>
+      <w:proofErr w:type="spellEnd"/>
+      <w:r>
+        <w:rPr>
+          <w:rFonts w:ascii="inherit" w:eastAsia="Times New Roman" w:hAnsi="inherit" w:cs="Courier New"/>
+          <w:color w:val="303336"/>
+          <w:sz w:val="20"/>
+          <w:szCs w:val="20"/>
+          <w:bdr w:val="none" w:sz="0" w:space="0" w:color="auto" w:frame="1"/>
+          <w:shd w:val="clear" w:color="auto" w:fill="EFF0F1"/>
+        </w:rPr>
+        <w:t>) ?&gt;;</w:t>
       </w:r>
       <w:r>
         <w:rPr>
@@ -3760,7 +5088,31 @@
           <w:bdr w:val="none" w:sz="0" w:space="0" w:color="auto" w:frame="1"/>
           <w:shd w:val="clear" w:color="auto" w:fill="EFF0F1"/>
         </w:rPr>
-        <w:t xml:space="preserve">$.each(words, </w:t>
+        <w:t>$.</w:t>
+      </w:r>
+      <w:proofErr w:type="gramStart"/>
+      <w:r>
+        <w:rPr>
+          <w:rFonts w:ascii="inherit" w:eastAsia="Times New Roman" w:hAnsi="inherit" w:cs="Courier New"/>
+          <w:color w:val="303336"/>
+          <w:sz w:val="20"/>
+          <w:szCs w:val="20"/>
+          <w:bdr w:val="none" w:sz="0" w:space="0" w:color="auto" w:frame="1"/>
+          <w:shd w:val="clear" w:color="auto" w:fill="EFF0F1"/>
+        </w:rPr>
+        <w:t>each(</w:t>
+      </w:r>
+      <w:proofErr w:type="gramEnd"/>
+      <w:r>
+        <w:rPr>
+          <w:rFonts w:ascii="inherit" w:eastAsia="Times New Roman" w:hAnsi="inherit" w:cs="Courier New"/>
+          <w:color w:val="303336"/>
+          <w:sz w:val="20"/>
+          <w:szCs w:val="20"/>
+          <w:bdr w:val="none" w:sz="0" w:space="0" w:color="auto" w:frame="1"/>
+          <w:shd w:val="clear" w:color="auto" w:fill="EFF0F1"/>
+        </w:rPr>
+        <w:t xml:space="preserve">words, </w:t>
       </w:r>
       <w:r>
         <w:rPr>
@@ -3826,8 +5178,21 @@
           <w:bdr w:val="none" w:sz="0" w:space="0" w:color="auto" w:frame="1"/>
           <w:shd w:val="clear" w:color="auto" w:fill="EFF0F1"/>
         </w:rPr>
-        <w:t xml:space="preserve">    console.log(</w:t>
-      </w:r>
+        <w:t xml:space="preserve">    </w:t>
+      </w:r>
+      <w:proofErr w:type="gramStart"/>
+      <w:r>
+        <w:rPr>
+          <w:rFonts w:ascii="inherit" w:eastAsia="Times New Roman" w:hAnsi="inherit" w:cs="Courier New"/>
+          <w:color w:val="303336"/>
+          <w:sz w:val="20"/>
+          <w:szCs w:val="20"/>
+          <w:bdr w:val="none" w:sz="0" w:space="0" w:color="auto" w:frame="1"/>
+          <w:shd w:val="clear" w:color="auto" w:fill="EFF0F1"/>
+        </w:rPr>
+        <w:t>console.log(</w:t>
+      </w:r>
+      <w:proofErr w:type="gramEnd"/>
       <w:r>
         <w:rPr>
           <w:rFonts w:ascii="inherit" w:eastAsia="Times New Roman" w:hAnsi="inherit" w:cs="Courier New"/>
@@ -3949,21 +5314,70 @@
           <w:rFonts w:ascii="Consolas" w:eastAsia="Times New Roman" w:hAnsi="Consolas" w:cs="Courier New"/>
           <w:color w:val="87CEEB"/>
         </w:rPr>
-        <w:t>// Echo unescaped content; 5.0 feature</w:t>
+        <w:t xml:space="preserve">// Echo </w:t>
+      </w:r>
+      <w:proofErr w:type="spellStart"/>
+      <w:r>
+        <w:rPr>
+          <w:rFonts w:ascii="Consolas" w:eastAsia="Times New Roman" w:hAnsi="Consolas" w:cs="Courier New"/>
+          <w:color w:val="87CEEB"/>
+        </w:rPr>
+        <w:t>unescaped</w:t>
+      </w:r>
+      <w:proofErr w:type="spellEnd"/>
+      <w:r>
+        <w:rPr>
+          <w:rFonts w:ascii="Consolas" w:eastAsia="Times New Roman" w:hAnsi="Consolas" w:cs="Courier New"/>
+          <w:color w:val="87CEEB"/>
+        </w:rPr>
+        <w:t xml:space="preserve"> content; 5.0 </w:t>
+      </w:r>
+      <w:proofErr w:type="gramStart"/>
+      <w:r>
+        <w:rPr>
+          <w:rFonts w:ascii="Consolas" w:eastAsia="Times New Roman" w:hAnsi="Consolas" w:cs="Courier New"/>
+          <w:color w:val="87CEEB"/>
+        </w:rPr>
+        <w:t>feature</w:t>
       </w:r>
       <w:r>
         <w:rPr>
           <w:rFonts w:ascii="Consolas" w:eastAsia="Times New Roman" w:hAnsi="Consolas" w:cs="Courier New"/>
           <w:color w:val="FFFFFF"/>
         </w:rPr>
-        <w:t>{!!</w:t>
+        <w:t>{</w:t>
+      </w:r>
+      <w:proofErr w:type="gramEnd"/>
+      <w:r>
+        <w:rPr>
+          <w:rFonts w:ascii="Consolas" w:eastAsia="Times New Roman" w:hAnsi="Consolas" w:cs="Courier New"/>
+          <w:color w:val="FFFFFF"/>
+        </w:rPr>
+        <w:t>!!</w:t>
       </w:r>
       <w:r>
         <w:rPr>
           <w:rFonts w:ascii="Consolas" w:eastAsia="Times New Roman" w:hAnsi="Consolas" w:cs="Courier New"/>
           <w:color w:val="E9E4E5"/>
         </w:rPr>
-        <w:t xml:space="preserve"> $var </w:t>
+        <w:t xml:space="preserve"> $</w:t>
+      </w:r>
+      <w:proofErr w:type="spellStart"/>
+      <w:proofErr w:type="gramStart"/>
+      <w:r>
+        <w:rPr>
+          <w:rFonts w:ascii="Consolas" w:eastAsia="Times New Roman" w:hAnsi="Consolas" w:cs="Courier New"/>
+          <w:color w:val="E9E4E5"/>
+        </w:rPr>
+        <w:t>var</w:t>
+      </w:r>
+      <w:proofErr w:type="spellEnd"/>
+      <w:r>
+        <w:rPr>
+          <w:rFonts w:ascii="Consolas" w:eastAsia="Times New Roman" w:hAnsi="Consolas" w:cs="Courier New"/>
+          <w:color w:val="E9E4E5"/>
+        </w:rPr>
+        <w:t xml:space="preserve"> </w:t>
       </w:r>
       <w:r>
         <w:rPr>
@@ -3972,6 +5386,7 @@
         </w:rPr>
         <w:t>!!}</w:t>
       </w:r>
+      <w:proofErr w:type="gramEnd"/>
     </w:p>
     <w:p>
       <w:pPr>
@@ -4010,11 +5425,19 @@
           <w:sz w:val="30"/>
         </w:rPr>
       </w:pPr>
-      <w:r>
-        <w:rPr>
-          <w:sz w:val="30"/>
-        </w:rPr>
-        <w:t>Src:</w:t>
+      <w:proofErr w:type="spellStart"/>
+      <w:r>
+        <w:rPr>
+          <w:sz w:val="30"/>
+        </w:rPr>
+        <w:t>Src</w:t>
+      </w:r>
+      <w:proofErr w:type="spellEnd"/>
+      <w:r>
+        <w:rPr>
+          <w:sz w:val="30"/>
+        </w:rPr>
+        <w:t>:</w:t>
       </w:r>
       <w:r>
         <w:t xml:space="preserve"> </w:t>
@@ -4035,6 +5458,7 @@
           <w:sz w:val="30"/>
         </w:rPr>
       </w:pPr>
+      <w:proofErr w:type="gramStart"/>
       <w:r>
         <w:rPr>
           <w:sz w:val="30"/>
@@ -4042,6 +5466,7 @@
         <w:lastRenderedPageBreak/>
         <w:t>----------------(</w:t>
       </w:r>
+      <w:proofErr w:type="gramEnd"/>
       <w:r>
         <w:rPr>
           <w:sz w:val="30"/>
@@ -4178,7 +5603,31 @@
           <w:bdr w:val="none" w:sz="0" w:space="0" w:color="auto" w:frame="1"/>
           <w:shd w:val="clear" w:color="auto" w:fill="EFF0F1"/>
         </w:rPr>
-        <w:t>"mydiv"</w:t>
+        <w:t>"</w:t>
+      </w:r>
+      <w:proofErr w:type="spellStart"/>
+      <w:r>
+        <w:rPr>
+          <w:rFonts w:ascii="inherit" w:eastAsia="Times New Roman" w:hAnsi="inherit" w:cs="Courier New"/>
+          <w:color w:val="0F74BD"/>
+          <w:sz w:val="20"/>
+          <w:szCs w:val="20"/>
+          <w:bdr w:val="none" w:sz="0" w:space="0" w:color="auto" w:frame="1"/>
+          <w:shd w:val="clear" w:color="auto" w:fill="EFF0F1"/>
+        </w:rPr>
+        <w:t>mydiv</w:t>
+      </w:r>
+      <w:proofErr w:type="spellEnd"/>
+      <w:r>
+        <w:rPr>
+          <w:rFonts w:ascii="inherit" w:eastAsia="Times New Roman" w:hAnsi="inherit" w:cs="Courier New"/>
+          <w:color w:val="0F74BD"/>
+          <w:sz w:val="20"/>
+          <w:szCs w:val="20"/>
+          <w:bdr w:val="none" w:sz="0" w:space="0" w:color="auto" w:frame="1"/>
+          <w:shd w:val="clear" w:color="auto" w:fill="EFF0F1"/>
+        </w:rPr>
+        <w:t>"</w:t>
       </w:r>
       <w:r>
         <w:rPr>
@@ -4200,8 +5649,21 @@
           <w:bdr w:val="none" w:sz="0" w:space="0" w:color="auto" w:frame="1"/>
           <w:shd w:val="clear" w:color="auto" w:fill="EFF0F1"/>
         </w:rPr>
-        <w:t>data-myval</w:t>
-      </w:r>
+        <w:t>data-</w:t>
+      </w:r>
+      <w:proofErr w:type="spellStart"/>
+      <w:r>
+        <w:rPr>
+          <w:rFonts w:ascii="inherit" w:eastAsia="Times New Roman" w:hAnsi="inherit" w:cs="Courier New"/>
+          <w:color w:val="E64320"/>
+          <w:sz w:val="20"/>
+          <w:szCs w:val="20"/>
+          <w:bdr w:val="none" w:sz="0" w:space="0" w:color="auto" w:frame="1"/>
+          <w:shd w:val="clear" w:color="auto" w:fill="EFF0F1"/>
+        </w:rPr>
+        <w:t>myval</w:t>
+      </w:r>
+      <w:proofErr w:type="spellEnd"/>
       <w:r>
         <w:rPr>
           <w:rFonts w:ascii="inherit" w:eastAsia="Times New Roman" w:hAnsi="inherit" w:cs="Courier New"/>
@@ -4293,6 +5755,8 @@
           <w:shd w:val="clear" w:color="auto" w:fill="EFF0F1"/>
         </w:rPr>
       </w:pPr>
+      <w:proofErr w:type="spellStart"/>
+      <w:proofErr w:type="gramStart"/>
       <w:r>
         <w:rPr>
           <w:rFonts w:ascii="inherit" w:eastAsia="Times New Roman" w:hAnsi="inherit" w:cs="Courier New"/>
@@ -4304,6 +5768,8 @@
         </w:rPr>
         <w:t>var</w:t>
       </w:r>
+      <w:proofErr w:type="spellEnd"/>
+      <w:proofErr w:type="gramEnd"/>
       <w:r>
         <w:rPr>
           <w:rFonts w:ascii="inherit" w:eastAsia="Times New Roman" w:hAnsi="inherit" w:cs="Courier New"/>
@@ -4324,7 +5790,31 @@
           <w:bdr w:val="none" w:sz="0" w:space="0" w:color="auto" w:frame="1"/>
           <w:shd w:val="clear" w:color="auto" w:fill="EFF0F1"/>
         </w:rPr>
-        <w:t>'#mydiv'</w:t>
+        <w:t>'#</w:t>
+      </w:r>
+      <w:proofErr w:type="spellStart"/>
+      <w:r>
+        <w:rPr>
+          <w:rFonts w:ascii="inherit" w:eastAsia="Times New Roman" w:hAnsi="inherit" w:cs="Courier New"/>
+          <w:color w:val="7D2727"/>
+          <w:sz w:val="20"/>
+          <w:szCs w:val="20"/>
+          <w:bdr w:val="none" w:sz="0" w:space="0" w:color="auto" w:frame="1"/>
+          <w:shd w:val="clear" w:color="auto" w:fill="EFF0F1"/>
+        </w:rPr>
+        <w:t>mydiv</w:t>
+      </w:r>
+      <w:proofErr w:type="spellEnd"/>
+      <w:r>
+        <w:rPr>
+          <w:rFonts w:ascii="inherit" w:eastAsia="Times New Roman" w:hAnsi="inherit" w:cs="Courier New"/>
+          <w:color w:val="7D2727"/>
+          <w:sz w:val="20"/>
+          <w:szCs w:val="20"/>
+          <w:bdr w:val="none" w:sz="0" w:space="0" w:color="auto" w:frame="1"/>
+          <w:shd w:val="clear" w:color="auto" w:fill="EFF0F1"/>
+        </w:rPr>
+        <w:t>'</w:t>
       </w:r>
       <w:r>
         <w:rPr>
@@ -4346,7 +5836,31 @@
           <w:bdr w:val="none" w:sz="0" w:space="0" w:color="auto" w:frame="1"/>
           <w:shd w:val="clear" w:color="auto" w:fill="EFF0F1"/>
         </w:rPr>
-        <w:t>'myval'</w:t>
+        <w:t>'</w:t>
+      </w:r>
+      <w:proofErr w:type="spellStart"/>
+      <w:r>
+        <w:rPr>
+          <w:rFonts w:ascii="inherit" w:eastAsia="Times New Roman" w:hAnsi="inherit" w:cs="Courier New"/>
+          <w:color w:val="7D2727"/>
+          <w:sz w:val="20"/>
+          <w:szCs w:val="20"/>
+          <w:bdr w:val="none" w:sz="0" w:space="0" w:color="auto" w:frame="1"/>
+          <w:shd w:val="clear" w:color="auto" w:fill="EFF0F1"/>
+        </w:rPr>
+        <w:t>myval</w:t>
+      </w:r>
+      <w:proofErr w:type="spellEnd"/>
+      <w:r>
+        <w:rPr>
+          <w:rFonts w:ascii="inherit" w:eastAsia="Times New Roman" w:hAnsi="inherit" w:cs="Courier New"/>
+          <w:color w:val="7D2727"/>
+          <w:sz w:val="20"/>
+          <w:szCs w:val="20"/>
+          <w:bdr w:val="none" w:sz="0" w:space="0" w:color="auto" w:frame="1"/>
+          <w:shd w:val="clear" w:color="auto" w:fill="EFF0F1"/>
+        </w:rPr>
+        <w:t>'</w:t>
       </w:r>
       <w:r>
         <w:rPr>
@@ -4454,19 +5968,9 @@
           <w:bdr w:val="none" w:sz="0" w:space="0" w:color="auto" w:frame="1"/>
           <w:shd w:val="clear" w:color="auto" w:fill="EFF0F1"/>
         </w:rPr>
-        <w:t>'#mydiv'</w:t>
-      </w:r>
-      <w:r>
-        <w:rPr>
-          <w:rFonts w:ascii="inherit" w:eastAsia="Times New Roman" w:hAnsi="inherit" w:cs="Courier New"/>
-          <w:color w:val="303336"/>
-          <w:sz w:val="20"/>
-          <w:szCs w:val="20"/>
-          <w:bdr w:val="none" w:sz="0" w:space="0" w:color="auto" w:frame="1"/>
-          <w:shd w:val="clear" w:color="auto" w:fill="EFF0F1"/>
-        </w:rPr>
-        <w:t>).data(</w:t>
-      </w:r>
+        <w:t>'#</w:t>
+      </w:r>
+      <w:proofErr w:type="spellStart"/>
       <w:r>
         <w:rPr>
           <w:rFonts w:ascii="inherit" w:eastAsia="Times New Roman" w:hAnsi="inherit" w:cs="Courier New"/>
@@ -4476,6 +5980,53 @@
           <w:bdr w:val="none" w:sz="0" w:space="0" w:color="auto" w:frame="1"/>
           <w:shd w:val="clear" w:color="auto" w:fill="EFF0F1"/>
         </w:rPr>
+        <w:t>mydiv</w:t>
+      </w:r>
+      <w:proofErr w:type="spellEnd"/>
+      <w:r>
+        <w:rPr>
+          <w:rFonts w:ascii="inherit" w:eastAsia="Times New Roman" w:hAnsi="inherit" w:cs="Courier New"/>
+          <w:color w:val="7D2727"/>
+          <w:sz w:val="20"/>
+          <w:szCs w:val="20"/>
+          <w:bdr w:val="none" w:sz="0" w:space="0" w:color="auto" w:frame="1"/>
+          <w:shd w:val="clear" w:color="auto" w:fill="EFF0F1"/>
+        </w:rPr>
+        <w:t>'</w:t>
+      </w:r>
+      <w:r>
+        <w:rPr>
+          <w:rFonts w:ascii="inherit" w:eastAsia="Times New Roman" w:hAnsi="inherit" w:cs="Courier New"/>
+          <w:color w:val="303336"/>
+          <w:sz w:val="20"/>
+          <w:szCs w:val="20"/>
+          <w:bdr w:val="none" w:sz="0" w:space="0" w:color="auto" w:frame="1"/>
+          <w:shd w:val="clear" w:color="auto" w:fill="EFF0F1"/>
+        </w:rPr>
+        <w:t>).</w:t>
+      </w:r>
+      <w:proofErr w:type="gramStart"/>
+      <w:r>
+        <w:rPr>
+          <w:rFonts w:ascii="inherit" w:eastAsia="Times New Roman" w:hAnsi="inherit" w:cs="Courier New"/>
+          <w:color w:val="303336"/>
+          <w:sz w:val="20"/>
+          <w:szCs w:val="20"/>
+          <w:bdr w:val="none" w:sz="0" w:space="0" w:color="auto" w:frame="1"/>
+          <w:shd w:val="clear" w:color="auto" w:fill="EFF0F1"/>
+        </w:rPr>
+        <w:t>data(</w:t>
+      </w:r>
+      <w:proofErr w:type="gramEnd"/>
+      <w:r>
+        <w:rPr>
+          <w:rFonts w:ascii="inherit" w:eastAsia="Times New Roman" w:hAnsi="inherit" w:cs="Courier New"/>
+          <w:color w:val="7D2727"/>
+          <w:sz w:val="20"/>
+          <w:szCs w:val="20"/>
+          <w:bdr w:val="none" w:sz="0" w:space="0" w:color="auto" w:frame="1"/>
+          <w:shd w:val="clear" w:color="auto" w:fill="EFF0F1"/>
+        </w:rPr>
         <w:t>'myval'</w:t>
       </w:r>
       <w:r>
@@ -4537,11 +6088,19 @@
           <w:sz w:val="30"/>
         </w:rPr>
       </w:pPr>
-      <w:r>
-        <w:rPr>
-          <w:sz w:val="30"/>
-        </w:rPr>
-        <w:t>Src:</w:t>
+      <w:proofErr w:type="spellStart"/>
+      <w:r>
+        <w:rPr>
+          <w:sz w:val="30"/>
+        </w:rPr>
+        <w:t>Src</w:t>
+      </w:r>
+      <w:proofErr w:type="spellEnd"/>
+      <w:r>
+        <w:rPr>
+          <w:sz w:val="30"/>
+        </w:rPr>
+        <w:t>:</w:t>
       </w:r>
       <w:r>
         <w:t xml:space="preserve"> </w:t>
@@ -4569,14 +6128,14 @@
           <w:sz w:val="30"/>
         </w:rPr>
       </w:pPr>
-      <w:bookmarkStart w:id="0" w:name="_GoBack"/>
-      <w:bookmarkEnd w:id="0"/>
+      <w:proofErr w:type="gramStart"/>
       <w:r>
         <w:rPr>
           <w:sz w:val="30"/>
         </w:rPr>
         <w:t>----------------(</w:t>
       </w:r>
+      <w:proofErr w:type="gramEnd"/>
       <w:r>
         <w:t xml:space="preserve"> </w:t>
       </w:r>
@@ -4616,12 +6175,14 @@
         </w:rPr>
         <w:t xml:space="preserve">object in </w:t>
       </w:r>
+      <w:proofErr w:type="spellStart"/>
       <w:r>
         <w:rPr>
           <w:sz w:val="30"/>
         </w:rPr>
         <w:t>jquery</w:t>
       </w:r>
+      <w:proofErr w:type="spellEnd"/>
       <w:r>
         <w:rPr>
           <w:sz w:val="30"/>
@@ -4641,8 +6202,16 @@
         <w:rPr>
           <w:sz w:val="30"/>
         </w:rPr>
-        <w:t>Cloning an object in javascript</w:t>
-      </w:r>
+        <w:t xml:space="preserve">Cloning an object in </w:t>
+      </w:r>
+      <w:proofErr w:type="spellStart"/>
+      <w:r>
+        <w:rPr>
+          <w:sz w:val="30"/>
+        </w:rPr>
+        <w:t>javascript</w:t>
+      </w:r>
+      <w:proofErr w:type="spellEnd"/>
     </w:p>
     <w:p>
       <w:pPr>
@@ -4687,6 +6256,8 @@
         </w:rPr>
         <w:t xml:space="preserve"> </w:t>
       </w:r>
+      <w:proofErr w:type="spellStart"/>
+      <w:proofErr w:type="gramStart"/>
       <w:r>
         <w:rPr>
           <w:rFonts w:ascii="inherit" w:eastAsia="Times New Roman" w:hAnsi="inherit" w:cs="Courier New"/>
@@ -4698,16 +6269,90 @@
         </w:rPr>
         <w:t>var</w:t>
       </w:r>
-      <w:r>
-        <w:rPr>
-          <w:rFonts w:ascii="inherit" w:eastAsia="Times New Roman" w:hAnsi="inherit" w:cs="Courier New"/>
-          <w:color w:val="303336"/>
-          <w:sz w:val="20"/>
-          <w:szCs w:val="20"/>
-          <w:bdr w:val="none" w:sz="0" w:space="0" w:color="auto" w:frame="1"/>
-          <w:shd w:val="clear" w:color="auto" w:fill="EFF0F1"/>
-        </w:rPr>
-        <w:t xml:space="preserve"> objY = $.parseJSON(JSON.stringify(data));</w:t>
+      <w:proofErr w:type="spellEnd"/>
+      <w:proofErr w:type="gramEnd"/>
+      <w:r>
+        <w:rPr>
+          <w:rFonts w:ascii="inherit" w:eastAsia="Times New Roman" w:hAnsi="inherit" w:cs="Courier New"/>
+          <w:color w:val="303336"/>
+          <w:sz w:val="20"/>
+          <w:szCs w:val="20"/>
+          <w:bdr w:val="none" w:sz="0" w:space="0" w:color="auto" w:frame="1"/>
+          <w:shd w:val="clear" w:color="auto" w:fill="EFF0F1"/>
+        </w:rPr>
+        <w:t xml:space="preserve"> </w:t>
+      </w:r>
+      <w:proofErr w:type="spellStart"/>
+      <w:r>
+        <w:rPr>
+          <w:rFonts w:ascii="inherit" w:eastAsia="Times New Roman" w:hAnsi="inherit" w:cs="Courier New"/>
+          <w:color w:val="303336"/>
+          <w:sz w:val="20"/>
+          <w:szCs w:val="20"/>
+          <w:bdr w:val="none" w:sz="0" w:space="0" w:color="auto" w:frame="1"/>
+          <w:shd w:val="clear" w:color="auto" w:fill="EFF0F1"/>
+        </w:rPr>
+        <w:t>objY</w:t>
+      </w:r>
+      <w:proofErr w:type="spellEnd"/>
+      <w:r>
+        <w:rPr>
+          <w:rFonts w:ascii="inherit" w:eastAsia="Times New Roman" w:hAnsi="inherit" w:cs="Courier New"/>
+          <w:color w:val="303336"/>
+          <w:sz w:val="20"/>
+          <w:szCs w:val="20"/>
+          <w:bdr w:val="none" w:sz="0" w:space="0" w:color="auto" w:frame="1"/>
+          <w:shd w:val="clear" w:color="auto" w:fill="EFF0F1"/>
+        </w:rPr>
+        <w:t xml:space="preserve"> = $.</w:t>
+      </w:r>
+      <w:proofErr w:type="spellStart"/>
+      <w:r>
+        <w:rPr>
+          <w:rFonts w:ascii="inherit" w:eastAsia="Times New Roman" w:hAnsi="inherit" w:cs="Courier New"/>
+          <w:color w:val="303336"/>
+          <w:sz w:val="20"/>
+          <w:szCs w:val="20"/>
+          <w:bdr w:val="none" w:sz="0" w:space="0" w:color="auto" w:frame="1"/>
+          <w:shd w:val="clear" w:color="auto" w:fill="EFF0F1"/>
+        </w:rPr>
+        <w:t>parseJSON</w:t>
+      </w:r>
+      <w:proofErr w:type="spellEnd"/>
+      <w:r>
+        <w:rPr>
+          <w:rFonts w:ascii="inherit" w:eastAsia="Times New Roman" w:hAnsi="inherit" w:cs="Courier New"/>
+          <w:color w:val="303336"/>
+          <w:sz w:val="20"/>
+          <w:szCs w:val="20"/>
+          <w:bdr w:val="none" w:sz="0" w:space="0" w:color="auto" w:frame="1"/>
+          <w:shd w:val="clear" w:color="auto" w:fill="EFF0F1"/>
+        </w:rPr>
+        <w:t>(</w:t>
+      </w:r>
+      <w:proofErr w:type="spellStart"/>
+      <w:r>
+        <w:rPr>
+          <w:rFonts w:ascii="inherit" w:eastAsia="Times New Roman" w:hAnsi="inherit" w:cs="Courier New"/>
+          <w:color w:val="303336"/>
+          <w:sz w:val="20"/>
+          <w:szCs w:val="20"/>
+          <w:bdr w:val="none" w:sz="0" w:space="0" w:color="auto" w:frame="1"/>
+          <w:shd w:val="clear" w:color="auto" w:fill="EFF0F1"/>
+        </w:rPr>
+        <w:t>JSON.stringify</w:t>
+      </w:r>
+      <w:proofErr w:type="spellEnd"/>
+      <w:r>
+        <w:rPr>
+          <w:rFonts w:ascii="inherit" w:eastAsia="Times New Roman" w:hAnsi="inherit" w:cs="Courier New"/>
+          <w:color w:val="303336"/>
+          <w:sz w:val="20"/>
+          <w:szCs w:val="20"/>
+          <w:bdr w:val="none" w:sz="0" w:space="0" w:color="auto" w:frame="1"/>
+          <w:shd w:val="clear" w:color="auto" w:fill="EFF0F1"/>
+        </w:rPr>
+        <w:t>(data));</w:t>
       </w:r>
     </w:p>
     <w:p>
@@ -4751,6 +6396,8 @@
         </w:rPr>
         <w:t xml:space="preserve"> </w:t>
       </w:r>
+      <w:proofErr w:type="spellStart"/>
+      <w:proofErr w:type="gramStart"/>
       <w:r>
         <w:rPr>
           <w:rFonts w:ascii="inherit" w:eastAsia="Times New Roman" w:hAnsi="inherit" w:cs="Courier New"/>
@@ -4762,29 +6409,111 @@
         </w:rPr>
         <w:t>var</w:t>
       </w:r>
-      <w:r>
-        <w:rPr>
-          <w:rFonts w:ascii="inherit" w:eastAsia="Times New Roman" w:hAnsi="inherit" w:cs="Courier New"/>
-          <w:color w:val="303336"/>
-          <w:sz w:val="20"/>
-          <w:szCs w:val="20"/>
-          <w:bdr w:val="none" w:sz="0" w:space="0" w:color="auto" w:frame="1"/>
-          <w:shd w:val="clear" w:color="auto" w:fill="EFF0F1"/>
-        </w:rPr>
-        <w:t xml:space="preserve"> objX = $.parseJSON(JSON.stringify(data));</w:t>
-      </w:r>
-    </w:p>
-    <w:p>
-      <w:pPr>
-        <w:rPr>
-          <w:sz w:val="30"/>
-        </w:rPr>
-      </w:pPr>
-      <w:r>
-        <w:rPr>
-          <w:sz w:val="30"/>
-        </w:rPr>
-        <w:t>Src:</w:t>
+      <w:proofErr w:type="spellEnd"/>
+      <w:proofErr w:type="gramEnd"/>
+      <w:r>
+        <w:rPr>
+          <w:rFonts w:ascii="inherit" w:eastAsia="Times New Roman" w:hAnsi="inherit" w:cs="Courier New"/>
+          <w:color w:val="303336"/>
+          <w:sz w:val="20"/>
+          <w:szCs w:val="20"/>
+          <w:bdr w:val="none" w:sz="0" w:space="0" w:color="auto" w:frame="1"/>
+          <w:shd w:val="clear" w:color="auto" w:fill="EFF0F1"/>
+        </w:rPr>
+        <w:t xml:space="preserve"> </w:t>
+      </w:r>
+      <w:proofErr w:type="spellStart"/>
+      <w:r>
+        <w:rPr>
+          <w:rFonts w:ascii="inherit" w:eastAsia="Times New Roman" w:hAnsi="inherit" w:cs="Courier New"/>
+          <w:color w:val="303336"/>
+          <w:sz w:val="20"/>
+          <w:szCs w:val="20"/>
+          <w:bdr w:val="none" w:sz="0" w:space="0" w:color="auto" w:frame="1"/>
+          <w:shd w:val="clear" w:color="auto" w:fill="EFF0F1"/>
+        </w:rPr>
+        <w:t>objX</w:t>
+      </w:r>
+      <w:proofErr w:type="spellEnd"/>
+      <w:r>
+        <w:rPr>
+          <w:rFonts w:ascii="inherit" w:eastAsia="Times New Roman" w:hAnsi="inherit" w:cs="Courier New"/>
+          <w:color w:val="303336"/>
+          <w:sz w:val="20"/>
+          <w:szCs w:val="20"/>
+          <w:bdr w:val="none" w:sz="0" w:space="0" w:color="auto" w:frame="1"/>
+          <w:shd w:val="clear" w:color="auto" w:fill="EFF0F1"/>
+        </w:rPr>
+        <w:t xml:space="preserve"> = $.</w:t>
+      </w:r>
+      <w:proofErr w:type="spellStart"/>
+      <w:r>
+        <w:rPr>
+          <w:rFonts w:ascii="inherit" w:eastAsia="Times New Roman" w:hAnsi="inherit" w:cs="Courier New"/>
+          <w:color w:val="303336"/>
+          <w:sz w:val="20"/>
+          <w:szCs w:val="20"/>
+          <w:bdr w:val="none" w:sz="0" w:space="0" w:color="auto" w:frame="1"/>
+          <w:shd w:val="clear" w:color="auto" w:fill="EFF0F1"/>
+        </w:rPr>
+        <w:t>parseJSON</w:t>
+      </w:r>
+      <w:proofErr w:type="spellEnd"/>
+      <w:r>
+        <w:rPr>
+          <w:rFonts w:ascii="inherit" w:eastAsia="Times New Roman" w:hAnsi="inherit" w:cs="Courier New"/>
+          <w:color w:val="303336"/>
+          <w:sz w:val="20"/>
+          <w:szCs w:val="20"/>
+          <w:bdr w:val="none" w:sz="0" w:space="0" w:color="auto" w:frame="1"/>
+          <w:shd w:val="clear" w:color="auto" w:fill="EFF0F1"/>
+        </w:rPr>
+        <w:t>(</w:t>
+      </w:r>
+      <w:proofErr w:type="spellStart"/>
+      <w:r>
+        <w:rPr>
+          <w:rFonts w:ascii="inherit" w:eastAsia="Times New Roman" w:hAnsi="inherit" w:cs="Courier New"/>
+          <w:color w:val="303336"/>
+          <w:sz w:val="20"/>
+          <w:szCs w:val="20"/>
+          <w:bdr w:val="none" w:sz="0" w:space="0" w:color="auto" w:frame="1"/>
+          <w:shd w:val="clear" w:color="auto" w:fill="EFF0F1"/>
+        </w:rPr>
+        <w:t>JSON.stringify</w:t>
+      </w:r>
+      <w:proofErr w:type="spellEnd"/>
+      <w:r>
+        <w:rPr>
+          <w:rFonts w:ascii="inherit" w:eastAsia="Times New Roman" w:hAnsi="inherit" w:cs="Courier New"/>
+          <w:color w:val="303336"/>
+          <w:sz w:val="20"/>
+          <w:szCs w:val="20"/>
+          <w:bdr w:val="none" w:sz="0" w:space="0" w:color="auto" w:frame="1"/>
+          <w:shd w:val="clear" w:color="auto" w:fill="EFF0F1"/>
+        </w:rPr>
+        <w:t>(data));</w:t>
+      </w:r>
+    </w:p>
+    <w:p>
+      <w:pPr>
+        <w:rPr>
+          <w:sz w:val="30"/>
+        </w:rPr>
+      </w:pPr>
+      <w:proofErr w:type="spellStart"/>
+      <w:r>
+        <w:rPr>
+          <w:sz w:val="30"/>
+        </w:rPr>
+        <w:t>Src</w:t>
+      </w:r>
+      <w:proofErr w:type="spellEnd"/>
+      <w:r>
+        <w:rPr>
+          <w:sz w:val="30"/>
+        </w:rPr>
+        <w:t>:</w:t>
       </w:r>
       <w:r>
         <w:t xml:space="preserve"> </w:t>
@@ -4816,6 +6545,679 @@
         <w:rPr>
           <w:sz w:val="30"/>
         </w:rPr>
+        <w:t>________________</w:t>
+      </w:r>
+      <w:r>
+        <w:rPr>
+          <w:sz w:val="30"/>
+        </w:rPr>
+        <w:t xml:space="preserve"> </w:t>
+      </w:r>
+      <w:r>
+        <w:rPr>
+          <w:sz w:val="30"/>
+        </w:rPr>
+        <w:t>Date</w:t>
+      </w:r>
+      <w:proofErr w:type="gramStart"/>
+      <w:r>
+        <w:rPr>
+          <w:sz w:val="30"/>
+        </w:rPr>
+        <w:t>::</w:t>
+      </w:r>
+      <w:proofErr w:type="gramEnd"/>
+      <w:r>
+        <w:rPr>
+          <w:sz w:val="30"/>
+        </w:rPr>
+        <w:t xml:space="preserve"> 1</w:t>
+      </w:r>
+      <w:r>
+        <w:rPr>
+          <w:sz w:val="30"/>
+        </w:rPr>
+        <w:t>6</w:t>
+      </w:r>
+      <w:r>
+        <w:rPr>
+          <w:sz w:val="30"/>
+        </w:rPr>
+        <w:t>.Nov.2017</w:t>
+      </w:r>
+      <w:r>
+        <w:rPr>
+          <w:sz w:val="30"/>
+        </w:rPr>
+        <w:t xml:space="preserve"> </w:t>
+      </w:r>
+      <w:r>
+        <w:rPr>
+          <w:sz w:val="30"/>
+        </w:rPr>
+        <w:t>________________</w:t>
+      </w:r>
+    </w:p>
+    <w:p>
+      <w:pPr>
+        <w:rPr>
+          <w:sz w:val="30"/>
+        </w:rPr>
+      </w:pPr>
+      <w:r>
+        <w:rPr>
+          <w:sz w:val="30"/>
+        </w:rPr>
+        <w:t xml:space="preserve">----------------( </w:t>
+      </w:r>
+      <w:proofErr w:type="spellStart"/>
+      <w:r>
+        <w:rPr>
+          <w:sz w:val="30"/>
+        </w:rPr>
+        <w:t>jquery</w:t>
+      </w:r>
+      <w:proofErr w:type="spellEnd"/>
+      <w:r>
+        <w:rPr>
+          <w:sz w:val="30"/>
+        </w:rPr>
+        <w:t xml:space="preserve"> dynamic loaded data click event not working</w:t>
+      </w:r>
+      <w:r>
+        <w:rPr>
+          <w:sz w:val="30"/>
+        </w:rPr>
+        <w:t xml:space="preserve"> </w:t>
+      </w:r>
+      <w:r>
+        <w:rPr>
+          <w:sz w:val="30"/>
+        </w:rPr>
+        <w:t>)</w:t>
+      </w:r>
+      <w:r>
+        <w:t xml:space="preserve"> </w:t>
+      </w:r>
+      <w:r>
+        <w:rPr>
+          <w:sz w:val="30"/>
+        </w:rPr>
+        <w:t>Click Event is not Working When Data loads Dynamic in jquery</w:t>
+      </w:r>
+      <w:bookmarkStart w:id="0" w:name="_GoBack"/>
+      <w:bookmarkEnd w:id="0"/>
+    </w:p>
+    <w:p>
+      <w:pPr>
+        <w:shd w:val="clear" w:color="auto" w:fill="FFFFFF"/>
+        <w:spacing w:after="240" w:line="240" w:lineRule="auto"/>
+        <w:textAlignment w:val="baseline"/>
+        <w:rPr>
+          <w:rFonts w:ascii="Arial" w:eastAsia="Times New Roman" w:hAnsi="Arial" w:cs="Arial"/>
+          <w:color w:val="242729"/>
+          <w:sz w:val="23"/>
+          <w:szCs w:val="23"/>
+        </w:rPr>
+      </w:pPr>
+      <w:r>
+        <w:rPr>
+          <w:rFonts w:ascii="Arial" w:eastAsia="Times New Roman" w:hAnsi="Arial" w:cs="Arial"/>
+          <w:color w:val="242729"/>
+          <w:sz w:val="23"/>
+          <w:szCs w:val="23"/>
+        </w:rPr>
+        <w:t>Use this:</w:t>
+      </w:r>
+    </w:p>
+    <w:p>
+      <w:pPr>
+        <w:shd w:val="clear" w:color="auto" w:fill="EFF0F1"/>
+        <w:tabs>
+          <w:tab w:val="left" w:pos="916"/>
+          <w:tab w:val="left" w:pos="1832"/>
+          <w:tab w:val="left" w:pos="2748"/>
+          <w:tab w:val="left" w:pos="3664"/>
+          <w:tab w:val="left" w:pos="4580"/>
+          <w:tab w:val="left" w:pos="5496"/>
+          <w:tab w:val="left" w:pos="6412"/>
+          <w:tab w:val="left" w:pos="7328"/>
+          <w:tab w:val="left" w:pos="8244"/>
+          <w:tab w:val="left" w:pos="9160"/>
+          <w:tab w:val="left" w:pos="10076"/>
+          <w:tab w:val="left" w:pos="10992"/>
+          <w:tab w:val="left" w:pos="11908"/>
+          <w:tab w:val="left" w:pos="12824"/>
+          <w:tab w:val="left" w:pos="13740"/>
+          <w:tab w:val="left" w:pos="14656"/>
+        </w:tabs>
+        <w:spacing w:after="0" w:line="240" w:lineRule="auto"/>
+        <w:textAlignment w:val="baseline"/>
+        <w:rPr>
+          <w:rFonts w:ascii="inherit" w:eastAsia="Times New Roman" w:hAnsi="inherit" w:cs="Courier New"/>
+          <w:color w:val="303336"/>
+          <w:sz w:val="20"/>
+          <w:szCs w:val="20"/>
+          <w:bdr w:val="none" w:sz="0" w:space="0" w:color="auto" w:frame="1"/>
+          <w:shd w:val="clear" w:color="auto" w:fill="EFF0F1"/>
+        </w:rPr>
+      </w:pPr>
+      <w:r>
+        <w:rPr>
+          <w:rFonts w:ascii="inherit" w:eastAsia="Times New Roman" w:hAnsi="inherit" w:cs="Courier New"/>
+          <w:color w:val="303336"/>
+          <w:sz w:val="20"/>
+          <w:szCs w:val="20"/>
+          <w:bdr w:val="none" w:sz="0" w:space="0" w:color="auto" w:frame="1"/>
+          <w:shd w:val="clear" w:color="auto" w:fill="EFF0F1"/>
+        </w:rPr>
+        <w:t>$(</w:t>
+      </w:r>
+      <w:r>
+        <w:rPr>
+          <w:rFonts w:ascii="inherit" w:eastAsia="Times New Roman" w:hAnsi="inherit" w:cs="Courier New"/>
+          <w:color w:val="7D2727"/>
+          <w:sz w:val="20"/>
+          <w:szCs w:val="20"/>
+          <w:bdr w:val="none" w:sz="0" w:space="0" w:color="auto" w:frame="1"/>
+          <w:shd w:val="clear" w:color="auto" w:fill="EFF0F1"/>
+        </w:rPr>
+        <w:t>'body'</w:t>
+      </w:r>
+      <w:r>
+        <w:rPr>
+          <w:rFonts w:ascii="inherit" w:eastAsia="Times New Roman" w:hAnsi="inherit" w:cs="Courier New"/>
+          <w:color w:val="303336"/>
+          <w:sz w:val="20"/>
+          <w:szCs w:val="20"/>
+          <w:bdr w:val="none" w:sz="0" w:space="0" w:color="auto" w:frame="1"/>
+          <w:shd w:val="clear" w:color="auto" w:fill="EFF0F1"/>
+        </w:rPr>
+        <w:t>).</w:t>
+      </w:r>
+      <w:proofErr w:type="gramStart"/>
+      <w:r>
+        <w:rPr>
+          <w:rFonts w:ascii="inherit" w:eastAsia="Times New Roman" w:hAnsi="inherit" w:cs="Courier New"/>
+          <w:color w:val="303336"/>
+          <w:sz w:val="20"/>
+          <w:szCs w:val="20"/>
+          <w:bdr w:val="none" w:sz="0" w:space="0" w:color="auto" w:frame="1"/>
+          <w:shd w:val="clear" w:color="auto" w:fill="EFF0F1"/>
+        </w:rPr>
+        <w:t>on(</w:t>
+      </w:r>
+      <w:proofErr w:type="gramEnd"/>
+      <w:r>
+        <w:rPr>
+          <w:rFonts w:ascii="inherit" w:eastAsia="Times New Roman" w:hAnsi="inherit" w:cs="Courier New"/>
+          <w:color w:val="7D2727"/>
+          <w:sz w:val="20"/>
+          <w:szCs w:val="20"/>
+          <w:bdr w:val="none" w:sz="0" w:space="0" w:color="auto" w:frame="1"/>
+          <w:shd w:val="clear" w:color="auto" w:fill="EFF0F1"/>
+        </w:rPr>
+        <w:t>'click'</w:t>
+      </w:r>
+      <w:r>
+        <w:rPr>
+          <w:rFonts w:ascii="inherit" w:eastAsia="Times New Roman" w:hAnsi="inherit" w:cs="Courier New"/>
+          <w:color w:val="303336"/>
+          <w:sz w:val="20"/>
+          <w:szCs w:val="20"/>
+          <w:bdr w:val="none" w:sz="0" w:space="0" w:color="auto" w:frame="1"/>
+          <w:shd w:val="clear" w:color="auto" w:fill="EFF0F1"/>
+        </w:rPr>
+        <w:t>,</w:t>
+      </w:r>
+      <w:r>
+        <w:rPr>
+          <w:rFonts w:ascii="inherit" w:eastAsia="Times New Roman" w:hAnsi="inherit" w:cs="Courier New"/>
+          <w:color w:val="7D2727"/>
+          <w:sz w:val="20"/>
+          <w:szCs w:val="20"/>
+          <w:bdr w:val="none" w:sz="0" w:space="0" w:color="auto" w:frame="1"/>
+          <w:shd w:val="clear" w:color="auto" w:fill="EFF0F1"/>
+        </w:rPr>
+        <w:t>'.favourate_</w:t>
+      </w:r>
+      <w:proofErr w:type="spellStart"/>
+      <w:r>
+        <w:rPr>
+          <w:rFonts w:ascii="inherit" w:eastAsia="Times New Roman" w:hAnsi="inherit" w:cs="Courier New"/>
+          <w:color w:val="7D2727"/>
+          <w:sz w:val="20"/>
+          <w:szCs w:val="20"/>
+          <w:bdr w:val="none" w:sz="0" w:space="0" w:color="auto" w:frame="1"/>
+          <w:shd w:val="clear" w:color="auto" w:fill="EFF0F1"/>
+        </w:rPr>
+        <w:t>dextop</w:t>
+      </w:r>
+      <w:proofErr w:type="spellEnd"/>
+      <w:r>
+        <w:rPr>
+          <w:rFonts w:ascii="inherit" w:eastAsia="Times New Roman" w:hAnsi="inherit" w:cs="Courier New"/>
+          <w:color w:val="7D2727"/>
+          <w:sz w:val="20"/>
+          <w:szCs w:val="20"/>
+          <w:bdr w:val="none" w:sz="0" w:space="0" w:color="auto" w:frame="1"/>
+          <w:shd w:val="clear" w:color="auto" w:fill="EFF0F1"/>
+        </w:rPr>
+        <w:t>'</w:t>
+      </w:r>
+      <w:r>
+        <w:rPr>
+          <w:rFonts w:ascii="inherit" w:eastAsia="Times New Roman" w:hAnsi="inherit" w:cs="Courier New"/>
+          <w:color w:val="303336"/>
+          <w:sz w:val="20"/>
+          <w:szCs w:val="20"/>
+          <w:bdr w:val="none" w:sz="0" w:space="0" w:color="auto" w:frame="1"/>
+          <w:shd w:val="clear" w:color="auto" w:fill="EFF0F1"/>
+        </w:rPr>
+        <w:t>,</w:t>
+      </w:r>
+      <w:r>
+        <w:rPr>
+          <w:rFonts w:ascii="inherit" w:eastAsia="Times New Roman" w:hAnsi="inherit" w:cs="Courier New"/>
+          <w:color w:val="101094"/>
+          <w:sz w:val="20"/>
+          <w:szCs w:val="20"/>
+          <w:bdr w:val="none" w:sz="0" w:space="0" w:color="auto" w:frame="1"/>
+          <w:shd w:val="clear" w:color="auto" w:fill="EFF0F1"/>
+        </w:rPr>
+        <w:t>function</w:t>
+      </w:r>
+      <w:r>
+        <w:rPr>
+          <w:rFonts w:ascii="inherit" w:eastAsia="Times New Roman" w:hAnsi="inherit" w:cs="Courier New"/>
+          <w:color w:val="303336"/>
+          <w:sz w:val="20"/>
+          <w:szCs w:val="20"/>
+          <w:bdr w:val="none" w:sz="0" w:space="0" w:color="auto" w:frame="1"/>
+          <w:shd w:val="clear" w:color="auto" w:fill="EFF0F1"/>
+        </w:rPr>
+        <w:t>(e){</w:t>
+      </w:r>
+    </w:p>
+    <w:p>
+      <w:pPr>
+        <w:shd w:val="clear" w:color="auto" w:fill="EFF0F1"/>
+        <w:tabs>
+          <w:tab w:val="left" w:pos="916"/>
+          <w:tab w:val="left" w:pos="1832"/>
+          <w:tab w:val="left" w:pos="2748"/>
+          <w:tab w:val="left" w:pos="3664"/>
+          <w:tab w:val="left" w:pos="4580"/>
+          <w:tab w:val="left" w:pos="5496"/>
+          <w:tab w:val="left" w:pos="6412"/>
+          <w:tab w:val="left" w:pos="7328"/>
+          <w:tab w:val="left" w:pos="8244"/>
+          <w:tab w:val="left" w:pos="9160"/>
+          <w:tab w:val="left" w:pos="10076"/>
+          <w:tab w:val="left" w:pos="10992"/>
+          <w:tab w:val="left" w:pos="11908"/>
+          <w:tab w:val="left" w:pos="12824"/>
+          <w:tab w:val="left" w:pos="13740"/>
+          <w:tab w:val="left" w:pos="14656"/>
+        </w:tabs>
+        <w:spacing w:after="0" w:line="240" w:lineRule="auto"/>
+        <w:textAlignment w:val="baseline"/>
+        <w:rPr>
+          <w:rFonts w:ascii="inherit" w:eastAsia="Times New Roman" w:hAnsi="inherit" w:cs="Courier New"/>
+          <w:color w:val="303336"/>
+          <w:sz w:val="20"/>
+          <w:szCs w:val="20"/>
+          <w:bdr w:val="none" w:sz="0" w:space="0" w:color="auto" w:frame="1"/>
+          <w:shd w:val="clear" w:color="auto" w:fill="EFF0F1"/>
+        </w:rPr>
+      </w:pPr>
+      <w:r>
+        <w:rPr>
+          <w:rFonts w:ascii="inherit" w:eastAsia="Times New Roman" w:hAnsi="inherit" w:cs="Courier New"/>
+          <w:color w:val="303336"/>
+          <w:sz w:val="20"/>
+          <w:szCs w:val="20"/>
+          <w:bdr w:val="none" w:sz="0" w:space="0" w:color="auto" w:frame="1"/>
+          <w:shd w:val="clear" w:color="auto" w:fill="EFF0F1"/>
+        </w:rPr>
+        <w:t xml:space="preserve">  </w:t>
+      </w:r>
+      <w:r>
+        <w:rPr>
+          <w:rFonts w:ascii="inherit" w:eastAsia="Times New Roman" w:hAnsi="inherit" w:cs="Courier New"/>
+          <w:color w:val="858C93"/>
+          <w:sz w:val="20"/>
+          <w:szCs w:val="20"/>
+          <w:bdr w:val="none" w:sz="0" w:space="0" w:color="auto" w:frame="1"/>
+          <w:shd w:val="clear" w:color="auto" w:fill="EFF0F1"/>
+        </w:rPr>
+        <w:t>//code</w:t>
+      </w:r>
+    </w:p>
+    <w:p>
+      <w:pPr>
+        <w:shd w:val="clear" w:color="auto" w:fill="EFF0F1"/>
+        <w:tabs>
+          <w:tab w:val="left" w:pos="916"/>
+          <w:tab w:val="left" w:pos="1832"/>
+          <w:tab w:val="left" w:pos="2748"/>
+          <w:tab w:val="left" w:pos="3664"/>
+          <w:tab w:val="left" w:pos="4580"/>
+          <w:tab w:val="left" w:pos="5496"/>
+          <w:tab w:val="left" w:pos="6412"/>
+          <w:tab w:val="left" w:pos="7328"/>
+          <w:tab w:val="left" w:pos="8244"/>
+          <w:tab w:val="left" w:pos="9160"/>
+          <w:tab w:val="left" w:pos="10076"/>
+          <w:tab w:val="left" w:pos="10992"/>
+          <w:tab w:val="left" w:pos="11908"/>
+          <w:tab w:val="left" w:pos="12824"/>
+          <w:tab w:val="left" w:pos="13740"/>
+          <w:tab w:val="left" w:pos="14656"/>
+        </w:tabs>
+        <w:spacing w:after="0" w:line="240" w:lineRule="auto"/>
+        <w:textAlignment w:val="baseline"/>
+        <w:rPr>
+          <w:rFonts w:ascii="Consolas" w:eastAsia="Times New Roman" w:hAnsi="Consolas" w:cs="Courier New"/>
+          <w:color w:val="393318"/>
+          <w:sz w:val="20"/>
+          <w:szCs w:val="20"/>
+        </w:rPr>
+      </w:pPr>
+      <w:r>
+        <w:rPr>
+          <w:rFonts w:ascii="inherit" w:eastAsia="Times New Roman" w:hAnsi="inherit" w:cs="Courier New"/>
+          <w:color w:val="303336"/>
+          <w:sz w:val="20"/>
+          <w:szCs w:val="20"/>
+          <w:bdr w:val="none" w:sz="0" w:space="0" w:color="auto" w:frame="1"/>
+          <w:shd w:val="clear" w:color="auto" w:fill="EFF0F1"/>
+        </w:rPr>
+        <w:t>});</w:t>
+      </w:r>
+    </w:p>
+    <w:p>
+      <w:pPr>
+        <w:shd w:val="clear" w:color="auto" w:fill="FFFFFF"/>
+        <w:spacing w:after="240" w:line="240" w:lineRule="auto"/>
+        <w:textAlignment w:val="baseline"/>
+        <w:rPr>
+          <w:rFonts w:ascii="Arial" w:eastAsia="Times New Roman" w:hAnsi="Arial" w:cs="Arial"/>
+          <w:color w:val="242729"/>
+          <w:sz w:val="23"/>
+          <w:szCs w:val="23"/>
+        </w:rPr>
+      </w:pPr>
+      <w:r>
+        <w:rPr>
+          <w:rFonts w:ascii="Arial" w:eastAsia="Times New Roman" w:hAnsi="Arial" w:cs="Arial"/>
+          <w:color w:val="242729"/>
+          <w:sz w:val="23"/>
+          <w:szCs w:val="23"/>
+        </w:rPr>
+        <w:t>Instead of</w:t>
+      </w:r>
+    </w:p>
+    <w:p>
+      <w:pPr>
+        <w:shd w:val="clear" w:color="auto" w:fill="EFF0F1"/>
+        <w:tabs>
+          <w:tab w:val="left" w:pos="916"/>
+          <w:tab w:val="left" w:pos="1832"/>
+          <w:tab w:val="left" w:pos="2748"/>
+          <w:tab w:val="left" w:pos="3664"/>
+          <w:tab w:val="left" w:pos="4580"/>
+          <w:tab w:val="left" w:pos="5496"/>
+          <w:tab w:val="left" w:pos="6412"/>
+          <w:tab w:val="left" w:pos="7328"/>
+          <w:tab w:val="left" w:pos="8244"/>
+          <w:tab w:val="left" w:pos="9160"/>
+          <w:tab w:val="left" w:pos="10076"/>
+          <w:tab w:val="left" w:pos="10992"/>
+          <w:tab w:val="left" w:pos="11908"/>
+          <w:tab w:val="left" w:pos="12824"/>
+          <w:tab w:val="left" w:pos="13740"/>
+          <w:tab w:val="left" w:pos="14656"/>
+        </w:tabs>
+        <w:spacing w:after="0" w:line="240" w:lineRule="auto"/>
+        <w:textAlignment w:val="baseline"/>
+        <w:rPr>
+          <w:rFonts w:ascii="inherit" w:eastAsia="Times New Roman" w:hAnsi="inherit" w:cs="Courier New"/>
+          <w:color w:val="303336"/>
+          <w:sz w:val="20"/>
+          <w:szCs w:val="20"/>
+          <w:bdr w:val="none" w:sz="0" w:space="0" w:color="auto" w:frame="1"/>
+          <w:shd w:val="clear" w:color="auto" w:fill="EFF0F1"/>
+        </w:rPr>
+      </w:pPr>
+      <w:r>
+        <w:rPr>
+          <w:rFonts w:ascii="inherit" w:eastAsia="Times New Roman" w:hAnsi="inherit" w:cs="Courier New"/>
+          <w:color w:val="303336"/>
+          <w:sz w:val="20"/>
+          <w:szCs w:val="20"/>
+          <w:bdr w:val="none" w:sz="0" w:space="0" w:color="auto" w:frame="1"/>
+          <w:shd w:val="clear" w:color="auto" w:fill="EFF0F1"/>
+        </w:rPr>
+        <w:t>$(</w:t>
+      </w:r>
+      <w:r>
+        <w:rPr>
+          <w:rFonts w:ascii="inherit" w:eastAsia="Times New Roman" w:hAnsi="inherit" w:cs="Courier New"/>
+          <w:color w:val="7D2727"/>
+          <w:sz w:val="20"/>
+          <w:szCs w:val="20"/>
+          <w:bdr w:val="none" w:sz="0" w:space="0" w:color="auto" w:frame="1"/>
+          <w:shd w:val="clear" w:color="auto" w:fill="EFF0F1"/>
+        </w:rPr>
+        <w:t>'.</w:t>
+      </w:r>
+      <w:proofErr w:type="spellStart"/>
+      <w:r>
+        <w:rPr>
+          <w:rFonts w:ascii="inherit" w:eastAsia="Times New Roman" w:hAnsi="inherit" w:cs="Courier New"/>
+          <w:color w:val="7D2727"/>
+          <w:sz w:val="20"/>
+          <w:szCs w:val="20"/>
+          <w:bdr w:val="none" w:sz="0" w:space="0" w:color="auto" w:frame="1"/>
+          <w:shd w:val="clear" w:color="auto" w:fill="EFF0F1"/>
+        </w:rPr>
+        <w:t>favourate_dextop</w:t>
+      </w:r>
+      <w:proofErr w:type="spellEnd"/>
+      <w:r>
+        <w:rPr>
+          <w:rFonts w:ascii="inherit" w:eastAsia="Times New Roman" w:hAnsi="inherit" w:cs="Courier New"/>
+          <w:color w:val="7D2727"/>
+          <w:sz w:val="20"/>
+          <w:szCs w:val="20"/>
+          <w:bdr w:val="none" w:sz="0" w:space="0" w:color="auto" w:frame="1"/>
+          <w:shd w:val="clear" w:color="auto" w:fill="EFF0F1"/>
+        </w:rPr>
+        <w:t>'</w:t>
+      </w:r>
+      <w:r>
+        <w:rPr>
+          <w:rFonts w:ascii="inherit" w:eastAsia="Times New Roman" w:hAnsi="inherit" w:cs="Courier New"/>
+          <w:color w:val="303336"/>
+          <w:sz w:val="20"/>
+          <w:szCs w:val="20"/>
+          <w:bdr w:val="none" w:sz="0" w:space="0" w:color="auto" w:frame="1"/>
+          <w:shd w:val="clear" w:color="auto" w:fill="EFF0F1"/>
+        </w:rPr>
+        <w:t>).</w:t>
+      </w:r>
+      <w:proofErr w:type="gramStart"/>
+      <w:r>
+        <w:rPr>
+          <w:rFonts w:ascii="inherit" w:eastAsia="Times New Roman" w:hAnsi="inherit" w:cs="Courier New"/>
+          <w:color w:val="303336"/>
+          <w:sz w:val="20"/>
+          <w:szCs w:val="20"/>
+          <w:bdr w:val="none" w:sz="0" w:space="0" w:color="auto" w:frame="1"/>
+          <w:shd w:val="clear" w:color="auto" w:fill="EFF0F1"/>
+        </w:rPr>
+        <w:t>click(</w:t>
+      </w:r>
+      <w:proofErr w:type="gramEnd"/>
+      <w:r>
+        <w:rPr>
+          <w:rFonts w:ascii="inherit" w:eastAsia="Times New Roman" w:hAnsi="inherit" w:cs="Courier New"/>
+          <w:color w:val="101094"/>
+          <w:sz w:val="20"/>
+          <w:szCs w:val="20"/>
+          <w:bdr w:val="none" w:sz="0" w:space="0" w:color="auto" w:frame="1"/>
+          <w:shd w:val="clear" w:color="auto" w:fill="EFF0F1"/>
+        </w:rPr>
+        <w:t>function</w:t>
+      </w:r>
+      <w:r>
+        <w:rPr>
+          <w:rFonts w:ascii="inherit" w:eastAsia="Times New Roman" w:hAnsi="inherit" w:cs="Courier New"/>
+          <w:color w:val="303336"/>
+          <w:sz w:val="20"/>
+          <w:szCs w:val="20"/>
+          <w:bdr w:val="none" w:sz="0" w:space="0" w:color="auto" w:frame="1"/>
+          <w:shd w:val="clear" w:color="auto" w:fill="EFF0F1"/>
+        </w:rPr>
+        <w:t>(e){</w:t>
+      </w:r>
+    </w:p>
+    <w:p>
+      <w:pPr>
+        <w:shd w:val="clear" w:color="auto" w:fill="EFF0F1"/>
+        <w:tabs>
+          <w:tab w:val="left" w:pos="916"/>
+          <w:tab w:val="left" w:pos="1832"/>
+          <w:tab w:val="left" w:pos="2748"/>
+          <w:tab w:val="left" w:pos="3664"/>
+          <w:tab w:val="left" w:pos="4580"/>
+          <w:tab w:val="left" w:pos="5496"/>
+          <w:tab w:val="left" w:pos="6412"/>
+          <w:tab w:val="left" w:pos="7328"/>
+          <w:tab w:val="left" w:pos="8244"/>
+          <w:tab w:val="left" w:pos="9160"/>
+          <w:tab w:val="left" w:pos="10076"/>
+          <w:tab w:val="left" w:pos="10992"/>
+          <w:tab w:val="left" w:pos="11908"/>
+          <w:tab w:val="left" w:pos="12824"/>
+          <w:tab w:val="left" w:pos="13740"/>
+          <w:tab w:val="left" w:pos="14656"/>
+        </w:tabs>
+        <w:spacing w:after="0" w:line="240" w:lineRule="auto"/>
+        <w:textAlignment w:val="baseline"/>
+        <w:rPr>
+          <w:rFonts w:ascii="inherit" w:eastAsia="Times New Roman" w:hAnsi="inherit" w:cs="Courier New"/>
+          <w:color w:val="303336"/>
+          <w:sz w:val="20"/>
+          <w:szCs w:val="20"/>
+          <w:bdr w:val="none" w:sz="0" w:space="0" w:color="auto" w:frame="1"/>
+          <w:shd w:val="clear" w:color="auto" w:fill="EFF0F1"/>
+        </w:rPr>
+      </w:pPr>
+      <w:r>
+        <w:rPr>
+          <w:rFonts w:ascii="inherit" w:eastAsia="Times New Roman" w:hAnsi="inherit" w:cs="Courier New"/>
+          <w:color w:val="303336"/>
+          <w:sz w:val="20"/>
+          <w:szCs w:val="20"/>
+          <w:bdr w:val="none" w:sz="0" w:space="0" w:color="auto" w:frame="1"/>
+          <w:shd w:val="clear" w:color="auto" w:fill="EFF0F1"/>
+        </w:rPr>
+        <w:t xml:space="preserve"> </w:t>
+      </w:r>
+      <w:r>
+        <w:rPr>
+          <w:rFonts w:ascii="inherit" w:eastAsia="Times New Roman" w:hAnsi="inherit" w:cs="Courier New"/>
+          <w:color w:val="858C93"/>
+          <w:sz w:val="20"/>
+          <w:szCs w:val="20"/>
+          <w:bdr w:val="none" w:sz="0" w:space="0" w:color="auto" w:frame="1"/>
+          <w:shd w:val="clear" w:color="auto" w:fill="EFF0F1"/>
+        </w:rPr>
+        <w:t>//code</w:t>
+      </w:r>
+    </w:p>
+    <w:p>
+      <w:pPr>
+        <w:shd w:val="clear" w:color="auto" w:fill="EFF0F1"/>
+        <w:tabs>
+          <w:tab w:val="left" w:pos="916"/>
+          <w:tab w:val="left" w:pos="1832"/>
+          <w:tab w:val="left" w:pos="2748"/>
+          <w:tab w:val="left" w:pos="3664"/>
+          <w:tab w:val="left" w:pos="4580"/>
+          <w:tab w:val="left" w:pos="5496"/>
+          <w:tab w:val="left" w:pos="6412"/>
+          <w:tab w:val="left" w:pos="7328"/>
+          <w:tab w:val="left" w:pos="8244"/>
+          <w:tab w:val="left" w:pos="9160"/>
+          <w:tab w:val="left" w:pos="10076"/>
+          <w:tab w:val="left" w:pos="10992"/>
+          <w:tab w:val="left" w:pos="11908"/>
+          <w:tab w:val="left" w:pos="12824"/>
+          <w:tab w:val="left" w:pos="13740"/>
+          <w:tab w:val="left" w:pos="14656"/>
+        </w:tabs>
+        <w:spacing w:after="0" w:line="240" w:lineRule="auto"/>
+        <w:textAlignment w:val="baseline"/>
+        <w:rPr>
+          <w:rFonts w:ascii="Consolas" w:eastAsia="Times New Roman" w:hAnsi="Consolas" w:cs="Courier New"/>
+          <w:color w:val="393318"/>
+          <w:sz w:val="20"/>
+          <w:szCs w:val="20"/>
+        </w:rPr>
+      </w:pPr>
+      <w:r>
+        <w:rPr>
+          <w:rFonts w:ascii="inherit" w:eastAsia="Times New Roman" w:hAnsi="inherit" w:cs="Courier New"/>
+          <w:color w:val="303336"/>
+          <w:sz w:val="20"/>
+          <w:szCs w:val="20"/>
+          <w:bdr w:val="none" w:sz="0" w:space="0" w:color="auto" w:frame="1"/>
+          <w:shd w:val="clear" w:color="auto" w:fill="EFF0F1"/>
+        </w:rPr>
+        <w:t>});</w:t>
+      </w:r>
+    </w:p>
+    <w:p>
+      <w:pPr>
+        <w:rPr>
+          <w:sz w:val="30"/>
+        </w:rPr>
+      </w:pPr>
+    </w:p>
+    <w:p>
+      <w:pPr>
+        <w:rPr>
+          <w:sz w:val="30"/>
+        </w:rPr>
+      </w:pPr>
+      <w:proofErr w:type="spellStart"/>
+      <w:r>
+        <w:rPr>
+          <w:sz w:val="30"/>
+        </w:rPr>
+        <w:t>Src</w:t>
+      </w:r>
+      <w:proofErr w:type="spellEnd"/>
+      <w:r>
+        <w:rPr>
+          <w:sz w:val="30"/>
+        </w:rPr>
+        <w:t>:</w:t>
+      </w:r>
+    </w:p>
+    <w:p>
+      <w:pPr>
+        <w:rPr>
+          <w:sz w:val="30"/>
+        </w:rPr>
+      </w:pPr>
+      <w:r>
+        <w:rPr>
+          <w:sz w:val="30"/>
+        </w:rPr>
         <w:t>----------------( )</w:t>
       </w:r>
     </w:p>
@@ -4825,37 +7227,19 @@
           <w:sz w:val="30"/>
         </w:rPr>
       </w:pPr>
-      <w:r>
-        <w:rPr>
-          <w:sz w:val="30"/>
-        </w:rPr>
-        <w:t>Src:</w:t>
-      </w:r>
-    </w:p>
-    <w:p>
-      <w:pPr>
-        <w:rPr>
-          <w:sz w:val="30"/>
-        </w:rPr>
-      </w:pPr>
-      <w:r>
-        <w:rPr>
-          <w:sz w:val="30"/>
-        </w:rPr>
-        <w:t>----------------( )</w:t>
-      </w:r>
-    </w:p>
-    <w:p>
-      <w:pPr>
-        <w:rPr>
-          <w:sz w:val="30"/>
-        </w:rPr>
-      </w:pPr>
-      <w:r>
-        <w:rPr>
-          <w:sz w:val="30"/>
-        </w:rPr>
-        <w:t>Src:</w:t>
+      <w:proofErr w:type="spellStart"/>
+      <w:r>
+        <w:rPr>
+          <w:sz w:val="30"/>
+        </w:rPr>
+        <w:t>Src</w:t>
+      </w:r>
+      <w:proofErr w:type="spellEnd"/>
+      <w:r>
+        <w:rPr>
+          <w:sz w:val="30"/>
+        </w:rPr>
+        <w:t>:</w:t>
       </w:r>
     </w:p>
     <w:p>
@@ -4880,8 +7264,16 @@
         <w:rPr>
           <w:sz w:val="30"/>
         </w:rPr>
-        <w:t>Date::</w:t>
-      </w:r>
+        <w:t>Date</w:t>
+      </w:r>
+      <w:proofErr w:type="gramStart"/>
+      <w:r>
+        <w:rPr>
+          <w:sz w:val="30"/>
+        </w:rPr>
+        <w:t>::</w:t>
+      </w:r>
+      <w:proofErr w:type="gramEnd"/>
       <w:r>
         <w:rPr>
           <w:sz w:val="30"/>
@@ -4917,6 +7309,7 @@
         <w:rPr>
           <w:sz w:val="30"/>
         </w:rPr>
+        <w:lastRenderedPageBreak/>
         <w:t>________________</w:t>
       </w:r>
       <w:r>
@@ -4929,8 +7322,16 @@
         <w:rPr>
           <w:sz w:val="30"/>
         </w:rPr>
-        <w:t>Date::</w:t>
-      </w:r>
+        <w:t>Date</w:t>
+      </w:r>
+      <w:proofErr w:type="gramStart"/>
+      <w:r>
+        <w:rPr>
+          <w:sz w:val="30"/>
+        </w:rPr>
+        <w:t>::</w:t>
+      </w:r>
+      <w:proofErr w:type="gramEnd"/>
       <w:r>
         <w:rPr>
           <w:sz w:val="30"/>
@@ -4977,8 +7378,6 @@
         </w:rPr>
       </w:pPr>
     </w:p>
-    <w:p/>
-    <w:p/>
     <w:p/>
     <w:p/>
     <w:p/>
@@ -6196,7 +8595,7 @@
 </file>
 
 <file path=customXml/itemProps1.xml><?xml version="1.0" encoding="utf-8"?>
-<ds:datastoreItem xmlns:ds="http://schemas.openxmlformats.org/officeDocument/2006/customXml" ds:itemID="{EA0C2589-F8CE-4B98-8D38-4695662F641A}">
+<ds:datastoreItem xmlns:ds="http://schemas.openxmlformats.org/officeDocument/2006/customXml" ds:itemID="{3C8226B2-C237-4A84-B2E4-B804717BEDEF}">
   <ds:schemaRefs>
     <ds:schemaRef ds:uri="http://schemas.openxmlformats.org/officeDocument/2006/bibliography"/>
   </ds:schemaRefs>

</xml_diff>

<commit_message>
1. Category CRUD Workign
2. Table reload Working

3. next step is Dynamic Crud  for all tables
</commit_message>
<xml_diff>
--- a/Projet_details/Quetation_ans.docx
+++ b/Projet_details/Quetation_ans.docx
@@ -24,16 +24,8 @@
         <w:rPr>
           <w:sz w:val="30"/>
         </w:rPr>
-        <w:t>Date</w:t>
-      </w:r>
-      <w:proofErr w:type="gramStart"/>
-      <w:r>
-        <w:rPr>
-          <w:sz w:val="30"/>
-        </w:rPr>
-        <w:t>::</w:t>
-      </w:r>
-      <w:proofErr w:type="gramEnd"/>
+        <w:t>Date::</w:t>
+      </w:r>
       <w:r>
         <w:rPr>
           <w:sz w:val="30"/>
@@ -81,81 +73,25 @@
         <w:rPr>
           <w:b/>
         </w:rPr>
-        <w:t xml:space="preserve">In Laravel, how do I retrieve a random </w:t>
-      </w:r>
-      <w:proofErr w:type="spellStart"/>
-      <w:r>
-        <w:rPr>
-          <w:b/>
-        </w:rPr>
-        <w:t>user_id</w:t>
-      </w:r>
-      <w:proofErr w:type="spellEnd"/>
-      <w:r>
-        <w:rPr>
-          <w:b/>
-        </w:rPr>
-        <w:t xml:space="preserve"> from the Users table for Model Factory seeding data generation?</w:t>
-      </w:r>
-    </w:p>
-    <w:p>
-      <w:r>
-        <w:t>$</w:t>
-      </w:r>
-      <w:proofErr w:type="spellStart"/>
-      <w:r>
-        <w:t>user_id</w:t>
-      </w:r>
-      <w:proofErr w:type="spellEnd"/>
-      <w:r>
-        <w:t xml:space="preserve"> =</w:t>
-      </w:r>
-      <w:r>
-        <w:t xml:space="preserve"> App\User:</w:t>
-      </w:r>
-      <w:proofErr w:type="gramStart"/>
-      <w:r>
-        <w:t>:all</w:t>
-      </w:r>
-      <w:proofErr w:type="gramEnd"/>
-      <w:r>
-        <w:t>()-&gt;random()-&gt;id,</w:t>
-      </w:r>
-    </w:p>
-    <w:p>
-      <w:r>
-        <w:t>'</w:t>
-      </w:r>
-      <w:proofErr w:type="spellStart"/>
-      <w:r>
-        <w:t>user_id</w:t>
-      </w:r>
-      <w:proofErr w:type="spellEnd"/>
-      <w:r>
-        <w:t>' =&gt; User::</w:t>
-      </w:r>
-      <w:proofErr w:type="gramStart"/>
-      <w:r>
-        <w:t>where(</w:t>
-      </w:r>
-      <w:proofErr w:type="gramEnd"/>
-      <w:r>
-        <w:t>'username', 'like', 'test@user.com')-&gt;get()-&gt;random()-&gt;</w:t>
-      </w:r>
-      <w:proofErr w:type="spellStart"/>
-      <w:r>
-        <w:t>user_id</w:t>
-      </w:r>
-      <w:proofErr w:type="spellEnd"/>
-    </w:p>
-    <w:p>
-      <w:proofErr w:type="spellStart"/>
-      <w:r>
-        <w:t>Src</w:t>
-      </w:r>
-      <w:proofErr w:type="spellEnd"/>
-      <w:r>
-        <w:t>:</w:t>
+        <w:t>In Laravel, how do I retrieve a random user_id from the Users table for Model Factory seeding data generation?</w:t>
+      </w:r>
+    </w:p>
+    <w:p>
+      <w:r>
+        <w:t>$user_id =</w:t>
+      </w:r>
+      <w:r>
+        <w:t xml:space="preserve"> App\User::all()-&gt;random()-&gt;id,</w:t>
+      </w:r>
+    </w:p>
+    <w:p>
+      <w:r>
+        <w:t>'user_id' =&gt; User::where('username', 'like', 'test@user.com')-&gt;get()-&gt;random()-&gt;user_id</w:t>
+      </w:r>
+    </w:p>
+    <w:p>
+      <w:r>
+        <w:t>Src:</w:t>
       </w:r>
       <w:r>
         <w:t xml:space="preserve"> </w:t>
@@ -185,62 +121,23 @@
         <w:t>-----------------------------</w:t>
       </w:r>
       <w:r>
+        <w:t xml:space="preserve"> php artisan make:controller Command not working </w:t>
+      </w:r>
+    </w:p>
+    <w:p>
+      <w:r>
         <w:t xml:space="preserve"> </w:t>
       </w:r>
-      <w:proofErr w:type="spellStart"/>
-      <w:r>
-        <w:t>php</w:t>
-      </w:r>
-      <w:proofErr w:type="spellEnd"/>
-      <w:r>
-        <w:t xml:space="preserve"> artisan </w:t>
-      </w:r>
-      <w:proofErr w:type="spellStart"/>
-      <w:r>
-        <w:t>make</w:t>
-      </w:r>
-      <w:proofErr w:type="gramStart"/>
-      <w:r>
-        <w:t>:controller</w:t>
-      </w:r>
-      <w:proofErr w:type="spellEnd"/>
-      <w:proofErr w:type="gramEnd"/>
-      <w:r>
-        <w:t xml:space="preserve"> Command not working </w:t>
-      </w:r>
-    </w:p>
-    <w:p>
-      <w:r>
-        <w:t xml:space="preserve"> </w:t>
-      </w:r>
       <w:r>
         <w:t>Error:</w:t>
       </w:r>
       <w:r>
-        <w:t xml:space="preserve"> </w:t>
-      </w:r>
-      <w:proofErr w:type="spellStart"/>
-      <w:proofErr w:type="gramStart"/>
-      <w:r>
-        <w:t>RuntimeException</w:t>
-      </w:r>
-      <w:proofErr w:type="spellEnd"/>
-      <w:r>
-        <w:t xml:space="preserve">  :</w:t>
-      </w:r>
-      <w:proofErr w:type="gramEnd"/>
-      <w:r>
-        <w:t xml:space="preserve"> Unable to detect application namespace.</w:t>
-      </w:r>
-    </w:p>
-    <w:p>
-      <w:proofErr w:type="spellStart"/>
-      <w:r>
-        <w:t>Src</w:t>
-      </w:r>
-      <w:proofErr w:type="spellEnd"/>
-      <w:r>
-        <w:t xml:space="preserve">: </w:t>
+        <w:t xml:space="preserve"> RuntimeException  : Unable to detect application namespace.</w:t>
+      </w:r>
+    </w:p>
+    <w:p>
+      <w:r>
+        <w:t xml:space="preserve">Src: </w:t>
       </w:r>
       <w:hyperlink r:id="rId7" w:history="1">
         <w:r>
@@ -292,31 +189,7 @@
           <w:bdr w:val="none" w:sz="0" w:space="0" w:color="auto" w:frame="1"/>
           <w:shd w:val="clear" w:color="auto" w:fill="EFF0F1"/>
         </w:rPr>
-        <w:t>"</w:t>
-      </w:r>
-      <w:proofErr w:type="gramStart"/>
-      <w:r>
-        <w:rPr>
-          <w:rFonts w:ascii="Consolas" w:eastAsia="Times New Roman" w:hAnsi="Consolas" w:cs="Courier New"/>
-          <w:color w:val="242729"/>
-          <w:sz w:val="20"/>
-          <w:szCs w:val="20"/>
-          <w:bdr w:val="none" w:sz="0" w:space="0" w:color="auto" w:frame="1"/>
-          <w:shd w:val="clear" w:color="auto" w:fill="EFF0F1"/>
-        </w:rPr>
-        <w:t>require</w:t>
-      </w:r>
-      <w:proofErr w:type="gramEnd"/>
-      <w:r>
-        <w:rPr>
-          <w:rFonts w:ascii="Consolas" w:eastAsia="Times New Roman" w:hAnsi="Consolas" w:cs="Courier New"/>
-          <w:color w:val="242729"/>
-          <w:sz w:val="20"/>
-          <w:szCs w:val="20"/>
-          <w:bdr w:val="none" w:sz="0" w:space="0" w:color="auto" w:frame="1"/>
-          <w:shd w:val="clear" w:color="auto" w:fill="EFF0F1"/>
-        </w:rPr>
-        <w:t>": {</w:t>
+        <w:t>"require": {</w:t>
       </w:r>
     </w:p>
     <w:p>
@@ -360,33 +233,7 @@
           <w:bdr w:val="none" w:sz="0" w:space="0" w:color="auto" w:frame="1"/>
           <w:shd w:val="clear" w:color="auto" w:fill="EFF0F1"/>
         </w:rPr>
-        <w:t xml:space="preserve">    "</w:t>
-      </w:r>
-      <w:proofErr w:type="spellStart"/>
-      <w:proofErr w:type="gramStart"/>
-      <w:r>
-        <w:rPr>
-          <w:rFonts w:ascii="Consolas" w:eastAsia="Times New Roman" w:hAnsi="Consolas" w:cs="Courier New"/>
-          <w:color w:val="242729"/>
-          <w:sz w:val="20"/>
-          <w:szCs w:val="20"/>
-          <w:bdr w:val="none" w:sz="0" w:space="0" w:color="auto" w:frame="1"/>
-          <w:shd w:val="clear" w:color="auto" w:fill="EFF0F1"/>
-        </w:rPr>
-        <w:t>php</w:t>
-      </w:r>
-      <w:proofErr w:type="spellEnd"/>
-      <w:proofErr w:type="gramEnd"/>
-      <w:r>
-        <w:rPr>
-          <w:rFonts w:ascii="Consolas" w:eastAsia="Times New Roman" w:hAnsi="Consolas" w:cs="Courier New"/>
-          <w:color w:val="242729"/>
-          <w:sz w:val="20"/>
-          <w:szCs w:val="20"/>
-          <w:bdr w:val="none" w:sz="0" w:space="0" w:color="auto" w:frame="1"/>
-          <w:shd w:val="clear" w:color="auto" w:fill="EFF0F1"/>
-        </w:rPr>
-        <w:t>": "&gt;=5.5.9",</w:t>
+        <w:t xml:space="preserve">    "php": "&gt;=5.5.9",</w:t>
       </w:r>
     </w:p>
     <w:p>
@@ -552,31 +399,7 @@
           <w:bdr w:val="none" w:sz="0" w:space="0" w:color="auto" w:frame="1"/>
           <w:shd w:val="clear" w:color="auto" w:fill="EFF0F1"/>
         </w:rPr>
-        <w:t>"</w:t>
-      </w:r>
-      <w:proofErr w:type="gramStart"/>
-      <w:r>
-        <w:rPr>
-          <w:rFonts w:ascii="Consolas" w:eastAsia="Times New Roman" w:hAnsi="Consolas" w:cs="Courier New"/>
-          <w:color w:val="242729"/>
-          <w:sz w:val="20"/>
-          <w:szCs w:val="20"/>
-          <w:bdr w:val="none" w:sz="0" w:space="0" w:color="auto" w:frame="1"/>
-          <w:shd w:val="clear" w:color="auto" w:fill="EFF0F1"/>
-        </w:rPr>
-        <w:t>require</w:t>
-      </w:r>
-      <w:proofErr w:type="gramEnd"/>
-      <w:r>
-        <w:rPr>
-          <w:rFonts w:ascii="Consolas" w:eastAsia="Times New Roman" w:hAnsi="Consolas" w:cs="Courier New"/>
-          <w:color w:val="242729"/>
-          <w:sz w:val="20"/>
-          <w:szCs w:val="20"/>
-          <w:bdr w:val="none" w:sz="0" w:space="0" w:color="auto" w:frame="1"/>
-          <w:shd w:val="clear" w:color="auto" w:fill="EFF0F1"/>
-        </w:rPr>
-        <w:t>": {</w:t>
+        <w:t>"require": {</w:t>
       </w:r>
     </w:p>
     <w:p>
@@ -620,33 +443,7 @@
           <w:bdr w:val="none" w:sz="0" w:space="0" w:color="auto" w:frame="1"/>
           <w:shd w:val="clear" w:color="auto" w:fill="EFF0F1"/>
         </w:rPr>
-        <w:t xml:space="preserve">    "</w:t>
-      </w:r>
-      <w:proofErr w:type="spellStart"/>
-      <w:proofErr w:type="gramStart"/>
-      <w:r>
-        <w:rPr>
-          <w:rFonts w:ascii="Consolas" w:eastAsia="Times New Roman" w:hAnsi="Consolas" w:cs="Courier New"/>
-          <w:color w:val="242729"/>
-          <w:sz w:val="20"/>
-          <w:szCs w:val="20"/>
-          <w:bdr w:val="none" w:sz="0" w:space="0" w:color="auto" w:frame="1"/>
-          <w:shd w:val="clear" w:color="auto" w:fill="EFF0F1"/>
-        </w:rPr>
-        <w:t>php</w:t>
-      </w:r>
-      <w:proofErr w:type="spellEnd"/>
-      <w:proofErr w:type="gramEnd"/>
-      <w:r>
-        <w:rPr>
-          <w:rFonts w:ascii="Consolas" w:eastAsia="Times New Roman" w:hAnsi="Consolas" w:cs="Courier New"/>
-          <w:color w:val="242729"/>
-          <w:sz w:val="20"/>
-          <w:szCs w:val="20"/>
-          <w:bdr w:val="none" w:sz="0" w:space="0" w:color="auto" w:frame="1"/>
-          <w:shd w:val="clear" w:color="auto" w:fill="EFF0F1"/>
-        </w:rPr>
-        <w:t>": "&gt;=5.5.9",</w:t>
+        <w:t xml:space="preserve">    "php": "&gt;=5.5.9",</w:t>
       </w:r>
     </w:p>
     <w:p>
@@ -778,16 +575,8 @@
         <w:rPr>
           <w:sz w:val="30"/>
         </w:rPr>
-        <w:t>Date</w:t>
-      </w:r>
-      <w:proofErr w:type="gramStart"/>
-      <w:r>
-        <w:rPr>
-          <w:sz w:val="30"/>
-        </w:rPr>
-        <w:t>::</w:t>
-      </w:r>
-      <w:proofErr w:type="gramEnd"/>
+        <w:t>Date::</w:t>
+      </w:r>
       <w:r>
         <w:rPr>
           <w:sz w:val="30"/>
@@ -831,7 +620,6 @@
         </w:rPr>
         <w:t xml:space="preserve"> </w:t>
       </w:r>
-      <w:proofErr w:type="gramStart"/>
       <w:r>
         <w:rPr>
           <w:sz w:val="30"/>
@@ -842,14 +630,7 @@
         <w:rPr>
           <w:sz w:val="30"/>
         </w:rPr>
-        <w:t>laravel</w:t>
-      </w:r>
-      <w:proofErr w:type="gramEnd"/>
-      <w:r>
-        <w:rPr>
-          <w:sz w:val="30"/>
-        </w:rPr>
-        <w:t xml:space="preserve"> check if file exists in public</w:t>
+        <w:t>laravel check if file exists in public</w:t>
       </w:r>
       <w:r>
         <w:rPr>
@@ -917,7 +698,6 @@
         </w:rPr>
         <w:t xml:space="preserve">   </w:t>
       </w:r>
-      <w:proofErr w:type="gramStart"/>
       <w:r>
         <w:rPr>
           <w:rFonts w:ascii="inherit" w:eastAsia="Times New Roman" w:hAnsi="inherit" w:cs="Courier New"/>
@@ -936,30 +716,7 @@
           <w:bdr w:val="none" w:sz="0" w:space="0" w:color="auto" w:frame="1"/>
           <w:shd w:val="clear" w:color="auto" w:fill="EFF0F1"/>
         </w:rPr>
-        <w:t>(</w:t>
-      </w:r>
-      <w:proofErr w:type="spellStart"/>
-      <w:proofErr w:type="gramEnd"/>
-      <w:r>
-        <w:rPr>
-          <w:rFonts w:ascii="inherit" w:eastAsia="Times New Roman" w:hAnsi="inherit" w:cs="Courier New"/>
-          <w:color w:val="303336"/>
-          <w:szCs w:val="20"/>
-          <w:bdr w:val="none" w:sz="0" w:space="0" w:color="auto" w:frame="1"/>
-          <w:shd w:val="clear" w:color="auto" w:fill="EFF0F1"/>
-        </w:rPr>
-        <w:t>file_exists</w:t>
-      </w:r>
-      <w:proofErr w:type="spellEnd"/>
-      <w:r>
-        <w:rPr>
-          <w:rFonts w:ascii="inherit" w:eastAsia="Times New Roman" w:hAnsi="inherit" w:cs="Courier New"/>
-          <w:color w:val="303336"/>
-          <w:szCs w:val="20"/>
-          <w:bdr w:val="none" w:sz="0" w:space="0" w:color="auto" w:frame="1"/>
-          <w:shd w:val="clear" w:color="auto" w:fill="EFF0F1"/>
-        </w:rPr>
-        <w:t>( public_path().</w:t>
+        <w:t>(file_exists( public_path().</w:t>
       </w:r>
       <w:r>
         <w:rPr>
@@ -999,29 +756,7 @@
           <w:bdr w:val="none" w:sz="0" w:space="0" w:color="auto" w:frame="1"/>
           <w:shd w:val="clear" w:color="auto" w:fill="EFF0F1"/>
         </w:rPr>
-        <w:t>::</w:t>
-      </w:r>
-      <w:proofErr w:type="gramStart"/>
-      <w:r>
-        <w:rPr>
-          <w:rFonts w:ascii="inherit" w:eastAsia="Times New Roman" w:hAnsi="inherit" w:cs="Courier New"/>
-          <w:color w:val="303336"/>
-          <w:szCs w:val="20"/>
-          <w:bdr w:val="none" w:sz="0" w:space="0" w:color="auto" w:frame="1"/>
-          <w:shd w:val="clear" w:color="auto" w:fill="EFF0F1"/>
-        </w:rPr>
-        <w:t>user(</w:t>
-      </w:r>
-      <w:proofErr w:type="gramEnd"/>
-      <w:r>
-        <w:rPr>
-          <w:rFonts w:ascii="inherit" w:eastAsia="Times New Roman" w:hAnsi="inherit" w:cs="Courier New"/>
-          <w:color w:val="303336"/>
-          <w:szCs w:val="20"/>
-          <w:bdr w:val="none" w:sz="0" w:space="0" w:color="auto" w:frame="1"/>
-          <w:shd w:val="clear" w:color="auto" w:fill="EFF0F1"/>
-        </w:rPr>
-        <w:t>)-&gt;account_id.</w:t>
+        <w:t>::user()-&gt;account_id.</w:t>
       </w:r>
       <w:r>
         <w:rPr>
@@ -1031,39 +766,17 @@
           <w:bdr w:val="none" w:sz="0" w:space="0" w:color="auto" w:frame="1"/>
           <w:shd w:val="clear" w:color="auto" w:fill="EFF0F1"/>
         </w:rPr>
-        <w:t>'.</w:t>
-      </w:r>
-      <w:proofErr w:type="gramStart"/>
-      <w:r>
-        <w:rPr>
-          <w:rFonts w:ascii="inherit" w:eastAsia="Times New Roman" w:hAnsi="inherit" w:cs="Courier New"/>
-          <w:color w:val="7D2727"/>
-          <w:szCs w:val="20"/>
-          <w:bdr w:val="none" w:sz="0" w:space="0" w:color="auto" w:frame="1"/>
-          <w:shd w:val="clear" w:color="auto" w:fill="EFF0F1"/>
-        </w:rPr>
-        <w:t>png'</w:t>
-      </w:r>
-      <w:r>
-        <w:rPr>
-          <w:rFonts w:ascii="inherit" w:eastAsia="Times New Roman" w:hAnsi="inherit" w:cs="Courier New"/>
-          <w:color w:val="303336"/>
-          <w:szCs w:val="20"/>
-          <w:bdr w:val="none" w:sz="0" w:space="0" w:color="auto" w:frame="1"/>
-          <w:shd w:val="clear" w:color="auto" w:fill="EFF0F1"/>
-        </w:rPr>
-        <w:t xml:space="preserve"> )</w:t>
-      </w:r>
-      <w:proofErr w:type="gramEnd"/>
-      <w:r>
-        <w:rPr>
-          <w:rFonts w:ascii="inherit" w:eastAsia="Times New Roman" w:hAnsi="inherit" w:cs="Courier New"/>
-          <w:color w:val="303336"/>
-          <w:szCs w:val="20"/>
-          <w:bdr w:val="none" w:sz="0" w:space="0" w:color="auto" w:frame="1"/>
-          <w:shd w:val="clear" w:color="auto" w:fill="EFF0F1"/>
-        </w:rPr>
-        <w:t>)</w:t>
+        <w:t>'.png'</w:t>
+      </w:r>
+      <w:r>
+        <w:rPr>
+          <w:rFonts w:ascii="inherit" w:eastAsia="Times New Roman" w:hAnsi="inherit" w:cs="Courier New"/>
+          <w:color w:val="303336"/>
+          <w:szCs w:val="20"/>
+          <w:bdr w:val="none" w:sz="0" w:space="0" w:color="auto" w:frame="1"/>
+          <w:shd w:val="clear" w:color="auto" w:fill="EFF0F1"/>
+        </w:rPr>
+        <w:t xml:space="preserve"> ))</w:t>
       </w:r>
     </w:p>
     <w:p>
@@ -1105,51 +818,7 @@
           <w:bdr w:val="none" w:sz="0" w:space="0" w:color="auto" w:frame="1"/>
           <w:shd w:val="clear" w:color="auto" w:fill="EFF0F1"/>
         </w:rPr>
-        <w:t xml:space="preserve">        &lt;</w:t>
-      </w:r>
-      <w:proofErr w:type="spellStart"/>
-      <w:r>
-        <w:rPr>
-          <w:rFonts w:ascii="inherit" w:eastAsia="Times New Roman" w:hAnsi="inherit" w:cs="Courier New"/>
-          <w:color w:val="303336"/>
-          <w:szCs w:val="20"/>
-          <w:bdr w:val="none" w:sz="0" w:space="0" w:color="auto" w:frame="1"/>
-          <w:shd w:val="clear" w:color="auto" w:fill="EFF0F1"/>
-        </w:rPr>
-        <w:t>img</w:t>
-      </w:r>
-      <w:proofErr w:type="spellEnd"/>
-      <w:r>
-        <w:rPr>
-          <w:rFonts w:ascii="inherit" w:eastAsia="Times New Roman" w:hAnsi="inherit" w:cs="Courier New"/>
-          <w:color w:val="303336"/>
-          <w:szCs w:val="20"/>
-          <w:bdr w:val="none" w:sz="0" w:space="0" w:color="auto" w:frame="1"/>
-          <w:shd w:val="clear" w:color="auto" w:fill="EFF0F1"/>
-        </w:rPr>
-        <w:t xml:space="preserve"> </w:t>
-      </w:r>
-      <w:proofErr w:type="spellStart"/>
-      <w:r>
-        <w:rPr>
-          <w:rFonts w:ascii="inherit" w:eastAsia="Times New Roman" w:hAnsi="inherit" w:cs="Courier New"/>
-          <w:color w:val="303336"/>
-          <w:szCs w:val="20"/>
-          <w:bdr w:val="none" w:sz="0" w:space="0" w:color="auto" w:frame="1"/>
-          <w:shd w:val="clear" w:color="auto" w:fill="EFF0F1"/>
-        </w:rPr>
-        <w:t>src</w:t>
-      </w:r>
-      <w:proofErr w:type="spellEnd"/>
-      <w:r>
-        <w:rPr>
-          <w:rFonts w:ascii="inherit" w:eastAsia="Times New Roman" w:hAnsi="inherit" w:cs="Courier New"/>
-          <w:color w:val="303336"/>
-          <w:szCs w:val="20"/>
-          <w:bdr w:val="none" w:sz="0" w:space="0" w:color="auto" w:frame="1"/>
-          <w:shd w:val="clear" w:color="auto" w:fill="EFF0F1"/>
-        </w:rPr>
-        <w:t>=</w:t>
+        <w:t xml:space="preserve">        &lt;img src=</w:t>
       </w:r>
       <w:r>
         <w:rPr>
@@ -1159,95 +828,7 @@
           <w:bdr w:val="none" w:sz="0" w:space="0" w:color="auto" w:frame="1"/>
           <w:shd w:val="clear" w:color="auto" w:fill="EFF0F1"/>
         </w:rPr>
-        <w:t>"/images/photos/account</w:t>
-      </w:r>
-      <w:proofErr w:type="gramStart"/>
-      <w:r>
-        <w:rPr>
-          <w:rFonts w:ascii="inherit" w:eastAsia="Times New Roman" w:hAnsi="inherit" w:cs="Courier New"/>
-          <w:color w:val="7D2727"/>
-          <w:szCs w:val="20"/>
-          <w:bdr w:val="none" w:sz="0" w:space="0" w:color="auto" w:frame="1"/>
-          <w:shd w:val="clear" w:color="auto" w:fill="EFF0F1"/>
-        </w:rPr>
-        <w:t>/{</w:t>
-      </w:r>
-      <w:proofErr w:type="gramEnd"/>
-      <w:r>
-        <w:rPr>
-          <w:rFonts w:ascii="inherit" w:eastAsia="Times New Roman" w:hAnsi="inherit" w:cs="Courier New"/>
-          <w:color w:val="7D2727"/>
-          <w:szCs w:val="20"/>
-          <w:bdr w:val="none" w:sz="0" w:space="0" w:color="auto" w:frame="1"/>
-          <w:shd w:val="clear" w:color="auto" w:fill="EFF0F1"/>
-        </w:rPr>
-        <w:t>{</w:t>
-      </w:r>
-      <w:proofErr w:type="spellStart"/>
-      <w:r>
-        <w:rPr>
-          <w:rFonts w:ascii="inherit" w:eastAsia="Times New Roman" w:hAnsi="inherit" w:cs="Courier New"/>
-          <w:color w:val="7D2727"/>
-          <w:szCs w:val="20"/>
-          <w:bdr w:val="none" w:sz="0" w:space="0" w:color="auto" w:frame="1"/>
-          <w:shd w:val="clear" w:color="auto" w:fill="EFF0F1"/>
-        </w:rPr>
-        <w:t>Auth</w:t>
-      </w:r>
-      <w:proofErr w:type="spellEnd"/>
-      <w:r>
-        <w:rPr>
-          <w:rFonts w:ascii="inherit" w:eastAsia="Times New Roman" w:hAnsi="inherit" w:cs="Courier New"/>
-          <w:color w:val="7D2727"/>
-          <w:szCs w:val="20"/>
-          <w:bdr w:val="none" w:sz="0" w:space="0" w:color="auto" w:frame="1"/>
-          <w:shd w:val="clear" w:color="auto" w:fill="EFF0F1"/>
-        </w:rPr>
-        <w:t>::user()-&gt;</w:t>
-      </w:r>
-      <w:proofErr w:type="spellStart"/>
-      <w:r>
-        <w:rPr>
-          <w:rFonts w:ascii="inherit" w:eastAsia="Times New Roman" w:hAnsi="inherit" w:cs="Courier New"/>
-          <w:color w:val="7D2727"/>
-          <w:szCs w:val="20"/>
-          <w:bdr w:val="none" w:sz="0" w:space="0" w:color="auto" w:frame="1"/>
-          <w:shd w:val="clear" w:color="auto" w:fill="EFF0F1"/>
-        </w:rPr>
-        <w:t>account_id</w:t>
-      </w:r>
-      <w:proofErr w:type="spellEnd"/>
-      <w:r>
-        <w:rPr>
-          <w:rFonts w:ascii="inherit" w:eastAsia="Times New Roman" w:hAnsi="inherit" w:cs="Courier New"/>
-          <w:color w:val="7D2727"/>
-          <w:szCs w:val="20"/>
-          <w:bdr w:val="none" w:sz="0" w:space="0" w:color="auto" w:frame="1"/>
-          <w:shd w:val="clear" w:color="auto" w:fill="EFF0F1"/>
-        </w:rPr>
-        <w:t>}}.</w:t>
-      </w:r>
-      <w:proofErr w:type="spellStart"/>
-      <w:r>
-        <w:rPr>
-          <w:rFonts w:ascii="inherit" w:eastAsia="Times New Roman" w:hAnsi="inherit" w:cs="Courier New"/>
-          <w:color w:val="7D2727"/>
-          <w:szCs w:val="20"/>
-          <w:bdr w:val="none" w:sz="0" w:space="0" w:color="auto" w:frame="1"/>
-          <w:shd w:val="clear" w:color="auto" w:fill="EFF0F1"/>
-        </w:rPr>
-        <w:t>png</w:t>
-      </w:r>
-      <w:proofErr w:type="spellEnd"/>
-      <w:r>
-        <w:rPr>
-          <w:rFonts w:ascii="inherit" w:eastAsia="Times New Roman" w:hAnsi="inherit" w:cs="Courier New"/>
-          <w:color w:val="7D2727"/>
-          <w:szCs w:val="20"/>
-          <w:bdr w:val="none" w:sz="0" w:space="0" w:color="auto" w:frame="1"/>
-          <w:shd w:val="clear" w:color="auto" w:fill="EFF0F1"/>
-        </w:rPr>
-        <w:t>"</w:t>
+        <w:t>"/images/photos/account/{{Auth::user()-&gt;account_id}}.png"</w:t>
       </w:r>
       <w:r>
         <w:rPr>
@@ -1371,51 +952,7 @@
           <w:bdr w:val="none" w:sz="0" w:space="0" w:color="auto" w:frame="1"/>
           <w:shd w:val="clear" w:color="auto" w:fill="EFF0F1"/>
         </w:rPr>
-        <w:t xml:space="preserve">        &lt;</w:t>
-      </w:r>
-      <w:proofErr w:type="spellStart"/>
-      <w:r>
-        <w:rPr>
-          <w:rFonts w:ascii="inherit" w:eastAsia="Times New Roman" w:hAnsi="inherit" w:cs="Courier New"/>
-          <w:color w:val="303336"/>
-          <w:szCs w:val="20"/>
-          <w:bdr w:val="none" w:sz="0" w:space="0" w:color="auto" w:frame="1"/>
-          <w:shd w:val="clear" w:color="auto" w:fill="EFF0F1"/>
-        </w:rPr>
-        <w:t>img</w:t>
-      </w:r>
-      <w:proofErr w:type="spellEnd"/>
-      <w:r>
-        <w:rPr>
-          <w:rFonts w:ascii="inherit" w:eastAsia="Times New Roman" w:hAnsi="inherit" w:cs="Courier New"/>
-          <w:color w:val="303336"/>
-          <w:szCs w:val="20"/>
-          <w:bdr w:val="none" w:sz="0" w:space="0" w:color="auto" w:frame="1"/>
-          <w:shd w:val="clear" w:color="auto" w:fill="EFF0F1"/>
-        </w:rPr>
-        <w:t xml:space="preserve"> </w:t>
-      </w:r>
-      <w:proofErr w:type="spellStart"/>
-      <w:r>
-        <w:rPr>
-          <w:rFonts w:ascii="inherit" w:eastAsia="Times New Roman" w:hAnsi="inherit" w:cs="Courier New"/>
-          <w:color w:val="303336"/>
-          <w:szCs w:val="20"/>
-          <w:bdr w:val="none" w:sz="0" w:space="0" w:color="auto" w:frame="1"/>
-          <w:shd w:val="clear" w:color="auto" w:fill="EFF0F1"/>
-        </w:rPr>
-        <w:t>src</w:t>
-      </w:r>
-      <w:proofErr w:type="spellEnd"/>
-      <w:r>
-        <w:rPr>
-          <w:rFonts w:ascii="inherit" w:eastAsia="Times New Roman" w:hAnsi="inherit" w:cs="Courier New"/>
-          <w:color w:val="303336"/>
-          <w:szCs w:val="20"/>
-          <w:bdr w:val="none" w:sz="0" w:space="0" w:color="auto" w:frame="1"/>
-          <w:shd w:val="clear" w:color="auto" w:fill="EFF0F1"/>
-        </w:rPr>
-        <w:t>=</w:t>
+        <w:t xml:space="preserve">        &lt;img src=</w:t>
       </w:r>
       <w:r>
         <w:rPr>
@@ -1507,20 +1044,8 @@
           <w:bdr w:val="none" w:sz="0" w:space="0" w:color="auto" w:frame="1"/>
           <w:shd w:val="clear" w:color="auto" w:fill="EFF0F1"/>
         </w:rPr>
-        <w:t>@</w:t>
-      </w:r>
-      <w:proofErr w:type="spellStart"/>
-      <w:r>
-        <w:rPr>
-          <w:rFonts w:ascii="inherit" w:eastAsia="Times New Roman" w:hAnsi="inherit" w:cs="Courier New"/>
-          <w:color w:val="7D2727"/>
-          <w:szCs w:val="20"/>
-          <w:bdr w:val="none" w:sz="0" w:space="0" w:color="auto" w:frame="1"/>
-          <w:shd w:val="clear" w:color="auto" w:fill="EFF0F1"/>
-        </w:rPr>
-        <w:t>endif</w:t>
-      </w:r>
-      <w:proofErr w:type="spellEnd"/>
+        <w:t>@endif</w:t>
+      </w:r>
     </w:p>
     <w:p>
       <w:pPr>
@@ -1535,19 +1060,11 @@
           <w:sz w:val="24"/>
         </w:rPr>
       </w:pPr>
-      <w:proofErr w:type="spellStart"/>
       <w:r>
         <w:rPr>
           <w:sz w:val="24"/>
         </w:rPr>
-        <w:t>Src</w:t>
-      </w:r>
-      <w:proofErr w:type="spellEnd"/>
-      <w:r>
-        <w:rPr>
-          <w:sz w:val="24"/>
-        </w:rPr>
-        <w:t>:</w:t>
+        <w:t>Src:</w:t>
       </w:r>
       <w:r>
         <w:rPr>
@@ -1619,50 +1136,20 @@
         <w:rPr>
           <w:sz w:val="24"/>
         </w:rPr>
-        <w:t xml:space="preserve">get file name from glob </w:t>
-      </w:r>
-      <w:proofErr w:type="spellStart"/>
+        <w:t>get file name from glob php</w:t>
+      </w:r>
       <w:r>
         <w:rPr>
           <w:sz w:val="24"/>
         </w:rPr>
-        <w:t>php</w:t>
-      </w:r>
-      <w:proofErr w:type="spellEnd"/>
+        <w:t xml:space="preserve">) </w:t>
+      </w:r>
       <w:r>
         <w:rPr>
           <w:sz w:val="24"/>
         </w:rPr>
-        <w:t xml:space="preserve">) </w:t>
-      </w:r>
-      <w:r>
-        <w:rPr>
-          <w:sz w:val="24"/>
-        </w:rPr>
-        <w:t xml:space="preserve">How to return just file name using </w:t>
-      </w:r>
-      <w:proofErr w:type="gramStart"/>
-      <w:r>
-        <w:rPr>
-          <w:sz w:val="24"/>
-        </w:rPr>
-        <w:t>glob(</w:t>
-      </w:r>
-      <w:proofErr w:type="gramEnd"/>
-      <w:r>
-        <w:rPr>
-          <w:sz w:val="24"/>
-        </w:rPr>
-        <w:t xml:space="preserve">) in </w:t>
-      </w:r>
-      <w:proofErr w:type="spellStart"/>
-      <w:r>
-        <w:rPr>
-          <w:sz w:val="24"/>
-        </w:rPr>
-        <w:t>php</w:t>
-      </w:r>
-      <w:proofErr w:type="spellEnd"/>
+        <w:t>How to return just file name using glob() in php</w:t>
+      </w:r>
     </w:p>
     <w:p>
       <w:pPr>
@@ -1686,8 +1173,6 @@
         <w:lastRenderedPageBreak/>
         <w:t>Use </w:t>
       </w:r>
-      <w:proofErr w:type="spellStart"/>
-      <w:proofErr w:type="gramStart"/>
       <w:r>
         <w:rPr>
           <w:rFonts w:ascii="Consolas" w:eastAsia="Times New Roman" w:hAnsi="Consolas" w:cs="Courier New"/>
@@ -1697,21 +1182,8 @@
           <w:bdr w:val="none" w:sz="0" w:space="0" w:color="auto" w:frame="1"/>
           <w:shd w:val="clear" w:color="auto" w:fill="EFF0F1"/>
         </w:rPr>
-        <w:t>basename</w:t>
-      </w:r>
-      <w:proofErr w:type="spellEnd"/>
-      <w:r>
-        <w:rPr>
-          <w:rFonts w:ascii="Consolas" w:eastAsia="Times New Roman" w:hAnsi="Consolas" w:cs="Courier New"/>
-          <w:color w:val="242729"/>
-          <w:sz w:val="20"/>
-          <w:szCs w:val="20"/>
-          <w:bdr w:val="none" w:sz="0" w:space="0" w:color="auto" w:frame="1"/>
-          <w:shd w:val="clear" w:color="auto" w:fill="EFF0F1"/>
-        </w:rPr>
-        <w:t>()</w:t>
-      </w:r>
-      <w:proofErr w:type="gramEnd"/>
+        <w:t>basename()</w:t>
+      </w:r>
     </w:p>
     <w:p>
       <w:pPr>
@@ -1743,53 +1215,16 @@
           <w:szCs w:val="20"/>
         </w:rPr>
       </w:pPr>
-      <w:proofErr w:type="gramStart"/>
-      <w:r>
-        <w:rPr>
-          <w:rFonts w:ascii="inherit" w:eastAsia="Times New Roman" w:hAnsi="inherit" w:cs="Courier New"/>
-          <w:color w:val="303336"/>
-          <w:sz w:val="20"/>
-          <w:szCs w:val="20"/>
-          <w:bdr w:val="none" w:sz="0" w:space="0" w:color="auto" w:frame="1"/>
-          <w:shd w:val="clear" w:color="auto" w:fill="EFF0F1"/>
-        </w:rPr>
-        <w:t>echo</w:t>
-      </w:r>
-      <w:proofErr w:type="gramEnd"/>
-      <w:r>
-        <w:rPr>
-          <w:rFonts w:ascii="inherit" w:eastAsia="Times New Roman" w:hAnsi="inherit" w:cs="Courier New"/>
-          <w:color w:val="303336"/>
-          <w:sz w:val="20"/>
-          <w:szCs w:val="20"/>
-          <w:bdr w:val="none" w:sz="0" w:space="0" w:color="auto" w:frame="1"/>
-          <w:shd w:val="clear" w:color="auto" w:fill="EFF0F1"/>
-        </w:rPr>
-        <w:t xml:space="preserve"> </w:t>
-      </w:r>
-      <w:proofErr w:type="spellStart"/>
-      <w:r>
-        <w:rPr>
-          <w:rFonts w:ascii="inherit" w:eastAsia="Times New Roman" w:hAnsi="inherit" w:cs="Courier New"/>
-          <w:color w:val="303336"/>
-          <w:sz w:val="20"/>
-          <w:szCs w:val="20"/>
-          <w:bdr w:val="none" w:sz="0" w:space="0" w:color="auto" w:frame="1"/>
-          <w:shd w:val="clear" w:color="auto" w:fill="EFF0F1"/>
-        </w:rPr>
-        <w:t>basename</w:t>
-      </w:r>
-      <w:proofErr w:type="spellEnd"/>
-      <w:r>
-        <w:rPr>
-          <w:rFonts w:ascii="inherit" w:eastAsia="Times New Roman" w:hAnsi="inherit" w:cs="Courier New"/>
-          <w:color w:val="303336"/>
-          <w:sz w:val="20"/>
-          <w:szCs w:val="20"/>
-          <w:bdr w:val="none" w:sz="0" w:space="0" w:color="auto" w:frame="1"/>
-          <w:shd w:val="clear" w:color="auto" w:fill="EFF0F1"/>
-        </w:rPr>
-        <w:t>($image);</w:t>
+      <w:r>
+        <w:rPr>
+          <w:rFonts w:ascii="inherit" w:eastAsia="Times New Roman" w:hAnsi="inherit" w:cs="Courier New"/>
+          <w:color w:val="303336"/>
+          <w:sz w:val="20"/>
+          <w:szCs w:val="20"/>
+          <w:bdr w:val="none" w:sz="0" w:space="0" w:color="auto" w:frame="1"/>
+          <w:shd w:val="clear" w:color="auto" w:fill="EFF0F1"/>
+        </w:rPr>
+        <w:t>echo basename($image);</w:t>
       </w:r>
     </w:p>
     <w:p>
@@ -1844,53 +1279,16 @@
           <w:szCs w:val="20"/>
         </w:rPr>
       </w:pPr>
-      <w:proofErr w:type="gramStart"/>
-      <w:r>
-        <w:rPr>
-          <w:rFonts w:ascii="inherit" w:eastAsia="Times New Roman" w:hAnsi="inherit" w:cs="Courier New"/>
-          <w:color w:val="303336"/>
-          <w:sz w:val="20"/>
-          <w:szCs w:val="20"/>
-          <w:bdr w:val="none" w:sz="0" w:space="0" w:color="auto" w:frame="1"/>
-          <w:shd w:val="clear" w:color="auto" w:fill="EFF0F1"/>
-        </w:rPr>
-        <w:t>echo</w:t>
-      </w:r>
-      <w:proofErr w:type="gramEnd"/>
-      <w:r>
-        <w:rPr>
-          <w:rFonts w:ascii="inherit" w:eastAsia="Times New Roman" w:hAnsi="inherit" w:cs="Courier New"/>
-          <w:color w:val="303336"/>
-          <w:sz w:val="20"/>
-          <w:szCs w:val="20"/>
-          <w:bdr w:val="none" w:sz="0" w:space="0" w:color="auto" w:frame="1"/>
-          <w:shd w:val="clear" w:color="auto" w:fill="EFF0F1"/>
-        </w:rPr>
-        <w:t xml:space="preserve"> </w:t>
-      </w:r>
-      <w:proofErr w:type="spellStart"/>
-      <w:r>
-        <w:rPr>
-          <w:rFonts w:ascii="inherit" w:eastAsia="Times New Roman" w:hAnsi="inherit" w:cs="Courier New"/>
-          <w:color w:val="303336"/>
-          <w:sz w:val="20"/>
-          <w:szCs w:val="20"/>
-          <w:bdr w:val="none" w:sz="0" w:space="0" w:color="auto" w:frame="1"/>
-          <w:shd w:val="clear" w:color="auto" w:fill="EFF0F1"/>
-        </w:rPr>
-        <w:t>basename</w:t>
-      </w:r>
-      <w:proofErr w:type="spellEnd"/>
-      <w:r>
-        <w:rPr>
-          <w:rFonts w:ascii="inherit" w:eastAsia="Times New Roman" w:hAnsi="inherit" w:cs="Courier New"/>
-          <w:color w:val="303336"/>
-          <w:sz w:val="20"/>
-          <w:szCs w:val="20"/>
-          <w:bdr w:val="none" w:sz="0" w:space="0" w:color="auto" w:frame="1"/>
-          <w:shd w:val="clear" w:color="auto" w:fill="EFF0F1"/>
-        </w:rPr>
-        <w:t xml:space="preserve">($image, </w:t>
+      <w:r>
+        <w:rPr>
+          <w:rFonts w:ascii="inherit" w:eastAsia="Times New Roman" w:hAnsi="inherit" w:cs="Courier New"/>
+          <w:color w:val="303336"/>
+          <w:sz w:val="20"/>
+          <w:szCs w:val="20"/>
+          <w:bdr w:val="none" w:sz="0" w:space="0" w:color="auto" w:frame="1"/>
+          <w:shd w:val="clear" w:color="auto" w:fill="EFF0F1"/>
+        </w:rPr>
+        <w:t xml:space="preserve">echo basename($image, </w:t>
       </w:r>
       <w:r>
         <w:rPr>
@@ -1901,31 +1299,7 @@
           <w:bdr w:val="none" w:sz="0" w:space="0" w:color="auto" w:frame="1"/>
           <w:shd w:val="clear" w:color="auto" w:fill="EFF0F1"/>
         </w:rPr>
-        <w:t>'.</w:t>
-      </w:r>
-      <w:proofErr w:type="spellStart"/>
-      <w:r>
-        <w:rPr>
-          <w:rFonts w:ascii="inherit" w:eastAsia="Times New Roman" w:hAnsi="inherit" w:cs="Courier New"/>
-          <w:color w:val="7D2727"/>
-          <w:sz w:val="20"/>
-          <w:szCs w:val="20"/>
-          <w:bdr w:val="none" w:sz="0" w:space="0" w:color="auto" w:frame="1"/>
-          <w:shd w:val="clear" w:color="auto" w:fill="EFF0F1"/>
-        </w:rPr>
-        <w:t>php</w:t>
-      </w:r>
-      <w:proofErr w:type="spellEnd"/>
-      <w:r>
-        <w:rPr>
-          <w:rFonts w:ascii="inherit" w:eastAsia="Times New Roman" w:hAnsi="inherit" w:cs="Courier New"/>
-          <w:color w:val="7D2727"/>
-          <w:sz w:val="20"/>
-          <w:szCs w:val="20"/>
-          <w:bdr w:val="none" w:sz="0" w:space="0" w:color="auto" w:frame="1"/>
-          <w:shd w:val="clear" w:color="auto" w:fill="EFF0F1"/>
-        </w:rPr>
-        <w:t>'</w:t>
+        <w:t>'.php'</w:t>
       </w:r>
       <w:r>
         <w:rPr>
@@ -1945,19 +1319,11 @@
           <w:sz w:val="24"/>
         </w:rPr>
       </w:pPr>
-      <w:proofErr w:type="spellStart"/>
       <w:r>
         <w:rPr>
           <w:sz w:val="24"/>
         </w:rPr>
-        <w:t>Scr</w:t>
-      </w:r>
-      <w:proofErr w:type="spellEnd"/>
-      <w:r>
-        <w:rPr>
-          <w:sz w:val="24"/>
-        </w:rPr>
-        <w:t xml:space="preserve">:  </w:t>
+        <w:t xml:space="preserve">Scr:  </w:t>
       </w:r>
       <w:hyperlink r:id="rId10" w:history="1">
         <w:r>
@@ -2004,7 +1370,6 @@
         </w:rPr>
         <w:t xml:space="preserve"> </w:t>
       </w:r>
-      <w:proofErr w:type="gramStart"/>
       <w:r>
         <w:rPr>
           <w:sz w:val="24"/>
@@ -2021,14 +1386,7 @@
         <w:rPr>
           <w:sz w:val="24"/>
         </w:rPr>
-        <w:t>how</w:t>
-      </w:r>
-      <w:proofErr w:type="gramEnd"/>
-      <w:r>
-        <w:rPr>
-          <w:sz w:val="24"/>
-        </w:rPr>
-        <w:t xml:space="preserve"> to get list of files exists in folder laravel</w:t>
+        <w:t>how to get list of files exists in folder laravel</w:t>
       </w:r>
       <w:r>
         <w:rPr>
@@ -2075,32 +1433,17 @@
           <w:shd w:val="clear" w:color="auto" w:fill="EFF0F1"/>
         </w:rPr>
       </w:pPr>
-      <w:proofErr w:type="gramStart"/>
-      <w:r>
-        <w:rPr>
-          <w:rFonts w:ascii="inherit" w:eastAsia="Times New Roman" w:hAnsi="inherit" w:cs="Courier New"/>
-          <w:color w:val="303336"/>
-          <w:sz w:val="20"/>
-          <w:szCs w:val="20"/>
-          <w:bdr w:val="none" w:sz="0" w:space="0" w:color="auto" w:frame="1"/>
-          <w:shd w:val="clear" w:color="auto" w:fill="EFF0F1"/>
-        </w:rPr>
-        <w:t>&lt;?</w:t>
-      </w:r>
-      <w:proofErr w:type="spellStart"/>
-      <w:r>
-        <w:rPr>
-          <w:rFonts w:ascii="inherit" w:eastAsia="Times New Roman" w:hAnsi="inherit" w:cs="Courier New"/>
-          <w:color w:val="303336"/>
-          <w:sz w:val="20"/>
-          <w:szCs w:val="20"/>
-          <w:bdr w:val="none" w:sz="0" w:space="0" w:color="auto" w:frame="1"/>
-          <w:shd w:val="clear" w:color="auto" w:fill="EFF0F1"/>
-        </w:rPr>
-        <w:t>php</w:t>
-      </w:r>
-      <w:proofErr w:type="spellEnd"/>
-      <w:proofErr w:type="gramEnd"/>
+      <w:r>
+        <w:rPr>
+          <w:rFonts w:ascii="inherit" w:eastAsia="Times New Roman" w:hAnsi="inherit" w:cs="Courier New"/>
+          <w:color w:val="303336"/>
+          <w:sz w:val="20"/>
+          <w:szCs w:val="20"/>
+          <w:bdr w:val="none" w:sz="0" w:space="0" w:color="auto" w:frame="1"/>
+          <w:shd w:val="clear" w:color="auto" w:fill="EFF0F1"/>
+        </w:rPr>
+        <w:t>&lt;?php</w:t>
+      </w:r>
     </w:p>
     <w:p>
       <w:pPr>
@@ -2134,8 +1477,6 @@
           <w:shd w:val="clear" w:color="auto" w:fill="EFF0F1"/>
         </w:rPr>
       </w:pPr>
-      <w:proofErr w:type="spellStart"/>
-      <w:proofErr w:type="gramStart"/>
       <w:r>
         <w:rPr>
           <w:rFonts w:ascii="inherit" w:eastAsia="Times New Roman" w:hAnsi="inherit" w:cs="Courier New"/>
@@ -2147,8 +1488,6 @@
         </w:rPr>
         <w:t>foreach</w:t>
       </w:r>
-      <w:proofErr w:type="spellEnd"/>
-      <w:proofErr w:type="gramEnd"/>
       <w:r>
         <w:rPr>
           <w:rFonts w:ascii="inherit" w:eastAsia="Times New Roman" w:hAnsi="inherit" w:cs="Courier New"/>
@@ -2169,31 +1508,7 @@
           <w:bdr w:val="none" w:sz="0" w:space="0" w:color="auto" w:frame="1"/>
           <w:shd w:val="clear" w:color="auto" w:fill="EFF0F1"/>
         </w:rPr>
-        <w:t>"/location/for/public/images/*.</w:t>
-      </w:r>
-      <w:proofErr w:type="spellStart"/>
-      <w:r>
-        <w:rPr>
-          <w:rFonts w:ascii="inherit" w:eastAsia="Times New Roman" w:hAnsi="inherit" w:cs="Courier New"/>
-          <w:color w:val="7D2727"/>
-          <w:sz w:val="20"/>
-          <w:szCs w:val="20"/>
-          <w:bdr w:val="none" w:sz="0" w:space="0" w:color="auto" w:frame="1"/>
-          <w:shd w:val="clear" w:color="auto" w:fill="EFF0F1"/>
-        </w:rPr>
-        <w:t>png</w:t>
-      </w:r>
-      <w:proofErr w:type="spellEnd"/>
-      <w:r>
-        <w:rPr>
-          <w:rFonts w:ascii="inherit" w:eastAsia="Times New Roman" w:hAnsi="inherit" w:cs="Courier New"/>
-          <w:color w:val="7D2727"/>
-          <w:sz w:val="20"/>
-          <w:szCs w:val="20"/>
-          <w:bdr w:val="none" w:sz="0" w:space="0" w:color="auto" w:frame="1"/>
-          <w:shd w:val="clear" w:color="auto" w:fill="EFF0F1"/>
-        </w:rPr>
-        <w:t>"</w:t>
+        <w:t>"/location/for/public/images/*.png"</w:t>
       </w:r>
       <w:r>
         <w:rPr>
@@ -2270,31 +1585,7 @@
           <w:bdr w:val="none" w:sz="0" w:space="0" w:color="auto" w:frame="1"/>
           <w:shd w:val="clear" w:color="auto" w:fill="EFF0F1"/>
         </w:rPr>
-        <w:t xml:space="preserve">    </w:t>
-      </w:r>
-      <w:proofErr w:type="gramStart"/>
-      <w:r>
-        <w:rPr>
-          <w:rFonts w:ascii="inherit" w:eastAsia="Times New Roman" w:hAnsi="inherit" w:cs="Courier New"/>
-          <w:color w:val="303336"/>
-          <w:sz w:val="20"/>
-          <w:szCs w:val="20"/>
-          <w:bdr w:val="none" w:sz="0" w:space="0" w:color="auto" w:frame="1"/>
-          <w:shd w:val="clear" w:color="auto" w:fill="EFF0F1"/>
-        </w:rPr>
-        <w:t>echo</w:t>
-      </w:r>
-      <w:proofErr w:type="gramEnd"/>
-      <w:r>
-        <w:rPr>
-          <w:rFonts w:ascii="inherit" w:eastAsia="Times New Roman" w:hAnsi="inherit" w:cs="Courier New"/>
-          <w:color w:val="303336"/>
-          <w:sz w:val="20"/>
-          <w:szCs w:val="20"/>
-          <w:bdr w:val="none" w:sz="0" w:space="0" w:color="auto" w:frame="1"/>
-          <w:shd w:val="clear" w:color="auto" w:fill="EFF0F1"/>
-        </w:rPr>
-        <w:t xml:space="preserve"> </w:t>
+        <w:t xml:space="preserve">    echo </w:t>
       </w:r>
       <w:r>
         <w:rPr>
@@ -2316,44 +1607,7 @@
           <w:bdr w:val="none" w:sz="0" w:space="0" w:color="auto" w:frame="1"/>
           <w:shd w:val="clear" w:color="auto" w:fill="EFF0F1"/>
         </w:rPr>
-        <w:t xml:space="preserve"> . </w:t>
-      </w:r>
-      <w:proofErr w:type="spellStart"/>
-      <w:proofErr w:type="gramStart"/>
-      <w:r>
-        <w:rPr>
-          <w:rFonts w:ascii="inherit" w:eastAsia="Times New Roman" w:hAnsi="inherit" w:cs="Courier New"/>
-          <w:color w:val="303336"/>
-          <w:sz w:val="20"/>
-          <w:szCs w:val="20"/>
-          <w:bdr w:val="none" w:sz="0" w:space="0" w:color="auto" w:frame="1"/>
-          <w:shd w:val="clear" w:color="auto" w:fill="EFF0F1"/>
-        </w:rPr>
-        <w:t>filesize</w:t>
-      </w:r>
-      <w:proofErr w:type="spellEnd"/>
-      <w:r>
-        <w:rPr>
-          <w:rFonts w:ascii="inherit" w:eastAsia="Times New Roman" w:hAnsi="inherit" w:cs="Courier New"/>
-          <w:color w:val="303336"/>
-          <w:sz w:val="20"/>
-          <w:szCs w:val="20"/>
-          <w:bdr w:val="none" w:sz="0" w:space="0" w:color="auto" w:frame="1"/>
-          <w:shd w:val="clear" w:color="auto" w:fill="EFF0F1"/>
-        </w:rPr>
-        <w:t>(</w:t>
-      </w:r>
-      <w:proofErr w:type="gramEnd"/>
-      <w:r>
-        <w:rPr>
-          <w:rFonts w:ascii="inherit" w:eastAsia="Times New Roman" w:hAnsi="inherit" w:cs="Courier New"/>
-          <w:color w:val="303336"/>
-          <w:sz w:val="20"/>
-          <w:szCs w:val="20"/>
-          <w:bdr w:val="none" w:sz="0" w:space="0" w:color="auto" w:frame="1"/>
-          <w:shd w:val="clear" w:color="auto" w:fill="EFF0F1"/>
-        </w:rPr>
-        <w:t xml:space="preserve">$filename) . </w:t>
+        <w:t xml:space="preserve"> . filesize($filename) . </w:t>
       </w:r>
       <w:r>
         <w:rPr>
@@ -2481,19 +1735,11 @@
           <w:sz w:val="24"/>
         </w:rPr>
       </w:pPr>
-      <w:proofErr w:type="spellStart"/>
       <w:r>
         <w:rPr>
           <w:sz w:val="24"/>
         </w:rPr>
-        <w:t>Src</w:t>
-      </w:r>
-      <w:proofErr w:type="spellEnd"/>
-      <w:r>
-        <w:rPr>
-          <w:sz w:val="24"/>
-        </w:rPr>
-        <w:t xml:space="preserve">: </w:t>
+        <w:t xml:space="preserve">Src: </w:t>
       </w:r>
       <w:hyperlink r:id="rId11" w:history="1">
         <w:r>
@@ -2515,21 +1761,12 @@
           <w:sz w:val="24"/>
         </w:rPr>
       </w:pPr>
-      <w:proofErr w:type="spellStart"/>
       <w:r>
         <w:rPr>
           <w:rStyle w:val="Hyperlink"/>
           <w:sz w:val="24"/>
         </w:rPr>
-        <w:t>Src</w:t>
-      </w:r>
-      <w:proofErr w:type="spellEnd"/>
-      <w:r>
-        <w:rPr>
-          <w:rStyle w:val="Hyperlink"/>
-          <w:sz w:val="24"/>
-        </w:rPr>
-        <w:t xml:space="preserve">: </w:t>
+        <w:t xml:space="preserve">Src: </w:t>
       </w:r>
       <w:r>
         <w:rPr>
@@ -2606,16 +1843,8 @@
         <w:rPr>
           <w:sz w:val="30"/>
         </w:rPr>
-        <w:t>Date</w:t>
-      </w:r>
-      <w:proofErr w:type="gramStart"/>
-      <w:r>
-        <w:rPr>
-          <w:sz w:val="30"/>
-        </w:rPr>
-        <w:t>::</w:t>
-      </w:r>
-      <w:proofErr w:type="gramEnd"/>
+        <w:t>Date::</w:t>
+      </w:r>
       <w:r>
         <w:rPr>
           <w:sz w:val="30"/>
@@ -2659,75 +1888,23 @@
         </w:rPr>
         <w:t xml:space="preserve">------ (How to setup </w:t>
       </w:r>
-      <w:proofErr w:type="spellStart"/>
-      <w:r>
-        <w:rPr>
-          <w:sz w:val="30"/>
-        </w:rPr>
-        <w:t>ajax</w:t>
-      </w:r>
-      <w:proofErr w:type="spellEnd"/>
-      <w:r>
-        <w:rPr>
-          <w:sz w:val="30"/>
-        </w:rPr>
-        <w:t xml:space="preserve"> laravel </w:t>
-      </w:r>
-      <w:proofErr w:type="spellStart"/>
-      <w:proofErr w:type="gramStart"/>
-      <w:r>
-        <w:rPr>
-          <w:sz w:val="30"/>
-        </w:rPr>
-        <w:t>csrf</w:t>
-      </w:r>
-      <w:proofErr w:type="spellEnd"/>
-      <w:r>
-        <w:rPr>
-          <w:sz w:val="30"/>
-        </w:rPr>
-        <w:t xml:space="preserve"> )</w:t>
-      </w:r>
-      <w:proofErr w:type="gramEnd"/>
-      <w:r>
-        <w:rPr>
-          <w:sz w:val="30"/>
-        </w:rPr>
-        <w:t xml:space="preserve"> </w:t>
-      </w:r>
-      <w:r>
-        <w:rPr>
-          <w:sz w:val="30"/>
-        </w:rPr>
-        <w:t xml:space="preserve">Laravel </w:t>
-      </w:r>
-      <w:proofErr w:type="spellStart"/>
-      <w:r>
-        <w:rPr>
-          <w:sz w:val="30"/>
-        </w:rPr>
-        <w:t>csrf</w:t>
-      </w:r>
-      <w:proofErr w:type="spellEnd"/>
-      <w:r>
-        <w:rPr>
-          <w:sz w:val="30"/>
-        </w:rPr>
-        <w:t xml:space="preserve"> token mismatch for </w:t>
-      </w:r>
-      <w:proofErr w:type="spellStart"/>
-      <w:r>
-        <w:rPr>
-          <w:sz w:val="30"/>
-        </w:rPr>
-        <w:t>ajax</w:t>
-      </w:r>
-      <w:proofErr w:type="spellEnd"/>
-      <w:r>
-        <w:rPr>
-          <w:sz w:val="30"/>
-        </w:rPr>
-        <w:t xml:space="preserve"> POST Request</w:t>
+      <w:r>
+        <w:rPr>
+          <w:sz w:val="30"/>
+        </w:rPr>
+        <w:t>ajax laravel csrf</w:t>
+      </w:r>
+      <w:r>
+        <w:rPr>
+          <w:sz w:val="30"/>
+        </w:rPr>
+        <w:t xml:space="preserve"> ) </w:t>
+      </w:r>
+      <w:r>
+        <w:rPr>
+          <w:sz w:val="30"/>
+        </w:rPr>
+        <w:t>Laravel csrf token mismatch for ajax POST Request</w:t>
       </w:r>
     </w:p>
     <w:p>
@@ -2742,7 +1919,6 @@
           <w:szCs w:val="23"/>
         </w:rPr>
       </w:pPr>
-      <w:proofErr w:type="gramStart"/>
       <w:r>
         <w:rPr>
           <w:rFonts w:ascii="inherit" w:eastAsia="Times New Roman" w:hAnsi="inherit" w:cs="Arial"/>
@@ -2753,20 +1929,7 @@
           <w:szCs w:val="23"/>
           <w:bdr w:val="none" w:sz="0" w:space="0" w:color="auto" w:frame="1"/>
         </w:rPr>
-        <w:t>n</w:t>
-      </w:r>
-      <w:proofErr w:type="gramEnd"/>
-      <w:r>
-        <w:rPr>
-          <w:rFonts w:ascii="inherit" w:eastAsia="Times New Roman" w:hAnsi="inherit" w:cs="Arial"/>
-          <w:b/>
-          <w:bCs/>
-          <w:color w:val="242729"/>
-          <w:sz w:val="23"/>
-          <w:szCs w:val="23"/>
-          <w:bdr w:val="none" w:sz="0" w:space="0" w:color="auto" w:frame="1"/>
-        </w:rPr>
-        <w:t xml:space="preserve"> header</w:t>
+        <w:t>n header</w:t>
       </w:r>
     </w:p>
     <w:p>
@@ -2852,9 +2015,41 @@
           <w:bdr w:val="none" w:sz="0" w:space="0" w:color="auto" w:frame="1"/>
           <w:shd w:val="clear" w:color="auto" w:fill="EFF0F1"/>
         </w:rPr>
-        <w:t>"</w:t>
-      </w:r>
-      <w:proofErr w:type="spellStart"/>
+        <w:t>"csrf-token"</w:t>
+      </w:r>
+      <w:r>
+        <w:rPr>
+          <w:rFonts w:ascii="inherit" w:eastAsia="Times New Roman" w:hAnsi="inherit" w:cs="Courier New"/>
+          <w:color w:val="303336"/>
+          <w:sz w:val="20"/>
+          <w:szCs w:val="20"/>
+          <w:bdr w:val="none" w:sz="0" w:space="0" w:color="auto" w:frame="1"/>
+          <w:shd w:val="clear" w:color="auto" w:fill="EFF0F1"/>
+        </w:rPr>
+        <w:t xml:space="preserve"> </w:t>
+      </w:r>
+      <w:r>
+        <w:rPr>
+          <w:rFonts w:ascii="inherit" w:eastAsia="Times New Roman" w:hAnsi="inherit" w:cs="Courier New"/>
+          <w:color w:val="E64320"/>
+          <w:sz w:val="20"/>
+          <w:szCs w:val="20"/>
+          <w:bdr w:val="none" w:sz="0" w:space="0" w:color="auto" w:frame="1"/>
+          <w:shd w:val="clear" w:color="auto" w:fill="EFF0F1"/>
+        </w:rPr>
+        <w:t>content</w:t>
+      </w:r>
+      <w:r>
+        <w:rPr>
+          <w:rFonts w:ascii="inherit" w:eastAsia="Times New Roman" w:hAnsi="inherit" w:cs="Courier New"/>
+          <w:color w:val="303336"/>
+          <w:sz w:val="20"/>
+          <w:szCs w:val="20"/>
+          <w:bdr w:val="none" w:sz="0" w:space="0" w:color="auto" w:frame="1"/>
+          <w:shd w:val="clear" w:color="auto" w:fill="EFF0F1"/>
+        </w:rPr>
+        <w:t>=</w:t>
+      </w:r>
       <w:r>
         <w:rPr>
           <w:rFonts w:ascii="inherit" w:eastAsia="Times New Roman" w:hAnsi="inherit" w:cs="Courier New"/>
@@ -2864,111 +2059,7 @@
           <w:bdr w:val="none" w:sz="0" w:space="0" w:color="auto" w:frame="1"/>
           <w:shd w:val="clear" w:color="auto" w:fill="EFF0F1"/>
         </w:rPr>
-        <w:t>csrf</w:t>
-      </w:r>
-      <w:proofErr w:type="spellEnd"/>
-      <w:r>
-        <w:rPr>
-          <w:rFonts w:ascii="inherit" w:eastAsia="Times New Roman" w:hAnsi="inherit" w:cs="Courier New"/>
-          <w:color w:val="0F74BD"/>
-          <w:sz w:val="20"/>
-          <w:szCs w:val="20"/>
-          <w:bdr w:val="none" w:sz="0" w:space="0" w:color="auto" w:frame="1"/>
-          <w:shd w:val="clear" w:color="auto" w:fill="EFF0F1"/>
-        </w:rPr>
-        <w:t>-token"</w:t>
-      </w:r>
-      <w:r>
-        <w:rPr>
-          <w:rFonts w:ascii="inherit" w:eastAsia="Times New Roman" w:hAnsi="inherit" w:cs="Courier New"/>
-          <w:color w:val="303336"/>
-          <w:sz w:val="20"/>
-          <w:szCs w:val="20"/>
-          <w:bdr w:val="none" w:sz="0" w:space="0" w:color="auto" w:frame="1"/>
-          <w:shd w:val="clear" w:color="auto" w:fill="EFF0F1"/>
-        </w:rPr>
-        <w:t xml:space="preserve"> </w:t>
-      </w:r>
-      <w:r>
-        <w:rPr>
-          <w:rFonts w:ascii="inherit" w:eastAsia="Times New Roman" w:hAnsi="inherit" w:cs="Courier New"/>
-          <w:color w:val="E64320"/>
-          <w:sz w:val="20"/>
-          <w:szCs w:val="20"/>
-          <w:bdr w:val="none" w:sz="0" w:space="0" w:color="auto" w:frame="1"/>
-          <w:shd w:val="clear" w:color="auto" w:fill="EFF0F1"/>
-        </w:rPr>
-        <w:t>content</w:t>
-      </w:r>
-      <w:r>
-        <w:rPr>
-          <w:rFonts w:ascii="inherit" w:eastAsia="Times New Roman" w:hAnsi="inherit" w:cs="Courier New"/>
-          <w:color w:val="303336"/>
-          <w:sz w:val="20"/>
-          <w:szCs w:val="20"/>
-          <w:bdr w:val="none" w:sz="0" w:space="0" w:color="auto" w:frame="1"/>
-          <w:shd w:val="clear" w:color="auto" w:fill="EFF0F1"/>
-        </w:rPr>
-        <w:t>=</w:t>
-      </w:r>
-      <w:r>
-        <w:rPr>
-          <w:rFonts w:ascii="inherit" w:eastAsia="Times New Roman" w:hAnsi="inherit" w:cs="Courier New"/>
-          <w:color w:val="0F74BD"/>
-          <w:sz w:val="20"/>
-          <w:szCs w:val="20"/>
-          <w:bdr w:val="none" w:sz="0" w:space="0" w:color="auto" w:frame="1"/>
-          <w:shd w:val="clear" w:color="auto" w:fill="EFF0F1"/>
-        </w:rPr>
-        <w:t>"{</w:t>
-      </w:r>
-      <w:proofErr w:type="gramStart"/>
-      <w:r>
-        <w:rPr>
-          <w:rFonts w:ascii="inherit" w:eastAsia="Times New Roman" w:hAnsi="inherit" w:cs="Courier New"/>
-          <w:color w:val="0F74BD"/>
-          <w:sz w:val="20"/>
-          <w:szCs w:val="20"/>
-          <w:bdr w:val="none" w:sz="0" w:space="0" w:color="auto" w:frame="1"/>
-          <w:shd w:val="clear" w:color="auto" w:fill="EFF0F1"/>
-        </w:rPr>
-        <w:t xml:space="preserve">{ </w:t>
-      </w:r>
-      <w:proofErr w:type="spellStart"/>
-      <w:r>
-        <w:rPr>
-          <w:rFonts w:ascii="inherit" w:eastAsia="Times New Roman" w:hAnsi="inherit" w:cs="Courier New"/>
-          <w:color w:val="0F74BD"/>
-          <w:sz w:val="20"/>
-          <w:szCs w:val="20"/>
-          <w:bdr w:val="none" w:sz="0" w:space="0" w:color="auto" w:frame="1"/>
-          <w:shd w:val="clear" w:color="auto" w:fill="EFF0F1"/>
-        </w:rPr>
-        <w:t>csrf</w:t>
-      </w:r>
-      <w:proofErr w:type="gramEnd"/>
-      <w:r>
-        <w:rPr>
-          <w:rFonts w:ascii="inherit" w:eastAsia="Times New Roman" w:hAnsi="inherit" w:cs="Courier New"/>
-          <w:color w:val="0F74BD"/>
-          <w:sz w:val="20"/>
-          <w:szCs w:val="20"/>
-          <w:bdr w:val="none" w:sz="0" w:space="0" w:color="auto" w:frame="1"/>
-          <w:shd w:val="clear" w:color="auto" w:fill="EFF0F1"/>
-        </w:rPr>
-        <w:t>_token</w:t>
-      </w:r>
-      <w:proofErr w:type="spellEnd"/>
-      <w:r>
-        <w:rPr>
-          <w:rFonts w:ascii="inherit" w:eastAsia="Times New Roman" w:hAnsi="inherit" w:cs="Courier New"/>
-          <w:color w:val="0F74BD"/>
-          <w:sz w:val="20"/>
-          <w:szCs w:val="20"/>
-          <w:bdr w:val="none" w:sz="0" w:space="0" w:color="auto" w:frame="1"/>
-          <w:shd w:val="clear" w:color="auto" w:fill="EFF0F1"/>
-        </w:rPr>
-        <w:t>() }}"</w:t>
+        <w:t>"{{ csrf_token() }}"</w:t>
       </w:r>
       <w:r>
         <w:rPr>
@@ -3103,31 +2194,7 @@
           <w:bdr w:val="none" w:sz="0" w:space="0" w:color="auto" w:frame="1"/>
           <w:shd w:val="clear" w:color="auto" w:fill="EFF0F1"/>
         </w:rPr>
-        <w:t>"text/</w:t>
-      </w:r>
-      <w:proofErr w:type="spellStart"/>
-      <w:r>
-        <w:rPr>
-          <w:rFonts w:ascii="inherit" w:eastAsia="Times New Roman" w:hAnsi="inherit" w:cs="Courier New"/>
-          <w:color w:val="0F74BD"/>
-          <w:sz w:val="20"/>
-          <w:szCs w:val="20"/>
-          <w:bdr w:val="none" w:sz="0" w:space="0" w:color="auto" w:frame="1"/>
-          <w:shd w:val="clear" w:color="auto" w:fill="EFF0F1"/>
-        </w:rPr>
-        <w:t>javascript</w:t>
-      </w:r>
-      <w:proofErr w:type="spellEnd"/>
-      <w:r>
-        <w:rPr>
-          <w:rFonts w:ascii="inherit" w:eastAsia="Times New Roman" w:hAnsi="inherit" w:cs="Courier New"/>
-          <w:color w:val="0F74BD"/>
-          <w:sz w:val="20"/>
-          <w:szCs w:val="20"/>
-          <w:bdr w:val="none" w:sz="0" w:space="0" w:color="auto" w:frame="1"/>
-          <w:shd w:val="clear" w:color="auto" w:fill="EFF0F1"/>
-        </w:rPr>
-        <w:t>"</w:t>
+        <w:t>"text/javascript"</w:t>
       </w:r>
       <w:r>
         <w:rPr>
@@ -3182,34 +2249,8 @@
           <w:bdr w:val="none" w:sz="0" w:space="0" w:color="auto" w:frame="1"/>
           <w:shd w:val="clear" w:color="auto" w:fill="EFF0F1"/>
         </w:rPr>
-        <w:t>$.</w:t>
-      </w:r>
-      <w:proofErr w:type="spellStart"/>
-      <w:proofErr w:type="gramStart"/>
-      <w:r>
-        <w:rPr>
-          <w:rFonts w:ascii="inherit" w:eastAsia="Times New Roman" w:hAnsi="inherit" w:cs="Courier New"/>
-          <w:color w:val="303336"/>
-          <w:sz w:val="20"/>
-          <w:szCs w:val="20"/>
-          <w:bdr w:val="none" w:sz="0" w:space="0" w:color="auto" w:frame="1"/>
-          <w:shd w:val="clear" w:color="auto" w:fill="EFF0F1"/>
-        </w:rPr>
-        <w:t>ajaxSetup</w:t>
-      </w:r>
-      <w:proofErr w:type="spellEnd"/>
-      <w:r>
-        <w:rPr>
-          <w:rFonts w:ascii="inherit" w:eastAsia="Times New Roman" w:hAnsi="inherit" w:cs="Courier New"/>
-          <w:color w:val="303336"/>
-          <w:sz w:val="20"/>
-          <w:szCs w:val="20"/>
-          <w:bdr w:val="none" w:sz="0" w:space="0" w:color="auto" w:frame="1"/>
-          <w:shd w:val="clear" w:color="auto" w:fill="EFF0F1"/>
-        </w:rPr>
-        <w:t>({</w:t>
-      </w:r>
-      <w:proofErr w:type="gramEnd"/>
+        <w:t>$.ajaxSetup({</w:t>
+      </w:r>
     </w:p>
     <w:p>
       <w:pPr>
@@ -3252,31 +2293,7 @@
           <w:bdr w:val="none" w:sz="0" w:space="0" w:color="auto" w:frame="1"/>
           <w:shd w:val="clear" w:color="auto" w:fill="EFF0F1"/>
         </w:rPr>
-        <w:t xml:space="preserve">    </w:t>
-      </w:r>
-      <w:proofErr w:type="gramStart"/>
-      <w:r>
-        <w:rPr>
-          <w:rFonts w:ascii="inherit" w:eastAsia="Times New Roman" w:hAnsi="inherit" w:cs="Courier New"/>
-          <w:color w:val="303336"/>
-          <w:sz w:val="20"/>
-          <w:szCs w:val="20"/>
-          <w:bdr w:val="none" w:sz="0" w:space="0" w:color="auto" w:frame="1"/>
-          <w:shd w:val="clear" w:color="auto" w:fill="EFF0F1"/>
-        </w:rPr>
-        <w:t>headers</w:t>
-      </w:r>
-      <w:proofErr w:type="gramEnd"/>
-      <w:r>
-        <w:rPr>
-          <w:rFonts w:ascii="inherit" w:eastAsia="Times New Roman" w:hAnsi="inherit" w:cs="Courier New"/>
-          <w:color w:val="303336"/>
-          <w:sz w:val="20"/>
-          <w:szCs w:val="20"/>
-          <w:bdr w:val="none" w:sz="0" w:space="0" w:color="auto" w:frame="1"/>
-          <w:shd w:val="clear" w:color="auto" w:fill="EFF0F1"/>
-        </w:rPr>
-        <w:t>: {</w:t>
+        <w:t xml:space="preserve">    headers: {</w:t>
       </w:r>
     </w:p>
     <w:p>
@@ -3344,7 +2361,6 @@
         </w:rPr>
         <w:t>: $(</w:t>
       </w:r>
-      <w:proofErr w:type="gramStart"/>
       <w:r>
         <w:rPr>
           <w:rFonts w:ascii="inherit" w:eastAsia="Times New Roman" w:hAnsi="inherit" w:cs="Courier New"/>
@@ -3354,78 +2370,18 @@
           <w:bdr w:val="none" w:sz="0" w:space="0" w:color="auto" w:frame="1"/>
           <w:shd w:val="clear" w:color="auto" w:fill="EFF0F1"/>
         </w:rPr>
-        <w:t>'meta[</w:t>
-      </w:r>
-      <w:proofErr w:type="gramEnd"/>
-      <w:r>
-        <w:rPr>
-          <w:rFonts w:ascii="inherit" w:eastAsia="Times New Roman" w:hAnsi="inherit" w:cs="Courier New"/>
-          <w:color w:val="7D2727"/>
-          <w:sz w:val="20"/>
-          <w:szCs w:val="20"/>
-          <w:bdr w:val="none" w:sz="0" w:space="0" w:color="auto" w:frame="1"/>
-          <w:shd w:val="clear" w:color="auto" w:fill="EFF0F1"/>
-        </w:rPr>
-        <w:t>name="</w:t>
-      </w:r>
-      <w:proofErr w:type="spellStart"/>
-      <w:r>
-        <w:rPr>
-          <w:rFonts w:ascii="inherit" w:eastAsia="Times New Roman" w:hAnsi="inherit" w:cs="Courier New"/>
-          <w:color w:val="7D2727"/>
-          <w:sz w:val="20"/>
-          <w:szCs w:val="20"/>
-          <w:bdr w:val="none" w:sz="0" w:space="0" w:color="auto" w:frame="1"/>
-          <w:shd w:val="clear" w:color="auto" w:fill="EFF0F1"/>
-        </w:rPr>
-        <w:t>csrf</w:t>
-      </w:r>
-      <w:proofErr w:type="spellEnd"/>
-      <w:r>
-        <w:rPr>
-          <w:rFonts w:ascii="inherit" w:eastAsia="Times New Roman" w:hAnsi="inherit" w:cs="Courier New"/>
-          <w:color w:val="7D2727"/>
-          <w:sz w:val="20"/>
-          <w:szCs w:val="20"/>
-          <w:bdr w:val="none" w:sz="0" w:space="0" w:color="auto" w:frame="1"/>
-          <w:shd w:val="clear" w:color="auto" w:fill="EFF0F1"/>
-        </w:rPr>
-        <w:t>-token"]'</w:t>
-      </w:r>
-      <w:r>
-        <w:rPr>
-          <w:rFonts w:ascii="inherit" w:eastAsia="Times New Roman" w:hAnsi="inherit" w:cs="Courier New"/>
-          <w:color w:val="303336"/>
-          <w:sz w:val="20"/>
-          <w:szCs w:val="20"/>
-          <w:bdr w:val="none" w:sz="0" w:space="0" w:color="auto" w:frame="1"/>
-          <w:shd w:val="clear" w:color="auto" w:fill="EFF0F1"/>
-        </w:rPr>
-        <w:t>).</w:t>
-      </w:r>
-      <w:proofErr w:type="spellStart"/>
-      <w:r>
-        <w:rPr>
-          <w:rFonts w:ascii="inherit" w:eastAsia="Times New Roman" w:hAnsi="inherit" w:cs="Courier New"/>
-          <w:color w:val="303336"/>
-          <w:sz w:val="20"/>
-          <w:szCs w:val="20"/>
-          <w:bdr w:val="none" w:sz="0" w:space="0" w:color="auto" w:frame="1"/>
-          <w:shd w:val="clear" w:color="auto" w:fill="EFF0F1"/>
-        </w:rPr>
-        <w:t>attr</w:t>
-      </w:r>
-      <w:proofErr w:type="spellEnd"/>
-      <w:r>
-        <w:rPr>
-          <w:rFonts w:ascii="inherit" w:eastAsia="Times New Roman" w:hAnsi="inherit" w:cs="Courier New"/>
-          <w:color w:val="303336"/>
-          <w:sz w:val="20"/>
-          <w:szCs w:val="20"/>
-          <w:bdr w:val="none" w:sz="0" w:space="0" w:color="auto" w:frame="1"/>
-          <w:shd w:val="clear" w:color="auto" w:fill="EFF0F1"/>
-        </w:rPr>
-        <w:t>(</w:t>
+        <w:t>'meta[name="csrf-token"]'</w:t>
+      </w:r>
+      <w:r>
+        <w:rPr>
+          <w:rFonts w:ascii="inherit" w:eastAsia="Times New Roman" w:hAnsi="inherit" w:cs="Courier New"/>
+          <w:color w:val="303336"/>
+          <w:sz w:val="20"/>
+          <w:szCs w:val="20"/>
+          <w:bdr w:val="none" w:sz="0" w:space="0" w:color="auto" w:frame="1"/>
+          <w:shd w:val="clear" w:color="auto" w:fill="EFF0F1"/>
+        </w:rPr>
+        <w:t>).attr(</w:t>
       </w:r>
       <w:r>
         <w:rPr>
@@ -3611,16 +2567,8 @@
         <w:rPr>
           <w:sz w:val="30"/>
         </w:rPr>
-        <w:t xml:space="preserve">trigger click event on page load </w:t>
-      </w:r>
-      <w:proofErr w:type="spellStart"/>
-      <w:r>
-        <w:rPr>
-          <w:sz w:val="30"/>
-        </w:rPr>
-        <w:t>jquery</w:t>
-      </w:r>
-      <w:proofErr w:type="spellEnd"/>
+        <w:t>trigger click event on page load jquery</w:t>
+      </w:r>
       <w:r>
         <w:rPr>
           <w:sz w:val="30"/>
@@ -3677,7 +2625,6 @@
         </w:rPr>
         <w:t>$(</w:t>
       </w:r>
-      <w:proofErr w:type="gramStart"/>
       <w:r>
         <w:rPr>
           <w:rFonts w:ascii="inherit" w:eastAsia="Times New Roman" w:hAnsi="inherit" w:cs="Courier New"/>
@@ -3698,19 +2645,7 @@
           <w:bdr w:val="none" w:sz="0" w:space="0" w:color="auto" w:frame="1"/>
           <w:shd w:val="clear" w:color="auto" w:fill="EFF0F1"/>
         </w:rPr>
-        <w:t>(</w:t>
-      </w:r>
-      <w:proofErr w:type="gramEnd"/>
-      <w:r>
-        <w:rPr>
-          <w:rFonts w:ascii="inherit" w:eastAsia="Times New Roman" w:hAnsi="inherit" w:cs="Courier New"/>
-          <w:color w:val="303336"/>
-          <w:sz w:val="20"/>
-          <w:szCs w:val="20"/>
-          <w:bdr w:val="none" w:sz="0" w:space="0" w:color="auto" w:frame="1"/>
-          <w:shd w:val="clear" w:color="auto" w:fill="EFF0F1"/>
-        </w:rPr>
-        <w:t>){</w:t>
+        <w:t>(){</w:t>
       </w:r>
     </w:p>
     <w:p>
@@ -3787,31 +2722,7 @@
           <w:bdr w:val="none" w:sz="0" w:space="0" w:color="auto" w:frame="1"/>
           <w:shd w:val="clear" w:color="auto" w:fill="EFF0F1"/>
         </w:rPr>
-        <w:t xml:space="preserve">    $(selector).</w:t>
-      </w:r>
-      <w:proofErr w:type="gramStart"/>
-      <w:r>
-        <w:rPr>
-          <w:rFonts w:ascii="inherit" w:eastAsia="Times New Roman" w:hAnsi="inherit" w:cs="Courier New"/>
-          <w:color w:val="303336"/>
-          <w:sz w:val="20"/>
-          <w:szCs w:val="20"/>
-          <w:bdr w:val="none" w:sz="0" w:space="0" w:color="auto" w:frame="1"/>
-          <w:shd w:val="clear" w:color="auto" w:fill="EFF0F1"/>
-        </w:rPr>
-        <w:t>click(</w:t>
-      </w:r>
-      <w:proofErr w:type="gramEnd"/>
-      <w:r>
-        <w:rPr>
-          <w:rFonts w:ascii="inherit" w:eastAsia="Times New Roman" w:hAnsi="inherit" w:cs="Courier New"/>
-          <w:color w:val="303336"/>
-          <w:sz w:val="20"/>
-          <w:szCs w:val="20"/>
-          <w:bdr w:val="none" w:sz="0" w:space="0" w:color="auto" w:frame="1"/>
-          <w:shd w:val="clear" w:color="auto" w:fill="EFF0F1"/>
-        </w:rPr>
-        <w:t>);</w:t>
+        <w:t xml:space="preserve">    $(selector).click();</w:t>
       </w:r>
     </w:p>
     <w:p>
@@ -4042,21 +2953,8 @@
           <w:bdr w:val="none" w:sz="0" w:space="0" w:color="auto" w:frame="1"/>
           <w:shd w:val="clear" w:color="auto" w:fill="EFF0F1"/>
         </w:rPr>
-        <w:t>$(document).</w:t>
-      </w:r>
-      <w:proofErr w:type="gramStart"/>
-      <w:r>
-        <w:rPr>
-          <w:rFonts w:ascii="inherit" w:eastAsia="Times New Roman" w:hAnsi="inherit" w:cs="Courier New"/>
-          <w:color w:val="303336"/>
-          <w:sz w:val="20"/>
-          <w:szCs w:val="20"/>
-          <w:bdr w:val="none" w:sz="0" w:space="0" w:color="auto" w:frame="1"/>
-          <w:shd w:val="clear" w:color="auto" w:fill="EFF0F1"/>
-        </w:rPr>
-        <w:t>ready(</w:t>
-      </w:r>
-      <w:proofErr w:type="gramEnd"/>
+        <w:t>$(document).ready(</w:t>
+      </w:r>
       <w:r>
         <w:rPr>
           <w:rFonts w:ascii="inherit" w:eastAsia="Times New Roman" w:hAnsi="inherit" w:cs="Courier New"/>
@@ -4143,21 +3041,8 @@
           <w:bdr w:val="none" w:sz="0" w:space="0" w:color="auto" w:frame="1"/>
           <w:shd w:val="clear" w:color="auto" w:fill="EFF0F1"/>
         </w:rPr>
-        <w:t>).</w:t>
-      </w:r>
-      <w:proofErr w:type="gramStart"/>
-      <w:r>
-        <w:rPr>
-          <w:rFonts w:ascii="inherit" w:eastAsia="Times New Roman" w:hAnsi="inherit" w:cs="Courier New"/>
-          <w:color w:val="303336"/>
-          <w:sz w:val="20"/>
-          <w:szCs w:val="20"/>
-          <w:bdr w:val="none" w:sz="0" w:space="0" w:color="auto" w:frame="1"/>
-          <w:shd w:val="clear" w:color="auto" w:fill="EFF0F1"/>
-        </w:rPr>
-        <w:t>trigger(</w:t>
-      </w:r>
-      <w:proofErr w:type="gramEnd"/>
+        <w:t>).trigger(</w:t>
+      </w:r>
       <w:r>
         <w:rPr>
           <w:rFonts w:ascii="inherit" w:eastAsia="Times New Roman" w:hAnsi="inherit" w:cs="Courier New"/>
@@ -4260,19 +3145,11 @@
           <w:sz w:val="30"/>
         </w:rPr>
       </w:pPr>
-      <w:proofErr w:type="spellStart"/>
-      <w:r>
-        <w:rPr>
-          <w:sz w:val="30"/>
-        </w:rPr>
-        <w:t>Src</w:t>
-      </w:r>
-      <w:proofErr w:type="spellEnd"/>
-      <w:r>
-        <w:rPr>
-          <w:sz w:val="30"/>
-        </w:rPr>
-        <w:t xml:space="preserve">: </w:t>
+      <w:r>
+        <w:rPr>
+          <w:sz w:val="30"/>
+        </w:rPr>
+        <w:t xml:space="preserve">Src: </w:t>
       </w:r>
       <w:hyperlink r:id="rId12" w:history="1">
         <w:r>
@@ -4308,27 +3185,13 @@
         <w:rPr>
           <w:sz w:val="30"/>
         </w:rPr>
-        <w:t xml:space="preserve">------ </w:t>
-      </w:r>
-      <w:proofErr w:type="gramStart"/>
-      <w:r>
-        <w:rPr>
-          <w:sz w:val="30"/>
-        </w:rPr>
-        <w:t>(</w:t>
-      </w:r>
-      <w:r>
-        <w:rPr>
-          <w:sz w:val="30"/>
-        </w:rPr>
-        <w:t xml:space="preserve"> Page</w:t>
-      </w:r>
-      <w:proofErr w:type="gramEnd"/>
-      <w:r>
-        <w:rPr>
-          <w:sz w:val="30"/>
-        </w:rPr>
-        <w:t xml:space="preserve"> load </w:t>
+        <w:t>------ (</w:t>
+      </w:r>
+      <w:r>
+        <w:rPr>
+          <w:sz w:val="30"/>
+        </w:rPr>
+        <w:t xml:space="preserve"> Page load </w:t>
       </w:r>
       <w:r>
         <w:rPr>
@@ -4366,16 +3229,8 @@
         <w:rPr>
           <w:sz w:val="30"/>
         </w:rPr>
-        <w:t>Date</w:t>
-      </w:r>
-      <w:proofErr w:type="gramStart"/>
-      <w:r>
-        <w:rPr>
-          <w:sz w:val="30"/>
-        </w:rPr>
-        <w:t>::</w:t>
-      </w:r>
-      <w:proofErr w:type="gramEnd"/>
+        <w:t>Date::</w:t>
+      </w:r>
       <w:r>
         <w:rPr>
           <w:sz w:val="30"/>
@@ -4413,28 +3268,18 @@
           <w:sz w:val="30"/>
         </w:rPr>
       </w:pPr>
-      <w:proofErr w:type="gramStart"/>
       <w:r>
         <w:rPr>
           <w:sz w:val="30"/>
         </w:rPr>
         <w:t>-------(</w:t>
       </w:r>
-      <w:proofErr w:type="gramEnd"/>
-      <w:r>
-        <w:rPr>
-          <w:sz w:val="30"/>
-        </w:rPr>
-        <w:t xml:space="preserve">laravel find by id and convert to </w:t>
-      </w:r>
-      <w:proofErr w:type="spellStart"/>
-      <w:r>
-        <w:rPr>
-          <w:sz w:val="30"/>
-        </w:rPr>
-        <w:t>json</w:t>
-      </w:r>
-      <w:proofErr w:type="spellEnd"/>
+      <w:r>
+        <w:rPr>
+          <w:sz w:val="30"/>
+        </w:rPr>
+        <w:t>laravel find by id and convert to json</w:t>
+      </w:r>
       <w:r>
         <w:rPr>
           <w:sz w:val="30"/>
@@ -4574,17 +3419,7 @@
           <w:sz w:val="18"/>
           <w:szCs w:val="18"/>
         </w:rPr>
-        <w:t>:</w:t>
-      </w:r>
-      <w:proofErr w:type="gramStart"/>
-      <w:r>
-        <w:rPr>
-          <w:rFonts w:ascii="Consolas" w:eastAsia="Times New Roman" w:hAnsi="Consolas" w:cs="Courier New"/>
-          <w:color w:val="999999"/>
-          <w:sz w:val="18"/>
-          <w:szCs w:val="18"/>
-        </w:rPr>
-        <w:t>:</w:t>
+        <w:t>::</w:t>
       </w:r>
       <w:r>
         <w:rPr>
@@ -4595,7 +3430,6 @@
         </w:rPr>
         <w:t>all</w:t>
       </w:r>
-      <w:proofErr w:type="gramEnd"/>
       <w:r>
         <w:rPr>
           <w:rFonts w:ascii="Consolas" w:eastAsia="Times New Roman" w:hAnsi="Consolas" w:cs="Courier New"/>
@@ -4635,7 +3469,6 @@
           <w:szCs w:val="18"/>
         </w:rPr>
       </w:pPr>
-      <w:proofErr w:type="gramStart"/>
       <w:r>
         <w:rPr>
           <w:rFonts w:ascii="Consolas" w:eastAsia="Times New Roman" w:hAnsi="Consolas" w:cs="Courier New"/>
@@ -4645,7 +3478,6 @@
         </w:rPr>
         <w:t>return</w:t>
       </w:r>
-      <w:proofErr w:type="gramEnd"/>
       <w:r>
         <w:rPr>
           <w:rFonts w:ascii="Consolas" w:eastAsia="Times New Roman" w:hAnsi="Consolas" w:cs="Courier New"/>
@@ -4671,19 +3503,8 @@
           <w:sz w:val="18"/>
           <w:szCs w:val="18"/>
         </w:rPr>
-        <w:t>-&gt;</w:t>
-      </w:r>
-      <w:proofErr w:type="spellStart"/>
-      <w:r>
-        <w:rPr>
-          <w:rFonts w:ascii="Consolas" w:eastAsia="Times New Roman" w:hAnsi="Consolas" w:cs="Courier New"/>
-          <w:color w:val="555555"/>
-          <w:sz w:val="18"/>
-          <w:szCs w:val="18"/>
-        </w:rPr>
-        <w:t>toJson</w:t>
-      </w:r>
-      <w:proofErr w:type="spellEnd"/>
+        <w:t>-&gt;toJson</w:t>
+      </w:r>
       <w:r>
         <w:rPr>
           <w:rFonts w:ascii="Consolas" w:eastAsia="Times New Roman" w:hAnsi="Consolas" w:cs="Courier New"/>
@@ -4723,7 +3544,6 @@
           <w:szCs w:val="18"/>
         </w:rPr>
       </w:pPr>
-      <w:proofErr w:type="gramStart"/>
       <w:r>
         <w:rPr>
           <w:rFonts w:ascii="Consolas" w:eastAsia="Times New Roman" w:hAnsi="Consolas" w:cs="Courier New"/>
@@ -4733,7 +3553,6 @@
         </w:rPr>
         <w:t>return</w:t>
       </w:r>
-      <w:proofErr w:type="gramEnd"/>
       <w:r>
         <w:rPr>
           <w:rFonts w:ascii="Consolas" w:eastAsia="Times New Roman" w:hAnsi="Consolas" w:cs="Courier New"/>
@@ -4759,19 +3578,8 @@
           <w:sz w:val="18"/>
           <w:szCs w:val="18"/>
         </w:rPr>
-        <w:t>-&gt;</w:t>
-      </w:r>
-      <w:proofErr w:type="spellStart"/>
-      <w:r>
-        <w:rPr>
-          <w:rFonts w:ascii="Consolas" w:eastAsia="Times New Roman" w:hAnsi="Consolas" w:cs="Courier New"/>
-          <w:color w:val="555555"/>
-          <w:sz w:val="18"/>
-          <w:szCs w:val="18"/>
-        </w:rPr>
-        <w:t>toArray</w:t>
-      </w:r>
-      <w:proofErr w:type="spellEnd"/>
+        <w:t>-&gt;toArray</w:t>
+      </w:r>
       <w:r>
         <w:rPr>
           <w:rFonts w:ascii="Consolas" w:eastAsia="Times New Roman" w:hAnsi="Consolas" w:cs="Courier New"/>
@@ -4788,19 +3596,11 @@
           <w:sz w:val="30"/>
         </w:rPr>
       </w:pPr>
-      <w:proofErr w:type="spellStart"/>
-      <w:r>
-        <w:rPr>
-          <w:sz w:val="30"/>
-        </w:rPr>
-        <w:t>Src</w:t>
-      </w:r>
-      <w:proofErr w:type="spellEnd"/>
-      <w:r>
-        <w:rPr>
-          <w:sz w:val="30"/>
-        </w:rPr>
-        <w:t xml:space="preserve">: </w:t>
+      <w:r>
+        <w:rPr>
+          <w:sz w:val="30"/>
+        </w:rPr>
+        <w:t xml:space="preserve">Src: </w:t>
       </w:r>
       <w:hyperlink r:id="rId13" w:history="1">
         <w:r>
@@ -4825,44 +3625,20 @@
           <w:sz w:val="30"/>
         </w:rPr>
       </w:pPr>
-      <w:proofErr w:type="gramStart"/>
       <w:r>
         <w:rPr>
           <w:sz w:val="30"/>
         </w:rPr>
         <w:t>--------(</w:t>
       </w:r>
-      <w:proofErr w:type="gramEnd"/>
       <w:r>
         <w:t xml:space="preserve"> </w:t>
       </w:r>
-      <w:proofErr w:type="spellStart"/>
-      <w:r>
-        <w:rPr>
-          <w:sz w:val="30"/>
-        </w:rPr>
-        <w:t>php</w:t>
-      </w:r>
-      <w:proofErr w:type="spellEnd"/>
-      <w:r>
-        <w:rPr>
-          <w:sz w:val="30"/>
-        </w:rPr>
-        <w:t xml:space="preserve"> array to </w:t>
-      </w:r>
-      <w:proofErr w:type="spellStart"/>
-      <w:r>
-        <w:rPr>
-          <w:sz w:val="30"/>
-        </w:rPr>
-        <w:t>javascript</w:t>
-      </w:r>
-      <w:proofErr w:type="spellEnd"/>
-      <w:r>
-        <w:rPr>
-          <w:sz w:val="30"/>
-        </w:rPr>
-        <w:t xml:space="preserve"> object</w:t>
+      <w:r>
+        <w:rPr>
+          <w:sz w:val="30"/>
+        </w:rPr>
+        <w:t>php array to javascript object</w:t>
       </w:r>
       <w:r>
         <w:rPr>
@@ -4874,35 +3650,7 @@
         <w:rPr>
           <w:sz w:val="30"/>
         </w:rPr>
-        <w:t xml:space="preserve">convert </w:t>
-      </w:r>
-      <w:proofErr w:type="spellStart"/>
-      <w:r>
-        <w:rPr>
-          <w:sz w:val="30"/>
-        </w:rPr>
-        <w:t>php</w:t>
-      </w:r>
-      <w:proofErr w:type="spellEnd"/>
-      <w:r>
-        <w:rPr>
-          <w:sz w:val="30"/>
-        </w:rPr>
-        <w:t xml:space="preserve"> associative array into </w:t>
-      </w:r>
-      <w:proofErr w:type="spellStart"/>
-      <w:r>
-        <w:rPr>
-          <w:sz w:val="30"/>
-        </w:rPr>
-        <w:t>javascript</w:t>
-      </w:r>
-      <w:proofErr w:type="spellEnd"/>
-      <w:r>
-        <w:rPr>
-          <w:sz w:val="30"/>
-        </w:rPr>
-        <w:t xml:space="preserve"> object</w:t>
+        <w:t>convert php associative array into javascript object</w:t>
       </w:r>
     </w:p>
     <w:p>
@@ -4937,8 +3685,6 @@
           <w:shd w:val="clear" w:color="auto" w:fill="EFF0F1"/>
         </w:rPr>
       </w:pPr>
-      <w:proofErr w:type="spellStart"/>
-      <w:proofErr w:type="gramStart"/>
       <w:r>
         <w:rPr>
           <w:rFonts w:ascii="inherit" w:eastAsia="Times New Roman" w:hAnsi="inherit" w:cs="Courier New"/>
@@ -4950,90 +3696,16 @@
         </w:rPr>
         <w:t>var</w:t>
       </w:r>
-      <w:proofErr w:type="spellEnd"/>
-      <w:proofErr w:type="gramEnd"/>
-      <w:r>
-        <w:rPr>
-          <w:rFonts w:ascii="inherit" w:eastAsia="Times New Roman" w:hAnsi="inherit" w:cs="Courier New"/>
-          <w:color w:val="303336"/>
-          <w:sz w:val="20"/>
-          <w:szCs w:val="20"/>
-          <w:bdr w:val="none" w:sz="0" w:space="0" w:color="auto" w:frame="1"/>
-          <w:shd w:val="clear" w:color="auto" w:fill="EFF0F1"/>
-        </w:rPr>
-        <w:t xml:space="preserve"> words = &lt;?</w:t>
-      </w:r>
-      <w:proofErr w:type="spellStart"/>
-      <w:r>
-        <w:rPr>
-          <w:rFonts w:ascii="inherit" w:eastAsia="Times New Roman" w:hAnsi="inherit" w:cs="Courier New"/>
-          <w:color w:val="303336"/>
-          <w:sz w:val="20"/>
-          <w:szCs w:val="20"/>
-          <w:bdr w:val="none" w:sz="0" w:space="0" w:color="auto" w:frame="1"/>
-          <w:shd w:val="clear" w:color="auto" w:fill="EFF0F1"/>
-        </w:rPr>
-        <w:t>php</w:t>
-      </w:r>
-      <w:proofErr w:type="spellEnd"/>
-      <w:r>
-        <w:rPr>
-          <w:rFonts w:ascii="inherit" w:eastAsia="Times New Roman" w:hAnsi="inherit" w:cs="Courier New"/>
-          <w:color w:val="303336"/>
-          <w:sz w:val="20"/>
-          <w:szCs w:val="20"/>
-          <w:bdr w:val="none" w:sz="0" w:space="0" w:color="auto" w:frame="1"/>
-          <w:shd w:val="clear" w:color="auto" w:fill="EFF0F1"/>
-        </w:rPr>
-        <w:t xml:space="preserve"> echo </w:t>
-      </w:r>
-      <w:proofErr w:type="spellStart"/>
-      <w:r>
-        <w:rPr>
-          <w:rFonts w:ascii="inherit" w:eastAsia="Times New Roman" w:hAnsi="inherit" w:cs="Courier New"/>
-          <w:color w:val="303336"/>
-          <w:sz w:val="20"/>
-          <w:szCs w:val="20"/>
-          <w:bdr w:val="none" w:sz="0" w:space="0" w:color="auto" w:frame="1"/>
-          <w:shd w:val="clear" w:color="auto" w:fill="EFF0F1"/>
-        </w:rPr>
-        <w:t>json_encode</w:t>
-      </w:r>
-      <w:proofErr w:type="spellEnd"/>
-      <w:r>
-        <w:rPr>
-          <w:rFonts w:ascii="inherit" w:eastAsia="Times New Roman" w:hAnsi="inherit" w:cs="Courier New"/>
-          <w:color w:val="303336"/>
-          <w:sz w:val="20"/>
-          <w:szCs w:val="20"/>
-          <w:bdr w:val="none" w:sz="0" w:space="0" w:color="auto" w:frame="1"/>
-          <w:shd w:val="clear" w:color="auto" w:fill="EFF0F1"/>
-        </w:rPr>
-        <w:t>($</w:t>
-      </w:r>
-      <w:proofErr w:type="spellStart"/>
-      <w:r>
-        <w:rPr>
-          <w:rFonts w:ascii="inherit" w:eastAsia="Times New Roman" w:hAnsi="inherit" w:cs="Courier New"/>
-          <w:color w:val="303336"/>
-          <w:sz w:val="20"/>
-          <w:szCs w:val="20"/>
-          <w:bdr w:val="none" w:sz="0" w:space="0" w:color="auto" w:frame="1"/>
-          <w:shd w:val="clear" w:color="auto" w:fill="EFF0F1"/>
-        </w:rPr>
-        <w:t>wordsArray</w:t>
-      </w:r>
-      <w:proofErr w:type="spellEnd"/>
-      <w:r>
-        <w:rPr>
-          <w:rFonts w:ascii="inherit" w:eastAsia="Times New Roman" w:hAnsi="inherit" w:cs="Courier New"/>
-          <w:color w:val="303336"/>
-          <w:sz w:val="20"/>
-          <w:szCs w:val="20"/>
-          <w:bdr w:val="none" w:sz="0" w:space="0" w:color="auto" w:frame="1"/>
-          <w:shd w:val="clear" w:color="auto" w:fill="EFF0F1"/>
-        </w:rPr>
-        <w:t>) ?&gt;;</w:t>
+      <w:r>
+        <w:rPr>
+          <w:rFonts w:ascii="inherit" w:eastAsia="Times New Roman" w:hAnsi="inherit" w:cs="Courier New"/>
+          <w:color w:val="303336"/>
+          <w:sz w:val="20"/>
+          <w:szCs w:val="20"/>
+          <w:bdr w:val="none" w:sz="0" w:space="0" w:color="auto" w:frame="1"/>
+          <w:shd w:val="clear" w:color="auto" w:fill="EFF0F1"/>
+        </w:rPr>
+        <w:t xml:space="preserve"> words = &lt;?php echo json_encode($wordsArray) ?&gt;;</w:t>
       </w:r>
       <w:r>
         <w:rPr>
@@ -5088,31 +3760,7 @@
           <w:bdr w:val="none" w:sz="0" w:space="0" w:color="auto" w:frame="1"/>
           <w:shd w:val="clear" w:color="auto" w:fill="EFF0F1"/>
         </w:rPr>
-        <w:t>$.</w:t>
-      </w:r>
-      <w:proofErr w:type="gramStart"/>
-      <w:r>
-        <w:rPr>
-          <w:rFonts w:ascii="inherit" w:eastAsia="Times New Roman" w:hAnsi="inherit" w:cs="Courier New"/>
-          <w:color w:val="303336"/>
-          <w:sz w:val="20"/>
-          <w:szCs w:val="20"/>
-          <w:bdr w:val="none" w:sz="0" w:space="0" w:color="auto" w:frame="1"/>
-          <w:shd w:val="clear" w:color="auto" w:fill="EFF0F1"/>
-        </w:rPr>
-        <w:t>each(</w:t>
-      </w:r>
-      <w:proofErr w:type="gramEnd"/>
-      <w:r>
-        <w:rPr>
-          <w:rFonts w:ascii="inherit" w:eastAsia="Times New Roman" w:hAnsi="inherit" w:cs="Courier New"/>
-          <w:color w:val="303336"/>
-          <w:sz w:val="20"/>
-          <w:szCs w:val="20"/>
-          <w:bdr w:val="none" w:sz="0" w:space="0" w:color="auto" w:frame="1"/>
-          <w:shd w:val="clear" w:color="auto" w:fill="EFF0F1"/>
-        </w:rPr>
-        <w:t xml:space="preserve">words, </w:t>
+        <w:t xml:space="preserve">$.each(words, </w:t>
       </w:r>
       <w:r>
         <w:rPr>
@@ -5178,21 +3826,8 @@
           <w:bdr w:val="none" w:sz="0" w:space="0" w:color="auto" w:frame="1"/>
           <w:shd w:val="clear" w:color="auto" w:fill="EFF0F1"/>
         </w:rPr>
-        <w:t xml:space="preserve">    </w:t>
-      </w:r>
-      <w:proofErr w:type="gramStart"/>
-      <w:r>
-        <w:rPr>
-          <w:rFonts w:ascii="inherit" w:eastAsia="Times New Roman" w:hAnsi="inherit" w:cs="Courier New"/>
-          <w:color w:val="303336"/>
-          <w:sz w:val="20"/>
-          <w:szCs w:val="20"/>
-          <w:bdr w:val="none" w:sz="0" w:space="0" w:color="auto" w:frame="1"/>
-          <w:shd w:val="clear" w:color="auto" w:fill="EFF0F1"/>
-        </w:rPr>
-        <w:t>console.log(</w:t>
-      </w:r>
-      <w:proofErr w:type="gramEnd"/>
+        <w:t xml:space="preserve">    console.log(</w:t>
+      </w:r>
       <w:r>
         <w:rPr>
           <w:rFonts w:ascii="inherit" w:eastAsia="Times New Roman" w:hAnsi="inherit" w:cs="Courier New"/>
@@ -5314,79 +3949,29 @@
           <w:rFonts w:ascii="Consolas" w:eastAsia="Times New Roman" w:hAnsi="Consolas" w:cs="Courier New"/>
           <w:color w:val="87CEEB"/>
         </w:rPr>
-        <w:t xml:space="preserve">// Echo </w:t>
-      </w:r>
-      <w:proofErr w:type="spellStart"/>
-      <w:r>
-        <w:rPr>
-          <w:rFonts w:ascii="Consolas" w:eastAsia="Times New Roman" w:hAnsi="Consolas" w:cs="Courier New"/>
-          <w:color w:val="87CEEB"/>
-        </w:rPr>
-        <w:t>unescaped</w:t>
-      </w:r>
-      <w:proofErr w:type="spellEnd"/>
-      <w:r>
-        <w:rPr>
-          <w:rFonts w:ascii="Consolas" w:eastAsia="Times New Roman" w:hAnsi="Consolas" w:cs="Courier New"/>
-          <w:color w:val="87CEEB"/>
-        </w:rPr>
-        <w:t xml:space="preserve"> content; 5.0 </w:t>
-      </w:r>
-      <w:proofErr w:type="gramStart"/>
-      <w:r>
-        <w:rPr>
-          <w:rFonts w:ascii="Consolas" w:eastAsia="Times New Roman" w:hAnsi="Consolas" w:cs="Courier New"/>
-          <w:color w:val="87CEEB"/>
-        </w:rPr>
-        <w:t>feature</w:t>
+        <w:t>// Echo unescaped content; 5.0 feature</w:t>
       </w:r>
       <w:r>
         <w:rPr>
           <w:rFonts w:ascii="Consolas" w:eastAsia="Times New Roman" w:hAnsi="Consolas" w:cs="Courier New"/>
           <w:color w:val="FFFFFF"/>
         </w:rPr>
-        <w:t>{</w:t>
-      </w:r>
-      <w:proofErr w:type="gramEnd"/>
+        <w:t>{!!</w:t>
+      </w:r>
+      <w:r>
+        <w:rPr>
+          <w:rFonts w:ascii="Consolas" w:eastAsia="Times New Roman" w:hAnsi="Consolas" w:cs="Courier New"/>
+          <w:color w:val="E9E4E5"/>
+        </w:rPr>
+        <w:t xml:space="preserve"> $var </w:t>
+      </w:r>
       <w:r>
         <w:rPr>
           <w:rFonts w:ascii="Consolas" w:eastAsia="Times New Roman" w:hAnsi="Consolas" w:cs="Courier New"/>
           <w:color w:val="FFFFFF"/>
         </w:rPr>
-        <w:t>!!</w:t>
-      </w:r>
-      <w:r>
-        <w:rPr>
-          <w:rFonts w:ascii="Consolas" w:eastAsia="Times New Roman" w:hAnsi="Consolas" w:cs="Courier New"/>
-          <w:color w:val="E9E4E5"/>
-        </w:rPr>
-        <w:t xml:space="preserve"> $</w:t>
-      </w:r>
-      <w:proofErr w:type="spellStart"/>
-      <w:proofErr w:type="gramStart"/>
-      <w:r>
-        <w:rPr>
-          <w:rFonts w:ascii="Consolas" w:eastAsia="Times New Roman" w:hAnsi="Consolas" w:cs="Courier New"/>
-          <w:color w:val="E9E4E5"/>
-        </w:rPr>
-        <w:t>var</w:t>
-      </w:r>
-      <w:proofErr w:type="spellEnd"/>
-      <w:r>
-        <w:rPr>
-          <w:rFonts w:ascii="Consolas" w:eastAsia="Times New Roman" w:hAnsi="Consolas" w:cs="Courier New"/>
-          <w:color w:val="E9E4E5"/>
-        </w:rPr>
-        <w:t xml:space="preserve"> </w:t>
-      </w:r>
-      <w:r>
-        <w:rPr>
-          <w:rFonts w:ascii="Consolas" w:eastAsia="Times New Roman" w:hAnsi="Consolas" w:cs="Courier New"/>
-          <w:color w:val="FFFFFF"/>
-        </w:rPr>
         <w:t>!!}</w:t>
       </w:r>
-      <w:proofErr w:type="gramEnd"/>
     </w:p>
     <w:p>
       <w:pPr>
@@ -5425,19 +4010,11 @@
           <w:sz w:val="30"/>
         </w:rPr>
       </w:pPr>
-      <w:proofErr w:type="spellStart"/>
-      <w:r>
-        <w:rPr>
-          <w:sz w:val="30"/>
-        </w:rPr>
-        <w:t>Src</w:t>
-      </w:r>
-      <w:proofErr w:type="spellEnd"/>
-      <w:r>
-        <w:rPr>
-          <w:sz w:val="30"/>
-        </w:rPr>
-        <w:t>:</w:t>
+      <w:r>
+        <w:rPr>
+          <w:sz w:val="30"/>
+        </w:rPr>
+        <w:t>Src:</w:t>
       </w:r>
       <w:r>
         <w:t xml:space="preserve"> </w:t>
@@ -5458,7 +4035,6 @@
           <w:sz w:val="30"/>
         </w:rPr>
       </w:pPr>
-      <w:proofErr w:type="gramStart"/>
       <w:r>
         <w:rPr>
           <w:sz w:val="30"/>
@@ -5466,7 +4042,6 @@
         <w:lastRenderedPageBreak/>
         <w:t>----------------(</w:t>
       </w:r>
-      <w:proofErr w:type="gramEnd"/>
       <w:r>
         <w:rPr>
           <w:sz w:val="30"/>
@@ -5603,31 +4178,7 @@
           <w:bdr w:val="none" w:sz="0" w:space="0" w:color="auto" w:frame="1"/>
           <w:shd w:val="clear" w:color="auto" w:fill="EFF0F1"/>
         </w:rPr>
-        <w:t>"</w:t>
-      </w:r>
-      <w:proofErr w:type="spellStart"/>
-      <w:r>
-        <w:rPr>
-          <w:rFonts w:ascii="inherit" w:eastAsia="Times New Roman" w:hAnsi="inherit" w:cs="Courier New"/>
-          <w:color w:val="0F74BD"/>
-          <w:sz w:val="20"/>
-          <w:szCs w:val="20"/>
-          <w:bdr w:val="none" w:sz="0" w:space="0" w:color="auto" w:frame="1"/>
-          <w:shd w:val="clear" w:color="auto" w:fill="EFF0F1"/>
-        </w:rPr>
-        <w:t>mydiv</w:t>
-      </w:r>
-      <w:proofErr w:type="spellEnd"/>
-      <w:r>
-        <w:rPr>
-          <w:rFonts w:ascii="inherit" w:eastAsia="Times New Roman" w:hAnsi="inherit" w:cs="Courier New"/>
-          <w:color w:val="0F74BD"/>
-          <w:sz w:val="20"/>
-          <w:szCs w:val="20"/>
-          <w:bdr w:val="none" w:sz="0" w:space="0" w:color="auto" w:frame="1"/>
-          <w:shd w:val="clear" w:color="auto" w:fill="EFF0F1"/>
-        </w:rPr>
-        <w:t>"</w:t>
+        <w:t>"mydiv"</w:t>
       </w:r>
       <w:r>
         <w:rPr>
@@ -5649,21 +4200,8 @@
           <w:bdr w:val="none" w:sz="0" w:space="0" w:color="auto" w:frame="1"/>
           <w:shd w:val="clear" w:color="auto" w:fill="EFF0F1"/>
         </w:rPr>
-        <w:t>data-</w:t>
-      </w:r>
-      <w:proofErr w:type="spellStart"/>
-      <w:r>
-        <w:rPr>
-          <w:rFonts w:ascii="inherit" w:eastAsia="Times New Roman" w:hAnsi="inherit" w:cs="Courier New"/>
-          <w:color w:val="E64320"/>
-          <w:sz w:val="20"/>
-          <w:szCs w:val="20"/>
-          <w:bdr w:val="none" w:sz="0" w:space="0" w:color="auto" w:frame="1"/>
-          <w:shd w:val="clear" w:color="auto" w:fill="EFF0F1"/>
-        </w:rPr>
-        <w:t>myval</w:t>
-      </w:r>
-      <w:proofErr w:type="spellEnd"/>
+        <w:t>data-myval</w:t>
+      </w:r>
       <w:r>
         <w:rPr>
           <w:rFonts w:ascii="inherit" w:eastAsia="Times New Roman" w:hAnsi="inherit" w:cs="Courier New"/>
@@ -5755,8 +4293,6 @@
           <w:shd w:val="clear" w:color="auto" w:fill="EFF0F1"/>
         </w:rPr>
       </w:pPr>
-      <w:proofErr w:type="spellStart"/>
-      <w:proofErr w:type="gramStart"/>
       <w:r>
         <w:rPr>
           <w:rFonts w:ascii="inherit" w:eastAsia="Times New Roman" w:hAnsi="inherit" w:cs="Courier New"/>
@@ -5768,8 +4304,6 @@
         </w:rPr>
         <w:t>var</w:t>
       </w:r>
-      <w:proofErr w:type="spellEnd"/>
-      <w:proofErr w:type="gramEnd"/>
       <w:r>
         <w:rPr>
           <w:rFonts w:ascii="inherit" w:eastAsia="Times New Roman" w:hAnsi="inherit" w:cs="Courier New"/>
@@ -5790,9 +4324,19 @@
           <w:bdr w:val="none" w:sz="0" w:space="0" w:color="auto" w:frame="1"/>
           <w:shd w:val="clear" w:color="auto" w:fill="EFF0F1"/>
         </w:rPr>
-        <w:t>'#</w:t>
-      </w:r>
-      <w:proofErr w:type="spellStart"/>
+        <w:t>'#mydiv'</w:t>
+      </w:r>
+      <w:r>
+        <w:rPr>
+          <w:rFonts w:ascii="inherit" w:eastAsia="Times New Roman" w:hAnsi="inherit" w:cs="Courier New"/>
+          <w:color w:val="303336"/>
+          <w:sz w:val="20"/>
+          <w:szCs w:val="20"/>
+          <w:bdr w:val="none" w:sz="0" w:space="0" w:color="auto" w:frame="1"/>
+          <w:shd w:val="clear" w:color="auto" w:fill="EFF0F1"/>
+        </w:rPr>
+        <w:t>).data(</w:t>
+      </w:r>
       <w:r>
         <w:rPr>
           <w:rFonts w:ascii="inherit" w:eastAsia="Times New Roman" w:hAnsi="inherit" w:cs="Courier New"/>
@@ -5802,65 +4346,7 @@
           <w:bdr w:val="none" w:sz="0" w:space="0" w:color="auto" w:frame="1"/>
           <w:shd w:val="clear" w:color="auto" w:fill="EFF0F1"/>
         </w:rPr>
-        <w:t>mydiv</w:t>
-      </w:r>
-      <w:proofErr w:type="spellEnd"/>
-      <w:r>
-        <w:rPr>
-          <w:rFonts w:ascii="inherit" w:eastAsia="Times New Roman" w:hAnsi="inherit" w:cs="Courier New"/>
-          <w:color w:val="7D2727"/>
-          <w:sz w:val="20"/>
-          <w:szCs w:val="20"/>
-          <w:bdr w:val="none" w:sz="0" w:space="0" w:color="auto" w:frame="1"/>
-          <w:shd w:val="clear" w:color="auto" w:fill="EFF0F1"/>
-        </w:rPr>
-        <w:t>'</w:t>
-      </w:r>
-      <w:r>
-        <w:rPr>
-          <w:rFonts w:ascii="inherit" w:eastAsia="Times New Roman" w:hAnsi="inherit" w:cs="Courier New"/>
-          <w:color w:val="303336"/>
-          <w:sz w:val="20"/>
-          <w:szCs w:val="20"/>
-          <w:bdr w:val="none" w:sz="0" w:space="0" w:color="auto" w:frame="1"/>
-          <w:shd w:val="clear" w:color="auto" w:fill="EFF0F1"/>
-        </w:rPr>
-        <w:t>).data(</w:t>
-      </w:r>
-      <w:r>
-        <w:rPr>
-          <w:rFonts w:ascii="inherit" w:eastAsia="Times New Roman" w:hAnsi="inherit" w:cs="Courier New"/>
-          <w:color w:val="7D2727"/>
-          <w:sz w:val="20"/>
-          <w:szCs w:val="20"/>
-          <w:bdr w:val="none" w:sz="0" w:space="0" w:color="auto" w:frame="1"/>
-          <w:shd w:val="clear" w:color="auto" w:fill="EFF0F1"/>
-        </w:rPr>
-        <w:t>'</w:t>
-      </w:r>
-      <w:proofErr w:type="spellStart"/>
-      <w:r>
-        <w:rPr>
-          <w:rFonts w:ascii="inherit" w:eastAsia="Times New Roman" w:hAnsi="inherit" w:cs="Courier New"/>
-          <w:color w:val="7D2727"/>
-          <w:sz w:val="20"/>
-          <w:szCs w:val="20"/>
-          <w:bdr w:val="none" w:sz="0" w:space="0" w:color="auto" w:frame="1"/>
-          <w:shd w:val="clear" w:color="auto" w:fill="EFF0F1"/>
-        </w:rPr>
-        <w:t>myval</w:t>
-      </w:r>
-      <w:proofErr w:type="spellEnd"/>
-      <w:r>
-        <w:rPr>
-          <w:rFonts w:ascii="inherit" w:eastAsia="Times New Roman" w:hAnsi="inherit" w:cs="Courier New"/>
-          <w:color w:val="7D2727"/>
-          <w:sz w:val="20"/>
-          <w:szCs w:val="20"/>
-          <w:bdr w:val="none" w:sz="0" w:space="0" w:color="auto" w:frame="1"/>
-          <w:shd w:val="clear" w:color="auto" w:fill="EFF0F1"/>
-        </w:rPr>
-        <w:t>'</w:t>
+        <w:t>'myval'</w:t>
       </w:r>
       <w:r>
         <w:rPr>
@@ -5968,9 +4454,19 @@
           <w:bdr w:val="none" w:sz="0" w:space="0" w:color="auto" w:frame="1"/>
           <w:shd w:val="clear" w:color="auto" w:fill="EFF0F1"/>
         </w:rPr>
-        <w:t>'#</w:t>
-      </w:r>
-      <w:proofErr w:type="spellStart"/>
+        <w:t>'#mydiv'</w:t>
+      </w:r>
+      <w:r>
+        <w:rPr>
+          <w:rFonts w:ascii="inherit" w:eastAsia="Times New Roman" w:hAnsi="inherit" w:cs="Courier New"/>
+          <w:color w:val="303336"/>
+          <w:sz w:val="20"/>
+          <w:szCs w:val="20"/>
+          <w:bdr w:val="none" w:sz="0" w:space="0" w:color="auto" w:frame="1"/>
+          <w:shd w:val="clear" w:color="auto" w:fill="EFF0F1"/>
+        </w:rPr>
+        <w:t>).data(</w:t>
+      </w:r>
       <w:r>
         <w:rPr>
           <w:rFonts w:ascii="inherit" w:eastAsia="Times New Roman" w:hAnsi="inherit" w:cs="Courier New"/>
@@ -5980,9 +4476,19 @@
           <w:bdr w:val="none" w:sz="0" w:space="0" w:color="auto" w:frame="1"/>
           <w:shd w:val="clear" w:color="auto" w:fill="EFF0F1"/>
         </w:rPr>
-        <w:t>mydiv</w:t>
-      </w:r>
-      <w:proofErr w:type="spellEnd"/>
+        <w:t>'myval'</w:t>
+      </w:r>
+      <w:r>
+        <w:rPr>
+          <w:rFonts w:ascii="inherit" w:eastAsia="Times New Roman" w:hAnsi="inherit" w:cs="Courier New"/>
+          <w:color w:val="303336"/>
+          <w:sz w:val="20"/>
+          <w:szCs w:val="20"/>
+          <w:bdr w:val="none" w:sz="0" w:space="0" w:color="auto" w:frame="1"/>
+          <w:shd w:val="clear" w:color="auto" w:fill="EFF0F1"/>
+        </w:rPr>
+        <w:t>,</w:t>
+      </w:r>
       <w:r>
         <w:rPr>
           <w:rFonts w:ascii="inherit" w:eastAsia="Times New Roman" w:hAnsi="inherit" w:cs="Courier New"/>
@@ -5992,63 +4498,6 @@
           <w:bdr w:val="none" w:sz="0" w:space="0" w:color="auto" w:frame="1"/>
           <w:shd w:val="clear" w:color="auto" w:fill="EFF0F1"/>
         </w:rPr>
-        <w:t>'</w:t>
-      </w:r>
-      <w:r>
-        <w:rPr>
-          <w:rFonts w:ascii="inherit" w:eastAsia="Times New Roman" w:hAnsi="inherit" w:cs="Courier New"/>
-          <w:color w:val="303336"/>
-          <w:sz w:val="20"/>
-          <w:szCs w:val="20"/>
-          <w:bdr w:val="none" w:sz="0" w:space="0" w:color="auto" w:frame="1"/>
-          <w:shd w:val="clear" w:color="auto" w:fill="EFF0F1"/>
-        </w:rPr>
-        <w:t>).</w:t>
-      </w:r>
-      <w:proofErr w:type="gramStart"/>
-      <w:r>
-        <w:rPr>
-          <w:rFonts w:ascii="inherit" w:eastAsia="Times New Roman" w:hAnsi="inherit" w:cs="Courier New"/>
-          <w:color w:val="303336"/>
-          <w:sz w:val="20"/>
-          <w:szCs w:val="20"/>
-          <w:bdr w:val="none" w:sz="0" w:space="0" w:color="auto" w:frame="1"/>
-          <w:shd w:val="clear" w:color="auto" w:fill="EFF0F1"/>
-        </w:rPr>
-        <w:t>data(</w:t>
-      </w:r>
-      <w:proofErr w:type="gramEnd"/>
-      <w:r>
-        <w:rPr>
-          <w:rFonts w:ascii="inherit" w:eastAsia="Times New Roman" w:hAnsi="inherit" w:cs="Courier New"/>
-          <w:color w:val="7D2727"/>
-          <w:sz w:val="20"/>
-          <w:szCs w:val="20"/>
-          <w:bdr w:val="none" w:sz="0" w:space="0" w:color="auto" w:frame="1"/>
-          <w:shd w:val="clear" w:color="auto" w:fill="EFF0F1"/>
-        </w:rPr>
-        <w:t>'myval'</w:t>
-      </w:r>
-      <w:r>
-        <w:rPr>
-          <w:rFonts w:ascii="inherit" w:eastAsia="Times New Roman" w:hAnsi="inherit" w:cs="Courier New"/>
-          <w:color w:val="303336"/>
-          <w:sz w:val="20"/>
-          <w:szCs w:val="20"/>
-          <w:bdr w:val="none" w:sz="0" w:space="0" w:color="auto" w:frame="1"/>
-          <w:shd w:val="clear" w:color="auto" w:fill="EFF0F1"/>
-        </w:rPr>
-        <w:t>,</w:t>
-      </w:r>
-      <w:r>
-        <w:rPr>
-          <w:rFonts w:ascii="inherit" w:eastAsia="Times New Roman" w:hAnsi="inherit" w:cs="Courier New"/>
-          <w:color w:val="7D2727"/>
-          <w:sz w:val="20"/>
-          <w:szCs w:val="20"/>
-          <w:bdr w:val="none" w:sz="0" w:space="0" w:color="auto" w:frame="1"/>
-          <w:shd w:val="clear" w:color="auto" w:fill="EFF0F1"/>
-        </w:rPr>
         <w:t>20</w:t>
       </w:r>
       <w:r>
@@ -6088,19 +4537,11 @@
           <w:sz w:val="30"/>
         </w:rPr>
       </w:pPr>
-      <w:proofErr w:type="spellStart"/>
-      <w:r>
-        <w:rPr>
-          <w:sz w:val="30"/>
-        </w:rPr>
-        <w:t>Src</w:t>
-      </w:r>
-      <w:proofErr w:type="spellEnd"/>
-      <w:r>
-        <w:rPr>
-          <w:sz w:val="30"/>
-        </w:rPr>
-        <w:t>:</w:t>
+      <w:r>
+        <w:rPr>
+          <w:sz w:val="30"/>
+        </w:rPr>
+        <w:t>Src:</w:t>
       </w:r>
       <w:r>
         <w:t xml:space="preserve"> </w:t>
@@ -6128,14 +4569,14 @@
           <w:sz w:val="30"/>
         </w:rPr>
       </w:pPr>
-      <w:proofErr w:type="gramStart"/>
+      <w:bookmarkStart w:id="0" w:name="_GoBack"/>
+      <w:bookmarkEnd w:id="0"/>
       <w:r>
         <w:rPr>
           <w:sz w:val="30"/>
         </w:rPr>
         <w:t>----------------(</w:t>
       </w:r>
-      <w:proofErr w:type="gramEnd"/>
       <w:r>
         <w:t xml:space="preserve"> </w:t>
       </w:r>
@@ -6175,14 +4616,12 @@
         </w:rPr>
         <w:t xml:space="preserve">object in </w:t>
       </w:r>
-      <w:proofErr w:type="spellStart"/>
       <w:r>
         <w:rPr>
           <w:sz w:val="30"/>
         </w:rPr>
         <w:t>jquery</w:t>
       </w:r>
-      <w:proofErr w:type="spellEnd"/>
       <w:r>
         <w:rPr>
           <w:sz w:val="30"/>
@@ -6202,16 +4641,8 @@
         <w:rPr>
           <w:sz w:val="30"/>
         </w:rPr>
-        <w:t xml:space="preserve">Cloning an object in </w:t>
-      </w:r>
-      <w:proofErr w:type="spellStart"/>
-      <w:r>
-        <w:rPr>
-          <w:sz w:val="30"/>
-        </w:rPr>
-        <w:t>javascript</w:t>
-      </w:r>
-      <w:proofErr w:type="spellEnd"/>
+        <w:t>Cloning an object in javascript</w:t>
+      </w:r>
     </w:p>
     <w:p>
       <w:pPr>
@@ -6256,8 +4687,6 @@
         </w:rPr>
         <w:t xml:space="preserve"> </w:t>
       </w:r>
-      <w:proofErr w:type="spellStart"/>
-      <w:proofErr w:type="gramStart"/>
       <w:r>
         <w:rPr>
           <w:rFonts w:ascii="inherit" w:eastAsia="Times New Roman" w:hAnsi="inherit" w:cs="Courier New"/>
@@ -6269,90 +4698,16 @@
         </w:rPr>
         <w:t>var</w:t>
       </w:r>
-      <w:proofErr w:type="spellEnd"/>
-      <w:proofErr w:type="gramEnd"/>
-      <w:r>
-        <w:rPr>
-          <w:rFonts w:ascii="inherit" w:eastAsia="Times New Roman" w:hAnsi="inherit" w:cs="Courier New"/>
-          <w:color w:val="303336"/>
-          <w:sz w:val="20"/>
-          <w:szCs w:val="20"/>
-          <w:bdr w:val="none" w:sz="0" w:space="0" w:color="auto" w:frame="1"/>
-          <w:shd w:val="clear" w:color="auto" w:fill="EFF0F1"/>
-        </w:rPr>
-        <w:t xml:space="preserve"> </w:t>
-      </w:r>
-      <w:proofErr w:type="spellStart"/>
-      <w:r>
-        <w:rPr>
-          <w:rFonts w:ascii="inherit" w:eastAsia="Times New Roman" w:hAnsi="inherit" w:cs="Courier New"/>
-          <w:color w:val="303336"/>
-          <w:sz w:val="20"/>
-          <w:szCs w:val="20"/>
-          <w:bdr w:val="none" w:sz="0" w:space="0" w:color="auto" w:frame="1"/>
-          <w:shd w:val="clear" w:color="auto" w:fill="EFF0F1"/>
-        </w:rPr>
-        <w:t>objY</w:t>
-      </w:r>
-      <w:proofErr w:type="spellEnd"/>
-      <w:r>
-        <w:rPr>
-          <w:rFonts w:ascii="inherit" w:eastAsia="Times New Roman" w:hAnsi="inherit" w:cs="Courier New"/>
-          <w:color w:val="303336"/>
-          <w:sz w:val="20"/>
-          <w:szCs w:val="20"/>
-          <w:bdr w:val="none" w:sz="0" w:space="0" w:color="auto" w:frame="1"/>
-          <w:shd w:val="clear" w:color="auto" w:fill="EFF0F1"/>
-        </w:rPr>
-        <w:t xml:space="preserve"> = $.</w:t>
-      </w:r>
-      <w:proofErr w:type="spellStart"/>
-      <w:r>
-        <w:rPr>
-          <w:rFonts w:ascii="inherit" w:eastAsia="Times New Roman" w:hAnsi="inherit" w:cs="Courier New"/>
-          <w:color w:val="303336"/>
-          <w:sz w:val="20"/>
-          <w:szCs w:val="20"/>
-          <w:bdr w:val="none" w:sz="0" w:space="0" w:color="auto" w:frame="1"/>
-          <w:shd w:val="clear" w:color="auto" w:fill="EFF0F1"/>
-        </w:rPr>
-        <w:t>parseJSON</w:t>
-      </w:r>
-      <w:proofErr w:type="spellEnd"/>
-      <w:r>
-        <w:rPr>
-          <w:rFonts w:ascii="inherit" w:eastAsia="Times New Roman" w:hAnsi="inherit" w:cs="Courier New"/>
-          <w:color w:val="303336"/>
-          <w:sz w:val="20"/>
-          <w:szCs w:val="20"/>
-          <w:bdr w:val="none" w:sz="0" w:space="0" w:color="auto" w:frame="1"/>
-          <w:shd w:val="clear" w:color="auto" w:fill="EFF0F1"/>
-        </w:rPr>
-        <w:t>(</w:t>
-      </w:r>
-      <w:proofErr w:type="spellStart"/>
-      <w:r>
-        <w:rPr>
-          <w:rFonts w:ascii="inherit" w:eastAsia="Times New Roman" w:hAnsi="inherit" w:cs="Courier New"/>
-          <w:color w:val="303336"/>
-          <w:sz w:val="20"/>
-          <w:szCs w:val="20"/>
-          <w:bdr w:val="none" w:sz="0" w:space="0" w:color="auto" w:frame="1"/>
-          <w:shd w:val="clear" w:color="auto" w:fill="EFF0F1"/>
-        </w:rPr>
-        <w:t>JSON.stringify</w:t>
-      </w:r>
-      <w:proofErr w:type="spellEnd"/>
-      <w:r>
-        <w:rPr>
-          <w:rFonts w:ascii="inherit" w:eastAsia="Times New Roman" w:hAnsi="inherit" w:cs="Courier New"/>
-          <w:color w:val="303336"/>
-          <w:sz w:val="20"/>
-          <w:szCs w:val="20"/>
-          <w:bdr w:val="none" w:sz="0" w:space="0" w:color="auto" w:frame="1"/>
-          <w:shd w:val="clear" w:color="auto" w:fill="EFF0F1"/>
-        </w:rPr>
-        <w:t>(data));</w:t>
+      <w:r>
+        <w:rPr>
+          <w:rFonts w:ascii="inherit" w:eastAsia="Times New Roman" w:hAnsi="inherit" w:cs="Courier New"/>
+          <w:color w:val="303336"/>
+          <w:sz w:val="20"/>
+          <w:szCs w:val="20"/>
+          <w:bdr w:val="none" w:sz="0" w:space="0" w:color="auto" w:frame="1"/>
+          <w:shd w:val="clear" w:color="auto" w:fill="EFF0F1"/>
+        </w:rPr>
+        <w:t xml:space="preserve"> objY = $.parseJSON(JSON.stringify(data));</w:t>
       </w:r>
     </w:p>
     <w:p>
@@ -6396,8 +4751,6 @@
         </w:rPr>
         <w:t xml:space="preserve"> </w:t>
       </w:r>
-      <w:proofErr w:type="spellStart"/>
-      <w:proofErr w:type="gramStart"/>
       <w:r>
         <w:rPr>
           <w:rFonts w:ascii="inherit" w:eastAsia="Times New Roman" w:hAnsi="inherit" w:cs="Courier New"/>
@@ -6409,111 +4762,29 @@
         </w:rPr>
         <w:t>var</w:t>
       </w:r>
-      <w:proofErr w:type="spellEnd"/>
-      <w:proofErr w:type="gramEnd"/>
-      <w:r>
-        <w:rPr>
-          <w:rFonts w:ascii="inherit" w:eastAsia="Times New Roman" w:hAnsi="inherit" w:cs="Courier New"/>
-          <w:color w:val="303336"/>
-          <w:sz w:val="20"/>
-          <w:szCs w:val="20"/>
-          <w:bdr w:val="none" w:sz="0" w:space="0" w:color="auto" w:frame="1"/>
-          <w:shd w:val="clear" w:color="auto" w:fill="EFF0F1"/>
-        </w:rPr>
-        <w:t xml:space="preserve"> </w:t>
-      </w:r>
-      <w:proofErr w:type="spellStart"/>
-      <w:r>
-        <w:rPr>
-          <w:rFonts w:ascii="inherit" w:eastAsia="Times New Roman" w:hAnsi="inherit" w:cs="Courier New"/>
-          <w:color w:val="303336"/>
-          <w:sz w:val="20"/>
-          <w:szCs w:val="20"/>
-          <w:bdr w:val="none" w:sz="0" w:space="0" w:color="auto" w:frame="1"/>
-          <w:shd w:val="clear" w:color="auto" w:fill="EFF0F1"/>
-        </w:rPr>
-        <w:t>objX</w:t>
-      </w:r>
-      <w:proofErr w:type="spellEnd"/>
-      <w:r>
-        <w:rPr>
-          <w:rFonts w:ascii="inherit" w:eastAsia="Times New Roman" w:hAnsi="inherit" w:cs="Courier New"/>
-          <w:color w:val="303336"/>
-          <w:sz w:val="20"/>
-          <w:szCs w:val="20"/>
-          <w:bdr w:val="none" w:sz="0" w:space="0" w:color="auto" w:frame="1"/>
-          <w:shd w:val="clear" w:color="auto" w:fill="EFF0F1"/>
-        </w:rPr>
-        <w:t xml:space="preserve"> = $.</w:t>
-      </w:r>
-      <w:proofErr w:type="spellStart"/>
-      <w:r>
-        <w:rPr>
-          <w:rFonts w:ascii="inherit" w:eastAsia="Times New Roman" w:hAnsi="inherit" w:cs="Courier New"/>
-          <w:color w:val="303336"/>
-          <w:sz w:val="20"/>
-          <w:szCs w:val="20"/>
-          <w:bdr w:val="none" w:sz="0" w:space="0" w:color="auto" w:frame="1"/>
-          <w:shd w:val="clear" w:color="auto" w:fill="EFF0F1"/>
-        </w:rPr>
-        <w:t>parseJSON</w:t>
-      </w:r>
-      <w:proofErr w:type="spellEnd"/>
-      <w:r>
-        <w:rPr>
-          <w:rFonts w:ascii="inherit" w:eastAsia="Times New Roman" w:hAnsi="inherit" w:cs="Courier New"/>
-          <w:color w:val="303336"/>
-          <w:sz w:val="20"/>
-          <w:szCs w:val="20"/>
-          <w:bdr w:val="none" w:sz="0" w:space="0" w:color="auto" w:frame="1"/>
-          <w:shd w:val="clear" w:color="auto" w:fill="EFF0F1"/>
-        </w:rPr>
-        <w:t>(</w:t>
-      </w:r>
-      <w:proofErr w:type="spellStart"/>
-      <w:r>
-        <w:rPr>
-          <w:rFonts w:ascii="inherit" w:eastAsia="Times New Roman" w:hAnsi="inherit" w:cs="Courier New"/>
-          <w:color w:val="303336"/>
-          <w:sz w:val="20"/>
-          <w:szCs w:val="20"/>
-          <w:bdr w:val="none" w:sz="0" w:space="0" w:color="auto" w:frame="1"/>
-          <w:shd w:val="clear" w:color="auto" w:fill="EFF0F1"/>
-        </w:rPr>
-        <w:t>JSON.stringify</w:t>
-      </w:r>
-      <w:proofErr w:type="spellEnd"/>
-      <w:r>
-        <w:rPr>
-          <w:rFonts w:ascii="inherit" w:eastAsia="Times New Roman" w:hAnsi="inherit" w:cs="Courier New"/>
-          <w:color w:val="303336"/>
-          <w:sz w:val="20"/>
-          <w:szCs w:val="20"/>
-          <w:bdr w:val="none" w:sz="0" w:space="0" w:color="auto" w:frame="1"/>
-          <w:shd w:val="clear" w:color="auto" w:fill="EFF0F1"/>
-        </w:rPr>
-        <w:t>(data));</w:t>
-      </w:r>
-    </w:p>
-    <w:p>
-      <w:pPr>
-        <w:rPr>
-          <w:sz w:val="30"/>
-        </w:rPr>
-      </w:pPr>
-      <w:proofErr w:type="spellStart"/>
-      <w:r>
-        <w:rPr>
-          <w:sz w:val="30"/>
-        </w:rPr>
-        <w:t>Src</w:t>
-      </w:r>
-      <w:proofErr w:type="spellEnd"/>
-      <w:r>
-        <w:rPr>
-          <w:sz w:val="30"/>
-        </w:rPr>
-        <w:t>:</w:t>
+      <w:r>
+        <w:rPr>
+          <w:rFonts w:ascii="inherit" w:eastAsia="Times New Roman" w:hAnsi="inherit" w:cs="Courier New"/>
+          <w:color w:val="303336"/>
+          <w:sz w:val="20"/>
+          <w:szCs w:val="20"/>
+          <w:bdr w:val="none" w:sz="0" w:space="0" w:color="auto" w:frame="1"/>
+          <w:shd w:val="clear" w:color="auto" w:fill="EFF0F1"/>
+        </w:rPr>
+        <w:t xml:space="preserve"> objX = $.parseJSON(JSON.stringify(data));</w:t>
+      </w:r>
+    </w:p>
+    <w:p>
+      <w:pPr>
+        <w:rPr>
+          <w:sz w:val="30"/>
+        </w:rPr>
+      </w:pPr>
+      <w:r>
+        <w:rPr>
+          <w:sz w:val="30"/>
+        </w:rPr>
+        <w:t>Src:</w:t>
       </w:r>
       <w:r>
         <w:t xml:space="preserve"> </w:t>
@@ -6541,6 +4812,51 @@
           <w:sz w:val="30"/>
         </w:rPr>
       </w:pPr>
+      <w:r>
+        <w:rPr>
+          <w:sz w:val="30"/>
+        </w:rPr>
+        <w:t>----------------( )</w:t>
+      </w:r>
+    </w:p>
+    <w:p>
+      <w:pPr>
+        <w:rPr>
+          <w:sz w:val="30"/>
+        </w:rPr>
+      </w:pPr>
+      <w:r>
+        <w:rPr>
+          <w:sz w:val="30"/>
+        </w:rPr>
+        <w:t>Src:</w:t>
+      </w:r>
+    </w:p>
+    <w:p>
+      <w:pPr>
+        <w:rPr>
+          <w:sz w:val="30"/>
+        </w:rPr>
+      </w:pPr>
+      <w:r>
+        <w:rPr>
+          <w:sz w:val="30"/>
+        </w:rPr>
+        <w:t>----------------( )</w:t>
+      </w:r>
+    </w:p>
+    <w:p>
+      <w:pPr>
+        <w:rPr>
+          <w:sz w:val="30"/>
+        </w:rPr>
+      </w:pPr>
+      <w:r>
+        <w:rPr>
+          <w:sz w:val="30"/>
+        </w:rPr>
+        <w:t>Src:</w:t>
+      </w:r>
     </w:p>
     <w:p>
       <w:pPr>
@@ -6564,21 +4880,13 @@
         <w:rPr>
           <w:sz w:val="30"/>
         </w:rPr>
-        <w:t>Date</w:t>
-      </w:r>
-      <w:proofErr w:type="gramStart"/>
-      <w:r>
-        <w:rPr>
-          <w:sz w:val="30"/>
-        </w:rPr>
-        <w:t>::</w:t>
-      </w:r>
-      <w:proofErr w:type="gramEnd"/>
-      <w:r>
-        <w:rPr>
-          <w:sz w:val="30"/>
-        </w:rPr>
-        <w:t xml:space="preserve"> 15</w:t>
+        <w:t>Date::</w:t>
+      </w:r>
+      <w:r>
+        <w:rPr>
+          <w:sz w:val="30"/>
+        </w:rPr>
+        <w:t xml:space="preserve"> 10</w:t>
       </w:r>
       <w:r>
         <w:rPr>
@@ -6605,1039 +4913,74 @@
           <w:sz w:val="30"/>
         </w:rPr>
       </w:pPr>
-      <w:proofErr w:type="gramStart"/>
-      <w:r>
-        <w:rPr>
-          <w:sz w:val="30"/>
-        </w:rPr>
-        <w:t>----------------(</w:t>
-      </w:r>
-      <w:proofErr w:type="gramEnd"/>
+      <w:r>
+        <w:rPr>
+          <w:sz w:val="30"/>
+        </w:rPr>
+        <w:t>________________</w:t>
+      </w:r>
       <w:r>
         <w:rPr>
           <w:sz w:val="30"/>
         </w:rPr>
         <w:t xml:space="preserve"> </w:t>
       </w:r>
-      <w:proofErr w:type="spellStart"/>
-      <w:r>
-        <w:rPr>
-          <w:sz w:val="30"/>
-        </w:rPr>
-        <w:t>jquery</w:t>
-      </w:r>
-      <w:proofErr w:type="spellEnd"/>
-      <w:r>
-        <w:rPr>
-          <w:sz w:val="30"/>
-        </w:rPr>
-        <w:t xml:space="preserve"> select parent </w:t>
-      </w:r>
-      <w:proofErr w:type="spellStart"/>
-      <w:r>
-        <w:rPr>
-          <w:sz w:val="30"/>
-        </w:rPr>
-        <w:t>tr</w:t>
-      </w:r>
-      <w:proofErr w:type="spellEnd"/>
-      <w:r>
-        <w:rPr>
-          <w:sz w:val="30"/>
-        </w:rPr>
-        <w:t xml:space="preserve"> )</w:t>
-      </w:r>
-      <w:r>
+      <w:r>
+        <w:rPr>
+          <w:sz w:val="30"/>
+        </w:rPr>
+        <w:t>Date::</w:t>
+      </w:r>
+      <w:r>
+        <w:rPr>
+          <w:sz w:val="30"/>
+        </w:rPr>
+        <w:t xml:space="preserve"> 10</w:t>
+      </w:r>
+      <w:r>
+        <w:rPr>
+          <w:sz w:val="30"/>
+        </w:rPr>
+        <w:t>.Nov.2017</w:t>
+      </w:r>
+      <w:r>
+        <w:rPr>
+          <w:sz w:val="30"/>
+        </w:rPr>
         <w:t xml:space="preserve"> </w:t>
       </w:r>
-      <w:proofErr w:type="spellStart"/>
-      <w:r>
-        <w:rPr>
-          <w:sz w:val="30"/>
-        </w:rPr>
-        <w:t>jQuery</w:t>
-      </w:r>
-      <w:proofErr w:type="spellEnd"/>
-      <w:r>
-        <w:rPr>
-          <w:sz w:val="30"/>
-        </w:rPr>
-        <w:t xml:space="preserve">: get parent </w:t>
-      </w:r>
-      <w:proofErr w:type="spellStart"/>
-      <w:r>
-        <w:rPr>
-          <w:sz w:val="30"/>
-        </w:rPr>
-        <w:t>tr</w:t>
-      </w:r>
-      <w:proofErr w:type="spellEnd"/>
-      <w:r>
-        <w:rPr>
-          <w:sz w:val="30"/>
-        </w:rPr>
-        <w:t xml:space="preserve"> for selected radio button</w:t>
-      </w:r>
-    </w:p>
-    <w:p>
-      <w:pPr>
-        <w:pStyle w:val="HTMLPreformatted"/>
-        <w:shd w:val="clear" w:color="auto" w:fill="EFF0F1"/>
-        <w:textAlignment w:val="baseline"/>
-        <w:rPr>
-          <w:rFonts w:ascii="Consolas" w:hAnsi="Consolas"/>
-          <w:color w:val="393318"/>
-          <w:sz w:val="28"/>
-        </w:rPr>
-      </w:pPr>
-      <w:r>
-        <w:rPr>
-          <w:rStyle w:val="pln"/>
-          <w:rFonts w:ascii="inherit" w:hAnsi="inherit"/>
-          <w:color w:val="303336"/>
-          <w:sz w:val="26"/>
-          <w:bdr w:val="none" w:sz="0" w:space="0" w:color="auto" w:frame="1"/>
-          <w:shd w:val="clear" w:color="auto" w:fill="EFF0F1"/>
-        </w:rPr>
-        <w:t>$</w:t>
-      </w:r>
-      <w:r>
-        <w:rPr>
-          <w:rStyle w:val="pun"/>
-          <w:rFonts w:ascii="inherit" w:hAnsi="inherit"/>
-          <w:color w:val="303336"/>
-          <w:sz w:val="26"/>
-          <w:bdr w:val="none" w:sz="0" w:space="0" w:color="auto" w:frame="1"/>
-          <w:shd w:val="clear" w:color="auto" w:fill="EFF0F1"/>
-        </w:rPr>
-        <w:t>(</w:t>
-      </w:r>
-      <w:r>
-        <w:rPr>
-          <w:rStyle w:val="str"/>
-          <w:rFonts w:ascii="inherit" w:hAnsi="inherit"/>
-          <w:color w:val="7D2727"/>
-          <w:sz w:val="26"/>
-          <w:bdr w:val="none" w:sz="0" w:space="0" w:color="auto" w:frame="1"/>
-          <w:shd w:val="clear" w:color="auto" w:fill="EFF0F1"/>
-        </w:rPr>
-        <w:t>"#</w:t>
-      </w:r>
-      <w:proofErr w:type="spellStart"/>
-      <w:r>
-        <w:rPr>
-          <w:rStyle w:val="str"/>
-          <w:rFonts w:ascii="inherit" w:hAnsi="inherit"/>
-          <w:color w:val="7D2727"/>
-          <w:sz w:val="26"/>
-          <w:bdr w:val="none" w:sz="0" w:space="0" w:color="auto" w:frame="1"/>
-          <w:shd w:val="clear" w:color="auto" w:fill="EFF0F1"/>
-        </w:rPr>
-        <w:t>MwDataList</w:t>
-      </w:r>
-      <w:proofErr w:type="spellEnd"/>
-      <w:r>
-        <w:rPr>
-          <w:rStyle w:val="str"/>
-          <w:rFonts w:ascii="inherit" w:hAnsi="inherit"/>
-          <w:color w:val="7D2727"/>
-          <w:sz w:val="26"/>
-          <w:bdr w:val="none" w:sz="0" w:space="0" w:color="auto" w:frame="1"/>
-          <w:shd w:val="clear" w:color="auto" w:fill="EFF0F1"/>
-        </w:rPr>
-        <w:t xml:space="preserve"> </w:t>
-      </w:r>
-      <w:proofErr w:type="gramStart"/>
-      <w:r>
-        <w:rPr>
-          <w:rStyle w:val="str"/>
-          <w:rFonts w:ascii="inherit" w:hAnsi="inherit"/>
-          <w:color w:val="7D2727"/>
-          <w:sz w:val="26"/>
-          <w:bdr w:val="none" w:sz="0" w:space="0" w:color="auto" w:frame="1"/>
-          <w:shd w:val="clear" w:color="auto" w:fill="EFF0F1"/>
-        </w:rPr>
-        <w:t>input[</w:t>
-      </w:r>
-      <w:proofErr w:type="gramEnd"/>
-      <w:r>
-        <w:rPr>
-          <w:rStyle w:val="str"/>
-          <w:rFonts w:ascii="inherit" w:hAnsi="inherit"/>
-          <w:color w:val="7D2727"/>
-          <w:sz w:val="26"/>
-          <w:bdr w:val="none" w:sz="0" w:space="0" w:color="auto" w:frame="1"/>
-          <w:shd w:val="clear" w:color="auto" w:fill="EFF0F1"/>
-        </w:rPr>
-        <w:t>name=</w:t>
-      </w:r>
-      <w:proofErr w:type="spellStart"/>
-      <w:r>
-        <w:rPr>
-          <w:rStyle w:val="str"/>
-          <w:rFonts w:ascii="inherit" w:hAnsi="inherit"/>
-          <w:color w:val="7D2727"/>
-          <w:sz w:val="26"/>
-          <w:bdr w:val="none" w:sz="0" w:space="0" w:color="auto" w:frame="1"/>
-          <w:shd w:val="clear" w:color="auto" w:fill="EFF0F1"/>
-        </w:rPr>
-        <w:t>selectRadioGroup</w:t>
-      </w:r>
-      <w:proofErr w:type="spellEnd"/>
-      <w:r>
-        <w:rPr>
-          <w:rStyle w:val="str"/>
-          <w:rFonts w:ascii="inherit" w:hAnsi="inherit"/>
-          <w:color w:val="7D2727"/>
-          <w:sz w:val="26"/>
-          <w:bdr w:val="none" w:sz="0" w:space="0" w:color="auto" w:frame="1"/>
-          <w:shd w:val="clear" w:color="auto" w:fill="EFF0F1"/>
-        </w:rPr>
-        <w:t>]:checked"</w:t>
-      </w:r>
-      <w:r>
-        <w:rPr>
-          <w:rStyle w:val="pun"/>
-          <w:rFonts w:ascii="inherit" w:hAnsi="inherit"/>
-          <w:color w:val="303336"/>
-          <w:sz w:val="26"/>
-          <w:bdr w:val="none" w:sz="0" w:space="0" w:color="auto" w:frame="1"/>
-          <w:shd w:val="clear" w:color="auto" w:fill="EFF0F1"/>
-        </w:rPr>
-        <w:t>).</w:t>
-      </w:r>
-      <w:r>
-        <w:rPr>
-          <w:rStyle w:val="pln"/>
-          <w:rFonts w:ascii="inherit" w:hAnsi="inherit"/>
-          <w:color w:val="303336"/>
-          <w:sz w:val="26"/>
-          <w:bdr w:val="none" w:sz="0" w:space="0" w:color="auto" w:frame="1"/>
-          <w:shd w:val="clear" w:color="auto" w:fill="EFF0F1"/>
-        </w:rPr>
-        <w:t>closest</w:t>
-      </w:r>
-      <w:r>
-        <w:rPr>
-          <w:rStyle w:val="pun"/>
-          <w:rFonts w:ascii="inherit" w:hAnsi="inherit"/>
-          <w:color w:val="303336"/>
-          <w:sz w:val="26"/>
-          <w:bdr w:val="none" w:sz="0" w:space="0" w:color="auto" w:frame="1"/>
-          <w:shd w:val="clear" w:color="auto" w:fill="EFF0F1"/>
-        </w:rPr>
-        <w:t>(</w:t>
-      </w:r>
-      <w:r>
-        <w:rPr>
-          <w:rStyle w:val="str"/>
-          <w:rFonts w:ascii="inherit" w:hAnsi="inherit"/>
-          <w:color w:val="7D2727"/>
-          <w:sz w:val="26"/>
-          <w:bdr w:val="none" w:sz="0" w:space="0" w:color="auto" w:frame="1"/>
-          <w:shd w:val="clear" w:color="auto" w:fill="EFF0F1"/>
-        </w:rPr>
-        <w:t>'</w:t>
-      </w:r>
-      <w:proofErr w:type="spellStart"/>
-      <w:r>
-        <w:rPr>
-          <w:rStyle w:val="str"/>
-          <w:rFonts w:ascii="inherit" w:hAnsi="inherit"/>
-          <w:color w:val="7D2727"/>
-          <w:sz w:val="26"/>
-          <w:bdr w:val="none" w:sz="0" w:space="0" w:color="auto" w:frame="1"/>
-          <w:shd w:val="clear" w:color="auto" w:fill="EFF0F1"/>
-        </w:rPr>
-        <w:t>tr</w:t>
-      </w:r>
-      <w:proofErr w:type="spellEnd"/>
-      <w:r>
-        <w:rPr>
-          <w:rStyle w:val="str"/>
-          <w:rFonts w:ascii="inherit" w:hAnsi="inherit"/>
-          <w:color w:val="7D2727"/>
-          <w:sz w:val="26"/>
-          <w:bdr w:val="none" w:sz="0" w:space="0" w:color="auto" w:frame="1"/>
-          <w:shd w:val="clear" w:color="auto" w:fill="EFF0F1"/>
-        </w:rPr>
-        <w:t>'</w:t>
-      </w:r>
-      <w:r>
-        <w:rPr>
-          <w:rStyle w:val="pun"/>
-          <w:rFonts w:ascii="inherit" w:hAnsi="inherit"/>
-          <w:color w:val="303336"/>
-          <w:sz w:val="26"/>
-          <w:bdr w:val="none" w:sz="0" w:space="0" w:color="auto" w:frame="1"/>
-          <w:shd w:val="clear" w:color="auto" w:fill="EFF0F1"/>
-        </w:rPr>
-        <w:t>);</w:t>
-      </w:r>
-    </w:p>
-    <w:p>
-      <w:pPr>
-        <w:spacing w:after="300" w:line="240" w:lineRule="auto"/>
-        <w:rPr>
-          <w:rFonts w:ascii="Times New Roman" w:hAnsi="Times New Roman"/>
-        </w:rPr>
-      </w:pPr>
-      <w:r>
-        <w:rPr>
-          <w:vertAlign w:val="subscript"/>
-        </w:rPr>
-        <w:pict>
-          <v:rect id="_x0000_i1025" style="width:0;height:.75pt" o:hrstd="t" o:hrnoshade="t" o:hr="t" fillcolor="#d6d9dc" stroked="f"/>
-        </w:pict>
-      </w:r>
-      <w:r>
-        <w:rPr>
-          <w:rFonts w:ascii="Arial" w:hAnsi="Arial" w:cs="Arial"/>
-          <w:b/>
-          <w:bCs/>
-          <w:color w:val="242729"/>
-          <w:sz w:val="29"/>
-          <w:szCs w:val="29"/>
-        </w:rPr>
-        <w:t>How to find the closest row?</w:t>
-      </w:r>
-    </w:p>
-    <w:p>
-      <w:pPr>
-        <w:pStyle w:val="NormalWeb"/>
-        <w:shd w:val="clear" w:color="auto" w:fill="FFFFFF"/>
-        <w:spacing w:before="0" w:beforeAutospacing="0" w:after="0" w:afterAutospacing="0"/>
-        <w:textAlignment w:val="baseline"/>
-        <w:rPr>
-          <w:rFonts w:ascii="Arial" w:hAnsi="Arial" w:cs="Arial"/>
-          <w:color w:val="242729"/>
-          <w:sz w:val="23"/>
-          <w:szCs w:val="23"/>
-        </w:rPr>
-      </w:pPr>
-      <w:r>
-        <w:rPr>
-          <w:rStyle w:val="Strong"/>
-          <w:rFonts w:ascii="inherit" w:hAnsi="inherit" w:cs="Arial"/>
-          <w:color w:val="242729"/>
-          <w:sz w:val="23"/>
-          <w:szCs w:val="23"/>
-          <w:bdr w:val="none" w:sz="0" w:space="0" w:color="auto" w:frame="1"/>
-        </w:rPr>
-        <w:t>Using </w:t>
-      </w:r>
-      <w:r>
-        <w:rPr>
-          <w:rStyle w:val="HTMLCode"/>
-          <w:rFonts w:ascii="Consolas" w:hAnsi="Consolas"/>
-          <w:b/>
-          <w:bCs/>
-          <w:color w:val="242729"/>
-          <w:bdr w:val="none" w:sz="0" w:space="0" w:color="auto" w:frame="1"/>
-          <w:shd w:val="clear" w:color="auto" w:fill="EFF0F1"/>
-        </w:rPr>
-        <w:t>.</w:t>
-      </w:r>
-      <w:proofErr w:type="gramStart"/>
-      <w:r>
-        <w:rPr>
-          <w:rStyle w:val="HTMLCode"/>
-          <w:rFonts w:ascii="Consolas" w:hAnsi="Consolas"/>
-          <w:b/>
-          <w:bCs/>
-          <w:color w:val="242729"/>
-          <w:bdr w:val="none" w:sz="0" w:space="0" w:color="auto" w:frame="1"/>
-          <w:shd w:val="clear" w:color="auto" w:fill="EFF0F1"/>
-        </w:rPr>
-        <w:t>closest(</w:t>
-      </w:r>
-      <w:proofErr w:type="gramEnd"/>
-      <w:r>
-        <w:rPr>
-          <w:rStyle w:val="HTMLCode"/>
-          <w:rFonts w:ascii="Consolas" w:hAnsi="Consolas"/>
-          <w:b/>
-          <w:bCs/>
-          <w:color w:val="242729"/>
-          <w:bdr w:val="none" w:sz="0" w:space="0" w:color="auto" w:frame="1"/>
-          <w:shd w:val="clear" w:color="auto" w:fill="EFF0F1"/>
-        </w:rPr>
-        <w:t>)</w:t>
-      </w:r>
-      <w:r>
-        <w:rPr>
-          <w:rStyle w:val="Strong"/>
-          <w:rFonts w:ascii="inherit" w:hAnsi="inherit" w:cs="Arial"/>
-          <w:color w:val="242729"/>
-          <w:sz w:val="23"/>
-          <w:szCs w:val="23"/>
-          <w:bdr w:val="none" w:sz="0" w:space="0" w:color="auto" w:frame="1"/>
-        </w:rPr>
-        <w:t>:</w:t>
-      </w:r>
-    </w:p>
-    <w:p>
-      <w:pPr>
-        <w:pStyle w:val="HTMLPreformatted"/>
-        <w:shd w:val="clear" w:color="auto" w:fill="EFF0F1"/>
-        <w:textAlignment w:val="baseline"/>
-        <w:rPr>
-          <w:rFonts w:ascii="inherit" w:hAnsi="inherit"/>
-          <w:color w:val="303336"/>
-          <w:bdr w:val="none" w:sz="0" w:space="0" w:color="auto" w:frame="1"/>
-          <w:shd w:val="clear" w:color="auto" w:fill="EFF0F1"/>
-        </w:rPr>
-      </w:pPr>
-      <w:proofErr w:type="spellStart"/>
-      <w:proofErr w:type="gramStart"/>
-      <w:r>
-        <w:rPr>
-          <w:rStyle w:val="kwd"/>
-          <w:rFonts w:ascii="inherit" w:hAnsi="inherit"/>
-          <w:color w:val="101094"/>
-          <w:bdr w:val="none" w:sz="0" w:space="0" w:color="auto" w:frame="1"/>
-          <w:shd w:val="clear" w:color="auto" w:fill="EFF0F1"/>
-        </w:rPr>
-        <w:t>var</w:t>
-      </w:r>
-      <w:proofErr w:type="spellEnd"/>
-      <w:proofErr w:type="gramEnd"/>
-      <w:r>
-        <w:rPr>
-          <w:rStyle w:val="pln"/>
-          <w:rFonts w:ascii="inherit" w:hAnsi="inherit"/>
-          <w:color w:val="303336"/>
-          <w:bdr w:val="none" w:sz="0" w:space="0" w:color="auto" w:frame="1"/>
-          <w:shd w:val="clear" w:color="auto" w:fill="EFF0F1"/>
-        </w:rPr>
-        <w:t xml:space="preserve"> $row </w:t>
-      </w:r>
-      <w:r>
-        <w:rPr>
-          <w:rStyle w:val="pun"/>
-          <w:rFonts w:ascii="inherit" w:hAnsi="inherit"/>
-          <w:color w:val="303336"/>
-          <w:bdr w:val="none" w:sz="0" w:space="0" w:color="auto" w:frame="1"/>
-          <w:shd w:val="clear" w:color="auto" w:fill="EFF0F1"/>
-        </w:rPr>
-        <w:t>=</w:t>
-      </w:r>
-      <w:r>
-        <w:rPr>
-          <w:rStyle w:val="pln"/>
-          <w:rFonts w:ascii="inherit" w:hAnsi="inherit"/>
-          <w:color w:val="303336"/>
-          <w:bdr w:val="none" w:sz="0" w:space="0" w:color="auto" w:frame="1"/>
-          <w:shd w:val="clear" w:color="auto" w:fill="EFF0F1"/>
-        </w:rPr>
-        <w:t xml:space="preserve"> $</w:t>
-      </w:r>
-      <w:r>
-        <w:rPr>
-          <w:rStyle w:val="pun"/>
-          <w:rFonts w:ascii="inherit" w:hAnsi="inherit"/>
-          <w:color w:val="303336"/>
-          <w:bdr w:val="none" w:sz="0" w:space="0" w:color="auto" w:frame="1"/>
-          <w:shd w:val="clear" w:color="auto" w:fill="EFF0F1"/>
-        </w:rPr>
-        <w:t>(</w:t>
-      </w:r>
-      <w:r>
-        <w:rPr>
-          <w:rStyle w:val="kwd"/>
-          <w:rFonts w:ascii="inherit" w:hAnsi="inherit"/>
-          <w:color w:val="101094"/>
-          <w:bdr w:val="none" w:sz="0" w:space="0" w:color="auto" w:frame="1"/>
-          <w:shd w:val="clear" w:color="auto" w:fill="EFF0F1"/>
-        </w:rPr>
-        <w:t>this</w:t>
-      </w:r>
-      <w:r>
-        <w:rPr>
-          <w:rStyle w:val="pun"/>
-          <w:rFonts w:ascii="inherit" w:hAnsi="inherit"/>
-          <w:color w:val="303336"/>
-          <w:bdr w:val="none" w:sz="0" w:space="0" w:color="auto" w:frame="1"/>
-          <w:shd w:val="clear" w:color="auto" w:fill="EFF0F1"/>
-        </w:rPr>
-        <w:t>).</w:t>
-      </w:r>
-      <w:r>
-        <w:rPr>
-          <w:rStyle w:val="pln"/>
-          <w:rFonts w:ascii="inherit" w:hAnsi="inherit"/>
-          <w:color w:val="303336"/>
-          <w:bdr w:val="none" w:sz="0" w:space="0" w:color="auto" w:frame="1"/>
-          <w:shd w:val="clear" w:color="auto" w:fill="EFF0F1"/>
-        </w:rPr>
-        <w:t>closest</w:t>
-      </w:r>
-      <w:r>
-        <w:rPr>
-          <w:rStyle w:val="pun"/>
-          <w:rFonts w:ascii="inherit" w:hAnsi="inherit"/>
-          <w:color w:val="303336"/>
-          <w:bdr w:val="none" w:sz="0" w:space="0" w:color="auto" w:frame="1"/>
-          <w:shd w:val="clear" w:color="auto" w:fill="EFF0F1"/>
-        </w:rPr>
-        <w:t>(</w:t>
-      </w:r>
-      <w:r>
-        <w:rPr>
-          <w:rStyle w:val="str"/>
-          <w:rFonts w:ascii="inherit" w:hAnsi="inherit"/>
-          <w:color w:val="7D2727"/>
-          <w:bdr w:val="none" w:sz="0" w:space="0" w:color="auto" w:frame="1"/>
-          <w:shd w:val="clear" w:color="auto" w:fill="EFF0F1"/>
-        </w:rPr>
-        <w:t>"</w:t>
-      </w:r>
-      <w:proofErr w:type="spellStart"/>
-      <w:r>
-        <w:rPr>
-          <w:rStyle w:val="str"/>
-          <w:rFonts w:ascii="inherit" w:hAnsi="inherit"/>
-          <w:color w:val="7D2727"/>
-          <w:bdr w:val="none" w:sz="0" w:space="0" w:color="auto" w:frame="1"/>
-          <w:shd w:val="clear" w:color="auto" w:fill="EFF0F1"/>
-        </w:rPr>
-        <w:t>tr</w:t>
-      </w:r>
-      <w:proofErr w:type="spellEnd"/>
-      <w:r>
-        <w:rPr>
-          <w:rStyle w:val="str"/>
-          <w:rFonts w:ascii="inherit" w:hAnsi="inherit"/>
-          <w:color w:val="7D2727"/>
-          <w:bdr w:val="none" w:sz="0" w:space="0" w:color="auto" w:frame="1"/>
-          <w:shd w:val="clear" w:color="auto" w:fill="EFF0F1"/>
-        </w:rPr>
-        <w:t>"</w:t>
-      </w:r>
-      <w:r>
-        <w:rPr>
-          <w:rStyle w:val="pun"/>
-          <w:rFonts w:ascii="inherit" w:hAnsi="inherit"/>
-          <w:color w:val="303336"/>
-          <w:bdr w:val="none" w:sz="0" w:space="0" w:color="auto" w:frame="1"/>
-          <w:shd w:val="clear" w:color="auto" w:fill="EFF0F1"/>
-        </w:rPr>
-        <w:t>);</w:t>
-      </w:r>
-    </w:p>
-    <w:p>
-      <w:pPr>
-        <w:spacing w:line="240" w:lineRule="auto"/>
-        <w:rPr>
-          <w:sz w:val="30"/>
-        </w:rPr>
-      </w:pPr>
-    </w:p>
-    <w:p>
-      <w:pPr>
-        <w:spacing w:line="240" w:lineRule="auto"/>
-        <w:rPr>
-          <w:sz w:val="30"/>
-        </w:rPr>
-      </w:pPr>
-      <w:proofErr w:type="spellStart"/>
-      <w:r>
-        <w:rPr>
-          <w:sz w:val="30"/>
-        </w:rPr>
-        <w:t>Src</w:t>
-      </w:r>
-      <w:proofErr w:type="spellEnd"/>
-      <w:r>
-        <w:rPr>
-          <w:sz w:val="30"/>
-        </w:rPr>
-        <w:t>:</w:t>
-      </w:r>
-      <w:r>
-        <w:t xml:space="preserve"> </w:t>
-      </w:r>
-      <w:hyperlink r:id="rId17" w:history="1">
-        <w:r>
-          <w:rPr>
-            <w:rStyle w:val="Hyperlink"/>
-            <w:sz w:val="30"/>
-          </w:rPr>
-          <w:t>https://stackoverflow.com/questions/9314902/jquery-get-parent-tr-for-selected-radio-button</w:t>
-        </w:r>
-      </w:hyperlink>
-    </w:p>
-    <w:p>
-      <w:pPr>
-        <w:spacing w:line="240" w:lineRule="auto"/>
-        <w:rPr>
-          <w:sz w:val="30"/>
-        </w:rPr>
-      </w:pPr>
-    </w:p>
-    <w:p>
-      <w:pPr>
-        <w:spacing w:line="240" w:lineRule="auto"/>
-        <w:rPr>
-          <w:sz w:val="30"/>
-        </w:rPr>
-      </w:pPr>
-    </w:p>
-    <w:p>
-      <w:pPr>
-        <w:spacing w:line="240" w:lineRule="auto"/>
-        <w:rPr>
-          <w:sz w:val="30"/>
-        </w:rPr>
-      </w:pPr>
-    </w:p>
-    <w:p>
-      <w:pPr>
-        <w:spacing w:line="240" w:lineRule="auto"/>
-        <w:rPr>
-          <w:sz w:val="30"/>
-        </w:rPr>
-      </w:pPr>
-    </w:p>
-    <w:p>
-      <w:pPr>
-        <w:rPr>
-          <w:rFonts w:ascii="Consolas" w:eastAsia="Times New Roman" w:hAnsi="Consolas" w:cs="Courier New"/>
-          <w:color w:val="999999"/>
-          <w:sz w:val="18"/>
-          <w:szCs w:val="18"/>
-        </w:rPr>
-      </w:pPr>
-      <w:proofErr w:type="gramStart"/>
-      <w:r>
-        <w:rPr>
-          <w:sz w:val="30"/>
-        </w:rPr>
-        <w:lastRenderedPageBreak/>
-        <w:t>----------------(</w:t>
-      </w:r>
-      <w:proofErr w:type="gramEnd"/>
-      <w:r>
-        <w:rPr>
-          <w:sz w:val="30"/>
-        </w:rPr>
-        <w:t xml:space="preserve"> </w:t>
-      </w:r>
-      <w:r>
-        <w:rPr>
-          <w:sz w:val="30"/>
-        </w:rPr>
-        <w:t xml:space="preserve">laravel get current </w:t>
-      </w:r>
-      <w:proofErr w:type="spellStart"/>
-      <w:r>
-        <w:rPr>
-          <w:sz w:val="30"/>
-        </w:rPr>
-        <w:t>url</w:t>
-      </w:r>
-      <w:proofErr w:type="spellEnd"/>
-      <w:r>
-        <w:rPr>
-          <w:sz w:val="30"/>
-        </w:rPr>
-        <w:t xml:space="preserve"> </w:t>
-      </w:r>
-      <w:r>
-        <w:rPr>
-          <w:sz w:val="30"/>
-        </w:rPr>
-        <w:t>)</w:t>
-      </w:r>
-      <w:r>
-        <w:rPr>
-          <w:sz w:val="30"/>
-        </w:rPr>
-        <w:t xml:space="preserve"> </w:t>
-      </w:r>
-    </w:p>
-    <w:p>
-      <w:pPr>
-        <w:rPr>
-          <w:sz w:val="24"/>
-        </w:rPr>
-      </w:pPr>
-      <w:bookmarkStart w:id="0" w:name="_GoBack"/>
-      <w:r>
-        <w:rPr>
-          <w:sz w:val="24"/>
-        </w:rPr>
-        <w:t>// Get the current URL without the query string...</w:t>
-      </w:r>
-    </w:p>
-    <w:p>
-      <w:pPr>
-        <w:rPr>
-          <w:sz w:val="24"/>
-        </w:rPr>
-      </w:pPr>
-      <w:proofErr w:type="gramStart"/>
-      <w:r>
-        <w:rPr>
-          <w:sz w:val="24"/>
-        </w:rPr>
-        <w:t>echo</w:t>
-      </w:r>
-      <w:proofErr w:type="gramEnd"/>
-      <w:r>
-        <w:rPr>
-          <w:sz w:val="24"/>
-        </w:rPr>
-        <w:t xml:space="preserve"> </w:t>
-      </w:r>
-      <w:proofErr w:type="spellStart"/>
-      <w:r>
-        <w:rPr>
-          <w:sz w:val="24"/>
-        </w:rPr>
-        <w:t>url</w:t>
-      </w:r>
-      <w:proofErr w:type="spellEnd"/>
-      <w:r>
-        <w:rPr>
-          <w:sz w:val="24"/>
-        </w:rPr>
-        <w:t>()-&gt;current();</w:t>
-      </w:r>
-    </w:p>
-    <w:p>
-      <w:pPr>
-        <w:rPr>
-          <w:sz w:val="24"/>
-        </w:rPr>
-      </w:pPr>
-      <w:r>
-        <w:rPr>
-          <w:sz w:val="24"/>
-        </w:rPr>
-        <w:t>// Get the current URL including the query string...</w:t>
-      </w:r>
-    </w:p>
-    <w:p>
-      <w:pPr>
-        <w:rPr>
-          <w:sz w:val="24"/>
-        </w:rPr>
-      </w:pPr>
-      <w:proofErr w:type="gramStart"/>
-      <w:r>
-        <w:rPr>
-          <w:sz w:val="24"/>
-        </w:rPr>
-        <w:t>echo</w:t>
-      </w:r>
-      <w:proofErr w:type="gramEnd"/>
-      <w:r>
-        <w:rPr>
-          <w:sz w:val="24"/>
-        </w:rPr>
-        <w:t xml:space="preserve"> </w:t>
-      </w:r>
-      <w:proofErr w:type="spellStart"/>
-      <w:r>
-        <w:rPr>
-          <w:sz w:val="24"/>
-        </w:rPr>
-        <w:t>url</w:t>
-      </w:r>
-      <w:proofErr w:type="spellEnd"/>
-      <w:r>
-        <w:rPr>
-          <w:sz w:val="24"/>
-        </w:rPr>
-        <w:t>()-&gt;full();</w:t>
-      </w:r>
-    </w:p>
-    <w:p>
-      <w:pPr>
-        <w:rPr>
-          <w:sz w:val="24"/>
-        </w:rPr>
-      </w:pPr>
-      <w:r>
-        <w:rPr>
-          <w:sz w:val="24"/>
-        </w:rPr>
-        <w:t>// Get the full URL for the previous request...</w:t>
-      </w:r>
-    </w:p>
-    <w:p>
-      <w:pPr>
-        <w:rPr>
-          <w:sz w:val="24"/>
-        </w:rPr>
-      </w:pPr>
-      <w:proofErr w:type="gramStart"/>
-      <w:r>
-        <w:rPr>
-          <w:sz w:val="24"/>
-        </w:rPr>
-        <w:t>echo</w:t>
-      </w:r>
-      <w:proofErr w:type="gramEnd"/>
-      <w:r>
-        <w:rPr>
-          <w:sz w:val="24"/>
-        </w:rPr>
-        <w:t xml:space="preserve"> </w:t>
-      </w:r>
-      <w:proofErr w:type="spellStart"/>
-      <w:r>
-        <w:rPr>
-          <w:sz w:val="24"/>
-        </w:rPr>
-        <w:t>url</w:t>
-      </w:r>
-      <w:proofErr w:type="spellEnd"/>
-      <w:r>
-        <w:rPr>
-          <w:sz w:val="24"/>
-        </w:rPr>
-        <w:t>()-&gt;previous();</w:t>
-      </w:r>
-    </w:p>
-    <w:bookmarkEnd w:id="0"/>
-    <w:p>
-      <w:pPr>
-        <w:rPr>
-          <w:sz w:val="30"/>
-        </w:rPr>
-      </w:pPr>
-      <w:proofErr w:type="spellStart"/>
-      <w:r>
-        <w:rPr>
-          <w:sz w:val="30"/>
-        </w:rPr>
-        <w:t>Src</w:t>
-      </w:r>
-      <w:proofErr w:type="spellEnd"/>
-      <w:r>
-        <w:rPr>
-          <w:sz w:val="30"/>
-        </w:rPr>
-        <w:t>:</w:t>
-      </w:r>
-      <w:r>
-        <w:t xml:space="preserve"> </w:t>
-      </w:r>
-      <w:hyperlink r:id="rId18" w:history="1">
-        <w:r>
-          <w:rPr>
-            <w:rStyle w:val="Hyperlink"/>
-            <w:sz w:val="30"/>
-          </w:rPr>
-          <w:t>https://laravel.com/docs/5.7/urls</w:t>
-        </w:r>
-      </w:hyperlink>
-    </w:p>
-    <w:p>
-      <w:pPr>
-        <w:rPr>
-          <w:sz w:val="30"/>
-        </w:rPr>
-      </w:pPr>
-    </w:p>
-    <w:p>
-      <w:pPr>
-        <w:rPr>
-          <w:sz w:val="30"/>
-        </w:rPr>
-      </w:pPr>
-    </w:p>
-    <w:p>
-      <w:pPr>
-        <w:rPr>
-          <w:sz w:val="30"/>
-        </w:rPr>
-      </w:pPr>
-      <w:r>
-        <w:rPr>
-          <w:sz w:val="30"/>
-        </w:rPr>
-        <w:t>----------------( )</w:t>
-      </w:r>
-    </w:p>
-    <w:p>
-      <w:pPr>
-        <w:rPr>
-          <w:sz w:val="30"/>
-        </w:rPr>
-      </w:pPr>
-      <w:proofErr w:type="spellStart"/>
-      <w:r>
-        <w:rPr>
-          <w:sz w:val="30"/>
-        </w:rPr>
-        <w:t>Src</w:t>
-      </w:r>
-      <w:proofErr w:type="spellEnd"/>
-      <w:r>
-        <w:rPr>
-          <w:sz w:val="30"/>
-        </w:rPr>
-        <w:t>:</w:t>
-      </w:r>
-    </w:p>
-    <w:p>
-      <w:pPr>
-        <w:rPr>
-          <w:sz w:val="30"/>
-        </w:rPr>
-      </w:pPr>
-    </w:p>
-    <w:p>
-      <w:pPr>
-        <w:rPr>
-          <w:sz w:val="30"/>
-        </w:rPr>
-      </w:pPr>
-      <w:r>
-        <w:rPr>
-          <w:sz w:val="30"/>
-        </w:rPr>
-        <w:t>----------------( )</w:t>
-      </w:r>
-    </w:p>
-    <w:p>
-      <w:pPr>
-        <w:rPr>
-          <w:sz w:val="30"/>
-        </w:rPr>
-      </w:pPr>
-      <w:proofErr w:type="spellStart"/>
-      <w:r>
-        <w:rPr>
-          <w:sz w:val="30"/>
-        </w:rPr>
-        <w:t>Src</w:t>
-      </w:r>
-      <w:proofErr w:type="spellEnd"/>
-      <w:r>
-        <w:rPr>
-          <w:sz w:val="30"/>
-        </w:rPr>
-        <w:t>:</w:t>
-      </w:r>
-    </w:p>
-    <w:p>
-      <w:pPr>
-        <w:rPr>
-          <w:sz w:val="30"/>
-        </w:rPr>
-      </w:pPr>
       <w:r>
         <w:rPr>
           <w:sz w:val="30"/>
         </w:rPr>
         <w:t>________________</w:t>
       </w:r>
-      <w:r>
-        <w:rPr>
-          <w:sz w:val="30"/>
-        </w:rPr>
-        <w:t xml:space="preserve"> </w:t>
-      </w:r>
-      <w:r>
-        <w:rPr>
-          <w:sz w:val="30"/>
-        </w:rPr>
-        <w:t>Date</w:t>
-      </w:r>
-      <w:proofErr w:type="gramStart"/>
-      <w:r>
-        <w:rPr>
-          <w:sz w:val="30"/>
-        </w:rPr>
-        <w:t>::</w:t>
-      </w:r>
-      <w:proofErr w:type="gramEnd"/>
-      <w:r>
-        <w:rPr>
-          <w:sz w:val="30"/>
-        </w:rPr>
-        <w:t xml:space="preserve"> 10</w:t>
-      </w:r>
-      <w:r>
-        <w:rPr>
-          <w:sz w:val="30"/>
-        </w:rPr>
-        <w:t>.Nov.2017</w:t>
-      </w:r>
-      <w:r>
-        <w:rPr>
-          <w:sz w:val="30"/>
-        </w:rPr>
-        <w:t xml:space="preserve"> </w:t>
-      </w:r>
-      <w:r>
-        <w:rPr>
-          <w:sz w:val="30"/>
-        </w:rPr>
-        <w:t>________________</w:t>
-      </w:r>
-    </w:p>
-    <w:p>
-      <w:pPr>
-        <w:rPr>
-          <w:sz w:val="30"/>
-        </w:rPr>
-      </w:pPr>
-      <w:r>
-        <w:rPr>
-          <w:sz w:val="30"/>
-        </w:rPr>
-        <w:t>________________</w:t>
-      </w:r>
-      <w:r>
-        <w:rPr>
-          <w:sz w:val="30"/>
-        </w:rPr>
-        <w:t xml:space="preserve"> </w:t>
-      </w:r>
-      <w:r>
-        <w:rPr>
-          <w:sz w:val="30"/>
-        </w:rPr>
-        <w:t>Date</w:t>
-      </w:r>
-      <w:proofErr w:type="gramStart"/>
-      <w:r>
-        <w:rPr>
-          <w:sz w:val="30"/>
-        </w:rPr>
-        <w:t>::</w:t>
-      </w:r>
-      <w:proofErr w:type="gramEnd"/>
-      <w:r>
-        <w:rPr>
-          <w:sz w:val="30"/>
-        </w:rPr>
-        <w:t xml:space="preserve"> 10</w:t>
-      </w:r>
-      <w:r>
-        <w:rPr>
-          <w:sz w:val="30"/>
-        </w:rPr>
-        <w:t>.Nov.2017</w:t>
-      </w:r>
-      <w:r>
-        <w:rPr>
-          <w:sz w:val="30"/>
-        </w:rPr>
-        <w:t xml:space="preserve"> </w:t>
-      </w:r>
-      <w:r>
-        <w:rPr>
-          <w:sz w:val="30"/>
-        </w:rPr>
-        <w:t>________________</w:t>
-      </w:r>
-    </w:p>
+    </w:p>
+    <w:p>
+      <w:pPr>
+        <w:rPr>
+          <w:sz w:val="30"/>
+        </w:rPr>
+      </w:pPr>
+    </w:p>
+    <w:p>
+      <w:pPr>
+        <w:rPr>
+          <w:sz w:val="30"/>
+        </w:rPr>
+      </w:pPr>
+    </w:p>
+    <w:p>
+      <w:pPr>
+        <w:rPr>
+          <w:sz w:val="30"/>
+        </w:rPr>
+      </w:pPr>
+    </w:p>
+    <w:p/>
+    <w:p/>
+    <w:p/>
+    <w:p/>
     <w:p/>
     <w:sectPr>
       <w:pgSz w:w="12240" w:h="15840"/>
@@ -7935,6 +5278,7 @@
     <w:basedOn w:val="Normal"/>
     <w:link w:val="HTMLPreformattedChar"/>
     <w:uiPriority w:val="99"/>
+    <w:semiHidden/>
     <w:unhideWhenUsed/>
     <w:rsid w:val="00B534A0"/>
     <w:pPr>
@@ -7969,6 +5313,7 @@
     <w:basedOn w:val="DefaultParagraphFont"/>
     <w:link w:val="HTMLPreformatted"/>
     <w:uiPriority w:val="99"/>
+    <w:semiHidden/>
     <w:rsid w:val="00B534A0"/>
     <w:rPr>
       <w:rFonts w:ascii="Courier New" w:eastAsia="Times New Roman" w:hAnsi="Courier New" w:cs="Courier New"/>
@@ -8390,6 +5735,7 @@
     <w:basedOn w:val="Normal"/>
     <w:link w:val="HTMLPreformattedChar"/>
     <w:uiPriority w:val="99"/>
+    <w:semiHidden/>
     <w:unhideWhenUsed/>
     <w:rsid w:val="00B534A0"/>
     <w:pPr>
@@ -8424,6 +5770,7 @@
     <w:basedOn w:val="DefaultParagraphFont"/>
     <w:link w:val="HTMLPreformatted"/>
     <w:uiPriority w:val="99"/>
+    <w:semiHidden/>
     <w:rsid w:val="00B534A0"/>
     <w:rPr>
       <w:rFonts w:ascii="Courier New" w:eastAsia="Times New Roman" w:hAnsi="Courier New" w:cs="Courier New"/>
@@ -8849,7 +6196,7 @@
 </file>
 
 <file path=customXml/itemProps1.xml><?xml version="1.0" encoding="utf-8"?>
-<ds:datastoreItem xmlns:ds="http://schemas.openxmlformats.org/officeDocument/2006/customXml" ds:itemID="{F8ED3F20-5B61-48BA-A30E-A7C8FE83268B}">
+<ds:datastoreItem xmlns:ds="http://schemas.openxmlformats.org/officeDocument/2006/customXml" ds:itemID="{EA0C2589-F8CE-4B98-8D38-4695662F641A}">
   <ds:schemaRefs>
     <ds:schemaRef ds:uri="http://schemas.openxmlformats.org/officeDocument/2006/bibliography"/>
   </ds:schemaRefs>

</xml_diff>

<commit_message>
1. CRUD With Middleware
2 .Session Check, Table existed in DB or not  , and Ajax Request Check
</commit_message>
<xml_diff>
--- a/Projet_details/Quetation_ans.docx
+++ b/Projet_details/Quetation_ans.docx
@@ -12,43 +12,7 @@
         <w:rPr>
           <w:sz w:val="30"/>
         </w:rPr>
-        <w:t>________________</w:t>
-      </w:r>
-      <w:r>
-        <w:rPr>
-          <w:sz w:val="30"/>
-        </w:rPr>
-        <w:t xml:space="preserve"> </w:t>
-      </w:r>
-      <w:r>
-        <w:rPr>
-          <w:sz w:val="30"/>
-        </w:rPr>
-        <w:t>Date::</w:t>
-      </w:r>
-      <w:r>
-        <w:rPr>
-          <w:sz w:val="30"/>
-        </w:rPr>
-        <w:t xml:space="preserve"> </w:t>
-      </w:r>
-      <w:r>
-        <w:rPr>
-          <w:sz w:val="30"/>
-        </w:rPr>
-        <w:t>4.Nov.2017</w:t>
-      </w:r>
-      <w:r>
-        <w:rPr>
-          <w:sz w:val="30"/>
-        </w:rPr>
-        <w:t xml:space="preserve"> </w:t>
-      </w:r>
-      <w:r>
-        <w:rPr>
-          <w:sz w:val="30"/>
-        </w:rPr>
-        <w:t>________________</w:t>
+        <w:t>________________ Date:: 4.Nov.2017 ________________</w:t>
       </w:r>
     </w:p>
     <w:p>
@@ -61,27 +25,12 @@
         <w:rPr>
           <w:b/>
         </w:rPr>
-        <w:t>-----</w:t>
-      </w:r>
-      <w:r>
-        <w:rPr>
-          <w:b/>
-        </w:rPr>
-        <w:t xml:space="preserve"> </w:t>
-      </w:r>
-      <w:r>
-        <w:rPr>
-          <w:b/>
-        </w:rPr>
-        <w:t>In Laravel, how do I retrieve a random user_id from the Users table for Model Factory seeding data generation?</w:t>
-      </w:r>
-    </w:p>
-    <w:p>
-      <w:r>
-        <w:t>$user_id =</w:t>
-      </w:r>
-      <w:r>
-        <w:t xml:space="preserve"> App\User::all()-&gt;random()-&gt;id,</w:t>
+        <w:t>----- In Laravel, how do I retrieve a random user_id from the Users table for Model Factory seeding data generation?</w:t>
+      </w:r>
+    </w:p>
+    <w:p>
+      <w:r>
+        <w:t>$user_id = App\User::all()-&gt;random()-&gt;id,</w:t>
       </w:r>
     </w:p>
     <w:p>
@@ -91,10 +40,7 @@
     </w:p>
     <w:p>
       <w:r>
-        <w:t>Src:</w:t>
-      </w:r>
-      <w:r>
-        <w:t xml:space="preserve"> </w:t>
+        <w:t xml:space="preserve">Src: </w:t>
       </w:r>
       <w:hyperlink r:id="rId6" w:history="1">
         <w:r>
@@ -115,24 +61,12 @@
     <w:p/>
     <w:p>
       <w:r>
-        <w:t xml:space="preserve">---- </w:t>
-      </w:r>
-      <w:r>
-        <w:t>-----------------------------</w:t>
-      </w:r>
-      <w:r>
-        <w:t xml:space="preserve"> php artisan make:controller Command not working </w:t>
-      </w:r>
-    </w:p>
-    <w:p>
-      <w:r>
-        <w:t xml:space="preserve"> </w:t>
-      </w:r>
-      <w:r>
-        <w:t>Error:</w:t>
-      </w:r>
-      <w:r>
-        <w:t xml:space="preserve"> RuntimeException  : Unable to detect application namespace.</w:t>
+        <w:t xml:space="preserve">---- ----------------------------- php artisan make:controller Command not working </w:t>
+      </w:r>
+    </w:p>
+    <w:p>
+      <w:r>
+        <w:t xml:space="preserve"> Error: RuntimeException  : Unable to detect application namespace.</w:t>
       </w:r>
     </w:p>
     <w:p>
@@ -563,86 +497,20 @@
         <w:rPr>
           <w:sz w:val="30"/>
         </w:rPr>
-        <w:t>________________</w:t>
-      </w:r>
-      <w:r>
-        <w:rPr>
-          <w:sz w:val="30"/>
-        </w:rPr>
-        <w:t xml:space="preserve"> </w:t>
-      </w:r>
-      <w:r>
-        <w:rPr>
-          <w:sz w:val="30"/>
-        </w:rPr>
-        <w:t>Date::</w:t>
-      </w:r>
-      <w:r>
-        <w:rPr>
-          <w:sz w:val="30"/>
-        </w:rPr>
-        <w:t xml:space="preserve"> 7</w:t>
-      </w:r>
-      <w:r>
-        <w:rPr>
-          <w:sz w:val="30"/>
-        </w:rPr>
-        <w:t>.Nov.2017</w:t>
-      </w:r>
-      <w:r>
-        <w:rPr>
-          <w:sz w:val="30"/>
-        </w:rPr>
-        <w:t xml:space="preserve"> </w:t>
-      </w:r>
-      <w:r>
-        <w:rPr>
-          <w:sz w:val="30"/>
-        </w:rPr>
-        <w:t>________________</w:t>
-      </w:r>
-    </w:p>
-    <w:p>
-      <w:pPr>
-        <w:rPr>
-          <w:sz w:val="30"/>
-        </w:rPr>
-      </w:pPr>
-      <w:r>
-        <w:rPr>
-          <w:sz w:val="30"/>
-        </w:rPr>
-        <w:t>------</w:t>
-      </w:r>
-      <w:r>
-        <w:rPr>
-          <w:sz w:val="30"/>
-        </w:rPr>
-        <w:t xml:space="preserve"> </w:t>
-      </w:r>
-      <w:r>
-        <w:rPr>
-          <w:sz w:val="30"/>
-        </w:rPr>
-        <w:t xml:space="preserve">( </w:t>
-      </w:r>
-      <w:r>
-        <w:rPr>
-          <w:sz w:val="30"/>
-        </w:rPr>
-        <w:t>laravel check if file exists in public</w:t>
-      </w:r>
-      <w:r>
-        <w:rPr>
-          <w:sz w:val="30"/>
-        </w:rPr>
-        <w:t xml:space="preserve"> ) </w:t>
-      </w:r>
-      <w:r>
-        <w:rPr>
-          <w:sz w:val="30"/>
-        </w:rPr>
-        <w:t>Determining If a File Exists in Laravel 5</w:t>
+        <w:t>________________ Date:: 7.Nov.2017 ________________</w:t>
+      </w:r>
+    </w:p>
+    <w:p>
+      <w:pPr>
+        <w:rPr>
+          <w:sz w:val="30"/>
+        </w:rPr>
+      </w:pPr>
+      <w:r>
+        <w:rPr>
+          <w:sz w:val="30"/>
+        </w:rPr>
+        <w:t>------ ( laravel check if file exists in public ) Determining If a File Exists in Laravel 5</w:t>
       </w:r>
     </w:p>
     <w:p>
@@ -685,18 +553,7 @@
           <w:bdr w:val="none" w:sz="0" w:space="0" w:color="auto" w:frame="1"/>
           <w:shd w:val="clear" w:color="auto" w:fill="EFF0F1"/>
         </w:rPr>
-        <w:t xml:space="preserve">  </w:t>
-      </w:r>
-      <w:r>
-        <w:rPr>
-          <w:rFonts w:ascii="inherit" w:eastAsia="Times New Roman" w:hAnsi="inherit" w:cs="Courier New"/>
-          <w:color w:val="303336"/>
-          <w:sz w:val="20"/>
-          <w:szCs w:val="20"/>
-          <w:bdr w:val="none" w:sz="0" w:space="0" w:color="auto" w:frame="1"/>
-          <w:shd w:val="clear" w:color="auto" w:fill="EFF0F1"/>
-        </w:rPr>
-        <w:t xml:space="preserve">   </w:t>
+        <w:t xml:space="preserve">     </w:t>
       </w:r>
       <w:r>
         <w:rPr>
@@ -1064,19 +921,7 @@
         <w:rPr>
           <w:sz w:val="24"/>
         </w:rPr>
-        <w:t>Src:</w:t>
-      </w:r>
-      <w:r>
-        <w:rPr>
-          <w:sz w:val="24"/>
-        </w:rPr>
-        <w:t xml:space="preserve"> 1.</w:t>
-      </w:r>
-      <w:r>
-        <w:rPr>
-          <w:sz w:val="24"/>
-        </w:rPr>
-        <w:t xml:space="preserve"> </w:t>
+        <w:t xml:space="preserve">Src: 1. </w:t>
       </w:r>
       <w:hyperlink r:id="rId8" w:history="1">
         <w:r>
@@ -1130,25 +975,7 @@
         <w:rPr>
           <w:sz w:val="24"/>
         </w:rPr>
-        <w:t>------- (</w:t>
-      </w:r>
-      <w:r>
-        <w:rPr>
-          <w:sz w:val="24"/>
-        </w:rPr>
-        <w:t>get file name from glob php</w:t>
-      </w:r>
-      <w:r>
-        <w:rPr>
-          <w:sz w:val="24"/>
-        </w:rPr>
-        <w:t xml:space="preserve">) </w:t>
-      </w:r>
-      <w:r>
-        <w:rPr>
-          <w:sz w:val="24"/>
-        </w:rPr>
-        <w:t>How to return just file name using glob() in php</w:t>
+        <w:t>------- (get file name from glob php) How to return just file name using glob() in php</w:t>
       </w:r>
     </w:p>
     <w:p>
@@ -1362,43 +1189,7 @@
         <w:rPr>
           <w:sz w:val="24"/>
         </w:rPr>
-        <w:t>-------</w:t>
-      </w:r>
-      <w:r>
-        <w:rPr>
-          <w:sz w:val="24"/>
-        </w:rPr>
-        <w:t xml:space="preserve"> </w:t>
-      </w:r>
-      <w:r>
-        <w:rPr>
-          <w:sz w:val="24"/>
-        </w:rPr>
-        <w:t>(</w:t>
-      </w:r>
-      <w:r>
-        <w:rPr>
-          <w:sz w:val="24"/>
-        </w:rPr>
-        <w:t xml:space="preserve"> </w:t>
-      </w:r>
-      <w:r>
-        <w:rPr>
-          <w:sz w:val="24"/>
-        </w:rPr>
-        <w:t>how to get list of files exists in folder laravel</w:t>
-      </w:r>
-      <w:r>
-        <w:rPr>
-          <w:sz w:val="24"/>
-        </w:rPr>
-        <w:t xml:space="preserve">) </w:t>
-      </w:r>
-      <w:r>
-        <w:rPr>
-          <w:sz w:val="24"/>
-        </w:rPr>
-        <w:t>In Laravel 5, how can I obtain a list of all files in a public folder?</w:t>
+        <w:t>------- ( how to get list of files exists in folder laravel) In Laravel 5, how can I obtain a list of all files in a public folder?</w:t>
       </w:r>
     </w:p>
     <w:p>
@@ -1732,7 +1523,6 @@
         </w:pBdr>
         <w:rPr>
           <w:rStyle w:val="Hyperlink"/>
-          <w:sz w:val="24"/>
         </w:rPr>
       </w:pPr>
       <w:r>
@@ -1766,14 +1556,7 @@
           <w:rStyle w:val="Hyperlink"/>
           <w:sz w:val="24"/>
         </w:rPr>
-        <w:t xml:space="preserve">Src: </w:t>
-      </w:r>
-      <w:r>
-        <w:rPr>
-          <w:rStyle w:val="Hyperlink"/>
-          <w:sz w:val="24"/>
-        </w:rPr>
-        <w:t>https://stackoverflow.com/questions/2395882/how-to-remove-extension-from-string-only-real-extension</w:t>
+        <w:t>Src: https://stackoverflow.com/questions/2395882/how-to-remove-extension-from-string-only-real-extension</w:t>
       </w:r>
     </w:p>
     <w:p>
@@ -1792,9 +1575,6 @@
         <w:pBdr>
           <w:bottom w:val="single" w:sz="4" w:space="1" w:color="auto"/>
         </w:pBdr>
-        <w:rPr>
-          <w:sz w:val="24"/>
-        </w:rPr>
       </w:pPr>
       <w:r>
         <w:rPr>
@@ -1831,80 +1611,20 @@
         <w:rPr>
           <w:sz w:val="30"/>
         </w:rPr>
-        <w:t>________________</w:t>
-      </w:r>
-      <w:r>
-        <w:rPr>
-          <w:sz w:val="30"/>
-        </w:rPr>
-        <w:t xml:space="preserve"> </w:t>
-      </w:r>
-      <w:r>
-        <w:rPr>
-          <w:sz w:val="30"/>
-        </w:rPr>
-        <w:t>Date::</w:t>
-      </w:r>
-      <w:r>
-        <w:rPr>
-          <w:sz w:val="30"/>
-        </w:rPr>
-        <w:t xml:space="preserve"> </w:t>
-      </w:r>
-      <w:r>
-        <w:rPr>
-          <w:sz w:val="30"/>
-        </w:rPr>
-        <w:t>12</w:t>
-      </w:r>
-      <w:r>
-        <w:rPr>
-          <w:sz w:val="30"/>
-        </w:rPr>
-        <w:t>.Nov.2017</w:t>
-      </w:r>
-      <w:r>
-        <w:rPr>
-          <w:sz w:val="30"/>
-        </w:rPr>
-        <w:t xml:space="preserve"> </w:t>
-      </w:r>
-      <w:r>
-        <w:rPr>
-          <w:sz w:val="30"/>
-        </w:rPr>
-        <w:t>________________</w:t>
-      </w:r>
-    </w:p>
-    <w:p>
-      <w:pPr>
-        <w:rPr>
-          <w:sz w:val="30"/>
-        </w:rPr>
-      </w:pPr>
-      <w:r>
-        <w:rPr>
-          <w:sz w:val="30"/>
-        </w:rPr>
-        <w:t xml:space="preserve">------ (How to setup </w:t>
-      </w:r>
-      <w:r>
-        <w:rPr>
-          <w:sz w:val="30"/>
-        </w:rPr>
-        <w:t>ajax laravel csrf</w:t>
-      </w:r>
-      <w:r>
-        <w:rPr>
-          <w:sz w:val="30"/>
-        </w:rPr>
-        <w:t xml:space="preserve"> ) </w:t>
-      </w:r>
-      <w:r>
-        <w:rPr>
-          <w:sz w:val="30"/>
-        </w:rPr>
-        <w:t>Laravel csrf token mismatch for ajax POST Request</w:t>
+        <w:t>________________ Date:: 12.Nov.2017 ________________</w:t>
+      </w:r>
+    </w:p>
+    <w:p>
+      <w:pPr>
+        <w:rPr>
+          <w:sz w:val="30"/>
+        </w:rPr>
+      </w:pPr>
+      <w:r>
+        <w:rPr>
+          <w:sz w:val="30"/>
+        </w:rPr>
+        <w:t>------ (How to setup ajax laravel csrf ) Laravel csrf token mismatch for ajax POST Request</w:t>
       </w:r>
     </w:p>
     <w:p>
@@ -2561,25 +2281,7 @@
           <w:sz w:val="30"/>
         </w:rPr>
         <w:lastRenderedPageBreak/>
-        <w:t>------ (</w:t>
-      </w:r>
-      <w:r>
-        <w:rPr>
-          <w:sz w:val="30"/>
-        </w:rPr>
-        <w:t>trigger click event on page load jquery</w:t>
-      </w:r>
-      <w:r>
-        <w:rPr>
-          <w:sz w:val="30"/>
-        </w:rPr>
-        <w:t xml:space="preserve">) </w:t>
-      </w:r>
-      <w:r>
-        <w:rPr>
-          <w:sz w:val="30"/>
-        </w:rPr>
-        <w:t>How to trigger click on page load?</w:t>
+        <w:t>------ (trigger click event on page load jquery) How to trigger click on page load?</w:t>
       </w:r>
     </w:p>
     <w:p>
@@ -3185,139 +2887,49 @@
         <w:rPr>
           <w:sz w:val="30"/>
         </w:rPr>
-        <w:t>------ (</w:t>
-      </w:r>
-      <w:r>
-        <w:rPr>
-          <w:sz w:val="30"/>
-        </w:rPr>
-        <w:t xml:space="preserve"> Page load </w:t>
-      </w:r>
-      <w:r>
-        <w:rPr>
-          <w:sz w:val="30"/>
-        </w:rPr>
-        <w:t xml:space="preserve">) </w:t>
-      </w:r>
-    </w:p>
-    <w:p>
-      <w:pPr>
-        <w:rPr>
-          <w:sz w:val="30"/>
-        </w:rPr>
-      </w:pPr>
-    </w:p>
-    <w:p>
-      <w:pPr>
-        <w:rPr>
-          <w:sz w:val="30"/>
-        </w:rPr>
-      </w:pPr>
-      <w:r>
-        <w:rPr>
-          <w:sz w:val="30"/>
-        </w:rPr>
-        <w:t>________________</w:t>
-      </w:r>
-      <w:r>
-        <w:rPr>
-          <w:sz w:val="30"/>
-        </w:rPr>
+        <w:t xml:space="preserve">------ ( Page load ) </w:t>
+      </w:r>
+    </w:p>
+    <w:p>
+      <w:pPr>
+        <w:rPr>
+          <w:sz w:val="30"/>
+        </w:rPr>
+      </w:pPr>
+    </w:p>
+    <w:p>
+      <w:pPr>
+        <w:rPr>
+          <w:sz w:val="30"/>
+        </w:rPr>
+      </w:pPr>
+      <w:r>
+        <w:rPr>
+          <w:sz w:val="30"/>
+        </w:rPr>
+        <w:t>________________ Date:: 14.Nov.2017 ________________</w:t>
+      </w:r>
+    </w:p>
+    <w:p>
+      <w:pPr>
+        <w:rPr>
+          <w:sz w:val="30"/>
+        </w:rPr>
+      </w:pPr>
+      <w:r>
+        <w:rPr>
+          <w:sz w:val="30"/>
+        </w:rPr>
+        <w:t>-------(laravel find by id and convert to json)</w:t>
+      </w:r>
+      <w:r>
         <w:t xml:space="preserve"> </w:t>
       </w:r>
       <w:r>
         <w:rPr>
           <w:sz w:val="30"/>
         </w:rPr>
-        <w:t>Date::</w:t>
-      </w:r>
-      <w:r>
-        <w:rPr>
-          <w:sz w:val="30"/>
-        </w:rPr>
-        <w:t xml:space="preserve"> </w:t>
-      </w:r>
-      <w:r>
-        <w:rPr>
-          <w:sz w:val="30"/>
-        </w:rPr>
-        <w:t>14</w:t>
-      </w:r>
-      <w:r>
-        <w:rPr>
-          <w:sz w:val="30"/>
-        </w:rPr>
-        <w:t>.Nov.2017</w:t>
-      </w:r>
-      <w:r>
-        <w:rPr>
-          <w:sz w:val="30"/>
-        </w:rPr>
-        <w:t xml:space="preserve"> </w:t>
-      </w:r>
-      <w:r>
-        <w:rPr>
-          <w:sz w:val="30"/>
-        </w:rPr>
-        <w:t>________________</w:t>
-      </w:r>
-    </w:p>
-    <w:p>
-      <w:pPr>
-        <w:rPr>
-          <w:sz w:val="30"/>
-        </w:rPr>
-      </w:pPr>
-      <w:r>
-        <w:rPr>
-          <w:sz w:val="30"/>
-        </w:rPr>
-        <w:t>-------(</w:t>
-      </w:r>
-      <w:r>
-        <w:rPr>
-          <w:sz w:val="30"/>
-        </w:rPr>
-        <w:t>laravel find by id and convert to json</w:t>
-      </w:r>
-      <w:r>
-        <w:rPr>
-          <w:sz w:val="30"/>
-        </w:rPr>
-        <w:t>)</w:t>
-      </w:r>
-      <w:r>
-        <w:t xml:space="preserve"> </w:t>
-      </w:r>
-      <w:r>
-        <w:rPr>
-          <w:sz w:val="30"/>
-        </w:rPr>
-        <w:t>Serializing Models &amp; Collections</w:t>
-      </w:r>
-      <w:r>
-        <w:rPr>
-          <w:sz w:val="30"/>
-        </w:rPr>
-        <w:t xml:space="preserve"> , </w:t>
-      </w:r>
-      <w:r>
-        <w:rPr>
-          <w:sz w:val="30"/>
-        </w:rPr>
-        <w:t>Serializing To JSON</w:t>
-      </w:r>
-      <w:r>
-        <w:rPr>
-          <w:sz w:val="30"/>
-        </w:rPr>
-        <w:t xml:space="preserve"> And </w:t>
-      </w:r>
-      <w:r>
-        <w:rPr>
-          <w:sz w:val="30"/>
-        </w:rPr>
-        <w:t>Serializing To Arrays</w:t>
+        <w:t>Serializing Models &amp; Collections , Serializing To JSON And Serializing To Arrays</w:t>
       </w:r>
     </w:p>
     <w:p>
@@ -3638,19 +3250,7 @@
         <w:rPr>
           <w:sz w:val="30"/>
         </w:rPr>
-        <w:t>php array to javascript object</w:t>
-      </w:r>
-      <w:r>
-        <w:rPr>
-          <w:sz w:val="30"/>
-        </w:rPr>
-        <w:t xml:space="preserve">)  </w:t>
-      </w:r>
-      <w:r>
-        <w:rPr>
-          <w:sz w:val="30"/>
-        </w:rPr>
-        <w:t>convert php associative array into javascript object</w:t>
+        <w:t>php array to javascript object)  convert php associative array into javascript object</w:t>
       </w:r>
     </w:p>
     <w:p>
@@ -4040,25 +3640,7 @@
           <w:sz w:val="30"/>
         </w:rPr>
         <w:lastRenderedPageBreak/>
-        <w:t>----------------(</w:t>
-      </w:r>
-      <w:r>
-        <w:rPr>
-          <w:sz w:val="30"/>
-        </w:rPr>
-        <w:t xml:space="preserve"> </w:t>
-      </w:r>
-      <w:r>
-        <w:rPr>
-          <w:sz w:val="30"/>
-        </w:rPr>
-        <w:t>html set data attribute</w:t>
-      </w:r>
-      <w:r>
-        <w:rPr>
-          <w:sz w:val="30"/>
-        </w:rPr>
-        <w:t xml:space="preserve"> )</w:t>
+        <w:t>----------------( html set data attribute )</w:t>
       </w:r>
       <w:r>
         <w:t xml:space="preserve"> </w:t>
@@ -4569,8 +4151,6 @@
           <w:sz w:val="30"/>
         </w:rPr>
       </w:pPr>
-      <w:bookmarkStart w:id="0" w:name="_GoBack"/>
-      <w:bookmarkEnd w:id="0"/>
       <w:r>
         <w:rPr>
           <w:sz w:val="30"/>
@@ -4584,55 +4164,7 @@
         <w:rPr>
           <w:sz w:val="30"/>
         </w:rPr>
-        <w:t xml:space="preserve">assign </w:t>
-      </w:r>
-      <w:r>
-        <w:rPr>
-          <w:sz w:val="30"/>
-        </w:rPr>
-        <w:t xml:space="preserve">or </w:t>
-      </w:r>
-      <w:r>
-        <w:rPr>
-          <w:sz w:val="30"/>
-        </w:rPr>
-        <w:t xml:space="preserve">copy </w:t>
-      </w:r>
-      <w:r>
-        <w:rPr>
-          <w:sz w:val="30"/>
-        </w:rPr>
-        <w:t xml:space="preserve">one </w:t>
-      </w:r>
-      <w:r>
-        <w:rPr>
-          <w:sz w:val="30"/>
-        </w:rPr>
-        <w:t xml:space="preserve">object to another </w:t>
-      </w:r>
-      <w:r>
-        <w:rPr>
-          <w:sz w:val="30"/>
-        </w:rPr>
-        <w:t xml:space="preserve">object in </w:t>
-      </w:r>
-      <w:r>
-        <w:rPr>
-          <w:sz w:val="30"/>
-        </w:rPr>
-        <w:t>jquery</w:t>
-      </w:r>
-      <w:r>
-        <w:rPr>
-          <w:sz w:val="30"/>
-        </w:rPr>
-        <w:t xml:space="preserve"> </w:t>
-      </w:r>
-      <w:r>
-        <w:rPr>
-          <w:sz w:val="30"/>
-        </w:rPr>
-        <w:t>)</w:t>
+        <w:t>assign or copy one object to another object in jquery )</w:t>
       </w:r>
       <w:r>
         <w:t xml:space="preserve"> </w:t>
@@ -4685,18 +4217,7 @@
           <w:bdr w:val="none" w:sz="0" w:space="0" w:color="auto" w:frame="1"/>
           <w:shd w:val="clear" w:color="auto" w:fill="EFF0F1"/>
         </w:rPr>
-        <w:t xml:space="preserve"> </w:t>
-      </w:r>
-      <w:r>
-        <w:rPr>
-          <w:rFonts w:ascii="inherit" w:eastAsia="Times New Roman" w:hAnsi="inherit" w:cs="Courier New"/>
-          <w:color w:val="101094"/>
-          <w:sz w:val="20"/>
-          <w:szCs w:val="20"/>
-          <w:bdr w:val="none" w:sz="0" w:space="0" w:color="auto" w:frame="1"/>
-          <w:shd w:val="clear" w:color="auto" w:fill="EFF0F1"/>
-        </w:rPr>
-        <w:t>var</w:t>
+        <w:t xml:space="preserve"> var</w:t>
       </w:r>
       <w:r>
         <w:rPr>
@@ -4816,8 +4337,495 @@
         <w:rPr>
           <w:sz w:val="30"/>
         </w:rPr>
-        <w:t>----------------( )</w:t>
-      </w:r>
+        <w:t>________________ Date:: 16.Nov.2017 ________________</w:t>
+      </w:r>
+    </w:p>
+    <w:p>
+      <w:pPr>
+        <w:rPr>
+          <w:sz w:val="30"/>
+        </w:rPr>
+      </w:pPr>
+      <w:r>
+        <w:rPr>
+          <w:sz w:val="30"/>
+        </w:rPr>
+        <w:t>----------------( jquery dynamic loaded data click event not working )</w:t>
+      </w:r>
+      <w:r>
+        <w:t xml:space="preserve"> </w:t>
+      </w:r>
+      <w:r>
+        <w:rPr>
+          <w:sz w:val="30"/>
+        </w:rPr>
+        <w:t>Click Event is not Working When Data loads Dynamic in jquery</w:t>
+      </w:r>
+    </w:p>
+    <w:p>
+      <w:pPr>
+        <w:shd w:val="clear" w:color="auto" w:fill="FFFFFF"/>
+        <w:spacing w:after="240" w:line="240" w:lineRule="auto"/>
+        <w:textAlignment w:val="baseline"/>
+        <w:rPr>
+          <w:rFonts w:ascii="Arial" w:eastAsia="Times New Roman" w:hAnsi="Arial" w:cs="Arial"/>
+          <w:color w:val="242729"/>
+          <w:sz w:val="23"/>
+          <w:szCs w:val="23"/>
+        </w:rPr>
+      </w:pPr>
+      <w:r>
+        <w:rPr>
+          <w:rFonts w:ascii="Arial" w:eastAsia="Times New Roman" w:hAnsi="Arial" w:cs="Arial"/>
+          <w:color w:val="242729"/>
+          <w:sz w:val="23"/>
+          <w:szCs w:val="23"/>
+        </w:rPr>
+        <w:t>Use this:</w:t>
+      </w:r>
+    </w:p>
+    <w:p>
+      <w:pPr>
+        <w:shd w:val="clear" w:color="auto" w:fill="EFF0F1"/>
+        <w:tabs>
+          <w:tab w:val="left" w:pos="916"/>
+          <w:tab w:val="left" w:pos="1832"/>
+          <w:tab w:val="left" w:pos="2748"/>
+          <w:tab w:val="left" w:pos="3664"/>
+          <w:tab w:val="left" w:pos="4580"/>
+          <w:tab w:val="left" w:pos="5496"/>
+          <w:tab w:val="left" w:pos="6412"/>
+          <w:tab w:val="left" w:pos="7328"/>
+          <w:tab w:val="left" w:pos="8244"/>
+          <w:tab w:val="left" w:pos="9160"/>
+          <w:tab w:val="left" w:pos="10076"/>
+          <w:tab w:val="left" w:pos="10992"/>
+          <w:tab w:val="left" w:pos="11908"/>
+          <w:tab w:val="left" w:pos="12824"/>
+          <w:tab w:val="left" w:pos="13740"/>
+          <w:tab w:val="left" w:pos="14656"/>
+        </w:tabs>
+        <w:spacing w:after="0" w:line="240" w:lineRule="auto"/>
+        <w:textAlignment w:val="baseline"/>
+        <w:rPr>
+          <w:rFonts w:ascii="inherit" w:eastAsia="Times New Roman" w:hAnsi="inherit" w:cs="Courier New"/>
+          <w:color w:val="303336"/>
+          <w:sz w:val="20"/>
+          <w:szCs w:val="20"/>
+          <w:bdr w:val="none" w:sz="0" w:space="0" w:color="auto" w:frame="1"/>
+          <w:shd w:val="clear" w:color="auto" w:fill="EFF0F1"/>
+        </w:rPr>
+      </w:pPr>
+      <w:r>
+        <w:rPr>
+          <w:rFonts w:ascii="inherit" w:eastAsia="Times New Roman" w:hAnsi="inherit" w:cs="Courier New"/>
+          <w:color w:val="303336"/>
+          <w:sz w:val="20"/>
+          <w:szCs w:val="20"/>
+          <w:bdr w:val="none" w:sz="0" w:space="0" w:color="auto" w:frame="1"/>
+          <w:shd w:val="clear" w:color="auto" w:fill="EFF0F1"/>
+        </w:rPr>
+        <w:t>$(</w:t>
+      </w:r>
+      <w:r>
+        <w:rPr>
+          <w:rFonts w:ascii="inherit" w:eastAsia="Times New Roman" w:hAnsi="inherit" w:cs="Courier New"/>
+          <w:color w:val="7D2727"/>
+          <w:sz w:val="20"/>
+          <w:szCs w:val="20"/>
+          <w:bdr w:val="none" w:sz="0" w:space="0" w:color="auto" w:frame="1"/>
+          <w:shd w:val="clear" w:color="auto" w:fill="EFF0F1"/>
+        </w:rPr>
+        <w:t>'body'</w:t>
+      </w:r>
+      <w:r>
+        <w:rPr>
+          <w:rFonts w:ascii="inherit" w:eastAsia="Times New Roman" w:hAnsi="inherit" w:cs="Courier New"/>
+          <w:color w:val="303336"/>
+          <w:sz w:val="20"/>
+          <w:szCs w:val="20"/>
+          <w:bdr w:val="none" w:sz="0" w:space="0" w:color="auto" w:frame="1"/>
+          <w:shd w:val="clear" w:color="auto" w:fill="EFF0F1"/>
+        </w:rPr>
+        <w:t>).on(</w:t>
+      </w:r>
+      <w:r>
+        <w:rPr>
+          <w:rFonts w:ascii="inherit" w:eastAsia="Times New Roman" w:hAnsi="inherit" w:cs="Courier New"/>
+          <w:color w:val="7D2727"/>
+          <w:sz w:val="20"/>
+          <w:szCs w:val="20"/>
+          <w:bdr w:val="none" w:sz="0" w:space="0" w:color="auto" w:frame="1"/>
+          <w:shd w:val="clear" w:color="auto" w:fill="EFF0F1"/>
+        </w:rPr>
+        <w:t>'click'</w:t>
+      </w:r>
+      <w:r>
+        <w:rPr>
+          <w:rFonts w:ascii="inherit" w:eastAsia="Times New Roman" w:hAnsi="inherit" w:cs="Courier New"/>
+          <w:color w:val="303336"/>
+          <w:sz w:val="20"/>
+          <w:szCs w:val="20"/>
+          <w:bdr w:val="none" w:sz="0" w:space="0" w:color="auto" w:frame="1"/>
+          <w:shd w:val="clear" w:color="auto" w:fill="EFF0F1"/>
+        </w:rPr>
+        <w:t>,</w:t>
+      </w:r>
+      <w:r>
+        <w:rPr>
+          <w:rFonts w:ascii="inherit" w:eastAsia="Times New Roman" w:hAnsi="inherit" w:cs="Courier New"/>
+          <w:color w:val="7D2727"/>
+          <w:sz w:val="20"/>
+          <w:szCs w:val="20"/>
+          <w:bdr w:val="none" w:sz="0" w:space="0" w:color="auto" w:frame="1"/>
+          <w:shd w:val="clear" w:color="auto" w:fill="EFF0F1"/>
+        </w:rPr>
+        <w:t>'.favourate_dextop'</w:t>
+      </w:r>
+      <w:r>
+        <w:rPr>
+          <w:rFonts w:ascii="inherit" w:eastAsia="Times New Roman" w:hAnsi="inherit" w:cs="Courier New"/>
+          <w:color w:val="303336"/>
+          <w:sz w:val="20"/>
+          <w:szCs w:val="20"/>
+          <w:bdr w:val="none" w:sz="0" w:space="0" w:color="auto" w:frame="1"/>
+          <w:shd w:val="clear" w:color="auto" w:fill="EFF0F1"/>
+        </w:rPr>
+        <w:t>,</w:t>
+      </w:r>
+      <w:r>
+        <w:rPr>
+          <w:rFonts w:ascii="inherit" w:eastAsia="Times New Roman" w:hAnsi="inherit" w:cs="Courier New"/>
+          <w:color w:val="101094"/>
+          <w:sz w:val="20"/>
+          <w:szCs w:val="20"/>
+          <w:bdr w:val="none" w:sz="0" w:space="0" w:color="auto" w:frame="1"/>
+          <w:shd w:val="clear" w:color="auto" w:fill="EFF0F1"/>
+        </w:rPr>
+        <w:t>function</w:t>
+      </w:r>
+      <w:r>
+        <w:rPr>
+          <w:rFonts w:ascii="inherit" w:eastAsia="Times New Roman" w:hAnsi="inherit" w:cs="Courier New"/>
+          <w:color w:val="303336"/>
+          <w:sz w:val="20"/>
+          <w:szCs w:val="20"/>
+          <w:bdr w:val="none" w:sz="0" w:space="0" w:color="auto" w:frame="1"/>
+          <w:shd w:val="clear" w:color="auto" w:fill="EFF0F1"/>
+        </w:rPr>
+        <w:t>(e){</w:t>
+      </w:r>
+    </w:p>
+    <w:p>
+      <w:pPr>
+        <w:shd w:val="clear" w:color="auto" w:fill="EFF0F1"/>
+        <w:tabs>
+          <w:tab w:val="left" w:pos="916"/>
+          <w:tab w:val="left" w:pos="1832"/>
+          <w:tab w:val="left" w:pos="2748"/>
+          <w:tab w:val="left" w:pos="3664"/>
+          <w:tab w:val="left" w:pos="4580"/>
+          <w:tab w:val="left" w:pos="5496"/>
+          <w:tab w:val="left" w:pos="6412"/>
+          <w:tab w:val="left" w:pos="7328"/>
+          <w:tab w:val="left" w:pos="8244"/>
+          <w:tab w:val="left" w:pos="9160"/>
+          <w:tab w:val="left" w:pos="10076"/>
+          <w:tab w:val="left" w:pos="10992"/>
+          <w:tab w:val="left" w:pos="11908"/>
+          <w:tab w:val="left" w:pos="12824"/>
+          <w:tab w:val="left" w:pos="13740"/>
+          <w:tab w:val="left" w:pos="14656"/>
+        </w:tabs>
+        <w:spacing w:after="0" w:line="240" w:lineRule="auto"/>
+        <w:textAlignment w:val="baseline"/>
+        <w:rPr>
+          <w:rFonts w:ascii="inherit" w:eastAsia="Times New Roman" w:hAnsi="inherit" w:cs="Courier New"/>
+          <w:color w:val="303336"/>
+          <w:sz w:val="20"/>
+          <w:szCs w:val="20"/>
+          <w:bdr w:val="none" w:sz="0" w:space="0" w:color="auto" w:frame="1"/>
+          <w:shd w:val="clear" w:color="auto" w:fill="EFF0F1"/>
+        </w:rPr>
+      </w:pPr>
+      <w:r>
+        <w:rPr>
+          <w:rFonts w:ascii="inherit" w:eastAsia="Times New Roman" w:hAnsi="inherit" w:cs="Courier New"/>
+          <w:color w:val="303336"/>
+          <w:sz w:val="20"/>
+          <w:szCs w:val="20"/>
+          <w:bdr w:val="none" w:sz="0" w:space="0" w:color="auto" w:frame="1"/>
+          <w:shd w:val="clear" w:color="auto" w:fill="EFF0F1"/>
+        </w:rPr>
+        <w:t xml:space="preserve">  </w:t>
+      </w:r>
+      <w:r>
+        <w:rPr>
+          <w:rFonts w:ascii="inherit" w:eastAsia="Times New Roman" w:hAnsi="inherit" w:cs="Courier New"/>
+          <w:color w:val="858C93"/>
+          <w:sz w:val="20"/>
+          <w:szCs w:val="20"/>
+          <w:bdr w:val="none" w:sz="0" w:space="0" w:color="auto" w:frame="1"/>
+          <w:shd w:val="clear" w:color="auto" w:fill="EFF0F1"/>
+        </w:rPr>
+        <w:t>//code</w:t>
+      </w:r>
+    </w:p>
+    <w:p>
+      <w:pPr>
+        <w:shd w:val="clear" w:color="auto" w:fill="EFF0F1"/>
+        <w:tabs>
+          <w:tab w:val="left" w:pos="916"/>
+          <w:tab w:val="left" w:pos="1832"/>
+          <w:tab w:val="left" w:pos="2748"/>
+          <w:tab w:val="left" w:pos="3664"/>
+          <w:tab w:val="left" w:pos="4580"/>
+          <w:tab w:val="left" w:pos="5496"/>
+          <w:tab w:val="left" w:pos="6412"/>
+          <w:tab w:val="left" w:pos="7328"/>
+          <w:tab w:val="left" w:pos="8244"/>
+          <w:tab w:val="left" w:pos="9160"/>
+          <w:tab w:val="left" w:pos="10076"/>
+          <w:tab w:val="left" w:pos="10992"/>
+          <w:tab w:val="left" w:pos="11908"/>
+          <w:tab w:val="left" w:pos="12824"/>
+          <w:tab w:val="left" w:pos="13740"/>
+          <w:tab w:val="left" w:pos="14656"/>
+        </w:tabs>
+        <w:spacing w:after="0" w:line="240" w:lineRule="auto"/>
+        <w:textAlignment w:val="baseline"/>
+        <w:rPr>
+          <w:rFonts w:ascii="Consolas" w:eastAsia="Times New Roman" w:hAnsi="Consolas" w:cs="Courier New"/>
+          <w:color w:val="393318"/>
+          <w:sz w:val="20"/>
+          <w:szCs w:val="20"/>
+        </w:rPr>
+      </w:pPr>
+      <w:r>
+        <w:rPr>
+          <w:rFonts w:ascii="inherit" w:eastAsia="Times New Roman" w:hAnsi="inherit" w:cs="Courier New"/>
+          <w:color w:val="303336"/>
+          <w:sz w:val="20"/>
+          <w:szCs w:val="20"/>
+          <w:bdr w:val="none" w:sz="0" w:space="0" w:color="auto" w:frame="1"/>
+          <w:shd w:val="clear" w:color="auto" w:fill="EFF0F1"/>
+        </w:rPr>
+        <w:t>});</w:t>
+      </w:r>
+    </w:p>
+    <w:p>
+      <w:pPr>
+        <w:shd w:val="clear" w:color="auto" w:fill="FFFFFF"/>
+        <w:spacing w:after="240" w:line="240" w:lineRule="auto"/>
+        <w:textAlignment w:val="baseline"/>
+        <w:rPr>
+          <w:rFonts w:ascii="Arial" w:eastAsia="Times New Roman" w:hAnsi="Arial" w:cs="Arial"/>
+          <w:color w:val="242729"/>
+          <w:sz w:val="23"/>
+          <w:szCs w:val="23"/>
+        </w:rPr>
+      </w:pPr>
+      <w:r>
+        <w:rPr>
+          <w:rFonts w:ascii="Arial" w:eastAsia="Times New Roman" w:hAnsi="Arial" w:cs="Arial"/>
+          <w:color w:val="242729"/>
+          <w:sz w:val="23"/>
+          <w:szCs w:val="23"/>
+        </w:rPr>
+        <w:t>Instead of</w:t>
+      </w:r>
+    </w:p>
+    <w:p>
+      <w:pPr>
+        <w:shd w:val="clear" w:color="auto" w:fill="EFF0F1"/>
+        <w:tabs>
+          <w:tab w:val="left" w:pos="916"/>
+          <w:tab w:val="left" w:pos="1832"/>
+          <w:tab w:val="left" w:pos="2748"/>
+          <w:tab w:val="left" w:pos="3664"/>
+          <w:tab w:val="left" w:pos="4580"/>
+          <w:tab w:val="left" w:pos="5496"/>
+          <w:tab w:val="left" w:pos="6412"/>
+          <w:tab w:val="left" w:pos="7328"/>
+          <w:tab w:val="left" w:pos="8244"/>
+          <w:tab w:val="left" w:pos="9160"/>
+          <w:tab w:val="left" w:pos="10076"/>
+          <w:tab w:val="left" w:pos="10992"/>
+          <w:tab w:val="left" w:pos="11908"/>
+          <w:tab w:val="left" w:pos="12824"/>
+          <w:tab w:val="left" w:pos="13740"/>
+          <w:tab w:val="left" w:pos="14656"/>
+        </w:tabs>
+        <w:spacing w:after="0" w:line="240" w:lineRule="auto"/>
+        <w:textAlignment w:val="baseline"/>
+        <w:rPr>
+          <w:rFonts w:ascii="inherit" w:eastAsia="Times New Roman" w:hAnsi="inherit" w:cs="Courier New"/>
+          <w:color w:val="303336"/>
+          <w:sz w:val="20"/>
+          <w:szCs w:val="20"/>
+          <w:bdr w:val="none" w:sz="0" w:space="0" w:color="auto" w:frame="1"/>
+          <w:shd w:val="clear" w:color="auto" w:fill="EFF0F1"/>
+        </w:rPr>
+      </w:pPr>
+      <w:r>
+        <w:rPr>
+          <w:rFonts w:ascii="inherit" w:eastAsia="Times New Roman" w:hAnsi="inherit" w:cs="Courier New"/>
+          <w:color w:val="303336"/>
+          <w:sz w:val="20"/>
+          <w:szCs w:val="20"/>
+          <w:bdr w:val="none" w:sz="0" w:space="0" w:color="auto" w:frame="1"/>
+          <w:shd w:val="clear" w:color="auto" w:fill="EFF0F1"/>
+        </w:rPr>
+        <w:t>$(</w:t>
+      </w:r>
+      <w:r>
+        <w:rPr>
+          <w:rFonts w:ascii="inherit" w:eastAsia="Times New Roman" w:hAnsi="inherit" w:cs="Courier New"/>
+          <w:color w:val="7D2727"/>
+          <w:sz w:val="20"/>
+          <w:szCs w:val="20"/>
+          <w:bdr w:val="none" w:sz="0" w:space="0" w:color="auto" w:frame="1"/>
+          <w:shd w:val="clear" w:color="auto" w:fill="EFF0F1"/>
+        </w:rPr>
+        <w:t>'.favourate_dextop'</w:t>
+      </w:r>
+      <w:r>
+        <w:rPr>
+          <w:rFonts w:ascii="inherit" w:eastAsia="Times New Roman" w:hAnsi="inherit" w:cs="Courier New"/>
+          <w:color w:val="303336"/>
+          <w:sz w:val="20"/>
+          <w:szCs w:val="20"/>
+          <w:bdr w:val="none" w:sz="0" w:space="0" w:color="auto" w:frame="1"/>
+          <w:shd w:val="clear" w:color="auto" w:fill="EFF0F1"/>
+        </w:rPr>
+        <w:t>).click(</w:t>
+      </w:r>
+      <w:r>
+        <w:rPr>
+          <w:rFonts w:ascii="inherit" w:eastAsia="Times New Roman" w:hAnsi="inherit" w:cs="Courier New"/>
+          <w:color w:val="101094"/>
+          <w:sz w:val="20"/>
+          <w:szCs w:val="20"/>
+          <w:bdr w:val="none" w:sz="0" w:space="0" w:color="auto" w:frame="1"/>
+          <w:shd w:val="clear" w:color="auto" w:fill="EFF0F1"/>
+        </w:rPr>
+        <w:t>function</w:t>
+      </w:r>
+      <w:r>
+        <w:rPr>
+          <w:rFonts w:ascii="inherit" w:eastAsia="Times New Roman" w:hAnsi="inherit" w:cs="Courier New"/>
+          <w:color w:val="303336"/>
+          <w:sz w:val="20"/>
+          <w:szCs w:val="20"/>
+          <w:bdr w:val="none" w:sz="0" w:space="0" w:color="auto" w:frame="1"/>
+          <w:shd w:val="clear" w:color="auto" w:fill="EFF0F1"/>
+        </w:rPr>
+        <w:t>(e){</w:t>
+      </w:r>
+    </w:p>
+    <w:p>
+      <w:pPr>
+        <w:shd w:val="clear" w:color="auto" w:fill="EFF0F1"/>
+        <w:tabs>
+          <w:tab w:val="left" w:pos="916"/>
+          <w:tab w:val="left" w:pos="1832"/>
+          <w:tab w:val="left" w:pos="2748"/>
+          <w:tab w:val="left" w:pos="3664"/>
+          <w:tab w:val="left" w:pos="4580"/>
+          <w:tab w:val="left" w:pos="5496"/>
+          <w:tab w:val="left" w:pos="6412"/>
+          <w:tab w:val="left" w:pos="7328"/>
+          <w:tab w:val="left" w:pos="8244"/>
+          <w:tab w:val="left" w:pos="9160"/>
+          <w:tab w:val="left" w:pos="10076"/>
+          <w:tab w:val="left" w:pos="10992"/>
+          <w:tab w:val="left" w:pos="11908"/>
+          <w:tab w:val="left" w:pos="12824"/>
+          <w:tab w:val="left" w:pos="13740"/>
+          <w:tab w:val="left" w:pos="14656"/>
+        </w:tabs>
+        <w:spacing w:after="0" w:line="240" w:lineRule="auto"/>
+        <w:textAlignment w:val="baseline"/>
+        <w:rPr>
+          <w:rFonts w:ascii="inherit" w:eastAsia="Times New Roman" w:hAnsi="inherit" w:cs="Courier New"/>
+          <w:color w:val="303336"/>
+          <w:sz w:val="20"/>
+          <w:szCs w:val="20"/>
+          <w:bdr w:val="none" w:sz="0" w:space="0" w:color="auto" w:frame="1"/>
+          <w:shd w:val="clear" w:color="auto" w:fill="EFF0F1"/>
+        </w:rPr>
+      </w:pPr>
+      <w:r>
+        <w:rPr>
+          <w:rFonts w:ascii="inherit" w:eastAsia="Times New Roman" w:hAnsi="inherit" w:cs="Courier New"/>
+          <w:color w:val="303336"/>
+          <w:sz w:val="20"/>
+          <w:szCs w:val="20"/>
+          <w:bdr w:val="none" w:sz="0" w:space="0" w:color="auto" w:frame="1"/>
+          <w:shd w:val="clear" w:color="auto" w:fill="EFF0F1"/>
+        </w:rPr>
+        <w:t xml:space="preserve"> </w:t>
+      </w:r>
+      <w:r>
+        <w:rPr>
+          <w:rFonts w:ascii="inherit" w:eastAsia="Times New Roman" w:hAnsi="inherit" w:cs="Courier New"/>
+          <w:color w:val="858C93"/>
+          <w:sz w:val="20"/>
+          <w:szCs w:val="20"/>
+          <w:bdr w:val="none" w:sz="0" w:space="0" w:color="auto" w:frame="1"/>
+          <w:shd w:val="clear" w:color="auto" w:fill="EFF0F1"/>
+        </w:rPr>
+        <w:t>//code</w:t>
+      </w:r>
+    </w:p>
+    <w:p>
+      <w:pPr>
+        <w:shd w:val="clear" w:color="auto" w:fill="EFF0F1"/>
+        <w:tabs>
+          <w:tab w:val="left" w:pos="916"/>
+          <w:tab w:val="left" w:pos="1832"/>
+          <w:tab w:val="left" w:pos="2748"/>
+          <w:tab w:val="left" w:pos="3664"/>
+          <w:tab w:val="left" w:pos="4580"/>
+          <w:tab w:val="left" w:pos="5496"/>
+          <w:tab w:val="left" w:pos="6412"/>
+          <w:tab w:val="left" w:pos="7328"/>
+          <w:tab w:val="left" w:pos="8244"/>
+          <w:tab w:val="left" w:pos="9160"/>
+          <w:tab w:val="left" w:pos="10076"/>
+          <w:tab w:val="left" w:pos="10992"/>
+          <w:tab w:val="left" w:pos="11908"/>
+          <w:tab w:val="left" w:pos="12824"/>
+          <w:tab w:val="left" w:pos="13740"/>
+          <w:tab w:val="left" w:pos="14656"/>
+        </w:tabs>
+        <w:spacing w:after="0" w:line="240" w:lineRule="auto"/>
+        <w:textAlignment w:val="baseline"/>
+        <w:rPr>
+          <w:rFonts w:ascii="Consolas" w:eastAsia="Times New Roman" w:hAnsi="Consolas" w:cs="Courier New"/>
+          <w:color w:val="393318"/>
+          <w:sz w:val="20"/>
+          <w:szCs w:val="20"/>
+        </w:rPr>
+      </w:pPr>
+      <w:r>
+        <w:rPr>
+          <w:rFonts w:ascii="inherit" w:eastAsia="Times New Roman" w:hAnsi="inherit" w:cs="Courier New"/>
+          <w:color w:val="303336"/>
+          <w:sz w:val="20"/>
+          <w:szCs w:val="20"/>
+          <w:bdr w:val="none" w:sz="0" w:space="0" w:color="auto" w:frame="1"/>
+          <w:shd w:val="clear" w:color="auto" w:fill="EFF0F1"/>
+        </w:rPr>
+        <w:t>});</w:t>
+      </w:r>
+    </w:p>
+    <w:p>
+      <w:pPr>
+        <w:rPr>
+          <w:sz w:val="30"/>
+        </w:rPr>
+      </w:pPr>
     </w:p>
     <w:p>
       <w:pPr>
@@ -4835,64 +4843,527 @@
     <w:p>
       <w:pPr>
         <w:rPr>
-          <w:sz w:val="30"/>
-        </w:rPr>
-      </w:pPr>
-      <w:r>
-        <w:rPr>
-          <w:sz w:val="30"/>
-        </w:rPr>
-        <w:t>----------------( )</w:t>
-      </w:r>
-    </w:p>
-    <w:p>
-      <w:pPr>
-        <w:rPr>
-          <w:sz w:val="30"/>
-        </w:rPr>
-      </w:pPr>
-      <w:r>
-        <w:rPr>
-          <w:sz w:val="30"/>
+          <w:sz w:val="28"/>
+        </w:rPr>
+      </w:pPr>
+      <w:r>
+        <w:rPr>
+          <w:sz w:val="28"/>
+        </w:rPr>
+        <w:t>---------------( php object to array ) Convert an object to associative array in PHP</w:t>
+      </w:r>
+    </w:p>
+    <w:p>
+      <w:pPr>
+        <w:shd w:val="clear" w:color="auto" w:fill="E0E0E0"/>
+        <w:tabs>
+          <w:tab w:val="left" w:pos="916"/>
+          <w:tab w:val="left" w:pos="1832"/>
+          <w:tab w:val="left" w:pos="2748"/>
+          <w:tab w:val="left" w:pos="3664"/>
+          <w:tab w:val="left" w:pos="4580"/>
+          <w:tab w:val="left" w:pos="5496"/>
+          <w:tab w:val="left" w:pos="6412"/>
+          <w:tab w:val="left" w:pos="7328"/>
+          <w:tab w:val="left" w:pos="8244"/>
+          <w:tab w:val="left" w:pos="9160"/>
+          <w:tab w:val="left" w:pos="10076"/>
+          <w:tab w:val="left" w:pos="10992"/>
+          <w:tab w:val="left" w:pos="11908"/>
+          <w:tab w:val="left" w:pos="12824"/>
+          <w:tab w:val="left" w:pos="13740"/>
+          <w:tab w:val="left" w:pos="14656"/>
+        </w:tabs>
+        <w:spacing w:after="150" w:line="240" w:lineRule="auto"/>
+        <w:textAlignment w:val="baseline"/>
+        <w:rPr>
+          <w:rFonts w:ascii="Roboto sans-serif" w:eastAsia="Times New Roman" w:hAnsi="Roboto sans-serif" w:cs="Courier New"/>
+          <w:sz w:val="24"/>
+          <w:szCs w:val="24"/>
+        </w:rPr>
+      </w:pPr>
+      <w:r>
+        <w:rPr>
+          <w:rFonts w:ascii="Roboto sans-serif" w:eastAsia="Times New Roman" w:hAnsi="Roboto sans-serif" w:cs="Courier New"/>
+          <w:sz w:val="24"/>
+          <w:szCs w:val="24"/>
+        </w:rPr>
+        <w:t>$myArray = json_decode(json_encode($object), true);</w:t>
+      </w:r>
+    </w:p>
+    <w:p>
+      <w:pPr>
+        <w:rPr>
+          <w:sz w:val="24"/>
+        </w:rPr>
+      </w:pPr>
+      <w:r>
+        <w:rPr>
+          <w:sz w:val="24"/>
+        </w:rPr>
+        <w:t xml:space="preserve">Src: </w:t>
+      </w:r>
+      <w:hyperlink r:id="rId17" w:history="1">
+        <w:r>
+          <w:rPr>
+            <w:rStyle w:val="Hyperlink"/>
+            <w:sz w:val="24"/>
+          </w:rPr>
+          <w:t>https://www.geeksforgeeks.org/convert-an-object-to-associative-array-in-php/</w:t>
+        </w:r>
+      </w:hyperlink>
+    </w:p>
+    <w:p>
+      <w:pPr>
+        <w:rPr>
+          <w:sz w:val="30"/>
+        </w:rPr>
+      </w:pPr>
+    </w:p>
+    <w:p>
+      <w:pPr>
+        <w:rPr>
+          <w:sz w:val="30"/>
+        </w:rPr>
+      </w:pPr>
+    </w:p>
+    <w:p>
+      <w:pPr>
+        <w:rPr>
+          <w:sz w:val="30"/>
+        </w:rPr>
+      </w:pPr>
+      <w:r>
+        <w:rPr>
+          <w:sz w:val="30"/>
+        </w:rPr>
+        <w:t xml:space="preserve">----------------( </w:t>
+      </w:r>
+      <w:r>
+        <w:rPr>
+          <w:sz w:val="30"/>
+        </w:rPr>
+        <w:t>laravel get url except domain name</w:t>
+      </w:r>
+      <w:r>
+        <w:rPr>
+          <w:sz w:val="30"/>
+        </w:rPr>
+        <w:t xml:space="preserve"> </w:t>
+      </w:r>
+      <w:r>
+        <w:rPr>
+          <w:sz w:val="30"/>
+        </w:rPr>
+        <w:t>)</w:t>
+      </w:r>
+      <w:r>
+        <w:t xml:space="preserve"> </w:t>
+      </w:r>
+      <w:r>
+        <w:rPr>
+          <w:sz w:val="30"/>
+        </w:rPr>
+        <w:t>Accessing The Current URL</w:t>
+      </w:r>
+      <w:r>
+        <w:rPr>
+          <w:sz w:val="30"/>
+        </w:rPr>
+        <w:t xml:space="preserve"> in Laravel </w:t>
+      </w:r>
+    </w:p>
+    <w:p>
+      <w:pPr>
+        <w:pStyle w:val="HTMLPreformatted"/>
+        <w:spacing w:before="150" w:after="300"/>
+        <w:textAlignment w:val="center"/>
+        <w:rPr>
+          <w:rStyle w:val="token"/>
+          <w:rFonts w:ascii="Consolas" w:hAnsi="Consolas"/>
+          <w:color w:val="999999"/>
+          <w:sz w:val="18"/>
+          <w:szCs w:val="18"/>
+        </w:rPr>
+      </w:pPr>
+      <w:r>
+        <w:rPr>
+          <w:rStyle w:val="token"/>
+          <w:rFonts w:ascii="Consolas" w:hAnsi="Consolas"/>
+          <w:color w:val="999999"/>
+          <w:sz w:val="18"/>
+          <w:szCs w:val="18"/>
+        </w:rPr>
+        <w:t>// Get the current URL without the query string...</w:t>
+      </w:r>
+    </w:p>
+    <w:p>
+      <w:pPr>
+        <w:pStyle w:val="HTMLPreformatted"/>
+        <w:spacing w:before="150" w:after="300"/>
+        <w:textAlignment w:val="center"/>
+        <w:rPr>
+          <w:rStyle w:val="token"/>
+          <w:rFonts w:ascii="Consolas" w:hAnsi="Consolas"/>
+          <w:color w:val="000000"/>
+          <w:sz w:val="18"/>
+          <w:szCs w:val="18"/>
+        </w:rPr>
+      </w:pPr>
+      <w:r>
+        <w:rPr>
+          <w:rStyle w:val="token"/>
+          <w:rFonts w:ascii="Consolas" w:hAnsi="Consolas"/>
+          <w:color w:val="0077AA"/>
+          <w:sz w:val="18"/>
+          <w:szCs w:val="18"/>
+        </w:rPr>
+        <w:t>echo</w:t>
+      </w:r>
+      <w:r>
+        <w:rPr>
+          <w:rStyle w:val="HTMLCode"/>
+          <w:rFonts w:ascii="Consolas" w:hAnsi="Consolas"/>
+          <w:color w:val="000000"/>
+          <w:sz w:val="18"/>
+          <w:szCs w:val="18"/>
+        </w:rPr>
+        <w:t xml:space="preserve"> </w:t>
+      </w:r>
+      <w:r>
+        <w:rPr>
+          <w:rStyle w:val="token"/>
+          <w:rFonts w:ascii="Consolas" w:hAnsi="Consolas"/>
+          <w:color w:val="555555"/>
+          <w:sz w:val="18"/>
+          <w:szCs w:val="18"/>
+        </w:rPr>
+        <w:t>url</w:t>
+      </w:r>
+      <w:r>
+        <w:rPr>
+          <w:rStyle w:val="token"/>
+          <w:rFonts w:ascii="Consolas" w:hAnsi="Consolas"/>
+          <w:color w:val="999999"/>
+          <w:sz w:val="18"/>
+          <w:szCs w:val="18"/>
+        </w:rPr>
+        <w:t>()</w:t>
+      </w:r>
+      <w:r>
+        <w:rPr>
+          <w:rStyle w:val="token"/>
+          <w:rFonts w:ascii="Consolas" w:hAnsi="Consolas"/>
+          <w:color w:val="555555"/>
+          <w:sz w:val="18"/>
+          <w:szCs w:val="18"/>
+        </w:rPr>
+        <w:t>-&gt;current</w:t>
+      </w:r>
+      <w:r>
+        <w:rPr>
+          <w:rStyle w:val="token"/>
+          <w:rFonts w:ascii="Consolas" w:hAnsi="Consolas"/>
+          <w:color w:val="999999"/>
+          <w:sz w:val="18"/>
+          <w:szCs w:val="18"/>
+        </w:rPr>
+        <w:t>();</w:t>
+      </w:r>
+    </w:p>
+    <w:p>
+      <w:pPr>
+        <w:pStyle w:val="HTMLPreformatted"/>
+        <w:spacing w:before="150" w:after="300"/>
+        <w:textAlignment w:val="center"/>
+        <w:rPr>
+          <w:rStyle w:val="token"/>
+          <w:rFonts w:ascii="Consolas" w:hAnsi="Consolas"/>
+          <w:color w:val="999999"/>
+          <w:sz w:val="18"/>
+          <w:szCs w:val="18"/>
+        </w:rPr>
+      </w:pPr>
+      <w:r>
+        <w:rPr>
+          <w:rStyle w:val="token"/>
+          <w:rFonts w:ascii="Consolas" w:hAnsi="Consolas"/>
+          <w:color w:val="999999"/>
+          <w:sz w:val="18"/>
+          <w:szCs w:val="18"/>
+        </w:rPr>
+        <w:t>// Get the current URL including the query string...</w:t>
+      </w:r>
+    </w:p>
+    <w:p>
+      <w:pPr>
+        <w:pStyle w:val="HTMLPreformatted"/>
+        <w:spacing w:before="150" w:after="300"/>
+        <w:textAlignment w:val="center"/>
+        <w:rPr>
+          <w:rStyle w:val="token"/>
+          <w:rFonts w:ascii="Consolas" w:hAnsi="Consolas"/>
+          <w:color w:val="000000"/>
+          <w:sz w:val="18"/>
+          <w:szCs w:val="18"/>
+        </w:rPr>
+      </w:pPr>
+      <w:r>
+        <w:rPr>
+          <w:rStyle w:val="token"/>
+          <w:rFonts w:ascii="Consolas" w:hAnsi="Consolas"/>
+          <w:color w:val="0077AA"/>
+          <w:sz w:val="18"/>
+          <w:szCs w:val="18"/>
+        </w:rPr>
+        <w:t>echo</w:t>
+      </w:r>
+      <w:r>
+        <w:rPr>
+          <w:rStyle w:val="HTMLCode"/>
+          <w:rFonts w:ascii="Consolas" w:hAnsi="Consolas"/>
+          <w:color w:val="000000"/>
+          <w:sz w:val="18"/>
+          <w:szCs w:val="18"/>
+        </w:rPr>
+        <w:t xml:space="preserve"> </w:t>
+      </w:r>
+      <w:r>
+        <w:rPr>
+          <w:rStyle w:val="token"/>
+          <w:rFonts w:ascii="Consolas" w:hAnsi="Consolas"/>
+          <w:color w:val="555555"/>
+          <w:sz w:val="18"/>
+          <w:szCs w:val="18"/>
+        </w:rPr>
+        <w:t>url</w:t>
+      </w:r>
+      <w:r>
+        <w:rPr>
+          <w:rStyle w:val="token"/>
+          <w:rFonts w:ascii="Consolas" w:hAnsi="Consolas"/>
+          <w:color w:val="999999"/>
+          <w:sz w:val="18"/>
+          <w:szCs w:val="18"/>
+        </w:rPr>
+        <w:t>()</w:t>
+      </w:r>
+      <w:r>
+        <w:rPr>
+          <w:rStyle w:val="token"/>
+          <w:rFonts w:ascii="Consolas" w:hAnsi="Consolas"/>
+          <w:color w:val="555555"/>
+          <w:sz w:val="18"/>
+          <w:szCs w:val="18"/>
+        </w:rPr>
+        <w:t>-&gt;full</w:t>
+      </w:r>
+      <w:r>
+        <w:rPr>
+          <w:rStyle w:val="token"/>
+          <w:rFonts w:ascii="Consolas" w:hAnsi="Consolas"/>
+          <w:color w:val="999999"/>
+          <w:sz w:val="18"/>
+          <w:szCs w:val="18"/>
+        </w:rPr>
+        <w:t>();</w:t>
+      </w:r>
+    </w:p>
+    <w:p>
+      <w:pPr>
+        <w:pStyle w:val="HTMLPreformatted"/>
+        <w:spacing w:before="150" w:after="300"/>
+        <w:textAlignment w:val="center"/>
+        <w:rPr>
+          <w:rStyle w:val="token"/>
+          <w:rFonts w:ascii="Consolas" w:hAnsi="Consolas"/>
+          <w:color w:val="999999"/>
+          <w:sz w:val="18"/>
+          <w:szCs w:val="18"/>
+        </w:rPr>
+      </w:pPr>
+      <w:r>
+        <w:rPr>
+          <w:rStyle w:val="token"/>
+          <w:rFonts w:ascii="Consolas" w:hAnsi="Consolas"/>
+          <w:color w:val="999999"/>
+          <w:sz w:val="18"/>
+          <w:szCs w:val="18"/>
+        </w:rPr>
+        <w:t>// Get the full URL for the previous request...</w:t>
+      </w:r>
+    </w:p>
+    <w:p>
+      <w:pPr>
+        <w:pStyle w:val="HTMLPreformatted"/>
+        <w:spacing w:before="150" w:after="300"/>
+        <w:textAlignment w:val="center"/>
+        <w:rPr>
+          <w:rStyle w:val="token"/>
+          <w:rFonts w:ascii="Consolas" w:hAnsi="Consolas"/>
+          <w:color w:val="000000"/>
+          <w:sz w:val="18"/>
+          <w:szCs w:val="18"/>
+        </w:rPr>
+      </w:pPr>
+      <w:r>
+        <w:rPr>
+          <w:rStyle w:val="token"/>
+          <w:rFonts w:ascii="Consolas" w:hAnsi="Consolas"/>
+          <w:color w:val="0077AA"/>
+          <w:sz w:val="18"/>
+          <w:szCs w:val="18"/>
+        </w:rPr>
+        <w:t>echo</w:t>
+      </w:r>
+      <w:r>
+        <w:rPr>
+          <w:rStyle w:val="HTMLCode"/>
+          <w:rFonts w:ascii="Consolas" w:hAnsi="Consolas"/>
+          <w:color w:val="000000"/>
+          <w:sz w:val="18"/>
+          <w:szCs w:val="18"/>
+        </w:rPr>
+        <w:t xml:space="preserve"> </w:t>
+      </w:r>
+      <w:r>
+        <w:rPr>
+          <w:rStyle w:val="token"/>
+          <w:rFonts w:ascii="Consolas" w:hAnsi="Consolas"/>
+          <w:color w:val="555555"/>
+          <w:sz w:val="18"/>
+          <w:szCs w:val="18"/>
+        </w:rPr>
+        <w:t>url</w:t>
+      </w:r>
+      <w:r>
+        <w:rPr>
+          <w:rStyle w:val="token"/>
+          <w:rFonts w:ascii="Consolas" w:hAnsi="Consolas"/>
+          <w:color w:val="999999"/>
+          <w:sz w:val="18"/>
+          <w:szCs w:val="18"/>
+        </w:rPr>
+        <w:t>()</w:t>
+      </w:r>
+      <w:r>
+        <w:rPr>
+          <w:rStyle w:val="token"/>
+          <w:rFonts w:ascii="Consolas" w:hAnsi="Consolas"/>
+          <w:color w:val="555555"/>
+          <w:sz w:val="18"/>
+          <w:szCs w:val="18"/>
+        </w:rPr>
+        <w:t>-&gt;previous</w:t>
+      </w:r>
+      <w:r>
+        <w:rPr>
+          <w:rStyle w:val="token"/>
+          <w:rFonts w:ascii="Consolas" w:hAnsi="Consolas"/>
+          <w:color w:val="999999"/>
+          <w:sz w:val="18"/>
+          <w:szCs w:val="18"/>
+        </w:rPr>
+        <w:t>();</w:t>
+      </w:r>
+    </w:p>
+    <w:p>
+      <w:pPr>
+        <w:pStyle w:val="HTMLPreformatted"/>
+        <w:spacing w:before="150" w:after="300"/>
+        <w:textAlignment w:val="center"/>
+        <w:rPr>
+          <w:rStyle w:val="Hyperlink"/>
+          <w:sz w:val="26"/>
+        </w:rPr>
+      </w:pPr>
+      <w:r>
+        <w:rPr>
+          <w:sz w:val="26"/>
         </w:rPr>
         <w:t>Src:</w:t>
       </w:r>
-    </w:p>
-    <w:p>
-      <w:pPr>
-        <w:rPr>
-          <w:sz w:val="30"/>
-        </w:rPr>
-      </w:pPr>
-      <w:r>
-        <w:rPr>
-          <w:sz w:val="30"/>
-        </w:rPr>
-        <w:t>________________</w:t>
-      </w:r>
-      <w:r>
-        <w:rPr>
-          <w:sz w:val="30"/>
+      <w:r>
+        <w:rPr>
+          <w:sz w:val="16"/>
         </w:rPr>
         <w:t xml:space="preserve"> </w:t>
       </w:r>
-      <w:r>
-        <w:rPr>
-          <w:sz w:val="30"/>
-        </w:rPr>
-        <w:t>Date::</w:t>
-      </w:r>
-      <w:r>
-        <w:rPr>
-          <w:sz w:val="30"/>
-        </w:rPr>
-        <w:t xml:space="preserve"> 10</w:t>
-      </w:r>
-      <w:r>
-        <w:rPr>
-          <w:sz w:val="30"/>
-        </w:rPr>
-        <w:t>.Nov.2017</w:t>
+      <w:hyperlink r:id="rId18" w:history="1">
+        <w:r>
+          <w:rPr>
+            <w:rStyle w:val="Hyperlink"/>
+            <w:sz w:val="26"/>
+          </w:rPr>
+          <w:t>https://laracasts.com/discuss/channels/laravel/getting-the-url-after-domain-in-laravel?page=1</w:t>
+        </w:r>
+      </w:hyperlink>
+    </w:p>
+    <w:p>
+      <w:pPr>
+        <w:pStyle w:val="HTMLPreformatted"/>
+        <w:spacing w:before="150" w:after="300"/>
+        <w:textAlignment w:val="center"/>
+        <w:rPr>
+          <w:rStyle w:val="Hyperlink"/>
+          <w:b/>
+          <w:sz w:val="26"/>
+        </w:rPr>
+      </w:pPr>
+      <w:r>
+        <w:rPr>
+          <w:rStyle w:val="Hyperlink"/>
+          <w:b/>
+          <w:sz w:val="26"/>
+        </w:rPr>
+        <w:t>OR</w:t>
+      </w:r>
+    </w:p>
+    <w:p>
+      <w:pPr>
+        <w:pStyle w:val="HTMLPreformatted"/>
+        <w:spacing w:before="150" w:after="300"/>
+        <w:textAlignment w:val="center"/>
+        <w:rPr>
+          <w:sz w:val="26"/>
+        </w:rPr>
+      </w:pPr>
+      <w:hyperlink r:id="rId19" w:history="1">
+        <w:r>
+          <w:rPr>
+            <w:rStyle w:val="Hyperlink"/>
+            <w:sz w:val="26"/>
+          </w:rPr>
+          <w:t>https://laravel.com/docs/5.7/urls</w:t>
+        </w:r>
+      </w:hyperlink>
+    </w:p>
+    <w:p>
+      <w:pPr>
+        <w:rPr>
+          <w:rFonts w:ascii="Courier New" w:eastAsia="Times New Roman" w:hAnsi="Courier New" w:cs="Courier New"/>
+          <w:sz w:val="26"/>
+          <w:szCs w:val="20"/>
+        </w:rPr>
+      </w:pPr>
+    </w:p>
+    <w:p>
+      <w:pPr>
+        <w:rPr>
+          <w:sz w:val="30"/>
+        </w:rPr>
+      </w:pPr>
+      <w:r>
+        <w:rPr>
+          <w:sz w:val="30"/>
+        </w:rPr>
+        <w:t>---------------(</w:t>
+      </w:r>
+      <w:r>
+        <w:rPr>
+          <w:sz w:val="30"/>
+        </w:rPr>
+        <w:t>laravel get all tables</w:t>
       </w:r>
       <w:r>
         <w:rPr>
@@ -4904,20 +5375,7 @@
         <w:rPr>
           <w:sz w:val="30"/>
         </w:rPr>
-        <w:t>________________</w:t>
-      </w:r>
-    </w:p>
-    <w:p>
-      <w:pPr>
-        <w:rPr>
-          <w:sz w:val="30"/>
-        </w:rPr>
-      </w:pPr>
-      <w:r>
-        <w:rPr>
-          <w:sz w:val="30"/>
-        </w:rPr>
-        <w:t>________________</w:t>
+        <w:t xml:space="preserve">) </w:t>
       </w:r>
       <w:r>
         <w:rPr>
@@ -4929,19 +5387,407 @@
         <w:rPr>
           <w:sz w:val="30"/>
         </w:rPr>
-        <w:t>Date::</w:t>
-      </w:r>
-      <w:r>
-        <w:rPr>
-          <w:sz w:val="30"/>
-        </w:rPr>
-        <w:t xml:space="preserve"> 10</w:t>
-      </w:r>
-      <w:r>
-        <w:rPr>
-          <w:sz w:val="30"/>
-        </w:rPr>
-        <w:t>.Nov.2017</w:t>
+        <w:t>How to fetch the tables list in database in Laravel 5.1</w:t>
+      </w:r>
+    </w:p>
+    <w:p>
+      <w:pPr>
+        <w:shd w:val="clear" w:color="auto" w:fill="FFFFFF"/>
+        <w:spacing w:after="240" w:line="240" w:lineRule="auto"/>
+        <w:textAlignment w:val="baseline"/>
+        <w:rPr>
+          <w:rFonts w:ascii="Arial" w:eastAsia="Times New Roman" w:hAnsi="Arial" w:cs="Arial"/>
+          <w:color w:val="242729"/>
+          <w:sz w:val="23"/>
+          <w:szCs w:val="23"/>
+        </w:rPr>
+      </w:pPr>
+      <w:r>
+        <w:rPr>
+          <w:rFonts w:ascii="Arial" w:eastAsia="Times New Roman" w:hAnsi="Arial" w:cs="Arial"/>
+          <w:color w:val="242729"/>
+          <w:sz w:val="23"/>
+          <w:szCs w:val="23"/>
+        </w:rPr>
+        <w:t>To list out the tables in database you can do</w:t>
+      </w:r>
+    </w:p>
+    <w:p>
+      <w:pPr>
+        <w:shd w:val="clear" w:color="auto" w:fill="EFF0F1"/>
+        <w:tabs>
+          <w:tab w:val="left" w:pos="916"/>
+          <w:tab w:val="left" w:pos="1832"/>
+          <w:tab w:val="left" w:pos="2748"/>
+          <w:tab w:val="left" w:pos="3664"/>
+          <w:tab w:val="left" w:pos="4580"/>
+          <w:tab w:val="left" w:pos="5496"/>
+          <w:tab w:val="left" w:pos="6412"/>
+          <w:tab w:val="left" w:pos="7328"/>
+          <w:tab w:val="left" w:pos="8244"/>
+          <w:tab w:val="left" w:pos="9160"/>
+          <w:tab w:val="left" w:pos="10076"/>
+          <w:tab w:val="left" w:pos="10992"/>
+          <w:tab w:val="left" w:pos="11908"/>
+          <w:tab w:val="left" w:pos="12824"/>
+          <w:tab w:val="left" w:pos="13740"/>
+          <w:tab w:val="left" w:pos="14656"/>
+        </w:tabs>
+        <w:spacing w:after="0" w:line="240" w:lineRule="auto"/>
+        <w:textAlignment w:val="baseline"/>
+        <w:rPr>
+          <w:rFonts w:ascii="inherit" w:eastAsia="Times New Roman" w:hAnsi="inherit" w:cs="Courier New"/>
+          <w:color w:val="303336"/>
+          <w:sz w:val="20"/>
+          <w:szCs w:val="20"/>
+          <w:bdr w:val="none" w:sz="0" w:space="0" w:color="auto" w:frame="1"/>
+          <w:shd w:val="clear" w:color="auto" w:fill="EFF0F1"/>
+        </w:rPr>
+      </w:pPr>
+      <w:r>
+        <w:rPr>
+          <w:rFonts w:ascii="inherit" w:eastAsia="Times New Roman" w:hAnsi="inherit" w:cs="Courier New"/>
+          <w:color w:val="303336"/>
+          <w:sz w:val="20"/>
+          <w:szCs w:val="20"/>
+          <w:bdr w:val="none" w:sz="0" w:space="0" w:color="auto" w:frame="1"/>
+          <w:shd w:val="clear" w:color="auto" w:fill="EFF0F1"/>
+        </w:rPr>
+        <w:t>$tables = DB::</w:t>
+      </w:r>
+      <w:r>
+        <w:rPr>
+          <w:rFonts w:ascii="inherit" w:eastAsia="Times New Roman" w:hAnsi="inherit" w:cs="Courier New"/>
+          <w:color w:val="101094"/>
+          <w:sz w:val="20"/>
+          <w:szCs w:val="20"/>
+          <w:bdr w:val="none" w:sz="0" w:space="0" w:color="auto" w:frame="1"/>
+          <w:shd w:val="clear" w:color="auto" w:fill="EFF0F1"/>
+        </w:rPr>
+        <w:t>select</w:t>
+      </w:r>
+      <w:r>
+        <w:rPr>
+          <w:rFonts w:ascii="inherit" w:eastAsia="Times New Roman" w:hAnsi="inherit" w:cs="Courier New"/>
+          <w:color w:val="303336"/>
+          <w:sz w:val="20"/>
+          <w:szCs w:val="20"/>
+          <w:bdr w:val="none" w:sz="0" w:space="0" w:color="auto" w:frame="1"/>
+          <w:shd w:val="clear" w:color="auto" w:fill="EFF0F1"/>
+        </w:rPr>
+        <w:t>(</w:t>
+      </w:r>
+      <w:r>
+        <w:rPr>
+          <w:rFonts w:ascii="inherit" w:eastAsia="Times New Roman" w:hAnsi="inherit" w:cs="Courier New"/>
+          <w:color w:val="7D2727"/>
+          <w:sz w:val="20"/>
+          <w:szCs w:val="20"/>
+          <w:bdr w:val="none" w:sz="0" w:space="0" w:color="auto" w:frame="1"/>
+          <w:shd w:val="clear" w:color="auto" w:fill="EFF0F1"/>
+        </w:rPr>
+        <w:t>'SHOW TABLES'</w:t>
+      </w:r>
+      <w:r>
+        <w:rPr>
+          <w:rFonts w:ascii="inherit" w:eastAsia="Times New Roman" w:hAnsi="inherit" w:cs="Courier New"/>
+          <w:color w:val="303336"/>
+          <w:sz w:val="20"/>
+          <w:szCs w:val="20"/>
+          <w:bdr w:val="none" w:sz="0" w:space="0" w:color="auto" w:frame="1"/>
+          <w:shd w:val="clear" w:color="auto" w:fill="EFF0F1"/>
+        </w:rPr>
+        <w:t>);</w:t>
+      </w:r>
+    </w:p>
+    <w:p>
+      <w:pPr>
+        <w:shd w:val="clear" w:color="auto" w:fill="EFF0F1"/>
+        <w:tabs>
+          <w:tab w:val="left" w:pos="916"/>
+          <w:tab w:val="left" w:pos="1832"/>
+          <w:tab w:val="left" w:pos="2748"/>
+          <w:tab w:val="left" w:pos="3664"/>
+          <w:tab w:val="left" w:pos="4580"/>
+          <w:tab w:val="left" w:pos="5496"/>
+          <w:tab w:val="left" w:pos="6412"/>
+          <w:tab w:val="left" w:pos="7328"/>
+          <w:tab w:val="left" w:pos="8244"/>
+          <w:tab w:val="left" w:pos="9160"/>
+          <w:tab w:val="left" w:pos="10076"/>
+          <w:tab w:val="left" w:pos="10992"/>
+          <w:tab w:val="left" w:pos="11908"/>
+          <w:tab w:val="left" w:pos="12824"/>
+          <w:tab w:val="left" w:pos="13740"/>
+          <w:tab w:val="left" w:pos="14656"/>
+        </w:tabs>
+        <w:spacing w:after="0" w:line="240" w:lineRule="auto"/>
+        <w:textAlignment w:val="baseline"/>
+        <w:rPr>
+          <w:rFonts w:ascii="inherit" w:eastAsia="Times New Roman" w:hAnsi="inherit" w:cs="Courier New"/>
+          <w:color w:val="303336"/>
+          <w:sz w:val="20"/>
+          <w:szCs w:val="20"/>
+          <w:bdr w:val="none" w:sz="0" w:space="0" w:color="auto" w:frame="1"/>
+          <w:shd w:val="clear" w:color="auto" w:fill="EFF0F1"/>
+        </w:rPr>
+      </w:pPr>
+      <w:r>
+        <w:rPr>
+          <w:rFonts w:ascii="inherit" w:eastAsia="Times New Roman" w:hAnsi="inherit" w:cs="Courier New"/>
+          <w:color w:val="101094"/>
+          <w:sz w:val="20"/>
+          <w:szCs w:val="20"/>
+          <w:bdr w:val="none" w:sz="0" w:space="0" w:color="auto" w:frame="1"/>
+          <w:shd w:val="clear" w:color="auto" w:fill="EFF0F1"/>
+        </w:rPr>
+        <w:t>foreach</w:t>
+      </w:r>
+      <w:r>
+        <w:rPr>
+          <w:rFonts w:ascii="inherit" w:eastAsia="Times New Roman" w:hAnsi="inherit" w:cs="Courier New"/>
+          <w:color w:val="303336"/>
+          <w:sz w:val="20"/>
+          <w:szCs w:val="20"/>
+          <w:bdr w:val="none" w:sz="0" w:space="0" w:color="auto" w:frame="1"/>
+          <w:shd w:val="clear" w:color="auto" w:fill="EFF0F1"/>
+        </w:rPr>
+        <w:t xml:space="preserve">($tables </w:t>
+      </w:r>
+      <w:r>
+        <w:rPr>
+          <w:rFonts w:ascii="inherit" w:eastAsia="Times New Roman" w:hAnsi="inherit" w:cs="Courier New"/>
+          <w:color w:val="101094"/>
+          <w:sz w:val="20"/>
+          <w:szCs w:val="20"/>
+          <w:bdr w:val="none" w:sz="0" w:space="0" w:color="auto" w:frame="1"/>
+          <w:shd w:val="clear" w:color="auto" w:fill="EFF0F1"/>
+        </w:rPr>
+        <w:t>as</w:t>
+      </w:r>
+      <w:r>
+        <w:rPr>
+          <w:rFonts w:ascii="inherit" w:eastAsia="Times New Roman" w:hAnsi="inherit" w:cs="Courier New"/>
+          <w:color w:val="303336"/>
+          <w:sz w:val="20"/>
+          <w:szCs w:val="20"/>
+          <w:bdr w:val="none" w:sz="0" w:space="0" w:color="auto" w:frame="1"/>
+          <w:shd w:val="clear" w:color="auto" w:fill="EFF0F1"/>
+        </w:rPr>
+        <w:t xml:space="preserve"> $table)</w:t>
+      </w:r>
+    </w:p>
+    <w:p>
+      <w:pPr>
+        <w:shd w:val="clear" w:color="auto" w:fill="EFF0F1"/>
+        <w:tabs>
+          <w:tab w:val="left" w:pos="916"/>
+          <w:tab w:val="left" w:pos="1832"/>
+          <w:tab w:val="left" w:pos="2748"/>
+          <w:tab w:val="left" w:pos="3664"/>
+          <w:tab w:val="left" w:pos="4580"/>
+          <w:tab w:val="left" w:pos="5496"/>
+          <w:tab w:val="left" w:pos="6412"/>
+          <w:tab w:val="left" w:pos="7328"/>
+          <w:tab w:val="left" w:pos="8244"/>
+          <w:tab w:val="left" w:pos="9160"/>
+          <w:tab w:val="left" w:pos="10076"/>
+          <w:tab w:val="left" w:pos="10992"/>
+          <w:tab w:val="left" w:pos="11908"/>
+          <w:tab w:val="left" w:pos="12824"/>
+          <w:tab w:val="left" w:pos="13740"/>
+          <w:tab w:val="left" w:pos="14656"/>
+        </w:tabs>
+        <w:spacing w:after="0" w:line="240" w:lineRule="auto"/>
+        <w:textAlignment w:val="baseline"/>
+        <w:rPr>
+          <w:rFonts w:ascii="inherit" w:eastAsia="Times New Roman" w:hAnsi="inherit" w:cs="Courier New"/>
+          <w:color w:val="303336"/>
+          <w:sz w:val="20"/>
+          <w:szCs w:val="20"/>
+          <w:bdr w:val="none" w:sz="0" w:space="0" w:color="auto" w:frame="1"/>
+          <w:shd w:val="clear" w:color="auto" w:fill="EFF0F1"/>
+        </w:rPr>
+      </w:pPr>
+      <w:r>
+        <w:rPr>
+          <w:rFonts w:ascii="inherit" w:eastAsia="Times New Roman" w:hAnsi="inherit" w:cs="Courier New"/>
+          <w:color w:val="303336"/>
+          <w:sz w:val="20"/>
+          <w:szCs w:val="20"/>
+          <w:bdr w:val="none" w:sz="0" w:space="0" w:color="auto" w:frame="1"/>
+          <w:shd w:val="clear" w:color="auto" w:fill="EFF0F1"/>
+        </w:rPr>
+        <w:t>{</w:t>
+      </w:r>
+    </w:p>
+    <w:p>
+      <w:pPr>
+        <w:shd w:val="clear" w:color="auto" w:fill="EFF0F1"/>
+        <w:tabs>
+          <w:tab w:val="left" w:pos="916"/>
+          <w:tab w:val="left" w:pos="1832"/>
+          <w:tab w:val="left" w:pos="2748"/>
+          <w:tab w:val="left" w:pos="3664"/>
+          <w:tab w:val="left" w:pos="4580"/>
+          <w:tab w:val="left" w:pos="5496"/>
+          <w:tab w:val="left" w:pos="6412"/>
+          <w:tab w:val="left" w:pos="7328"/>
+          <w:tab w:val="left" w:pos="8244"/>
+          <w:tab w:val="left" w:pos="9160"/>
+          <w:tab w:val="left" w:pos="10076"/>
+          <w:tab w:val="left" w:pos="10992"/>
+          <w:tab w:val="left" w:pos="11908"/>
+          <w:tab w:val="left" w:pos="12824"/>
+          <w:tab w:val="left" w:pos="13740"/>
+          <w:tab w:val="left" w:pos="14656"/>
+        </w:tabs>
+        <w:spacing w:after="0" w:line="240" w:lineRule="auto"/>
+        <w:textAlignment w:val="baseline"/>
+        <w:rPr>
+          <w:rFonts w:ascii="inherit" w:eastAsia="Times New Roman" w:hAnsi="inherit" w:cs="Courier New"/>
+          <w:color w:val="303336"/>
+          <w:sz w:val="20"/>
+          <w:szCs w:val="20"/>
+          <w:bdr w:val="none" w:sz="0" w:space="0" w:color="auto" w:frame="1"/>
+          <w:shd w:val="clear" w:color="auto" w:fill="EFF0F1"/>
+        </w:rPr>
+      </w:pPr>
+      <w:r>
+        <w:rPr>
+          <w:rFonts w:ascii="inherit" w:eastAsia="Times New Roman" w:hAnsi="inherit" w:cs="Courier New"/>
+          <w:color w:val="303336"/>
+          <w:sz w:val="20"/>
+          <w:szCs w:val="20"/>
+          <w:bdr w:val="none" w:sz="0" w:space="0" w:color="auto" w:frame="1"/>
+          <w:shd w:val="clear" w:color="auto" w:fill="EFF0F1"/>
+        </w:rPr>
+        <w:t xml:space="preserve">      echo $table-&gt;</w:t>
+      </w:r>
+      <w:r>
+        <w:rPr>
+          <w:rFonts w:ascii="inherit" w:eastAsia="Times New Roman" w:hAnsi="inherit" w:cs="Courier New"/>
+          <w:color w:val="2B91AF"/>
+          <w:sz w:val="20"/>
+          <w:szCs w:val="20"/>
+          <w:bdr w:val="none" w:sz="0" w:space="0" w:color="auto" w:frame="1"/>
+          <w:shd w:val="clear" w:color="auto" w:fill="EFF0F1"/>
+        </w:rPr>
+        <w:t>Tables_in_db_name</w:t>
+      </w:r>
+      <w:r>
+        <w:rPr>
+          <w:rFonts w:ascii="inherit" w:eastAsia="Times New Roman" w:hAnsi="inherit" w:cs="Courier New"/>
+          <w:color w:val="303336"/>
+          <w:sz w:val="20"/>
+          <w:szCs w:val="20"/>
+          <w:bdr w:val="none" w:sz="0" w:space="0" w:color="auto" w:frame="1"/>
+          <w:shd w:val="clear" w:color="auto" w:fill="EFF0F1"/>
+        </w:rPr>
+        <w:t>;</w:t>
+      </w:r>
+    </w:p>
+    <w:p>
+      <w:pPr>
+        <w:shd w:val="clear" w:color="auto" w:fill="EFF0F1"/>
+        <w:tabs>
+          <w:tab w:val="left" w:pos="916"/>
+          <w:tab w:val="left" w:pos="1832"/>
+          <w:tab w:val="left" w:pos="2748"/>
+          <w:tab w:val="left" w:pos="3664"/>
+          <w:tab w:val="left" w:pos="4580"/>
+          <w:tab w:val="left" w:pos="5496"/>
+          <w:tab w:val="left" w:pos="6412"/>
+          <w:tab w:val="left" w:pos="7328"/>
+          <w:tab w:val="left" w:pos="8244"/>
+          <w:tab w:val="left" w:pos="9160"/>
+          <w:tab w:val="left" w:pos="10076"/>
+          <w:tab w:val="left" w:pos="10992"/>
+          <w:tab w:val="left" w:pos="11908"/>
+          <w:tab w:val="left" w:pos="12824"/>
+          <w:tab w:val="left" w:pos="13740"/>
+          <w:tab w:val="left" w:pos="14656"/>
+        </w:tabs>
+        <w:spacing w:after="0" w:line="240" w:lineRule="auto"/>
+        <w:textAlignment w:val="baseline"/>
+        <w:rPr>
+          <w:rFonts w:ascii="Consolas" w:eastAsia="Times New Roman" w:hAnsi="Consolas" w:cs="Courier New"/>
+          <w:color w:val="393318"/>
+          <w:sz w:val="20"/>
+          <w:szCs w:val="20"/>
+        </w:rPr>
+      </w:pPr>
+      <w:r>
+        <w:rPr>
+          <w:rFonts w:ascii="inherit" w:eastAsia="Times New Roman" w:hAnsi="inherit" w:cs="Courier New"/>
+          <w:color w:val="303336"/>
+          <w:sz w:val="20"/>
+          <w:szCs w:val="20"/>
+          <w:bdr w:val="none" w:sz="0" w:space="0" w:color="auto" w:frame="1"/>
+          <w:shd w:val="clear" w:color="auto" w:fill="EFF0F1"/>
+        </w:rPr>
+        <w:t>}</w:t>
+      </w:r>
+    </w:p>
+    <w:p>
+      <w:pPr>
+        <w:rPr>
+          <w:sz w:val="26"/>
+        </w:rPr>
+      </w:pPr>
+    </w:p>
+    <w:p>
+      <w:pPr>
+        <w:rPr>
+          <w:sz w:val="26"/>
+        </w:rPr>
+      </w:pPr>
+      <w:r>
+        <w:rPr>
+          <w:sz w:val="26"/>
+        </w:rPr>
+        <w:t xml:space="preserve">Src: </w:t>
+      </w:r>
+      <w:hyperlink r:id="rId20" w:history="1">
+        <w:r>
+          <w:rPr>
+            <w:rStyle w:val="Hyperlink"/>
+            <w:sz w:val="26"/>
+          </w:rPr>
+          <w:t>https://stackoverflow.com/questions/33478988/how-to-fetch-the-tables-list-in-database-in-laravel-5-1</w:t>
+        </w:r>
+      </w:hyperlink>
+    </w:p>
+    <w:p>
+      <w:pPr>
+        <w:rPr>
+          <w:sz w:val="24"/>
+        </w:rPr>
+      </w:pPr>
+    </w:p>
+    <w:p>
+      <w:pPr>
+        <w:rPr>
+          <w:sz w:val="30"/>
+        </w:rPr>
+      </w:pPr>
+      <w:r>
+        <w:rPr>
+          <w:sz w:val="30"/>
+        </w:rPr>
+        <w:t>---------------(</w:t>
+      </w:r>
+      <w:r>
+        <w:rPr>
+          <w:sz w:val="30"/>
+        </w:rPr>
+        <w:t>laravel check session exists</w:t>
+      </w:r>
+      <w:r>
+        <w:rPr>
+          <w:sz w:val="30"/>
+        </w:rPr>
+        <w:t xml:space="preserve">) </w:t>
       </w:r>
       <w:r>
         <w:rPr>
@@ -4953,35 +5799,221 @@
         <w:rPr>
           <w:sz w:val="30"/>
         </w:rPr>
-        <w:t>________________</w:t>
-      </w:r>
-    </w:p>
-    <w:p>
-      <w:pPr>
-        <w:rPr>
-          <w:sz w:val="30"/>
-        </w:rPr>
-      </w:pPr>
-    </w:p>
-    <w:p>
-      <w:pPr>
-        <w:rPr>
-          <w:sz w:val="30"/>
-        </w:rPr>
-      </w:pPr>
-    </w:p>
-    <w:p>
-      <w:pPr>
-        <w:rPr>
-          <w:sz w:val="30"/>
-        </w:rPr>
-      </w:pPr>
-    </w:p>
-    <w:p/>
-    <w:p/>
-    <w:p/>
-    <w:p/>
-    <w:p/>
+        <w:t>Check if session key exists in Laravel 5.1?</w:t>
+      </w:r>
+    </w:p>
+    <w:p>
+      <w:pPr>
+        <w:shd w:val="clear" w:color="auto" w:fill="EFF0F1"/>
+        <w:tabs>
+          <w:tab w:val="left" w:pos="916"/>
+          <w:tab w:val="left" w:pos="1832"/>
+          <w:tab w:val="left" w:pos="2748"/>
+          <w:tab w:val="left" w:pos="3664"/>
+          <w:tab w:val="left" w:pos="4580"/>
+          <w:tab w:val="left" w:pos="5496"/>
+          <w:tab w:val="left" w:pos="6412"/>
+          <w:tab w:val="left" w:pos="7328"/>
+          <w:tab w:val="left" w:pos="8244"/>
+          <w:tab w:val="left" w:pos="9160"/>
+          <w:tab w:val="left" w:pos="10076"/>
+          <w:tab w:val="left" w:pos="10992"/>
+          <w:tab w:val="left" w:pos="11908"/>
+          <w:tab w:val="left" w:pos="12824"/>
+          <w:tab w:val="left" w:pos="13740"/>
+          <w:tab w:val="left" w:pos="14656"/>
+        </w:tabs>
+        <w:spacing w:after="0" w:line="240" w:lineRule="auto"/>
+        <w:textAlignment w:val="baseline"/>
+        <w:rPr>
+          <w:rFonts w:ascii="Consolas" w:eastAsia="Times New Roman" w:hAnsi="Consolas" w:cs="Courier New"/>
+          <w:color w:val="242729"/>
+          <w:sz w:val="20"/>
+          <w:szCs w:val="20"/>
+          <w:bdr w:val="none" w:sz="0" w:space="0" w:color="auto" w:frame="1"/>
+          <w:shd w:val="clear" w:color="auto" w:fill="EFF0F1"/>
+        </w:rPr>
+      </w:pPr>
+      <w:r>
+        <w:rPr>
+          <w:rFonts w:ascii="Consolas" w:eastAsia="Times New Roman" w:hAnsi="Consolas" w:cs="Courier New"/>
+          <w:color w:val="242729"/>
+          <w:sz w:val="20"/>
+          <w:szCs w:val="20"/>
+          <w:bdr w:val="none" w:sz="0" w:space="0" w:color="auto" w:frame="1"/>
+          <w:shd w:val="clear" w:color="auto" w:fill="EFF0F1"/>
+        </w:rPr>
+        <w:t>if(Session::has('your_key')){</w:t>
+      </w:r>
+    </w:p>
+    <w:p>
+      <w:pPr>
+        <w:shd w:val="clear" w:color="auto" w:fill="EFF0F1"/>
+        <w:tabs>
+          <w:tab w:val="left" w:pos="916"/>
+          <w:tab w:val="left" w:pos="1832"/>
+          <w:tab w:val="left" w:pos="2748"/>
+          <w:tab w:val="left" w:pos="3664"/>
+          <w:tab w:val="left" w:pos="4580"/>
+          <w:tab w:val="left" w:pos="5496"/>
+          <w:tab w:val="left" w:pos="6412"/>
+          <w:tab w:val="left" w:pos="7328"/>
+          <w:tab w:val="left" w:pos="8244"/>
+          <w:tab w:val="left" w:pos="9160"/>
+          <w:tab w:val="left" w:pos="10076"/>
+          <w:tab w:val="left" w:pos="10992"/>
+          <w:tab w:val="left" w:pos="11908"/>
+          <w:tab w:val="left" w:pos="12824"/>
+          <w:tab w:val="left" w:pos="13740"/>
+          <w:tab w:val="left" w:pos="14656"/>
+        </w:tabs>
+        <w:spacing w:after="0" w:line="240" w:lineRule="auto"/>
+        <w:textAlignment w:val="baseline"/>
+        <w:rPr>
+          <w:rFonts w:ascii="Consolas" w:eastAsia="Times New Roman" w:hAnsi="Consolas" w:cs="Courier New"/>
+          <w:color w:val="242729"/>
+          <w:sz w:val="20"/>
+          <w:szCs w:val="20"/>
+          <w:bdr w:val="none" w:sz="0" w:space="0" w:color="auto" w:frame="1"/>
+          <w:shd w:val="clear" w:color="auto" w:fill="EFF0F1"/>
+        </w:rPr>
+      </w:pPr>
+      <w:r>
+        <w:rPr>
+          <w:rFonts w:ascii="Consolas" w:eastAsia="Times New Roman" w:hAnsi="Consolas" w:cs="Courier New"/>
+          <w:color w:val="242729"/>
+          <w:sz w:val="20"/>
+          <w:szCs w:val="20"/>
+          <w:bdr w:val="none" w:sz="0" w:space="0" w:color="auto" w:frame="1"/>
+          <w:shd w:val="clear" w:color="auto" w:fill="EFF0F1"/>
+        </w:rPr>
+        <w:t xml:space="preserve">        return $next($request);</w:t>
+      </w:r>
+    </w:p>
+    <w:p>
+      <w:pPr>
+        <w:shd w:val="clear" w:color="auto" w:fill="EFF0F1"/>
+        <w:tabs>
+          <w:tab w:val="left" w:pos="916"/>
+          <w:tab w:val="left" w:pos="1832"/>
+          <w:tab w:val="left" w:pos="2748"/>
+          <w:tab w:val="left" w:pos="3664"/>
+          <w:tab w:val="left" w:pos="4580"/>
+          <w:tab w:val="left" w:pos="5496"/>
+          <w:tab w:val="left" w:pos="6412"/>
+          <w:tab w:val="left" w:pos="7328"/>
+          <w:tab w:val="left" w:pos="8244"/>
+          <w:tab w:val="left" w:pos="9160"/>
+          <w:tab w:val="left" w:pos="10076"/>
+          <w:tab w:val="left" w:pos="10992"/>
+          <w:tab w:val="left" w:pos="11908"/>
+          <w:tab w:val="left" w:pos="12824"/>
+          <w:tab w:val="left" w:pos="13740"/>
+          <w:tab w:val="left" w:pos="14656"/>
+        </w:tabs>
+        <w:spacing w:after="0" w:line="240" w:lineRule="auto"/>
+        <w:textAlignment w:val="baseline"/>
+        <w:rPr>
+          <w:rFonts w:ascii="Consolas" w:eastAsia="Times New Roman" w:hAnsi="Consolas" w:cs="Courier New"/>
+          <w:color w:val="242729"/>
+          <w:sz w:val="20"/>
+          <w:szCs w:val="20"/>
+          <w:bdr w:val="none" w:sz="0" w:space="0" w:color="auto" w:frame="1"/>
+          <w:shd w:val="clear" w:color="auto" w:fill="EFF0F1"/>
+        </w:rPr>
+      </w:pPr>
+      <w:r>
+        <w:rPr>
+          <w:rFonts w:ascii="Consolas" w:eastAsia="Times New Roman" w:hAnsi="Consolas" w:cs="Courier New"/>
+          <w:color w:val="242729"/>
+          <w:sz w:val="20"/>
+          <w:szCs w:val="20"/>
+          <w:bdr w:val="none" w:sz="0" w:space="0" w:color="auto" w:frame="1"/>
+          <w:shd w:val="clear" w:color="auto" w:fill="EFF0F1"/>
+        </w:rPr>
+        <w:t>}</w:t>
+      </w:r>
+    </w:p>
+    <w:p>
+      <w:pPr>
+        <w:rPr>
+          <w:sz w:val="30"/>
+        </w:rPr>
+      </w:pPr>
+      <w:r>
+        <w:rPr>
+          <w:sz w:val="30"/>
+        </w:rPr>
+        <w:t xml:space="preserve">Src: </w:t>
+      </w:r>
+      <w:hyperlink r:id="rId21" w:history="1">
+        <w:r>
+          <w:rPr>
+            <w:rStyle w:val="Hyperlink"/>
+            <w:sz w:val="30"/>
+          </w:rPr>
+          <w:t>https://stackoverflow.com/questions/31111392/check-if-session-key-exists-in-laravel-5-1</w:t>
+        </w:r>
+      </w:hyperlink>
+    </w:p>
+    <w:p>
+      <w:pPr>
+        <w:rPr>
+          <w:sz w:val="30"/>
+        </w:rPr>
+      </w:pPr>
+      <w:bookmarkStart w:id="0" w:name="_GoBack"/>
+      <w:bookmarkEnd w:id="0"/>
+    </w:p>
+    <w:p>
+      <w:pPr>
+        <w:rPr>
+          <w:sz w:val="30"/>
+        </w:rPr>
+      </w:pPr>
+      <w:r>
+        <w:rPr>
+          <w:sz w:val="30"/>
+        </w:rPr>
+        <w:lastRenderedPageBreak/>
+        <w:t xml:space="preserve">---------------() </w:t>
+      </w:r>
+    </w:p>
+    <w:p>
+      <w:pPr>
+        <w:rPr>
+          <w:sz w:val="30"/>
+        </w:rPr>
+      </w:pPr>
+      <w:r>
+        <w:rPr>
+          <w:sz w:val="30"/>
+        </w:rPr>
+        <w:t xml:space="preserve">Src: </w:t>
+      </w:r>
+    </w:p>
+    <w:p>
+      <w:pPr>
+        <w:rPr>
+          <w:rFonts w:ascii="Courier New" w:eastAsia="Times New Roman" w:hAnsi="Courier New" w:cs="Courier New"/>
+          <w:sz w:val="26"/>
+          <w:szCs w:val="20"/>
+        </w:rPr>
+      </w:pPr>
+    </w:p>
+    <w:p>
+      <w:pPr>
+        <w:rPr>
+          <w:sz w:val="30"/>
+        </w:rPr>
+      </w:pPr>
+      <w:r>
+        <w:rPr>
+          <w:sz w:val="30"/>
+        </w:rPr>
+        <w:t>________________ Date:: 33.Nov.2017 ________________</w:t>
+      </w:r>
+    </w:p>
     <w:sectPr>
       <w:pgSz w:w="12240" w:h="15840"/>
       <w:pgMar w:top="720" w:right="720" w:bottom="720" w:left="720" w:header="720" w:footer="720" w:gutter="0"/>
@@ -5151,6 +6183,7 @@
   <w:style w:type="paragraph" w:default="1" w:styleId="Normal">
     <w:name w:val="Normal"/>
     <w:qFormat/>
+    <w:rsid w:val="00577724"/>
   </w:style>
   <w:style w:type="paragraph" w:styleId="Heading1">
     <w:name w:val="heading 1"/>
@@ -5278,7 +6311,6 @@
     <w:basedOn w:val="Normal"/>
     <w:link w:val="HTMLPreformattedChar"/>
     <w:uiPriority w:val="99"/>
-    <w:semiHidden/>
     <w:unhideWhenUsed/>
     <w:rsid w:val="00B534A0"/>
     <w:pPr>
@@ -5313,7 +6345,6 @@
     <w:basedOn w:val="DefaultParagraphFont"/>
     <w:link w:val="HTMLPreformatted"/>
     <w:uiPriority w:val="99"/>
-    <w:semiHidden/>
     <w:rsid w:val="00B534A0"/>
     <w:rPr>
       <w:rFonts w:ascii="Courier New" w:eastAsia="Times New Roman" w:hAnsi="Courier New" w:cs="Courier New"/>
@@ -5608,6 +6639,7 @@
   <w:style w:type="paragraph" w:default="1" w:styleId="Normal">
     <w:name w:val="Normal"/>
     <w:qFormat/>
+    <w:rsid w:val="00577724"/>
   </w:style>
   <w:style w:type="paragraph" w:styleId="Heading1">
     <w:name w:val="heading 1"/>
@@ -5735,7 +6767,6 @@
     <w:basedOn w:val="Normal"/>
     <w:link w:val="HTMLPreformattedChar"/>
     <w:uiPriority w:val="99"/>
-    <w:semiHidden/>
     <w:unhideWhenUsed/>
     <w:rsid w:val="00B534A0"/>
     <w:pPr>
@@ -5770,7 +6801,6 @@
     <w:basedOn w:val="DefaultParagraphFont"/>
     <w:link w:val="HTMLPreformatted"/>
     <w:uiPriority w:val="99"/>
-    <w:semiHidden/>
     <w:rsid w:val="00B534A0"/>
     <w:rPr>
       <w:rFonts w:ascii="Courier New" w:eastAsia="Times New Roman" w:hAnsi="Courier New" w:cs="Courier New"/>
@@ -6196,7 +7226,7 @@
 </file>
 
 <file path=customXml/itemProps1.xml><?xml version="1.0" encoding="utf-8"?>
-<ds:datastoreItem xmlns:ds="http://schemas.openxmlformats.org/officeDocument/2006/customXml" ds:itemID="{EA0C2589-F8CE-4B98-8D38-4695662F641A}">
+<ds:datastoreItem xmlns:ds="http://schemas.openxmlformats.org/officeDocument/2006/customXml" ds:itemID="{21C656FF-E423-473B-A8DF-F977093092DF}">
   <ds:schemaRefs>
     <ds:schemaRef ds:uri="http://schemas.openxmlformats.org/officeDocument/2006/bibliography"/>
   </ds:schemaRefs>

</xml_diff>

<commit_message>
1. CRUD Finaly Working for Every Talbe
2. now CRUD working with Category and Item tables

3. Error shown in when Working with multiple tables
</commit_message>
<xml_diff>
--- a/Projet_details/Quetation_ans.docx
+++ b/Projet_details/Quetation_ans.docx
@@ -5787,13 +5787,7 @@
         <w:rPr>
           <w:sz w:val="30"/>
         </w:rPr>
-        <w:t xml:space="preserve">) </w:t>
-      </w:r>
-      <w:r>
-        <w:rPr>
-          <w:sz w:val="30"/>
-        </w:rPr>
-        <w:t xml:space="preserve"> </w:t>
+        <w:t xml:space="preserve">)  </w:t>
       </w:r>
       <w:r>
         <w:rPr>
@@ -5962,6 +5956,390 @@
           <w:sz w:val="30"/>
         </w:rPr>
       </w:pPr>
+    </w:p>
+    <w:p>
+      <w:pPr>
+        <w:rPr>
+          <w:sz w:val="30"/>
+        </w:rPr>
+      </w:pPr>
+      <w:r>
+        <w:rPr>
+          <w:sz w:val="30"/>
+        </w:rPr>
+        <w:lastRenderedPageBreak/>
+        <w:t>---------------(</w:t>
+      </w:r>
+      <w:r>
+        <w:rPr>
+          <w:sz w:val="30"/>
+        </w:rPr>
+        <w:t>laravel update query builder</w:t>
+      </w:r>
+      <w:r>
+        <w:rPr>
+          <w:sz w:val="30"/>
+        </w:rPr>
+        <w:t xml:space="preserve"> </w:t>
+      </w:r>
+      <w:r>
+        <w:rPr>
+          <w:sz w:val="30"/>
+        </w:rPr>
+        <w:t xml:space="preserve">) </w:t>
+      </w:r>
+      <w:r>
+        <w:rPr>
+          <w:sz w:val="30"/>
+        </w:rPr>
+        <w:t>Laravel Update Query</w:t>
+      </w:r>
+    </w:p>
+    <w:p>
+      <w:pPr>
+        <w:shd w:val="clear" w:color="auto" w:fill="EFF0F1"/>
+        <w:tabs>
+          <w:tab w:val="left" w:pos="916"/>
+          <w:tab w:val="left" w:pos="1832"/>
+          <w:tab w:val="left" w:pos="2748"/>
+          <w:tab w:val="left" w:pos="3664"/>
+          <w:tab w:val="left" w:pos="4580"/>
+          <w:tab w:val="left" w:pos="5496"/>
+          <w:tab w:val="left" w:pos="6412"/>
+          <w:tab w:val="left" w:pos="7328"/>
+          <w:tab w:val="left" w:pos="8244"/>
+          <w:tab w:val="left" w:pos="9160"/>
+          <w:tab w:val="left" w:pos="10076"/>
+          <w:tab w:val="left" w:pos="10992"/>
+          <w:tab w:val="left" w:pos="11908"/>
+          <w:tab w:val="left" w:pos="12824"/>
+          <w:tab w:val="left" w:pos="13740"/>
+          <w:tab w:val="left" w:pos="14656"/>
+        </w:tabs>
+        <w:spacing w:after="0" w:line="240" w:lineRule="auto"/>
+        <w:textAlignment w:val="baseline"/>
+        <w:rPr>
+          <w:rFonts w:ascii="inherit" w:eastAsia="Times New Roman" w:hAnsi="inherit" w:cs="Courier New"/>
+          <w:color w:val="303336"/>
+          <w:sz w:val="20"/>
+          <w:szCs w:val="20"/>
+          <w:bdr w:val="none" w:sz="0" w:space="0" w:color="auto" w:frame="1"/>
+          <w:shd w:val="clear" w:color="auto" w:fill="EFF0F1"/>
+        </w:rPr>
+      </w:pPr>
+      <w:r>
+        <w:rPr>
+          <w:rFonts w:ascii="inherit" w:eastAsia="Times New Roman" w:hAnsi="inherit" w:cs="Courier New"/>
+          <w:color w:val="303336"/>
+          <w:sz w:val="20"/>
+          <w:szCs w:val="20"/>
+          <w:bdr w:val="none" w:sz="0" w:space="0" w:color="auto" w:frame="1"/>
+          <w:shd w:val="clear" w:color="auto" w:fill="EFF0F1"/>
+        </w:rPr>
+        <w:t>DB::table(</w:t>
+      </w:r>
+      <w:r>
+        <w:rPr>
+          <w:rFonts w:ascii="inherit" w:eastAsia="Times New Roman" w:hAnsi="inherit" w:cs="Courier New"/>
+          <w:color w:val="7D2727"/>
+          <w:sz w:val="20"/>
+          <w:szCs w:val="20"/>
+          <w:bdr w:val="none" w:sz="0" w:space="0" w:color="auto" w:frame="1"/>
+          <w:shd w:val="clear" w:color="auto" w:fill="EFF0F1"/>
+        </w:rPr>
+        <w:t>'users'</w:t>
+      </w:r>
+      <w:r>
+        <w:rPr>
+          <w:rFonts w:ascii="inherit" w:eastAsia="Times New Roman" w:hAnsi="inherit" w:cs="Courier New"/>
+          <w:color w:val="303336"/>
+          <w:sz w:val="20"/>
+          <w:szCs w:val="20"/>
+          <w:bdr w:val="none" w:sz="0" w:space="0" w:color="auto" w:frame="1"/>
+          <w:shd w:val="clear" w:color="auto" w:fill="EFF0F1"/>
+        </w:rPr>
+        <w:t>)</w:t>
+      </w:r>
+    </w:p>
+    <w:p>
+      <w:pPr>
+        <w:shd w:val="clear" w:color="auto" w:fill="EFF0F1"/>
+        <w:tabs>
+          <w:tab w:val="left" w:pos="916"/>
+          <w:tab w:val="left" w:pos="1832"/>
+          <w:tab w:val="left" w:pos="2748"/>
+          <w:tab w:val="left" w:pos="3664"/>
+          <w:tab w:val="left" w:pos="4580"/>
+          <w:tab w:val="left" w:pos="5496"/>
+          <w:tab w:val="left" w:pos="6412"/>
+          <w:tab w:val="left" w:pos="7328"/>
+          <w:tab w:val="left" w:pos="8244"/>
+          <w:tab w:val="left" w:pos="9160"/>
+          <w:tab w:val="left" w:pos="10076"/>
+          <w:tab w:val="left" w:pos="10992"/>
+          <w:tab w:val="left" w:pos="11908"/>
+          <w:tab w:val="left" w:pos="12824"/>
+          <w:tab w:val="left" w:pos="13740"/>
+          <w:tab w:val="left" w:pos="14656"/>
+        </w:tabs>
+        <w:spacing w:after="0" w:line="240" w:lineRule="auto"/>
+        <w:textAlignment w:val="baseline"/>
+        <w:rPr>
+          <w:rFonts w:ascii="inherit" w:eastAsia="Times New Roman" w:hAnsi="inherit" w:cs="Courier New"/>
+          <w:color w:val="303336"/>
+          <w:sz w:val="20"/>
+          <w:szCs w:val="20"/>
+          <w:bdr w:val="none" w:sz="0" w:space="0" w:color="auto" w:frame="1"/>
+          <w:shd w:val="clear" w:color="auto" w:fill="EFF0F1"/>
+        </w:rPr>
+      </w:pPr>
+      <w:r>
+        <w:rPr>
+          <w:rFonts w:ascii="inherit" w:eastAsia="Times New Roman" w:hAnsi="inherit" w:cs="Courier New"/>
+          <w:color w:val="303336"/>
+          <w:sz w:val="20"/>
+          <w:szCs w:val="20"/>
+          <w:bdr w:val="none" w:sz="0" w:space="0" w:color="auto" w:frame="1"/>
+          <w:shd w:val="clear" w:color="auto" w:fill="EFF0F1"/>
+        </w:rPr>
+        <w:t xml:space="preserve">        -&gt;</w:t>
+      </w:r>
+      <w:r>
+        <w:rPr>
+          <w:rFonts w:ascii="inherit" w:eastAsia="Times New Roman" w:hAnsi="inherit" w:cs="Courier New"/>
+          <w:color w:val="101094"/>
+          <w:sz w:val="20"/>
+          <w:szCs w:val="20"/>
+          <w:bdr w:val="none" w:sz="0" w:space="0" w:color="auto" w:frame="1"/>
+          <w:shd w:val="clear" w:color="auto" w:fill="EFF0F1"/>
+        </w:rPr>
+        <w:t>where</w:t>
+      </w:r>
+      <w:r>
+        <w:rPr>
+          <w:rFonts w:ascii="inherit" w:eastAsia="Times New Roman" w:hAnsi="inherit" w:cs="Courier New"/>
+          <w:color w:val="303336"/>
+          <w:sz w:val="20"/>
+          <w:szCs w:val="20"/>
+          <w:bdr w:val="none" w:sz="0" w:space="0" w:color="auto" w:frame="1"/>
+          <w:shd w:val="clear" w:color="auto" w:fill="EFF0F1"/>
+        </w:rPr>
+        <w:t>(</w:t>
+      </w:r>
+      <w:r>
+        <w:rPr>
+          <w:rFonts w:ascii="inherit" w:eastAsia="Times New Roman" w:hAnsi="inherit" w:cs="Courier New"/>
+          <w:color w:val="7D2727"/>
+          <w:sz w:val="20"/>
+          <w:szCs w:val="20"/>
+          <w:bdr w:val="none" w:sz="0" w:space="0" w:color="auto" w:frame="1"/>
+          <w:shd w:val="clear" w:color="auto" w:fill="EFF0F1"/>
+        </w:rPr>
+        <w:t>'email'</w:t>
+      </w:r>
+      <w:r>
+        <w:rPr>
+          <w:rFonts w:ascii="inherit" w:eastAsia="Times New Roman" w:hAnsi="inherit" w:cs="Courier New"/>
+          <w:color w:val="303336"/>
+          <w:sz w:val="20"/>
+          <w:szCs w:val="20"/>
+          <w:bdr w:val="none" w:sz="0" w:space="0" w:color="auto" w:frame="1"/>
+          <w:shd w:val="clear" w:color="auto" w:fill="EFF0F1"/>
+        </w:rPr>
+        <w:t xml:space="preserve">, $userEmail)  </w:t>
+      </w:r>
+      <w:r>
+        <w:rPr>
+          <w:rFonts w:ascii="inherit" w:eastAsia="Times New Roman" w:hAnsi="inherit" w:cs="Courier New"/>
+          <w:color w:val="858C93"/>
+          <w:sz w:val="20"/>
+          <w:szCs w:val="20"/>
+          <w:bdr w:val="none" w:sz="0" w:space="0" w:color="auto" w:frame="1"/>
+          <w:shd w:val="clear" w:color="auto" w:fill="EFF0F1"/>
+        </w:rPr>
+        <w:t>// find your user by their email</w:t>
+      </w:r>
+    </w:p>
+    <w:p>
+      <w:pPr>
+        <w:shd w:val="clear" w:color="auto" w:fill="EFF0F1"/>
+        <w:tabs>
+          <w:tab w:val="left" w:pos="916"/>
+          <w:tab w:val="left" w:pos="1832"/>
+          <w:tab w:val="left" w:pos="2748"/>
+          <w:tab w:val="left" w:pos="3664"/>
+          <w:tab w:val="left" w:pos="4580"/>
+          <w:tab w:val="left" w:pos="5496"/>
+          <w:tab w:val="left" w:pos="6412"/>
+          <w:tab w:val="left" w:pos="7328"/>
+          <w:tab w:val="left" w:pos="8244"/>
+          <w:tab w:val="left" w:pos="9160"/>
+          <w:tab w:val="left" w:pos="10076"/>
+          <w:tab w:val="left" w:pos="10992"/>
+          <w:tab w:val="left" w:pos="11908"/>
+          <w:tab w:val="left" w:pos="12824"/>
+          <w:tab w:val="left" w:pos="13740"/>
+          <w:tab w:val="left" w:pos="14656"/>
+        </w:tabs>
+        <w:spacing w:after="0" w:line="240" w:lineRule="auto"/>
+        <w:textAlignment w:val="baseline"/>
+        <w:rPr>
+          <w:rFonts w:ascii="inherit" w:eastAsia="Times New Roman" w:hAnsi="inherit" w:cs="Courier New"/>
+          <w:color w:val="303336"/>
+          <w:sz w:val="20"/>
+          <w:szCs w:val="20"/>
+          <w:bdr w:val="none" w:sz="0" w:space="0" w:color="auto" w:frame="1"/>
+          <w:shd w:val="clear" w:color="auto" w:fill="EFF0F1"/>
+        </w:rPr>
+      </w:pPr>
+      <w:r>
+        <w:rPr>
+          <w:rFonts w:ascii="inherit" w:eastAsia="Times New Roman" w:hAnsi="inherit" w:cs="Courier New"/>
+          <w:color w:val="303336"/>
+          <w:sz w:val="20"/>
+          <w:szCs w:val="20"/>
+          <w:bdr w:val="none" w:sz="0" w:space="0" w:color="auto" w:frame="1"/>
+          <w:shd w:val="clear" w:color="auto" w:fill="EFF0F1"/>
+        </w:rPr>
+        <w:t xml:space="preserve">        -&gt;limit(</w:t>
+      </w:r>
+      <w:r>
+        <w:rPr>
+          <w:rFonts w:ascii="inherit" w:eastAsia="Times New Roman" w:hAnsi="inherit" w:cs="Courier New"/>
+          <w:color w:val="7D2727"/>
+          <w:sz w:val="20"/>
+          <w:szCs w:val="20"/>
+          <w:bdr w:val="none" w:sz="0" w:space="0" w:color="auto" w:frame="1"/>
+          <w:shd w:val="clear" w:color="auto" w:fill="EFF0F1"/>
+        </w:rPr>
+        <w:t>1</w:t>
+      </w:r>
+      <w:r>
+        <w:rPr>
+          <w:rFonts w:ascii="inherit" w:eastAsia="Times New Roman" w:hAnsi="inherit" w:cs="Courier New"/>
+          <w:color w:val="303336"/>
+          <w:sz w:val="20"/>
+          <w:szCs w:val="20"/>
+          <w:bdr w:val="none" w:sz="0" w:space="0" w:color="auto" w:frame="1"/>
+          <w:shd w:val="clear" w:color="auto" w:fill="EFF0F1"/>
+        </w:rPr>
+        <w:t xml:space="preserve">)  </w:t>
+      </w:r>
+      <w:r>
+        <w:rPr>
+          <w:rFonts w:ascii="inherit" w:eastAsia="Times New Roman" w:hAnsi="inherit" w:cs="Courier New"/>
+          <w:color w:val="858C93"/>
+          <w:sz w:val="20"/>
+          <w:szCs w:val="20"/>
+          <w:bdr w:val="none" w:sz="0" w:space="0" w:color="auto" w:frame="1"/>
+          <w:shd w:val="clear" w:color="auto" w:fill="EFF0F1"/>
+        </w:rPr>
+        <w:t>// optional - to ensure only one record is updated.</w:t>
+      </w:r>
+    </w:p>
+    <w:p>
+      <w:pPr>
+        <w:shd w:val="clear" w:color="auto" w:fill="EFF0F1"/>
+        <w:tabs>
+          <w:tab w:val="left" w:pos="916"/>
+          <w:tab w:val="left" w:pos="1832"/>
+          <w:tab w:val="left" w:pos="2748"/>
+          <w:tab w:val="left" w:pos="3664"/>
+          <w:tab w:val="left" w:pos="4580"/>
+          <w:tab w:val="left" w:pos="5496"/>
+          <w:tab w:val="left" w:pos="6412"/>
+          <w:tab w:val="left" w:pos="7328"/>
+          <w:tab w:val="left" w:pos="8244"/>
+          <w:tab w:val="left" w:pos="9160"/>
+          <w:tab w:val="left" w:pos="10076"/>
+          <w:tab w:val="left" w:pos="10992"/>
+          <w:tab w:val="left" w:pos="11908"/>
+          <w:tab w:val="left" w:pos="12824"/>
+          <w:tab w:val="left" w:pos="13740"/>
+          <w:tab w:val="left" w:pos="14656"/>
+        </w:tabs>
+        <w:spacing w:after="0" w:line="240" w:lineRule="auto"/>
+        <w:textAlignment w:val="baseline"/>
+        <w:rPr>
+          <w:rFonts w:ascii="Consolas" w:eastAsia="Times New Roman" w:hAnsi="Consolas" w:cs="Courier New"/>
+          <w:color w:val="393318"/>
+          <w:sz w:val="20"/>
+          <w:szCs w:val="20"/>
+        </w:rPr>
+      </w:pPr>
+      <w:r>
+        <w:rPr>
+          <w:rFonts w:ascii="inherit" w:eastAsia="Times New Roman" w:hAnsi="inherit" w:cs="Courier New"/>
+          <w:color w:val="303336"/>
+          <w:sz w:val="20"/>
+          <w:szCs w:val="20"/>
+          <w:bdr w:val="none" w:sz="0" w:space="0" w:color="auto" w:frame="1"/>
+          <w:shd w:val="clear" w:color="auto" w:fill="EFF0F1"/>
+        </w:rPr>
+        <w:t xml:space="preserve">        -&gt;update(array(</w:t>
+      </w:r>
+      <w:r>
+        <w:rPr>
+          <w:rFonts w:ascii="inherit" w:eastAsia="Times New Roman" w:hAnsi="inherit" w:cs="Courier New"/>
+          <w:color w:val="7D2727"/>
+          <w:sz w:val="20"/>
+          <w:szCs w:val="20"/>
+          <w:bdr w:val="none" w:sz="0" w:space="0" w:color="auto" w:frame="1"/>
+          <w:shd w:val="clear" w:color="auto" w:fill="EFF0F1"/>
+        </w:rPr>
+        <w:t>'member_type'</w:t>
+      </w:r>
+      <w:r>
+        <w:rPr>
+          <w:rFonts w:ascii="inherit" w:eastAsia="Times New Roman" w:hAnsi="inherit" w:cs="Courier New"/>
+          <w:color w:val="303336"/>
+          <w:sz w:val="20"/>
+          <w:szCs w:val="20"/>
+          <w:bdr w:val="none" w:sz="0" w:space="0" w:color="auto" w:frame="1"/>
+          <w:shd w:val="clear" w:color="auto" w:fill="EFF0F1"/>
+        </w:rPr>
+        <w:t xml:space="preserve"> =&gt; $plan));  </w:t>
+      </w:r>
+      <w:r>
+        <w:rPr>
+          <w:rFonts w:ascii="inherit" w:eastAsia="Times New Roman" w:hAnsi="inherit" w:cs="Courier New"/>
+          <w:color w:val="858C93"/>
+          <w:sz w:val="20"/>
+          <w:szCs w:val="20"/>
+          <w:bdr w:val="none" w:sz="0" w:space="0" w:color="auto" w:frame="1"/>
+          <w:shd w:val="clear" w:color="auto" w:fill="EFF0F1"/>
+        </w:rPr>
+        <w:t xml:space="preserve">// update the record in the DB. </w:t>
+      </w:r>
+    </w:p>
+    <w:p>
+      <w:pPr>
+        <w:rPr>
+          <w:sz w:val="26"/>
+        </w:rPr>
+      </w:pPr>
+      <w:r>
+        <w:rPr>
+          <w:sz w:val="26"/>
+        </w:rPr>
+        <w:t xml:space="preserve">Src: </w:t>
+      </w:r>
+      <w:hyperlink r:id="rId22" w:history="1">
+        <w:r>
+          <w:rPr>
+            <w:rStyle w:val="Hyperlink"/>
+            <w:sz w:val="26"/>
+          </w:rPr>
+          <w:t>https://stackoverflow.com/questions/27248753/laravel-update-query</w:t>
+        </w:r>
+      </w:hyperlink>
+    </w:p>
+    <w:p>
+      <w:pPr>
+        <w:rPr>
+          <w:sz w:val="26"/>
+        </w:rPr>
+      </w:pPr>
       <w:bookmarkStart w:id="0" w:name="_GoBack"/>
       <w:bookmarkEnd w:id="0"/>
     </w:p>
@@ -5975,7 +6353,32 @@
         <w:rPr>
           <w:sz w:val="30"/>
         </w:rPr>
-        <w:lastRenderedPageBreak/>
+        <w:t xml:space="preserve">---------------() </w:t>
+      </w:r>
+    </w:p>
+    <w:p>
+      <w:pPr>
+        <w:rPr>
+          <w:sz w:val="30"/>
+        </w:rPr>
+      </w:pPr>
+      <w:r>
+        <w:rPr>
+          <w:sz w:val="30"/>
+        </w:rPr>
+        <w:t xml:space="preserve">Src: </w:t>
+      </w:r>
+    </w:p>
+    <w:p>
+      <w:pPr>
+        <w:rPr>
+          <w:sz w:val="30"/>
+        </w:rPr>
+      </w:pPr>
+      <w:r>
+        <w:rPr>
+          <w:sz w:val="30"/>
+        </w:rPr>
         <w:t xml:space="preserve">---------------() </w:t>
       </w:r>
     </w:p>
@@ -7226,7 +7629,7 @@
 </file>
 
 <file path=customXml/itemProps1.xml><?xml version="1.0" encoding="utf-8"?>
-<ds:datastoreItem xmlns:ds="http://schemas.openxmlformats.org/officeDocument/2006/customXml" ds:itemID="{21C656FF-E423-473B-A8DF-F977093092DF}">
+<ds:datastoreItem xmlns:ds="http://schemas.openxmlformats.org/officeDocument/2006/customXml" ds:itemID="{AE85B608-24EA-4F44-905D-BAA3BFFFEB8D}">
   <ds:schemaRefs>
     <ds:schemaRef ds:uri="http://schemas.openxmlformats.org/officeDocument/2006/bibliography"/>
   </ds:schemaRefs>

</xml_diff>

<commit_message>
1. POS Get Order_item details FROM item and Order Table
2. WIP Get Order Items and names  Work In Progress

3. Some Migration Changeds done
Relationships ( Order, Table, and OrderDetails  ) in Model
</commit_message>
<xml_diff>
--- a/Projet_details/Quetation_ans.docx
+++ b/Projet_details/Quetation_ans.docx
@@ -9432,19 +9432,7 @@
         <w:rPr>
           <w:sz w:val="30"/>
         </w:rPr>
-        <w:t xml:space="preserve">________________ Date:: </w:t>
-      </w:r>
-      <w:r>
-        <w:rPr>
-          <w:sz w:val="30"/>
-        </w:rPr>
-        <w:t>21</w:t>
-      </w:r>
-      <w:r>
-        <w:rPr>
-          <w:sz w:val="30"/>
-        </w:rPr>
-        <w:t>.Nov.2017 ________________</w:t>
+        <w:t>________________ Date:: 21.Nov.2017 ________________</w:t>
       </w:r>
     </w:p>
     <w:p>
@@ -9466,25 +9454,7 @@
         <w:rPr>
           <w:sz w:val="26"/>
         </w:rPr>
-        <w:t>---------------(</w:t>
-      </w:r>
-      <w:r>
-        <w:rPr>
-          <w:sz w:val="26"/>
-        </w:rPr>
-        <w:t>laravel where more then one value eloquent</w:t>
-      </w:r>
-      <w:r>
-        <w:rPr>
-          <w:sz w:val="26"/>
-        </w:rPr>
-        <w:t xml:space="preserve">) </w:t>
-      </w:r>
-      <w:r>
-        <w:rPr>
-          <w:sz w:val="26"/>
-        </w:rPr>
-        <w:t>How to Create Multiple Where Clause Query Using Laravel Eloquent?</w:t>
+        <w:t>---------------(laravel where more then one value eloquent) How to Create Multiple Where Clause Query Using Laravel Eloquent?</w:t>
       </w:r>
     </w:p>
     <w:p>
@@ -10564,8 +10534,6 @@
           <w:szCs w:val="20"/>
         </w:rPr>
       </w:pPr>
-      <w:bookmarkStart w:id="0" w:name="_GoBack"/>
-      <w:bookmarkEnd w:id="0"/>
     </w:p>
     <w:p>
       <w:pPr>
@@ -10630,6 +10598,1004 @@
           <w:sz w:val="30"/>
         </w:rPr>
       </w:pPr>
+    </w:p>
+    <w:p>
+      <w:pPr>
+        <w:spacing w:line="240" w:lineRule="auto"/>
+        <w:rPr>
+          <w:sz w:val="30"/>
+        </w:rPr>
+      </w:pPr>
+    </w:p>
+    <w:p>
+      <w:pPr>
+        <w:spacing w:line="240" w:lineRule="auto"/>
+        <w:rPr>
+          <w:sz w:val="30"/>
+        </w:rPr>
+      </w:pPr>
+    </w:p>
+    <w:p>
+      <w:pPr>
+        <w:spacing w:line="240" w:lineRule="auto"/>
+        <w:rPr>
+          <w:sz w:val="30"/>
+        </w:rPr>
+      </w:pPr>
+    </w:p>
+    <w:p>
+      <w:pPr>
+        <w:spacing w:line="240" w:lineRule="auto"/>
+        <w:rPr>
+          <w:sz w:val="30"/>
+        </w:rPr>
+      </w:pPr>
+    </w:p>
+    <w:p>
+      <w:pPr>
+        <w:spacing w:line="240" w:lineRule="auto"/>
+        <w:rPr>
+          <w:sz w:val="30"/>
+        </w:rPr>
+      </w:pPr>
+    </w:p>
+    <w:p>
+      <w:pPr>
+        <w:spacing w:line="240" w:lineRule="auto"/>
+        <w:rPr>
+          <w:sz w:val="30"/>
+        </w:rPr>
+      </w:pPr>
+      <w:r>
+        <w:rPr>
+          <w:sz w:val="30"/>
+        </w:rPr>
+        <w:lastRenderedPageBreak/>
+        <w:t xml:space="preserve">________________ Date:: </w:t>
+      </w:r>
+      <w:r>
+        <w:rPr>
+          <w:sz w:val="30"/>
+        </w:rPr>
+        <w:t>22</w:t>
+      </w:r>
+      <w:bookmarkStart w:id="0" w:name="_GoBack"/>
+      <w:bookmarkEnd w:id="0"/>
+      <w:r>
+        <w:rPr>
+          <w:sz w:val="30"/>
+        </w:rPr>
+        <w:t>.Nov.2017 ________________</w:t>
+      </w:r>
+    </w:p>
+    <w:p>
+      <w:pPr>
+        <w:spacing w:line="240" w:lineRule="auto"/>
+        <w:rPr>
+          <w:sz w:val="28"/>
+        </w:rPr>
+      </w:pPr>
+      <w:r>
+        <w:rPr>
+          <w:sz w:val="28"/>
+        </w:rPr>
+        <w:t>---------------(</w:t>
+      </w:r>
+      <w:r>
+        <w:rPr>
+          <w:sz w:val="28"/>
+        </w:rPr>
+        <w:t xml:space="preserve">laravel alter table add field migration </w:t>
+      </w:r>
+      <w:r>
+        <w:rPr>
+          <w:sz w:val="28"/>
+        </w:rPr>
+        <w:t xml:space="preserve">) </w:t>
+      </w:r>
+      <w:r>
+        <w:rPr>
+          <w:sz w:val="28"/>
+        </w:rPr>
+        <w:t>Add a new column to existing table in a migration</w:t>
+      </w:r>
+    </w:p>
+    <w:p>
+      <w:pPr>
+        <w:shd w:val="clear" w:color="auto" w:fill="FFFFFF"/>
+        <w:spacing w:after="0" w:line="240" w:lineRule="auto"/>
+        <w:textAlignment w:val="baseline"/>
+        <w:rPr>
+          <w:rFonts w:ascii="Arial" w:eastAsia="Times New Roman" w:hAnsi="Arial" w:cs="Arial"/>
+          <w:color w:val="242729"/>
+          <w:sz w:val="23"/>
+          <w:szCs w:val="23"/>
+        </w:rPr>
+      </w:pPr>
+      <w:r>
+        <w:rPr>
+          <w:rFonts w:ascii="Arial" w:eastAsia="Times New Roman" w:hAnsi="Arial" w:cs="Arial"/>
+          <w:color w:val="242729"/>
+          <w:sz w:val="23"/>
+          <w:szCs w:val="23"/>
+        </w:rPr>
+        <w:t>You can add new columns within the initial </w:t>
+      </w:r>
+      <w:r>
+        <w:rPr>
+          <w:rFonts w:ascii="Consolas" w:eastAsia="Times New Roman" w:hAnsi="Consolas" w:cs="Courier New"/>
+          <w:color w:val="242729"/>
+          <w:sz w:val="20"/>
+          <w:szCs w:val="20"/>
+          <w:bdr w:val="none" w:sz="0" w:space="0" w:color="auto" w:frame="1"/>
+          <w:shd w:val="clear" w:color="auto" w:fill="EFF0F1"/>
+        </w:rPr>
+        <w:t>Schema::create</w:t>
+      </w:r>
+      <w:r>
+        <w:rPr>
+          <w:rFonts w:ascii="Arial" w:eastAsia="Times New Roman" w:hAnsi="Arial" w:cs="Arial"/>
+          <w:color w:val="242729"/>
+          <w:sz w:val="23"/>
+          <w:szCs w:val="23"/>
+        </w:rPr>
+        <w:t> method like this:</w:t>
+      </w:r>
+    </w:p>
+    <w:p>
+      <w:pPr>
+        <w:shd w:val="clear" w:color="auto" w:fill="EFF0F1"/>
+        <w:tabs>
+          <w:tab w:val="left" w:pos="916"/>
+          <w:tab w:val="left" w:pos="1832"/>
+          <w:tab w:val="left" w:pos="2748"/>
+          <w:tab w:val="left" w:pos="3664"/>
+          <w:tab w:val="left" w:pos="4580"/>
+          <w:tab w:val="left" w:pos="5496"/>
+          <w:tab w:val="left" w:pos="6412"/>
+          <w:tab w:val="left" w:pos="7328"/>
+          <w:tab w:val="left" w:pos="8244"/>
+          <w:tab w:val="left" w:pos="9160"/>
+          <w:tab w:val="left" w:pos="10076"/>
+          <w:tab w:val="left" w:pos="10992"/>
+          <w:tab w:val="left" w:pos="11908"/>
+          <w:tab w:val="left" w:pos="12824"/>
+          <w:tab w:val="left" w:pos="13740"/>
+          <w:tab w:val="left" w:pos="14656"/>
+        </w:tabs>
+        <w:spacing w:after="0" w:line="240" w:lineRule="auto"/>
+        <w:textAlignment w:val="baseline"/>
+        <w:rPr>
+          <w:rFonts w:ascii="inherit" w:eastAsia="Times New Roman" w:hAnsi="inherit" w:cs="Courier New"/>
+          <w:color w:val="303336"/>
+          <w:sz w:val="20"/>
+          <w:szCs w:val="20"/>
+          <w:bdr w:val="none" w:sz="0" w:space="0" w:color="auto" w:frame="1"/>
+          <w:shd w:val="clear" w:color="auto" w:fill="EFF0F1"/>
+        </w:rPr>
+      </w:pPr>
+      <w:r>
+        <w:rPr>
+          <w:rFonts w:ascii="inherit" w:eastAsia="Times New Roman" w:hAnsi="inherit" w:cs="Courier New"/>
+          <w:color w:val="2B91AF"/>
+          <w:sz w:val="20"/>
+          <w:szCs w:val="20"/>
+          <w:bdr w:val="none" w:sz="0" w:space="0" w:color="auto" w:frame="1"/>
+          <w:shd w:val="clear" w:color="auto" w:fill="EFF0F1"/>
+        </w:rPr>
+        <w:t>Schema</w:t>
+      </w:r>
+      <w:r>
+        <w:rPr>
+          <w:rFonts w:ascii="inherit" w:eastAsia="Times New Roman" w:hAnsi="inherit" w:cs="Courier New"/>
+          <w:color w:val="303336"/>
+          <w:sz w:val="20"/>
+          <w:szCs w:val="20"/>
+          <w:bdr w:val="none" w:sz="0" w:space="0" w:color="auto" w:frame="1"/>
+          <w:shd w:val="clear" w:color="auto" w:fill="EFF0F1"/>
+        </w:rPr>
+        <w:t>::create(</w:t>
+      </w:r>
+      <w:r>
+        <w:rPr>
+          <w:rFonts w:ascii="inherit" w:eastAsia="Times New Roman" w:hAnsi="inherit" w:cs="Courier New"/>
+          <w:color w:val="7D2727"/>
+          <w:sz w:val="20"/>
+          <w:szCs w:val="20"/>
+          <w:bdr w:val="none" w:sz="0" w:space="0" w:color="auto" w:frame="1"/>
+          <w:shd w:val="clear" w:color="auto" w:fill="EFF0F1"/>
+        </w:rPr>
+        <w:t>'users'</w:t>
+      </w:r>
+      <w:r>
+        <w:rPr>
+          <w:rFonts w:ascii="inherit" w:eastAsia="Times New Roman" w:hAnsi="inherit" w:cs="Courier New"/>
+          <w:color w:val="303336"/>
+          <w:sz w:val="20"/>
+          <w:szCs w:val="20"/>
+          <w:bdr w:val="none" w:sz="0" w:space="0" w:color="auto" w:frame="1"/>
+          <w:shd w:val="clear" w:color="auto" w:fill="EFF0F1"/>
+        </w:rPr>
+        <w:t xml:space="preserve">, </w:t>
+      </w:r>
+      <w:r>
+        <w:rPr>
+          <w:rFonts w:ascii="inherit" w:eastAsia="Times New Roman" w:hAnsi="inherit" w:cs="Courier New"/>
+          <w:color w:val="101094"/>
+          <w:sz w:val="20"/>
+          <w:szCs w:val="20"/>
+          <w:bdr w:val="none" w:sz="0" w:space="0" w:color="auto" w:frame="1"/>
+          <w:shd w:val="clear" w:color="auto" w:fill="EFF0F1"/>
+        </w:rPr>
+        <w:t>function</w:t>
+      </w:r>
+      <w:r>
+        <w:rPr>
+          <w:rFonts w:ascii="inherit" w:eastAsia="Times New Roman" w:hAnsi="inherit" w:cs="Courier New"/>
+          <w:color w:val="303336"/>
+          <w:sz w:val="20"/>
+          <w:szCs w:val="20"/>
+          <w:bdr w:val="none" w:sz="0" w:space="0" w:color="auto" w:frame="1"/>
+          <w:shd w:val="clear" w:color="auto" w:fill="EFF0F1"/>
+        </w:rPr>
+        <w:t>($table) {</w:t>
+      </w:r>
+    </w:p>
+    <w:p>
+      <w:pPr>
+        <w:shd w:val="clear" w:color="auto" w:fill="EFF0F1"/>
+        <w:tabs>
+          <w:tab w:val="left" w:pos="916"/>
+          <w:tab w:val="left" w:pos="1832"/>
+          <w:tab w:val="left" w:pos="2748"/>
+          <w:tab w:val="left" w:pos="3664"/>
+          <w:tab w:val="left" w:pos="4580"/>
+          <w:tab w:val="left" w:pos="5496"/>
+          <w:tab w:val="left" w:pos="6412"/>
+          <w:tab w:val="left" w:pos="7328"/>
+          <w:tab w:val="left" w:pos="8244"/>
+          <w:tab w:val="left" w:pos="9160"/>
+          <w:tab w:val="left" w:pos="10076"/>
+          <w:tab w:val="left" w:pos="10992"/>
+          <w:tab w:val="left" w:pos="11908"/>
+          <w:tab w:val="left" w:pos="12824"/>
+          <w:tab w:val="left" w:pos="13740"/>
+          <w:tab w:val="left" w:pos="14656"/>
+        </w:tabs>
+        <w:spacing w:after="0" w:line="240" w:lineRule="auto"/>
+        <w:textAlignment w:val="baseline"/>
+        <w:rPr>
+          <w:rFonts w:ascii="inherit" w:eastAsia="Times New Roman" w:hAnsi="inherit" w:cs="Courier New"/>
+          <w:color w:val="303336"/>
+          <w:sz w:val="20"/>
+          <w:szCs w:val="20"/>
+          <w:bdr w:val="none" w:sz="0" w:space="0" w:color="auto" w:frame="1"/>
+          <w:shd w:val="clear" w:color="auto" w:fill="EFF0F1"/>
+        </w:rPr>
+      </w:pPr>
+      <w:r>
+        <w:rPr>
+          <w:rFonts w:ascii="inherit" w:eastAsia="Times New Roman" w:hAnsi="inherit" w:cs="Courier New"/>
+          <w:color w:val="303336"/>
+          <w:sz w:val="20"/>
+          <w:szCs w:val="20"/>
+          <w:bdr w:val="none" w:sz="0" w:space="0" w:color="auto" w:frame="1"/>
+          <w:shd w:val="clear" w:color="auto" w:fill="EFF0F1"/>
+        </w:rPr>
+        <w:t xml:space="preserve">    $table-&gt;integer(</w:t>
+      </w:r>
+      <w:r>
+        <w:rPr>
+          <w:rFonts w:ascii="inherit" w:eastAsia="Times New Roman" w:hAnsi="inherit" w:cs="Courier New"/>
+          <w:color w:val="7D2727"/>
+          <w:sz w:val="20"/>
+          <w:szCs w:val="20"/>
+          <w:bdr w:val="none" w:sz="0" w:space="0" w:color="auto" w:frame="1"/>
+          <w:shd w:val="clear" w:color="auto" w:fill="EFF0F1"/>
+        </w:rPr>
+        <w:t>"paied"</w:t>
+      </w:r>
+      <w:r>
+        <w:rPr>
+          <w:rFonts w:ascii="inherit" w:eastAsia="Times New Roman" w:hAnsi="inherit" w:cs="Courier New"/>
+          <w:color w:val="303336"/>
+          <w:sz w:val="20"/>
+          <w:szCs w:val="20"/>
+          <w:bdr w:val="none" w:sz="0" w:space="0" w:color="auto" w:frame="1"/>
+          <w:shd w:val="clear" w:color="auto" w:fill="EFF0F1"/>
+        </w:rPr>
+        <w:t>);</w:t>
+      </w:r>
+    </w:p>
+    <w:p>
+      <w:pPr>
+        <w:shd w:val="clear" w:color="auto" w:fill="EFF0F1"/>
+        <w:tabs>
+          <w:tab w:val="left" w:pos="916"/>
+          <w:tab w:val="left" w:pos="1832"/>
+          <w:tab w:val="left" w:pos="2748"/>
+          <w:tab w:val="left" w:pos="3664"/>
+          <w:tab w:val="left" w:pos="4580"/>
+          <w:tab w:val="left" w:pos="5496"/>
+          <w:tab w:val="left" w:pos="6412"/>
+          <w:tab w:val="left" w:pos="7328"/>
+          <w:tab w:val="left" w:pos="8244"/>
+          <w:tab w:val="left" w:pos="9160"/>
+          <w:tab w:val="left" w:pos="10076"/>
+          <w:tab w:val="left" w:pos="10992"/>
+          <w:tab w:val="left" w:pos="11908"/>
+          <w:tab w:val="left" w:pos="12824"/>
+          <w:tab w:val="left" w:pos="13740"/>
+          <w:tab w:val="left" w:pos="14656"/>
+        </w:tabs>
+        <w:spacing w:after="0" w:line="240" w:lineRule="auto"/>
+        <w:textAlignment w:val="baseline"/>
+        <w:rPr>
+          <w:rFonts w:ascii="inherit" w:eastAsia="Times New Roman" w:hAnsi="inherit" w:cs="Courier New"/>
+          <w:color w:val="303336"/>
+          <w:sz w:val="20"/>
+          <w:szCs w:val="20"/>
+          <w:bdr w:val="none" w:sz="0" w:space="0" w:color="auto" w:frame="1"/>
+          <w:shd w:val="clear" w:color="auto" w:fill="EFF0F1"/>
+        </w:rPr>
+      </w:pPr>
+      <w:r>
+        <w:rPr>
+          <w:rFonts w:ascii="inherit" w:eastAsia="Times New Roman" w:hAnsi="inherit" w:cs="Courier New"/>
+          <w:color w:val="303336"/>
+          <w:sz w:val="20"/>
+          <w:szCs w:val="20"/>
+          <w:bdr w:val="none" w:sz="0" w:space="0" w:color="auto" w:frame="1"/>
+          <w:shd w:val="clear" w:color="auto" w:fill="EFF0F1"/>
+        </w:rPr>
+        <w:t xml:space="preserve">    $table-&gt;</w:t>
+      </w:r>
+      <w:r>
+        <w:rPr>
+          <w:rFonts w:ascii="inherit" w:eastAsia="Times New Roman" w:hAnsi="inherit" w:cs="Courier New"/>
+          <w:color w:val="101094"/>
+          <w:sz w:val="20"/>
+          <w:szCs w:val="20"/>
+          <w:bdr w:val="none" w:sz="0" w:space="0" w:color="auto" w:frame="1"/>
+          <w:shd w:val="clear" w:color="auto" w:fill="EFF0F1"/>
+        </w:rPr>
+        <w:t>string</w:t>
+      </w:r>
+      <w:r>
+        <w:rPr>
+          <w:rFonts w:ascii="inherit" w:eastAsia="Times New Roman" w:hAnsi="inherit" w:cs="Courier New"/>
+          <w:color w:val="303336"/>
+          <w:sz w:val="20"/>
+          <w:szCs w:val="20"/>
+          <w:bdr w:val="none" w:sz="0" w:space="0" w:color="auto" w:frame="1"/>
+          <w:shd w:val="clear" w:color="auto" w:fill="EFF0F1"/>
+        </w:rPr>
+        <w:t>(</w:t>
+      </w:r>
+      <w:r>
+        <w:rPr>
+          <w:rFonts w:ascii="inherit" w:eastAsia="Times New Roman" w:hAnsi="inherit" w:cs="Courier New"/>
+          <w:color w:val="7D2727"/>
+          <w:sz w:val="20"/>
+          <w:szCs w:val="20"/>
+          <w:bdr w:val="none" w:sz="0" w:space="0" w:color="auto" w:frame="1"/>
+          <w:shd w:val="clear" w:color="auto" w:fill="EFF0F1"/>
+        </w:rPr>
+        <w:t>"title"</w:t>
+      </w:r>
+      <w:r>
+        <w:rPr>
+          <w:rFonts w:ascii="inherit" w:eastAsia="Times New Roman" w:hAnsi="inherit" w:cs="Courier New"/>
+          <w:color w:val="303336"/>
+          <w:sz w:val="20"/>
+          <w:szCs w:val="20"/>
+          <w:bdr w:val="none" w:sz="0" w:space="0" w:color="auto" w:frame="1"/>
+          <w:shd w:val="clear" w:color="auto" w:fill="EFF0F1"/>
+        </w:rPr>
+        <w:t>);</w:t>
+      </w:r>
+    </w:p>
+    <w:p>
+      <w:pPr>
+        <w:shd w:val="clear" w:color="auto" w:fill="EFF0F1"/>
+        <w:tabs>
+          <w:tab w:val="left" w:pos="916"/>
+          <w:tab w:val="left" w:pos="1832"/>
+          <w:tab w:val="left" w:pos="2748"/>
+          <w:tab w:val="left" w:pos="3664"/>
+          <w:tab w:val="left" w:pos="4580"/>
+          <w:tab w:val="left" w:pos="5496"/>
+          <w:tab w:val="left" w:pos="6412"/>
+          <w:tab w:val="left" w:pos="7328"/>
+          <w:tab w:val="left" w:pos="8244"/>
+          <w:tab w:val="left" w:pos="9160"/>
+          <w:tab w:val="left" w:pos="10076"/>
+          <w:tab w:val="left" w:pos="10992"/>
+          <w:tab w:val="left" w:pos="11908"/>
+          <w:tab w:val="left" w:pos="12824"/>
+          <w:tab w:val="left" w:pos="13740"/>
+          <w:tab w:val="left" w:pos="14656"/>
+        </w:tabs>
+        <w:spacing w:after="0" w:line="240" w:lineRule="auto"/>
+        <w:textAlignment w:val="baseline"/>
+        <w:rPr>
+          <w:rFonts w:ascii="inherit" w:eastAsia="Times New Roman" w:hAnsi="inherit" w:cs="Courier New"/>
+          <w:color w:val="303336"/>
+          <w:sz w:val="20"/>
+          <w:szCs w:val="20"/>
+          <w:bdr w:val="none" w:sz="0" w:space="0" w:color="auto" w:frame="1"/>
+          <w:shd w:val="clear" w:color="auto" w:fill="EFF0F1"/>
+        </w:rPr>
+      </w:pPr>
+      <w:r>
+        <w:rPr>
+          <w:rFonts w:ascii="inherit" w:eastAsia="Times New Roman" w:hAnsi="inherit" w:cs="Courier New"/>
+          <w:color w:val="303336"/>
+          <w:sz w:val="20"/>
+          <w:szCs w:val="20"/>
+          <w:bdr w:val="none" w:sz="0" w:space="0" w:color="auto" w:frame="1"/>
+          <w:shd w:val="clear" w:color="auto" w:fill="EFF0F1"/>
+        </w:rPr>
+        <w:t xml:space="preserve">    $table-&gt;text(</w:t>
+      </w:r>
+      <w:r>
+        <w:rPr>
+          <w:rFonts w:ascii="inherit" w:eastAsia="Times New Roman" w:hAnsi="inherit" w:cs="Courier New"/>
+          <w:color w:val="7D2727"/>
+          <w:sz w:val="20"/>
+          <w:szCs w:val="20"/>
+          <w:bdr w:val="none" w:sz="0" w:space="0" w:color="auto" w:frame="1"/>
+          <w:shd w:val="clear" w:color="auto" w:fill="EFF0F1"/>
+        </w:rPr>
+        <w:t>"description"</w:t>
+      </w:r>
+      <w:r>
+        <w:rPr>
+          <w:rFonts w:ascii="inherit" w:eastAsia="Times New Roman" w:hAnsi="inherit" w:cs="Courier New"/>
+          <w:color w:val="303336"/>
+          <w:sz w:val="20"/>
+          <w:szCs w:val="20"/>
+          <w:bdr w:val="none" w:sz="0" w:space="0" w:color="auto" w:frame="1"/>
+          <w:shd w:val="clear" w:color="auto" w:fill="EFF0F1"/>
+        </w:rPr>
+        <w:t>);</w:t>
+      </w:r>
+    </w:p>
+    <w:p>
+      <w:pPr>
+        <w:shd w:val="clear" w:color="auto" w:fill="EFF0F1"/>
+        <w:tabs>
+          <w:tab w:val="left" w:pos="916"/>
+          <w:tab w:val="left" w:pos="1832"/>
+          <w:tab w:val="left" w:pos="2748"/>
+          <w:tab w:val="left" w:pos="3664"/>
+          <w:tab w:val="left" w:pos="4580"/>
+          <w:tab w:val="left" w:pos="5496"/>
+          <w:tab w:val="left" w:pos="6412"/>
+          <w:tab w:val="left" w:pos="7328"/>
+          <w:tab w:val="left" w:pos="8244"/>
+          <w:tab w:val="left" w:pos="9160"/>
+          <w:tab w:val="left" w:pos="10076"/>
+          <w:tab w:val="left" w:pos="10992"/>
+          <w:tab w:val="left" w:pos="11908"/>
+          <w:tab w:val="left" w:pos="12824"/>
+          <w:tab w:val="left" w:pos="13740"/>
+          <w:tab w:val="left" w:pos="14656"/>
+        </w:tabs>
+        <w:spacing w:after="0" w:line="240" w:lineRule="auto"/>
+        <w:textAlignment w:val="baseline"/>
+        <w:rPr>
+          <w:rFonts w:ascii="inherit" w:eastAsia="Times New Roman" w:hAnsi="inherit" w:cs="Courier New"/>
+          <w:color w:val="303336"/>
+          <w:sz w:val="20"/>
+          <w:szCs w:val="20"/>
+          <w:bdr w:val="none" w:sz="0" w:space="0" w:color="auto" w:frame="1"/>
+          <w:shd w:val="clear" w:color="auto" w:fill="EFF0F1"/>
+        </w:rPr>
+      </w:pPr>
+      <w:r>
+        <w:rPr>
+          <w:rFonts w:ascii="inherit" w:eastAsia="Times New Roman" w:hAnsi="inherit" w:cs="Courier New"/>
+          <w:color w:val="303336"/>
+          <w:sz w:val="20"/>
+          <w:szCs w:val="20"/>
+          <w:bdr w:val="none" w:sz="0" w:space="0" w:color="auto" w:frame="1"/>
+          <w:shd w:val="clear" w:color="auto" w:fill="EFF0F1"/>
+        </w:rPr>
+        <w:t xml:space="preserve">    $table-&gt;timestamps();</w:t>
+      </w:r>
+    </w:p>
+    <w:p>
+      <w:pPr>
+        <w:shd w:val="clear" w:color="auto" w:fill="EFF0F1"/>
+        <w:tabs>
+          <w:tab w:val="left" w:pos="916"/>
+          <w:tab w:val="left" w:pos="1832"/>
+          <w:tab w:val="left" w:pos="2748"/>
+          <w:tab w:val="left" w:pos="3664"/>
+          <w:tab w:val="left" w:pos="4580"/>
+          <w:tab w:val="left" w:pos="5496"/>
+          <w:tab w:val="left" w:pos="6412"/>
+          <w:tab w:val="left" w:pos="7328"/>
+          <w:tab w:val="left" w:pos="8244"/>
+          <w:tab w:val="left" w:pos="9160"/>
+          <w:tab w:val="left" w:pos="10076"/>
+          <w:tab w:val="left" w:pos="10992"/>
+          <w:tab w:val="left" w:pos="11908"/>
+          <w:tab w:val="left" w:pos="12824"/>
+          <w:tab w:val="left" w:pos="13740"/>
+          <w:tab w:val="left" w:pos="14656"/>
+        </w:tabs>
+        <w:spacing w:after="0" w:line="240" w:lineRule="auto"/>
+        <w:textAlignment w:val="baseline"/>
+        <w:rPr>
+          <w:rFonts w:ascii="Consolas" w:eastAsia="Times New Roman" w:hAnsi="Consolas" w:cs="Courier New"/>
+          <w:color w:val="393318"/>
+          <w:sz w:val="20"/>
+          <w:szCs w:val="20"/>
+        </w:rPr>
+      </w:pPr>
+      <w:r>
+        <w:rPr>
+          <w:rFonts w:ascii="inherit" w:eastAsia="Times New Roman" w:hAnsi="inherit" w:cs="Courier New"/>
+          <w:color w:val="303336"/>
+          <w:sz w:val="20"/>
+          <w:szCs w:val="20"/>
+          <w:bdr w:val="none" w:sz="0" w:space="0" w:color="auto" w:frame="1"/>
+          <w:shd w:val="clear" w:color="auto" w:fill="EFF0F1"/>
+        </w:rPr>
+        <w:t>});</w:t>
+      </w:r>
+    </w:p>
+    <w:p>
+      <w:pPr>
+        <w:shd w:val="clear" w:color="auto" w:fill="FFFFFF"/>
+        <w:spacing w:after="0" w:line="240" w:lineRule="auto"/>
+        <w:textAlignment w:val="baseline"/>
+        <w:rPr>
+          <w:rFonts w:ascii="Arial" w:eastAsia="Times New Roman" w:hAnsi="Arial" w:cs="Arial"/>
+          <w:color w:val="242729"/>
+          <w:sz w:val="23"/>
+          <w:szCs w:val="23"/>
+        </w:rPr>
+      </w:pPr>
+      <w:r>
+        <w:rPr>
+          <w:rFonts w:ascii="Arial" w:eastAsia="Times New Roman" w:hAnsi="Arial" w:cs="Arial"/>
+          <w:color w:val="242729"/>
+          <w:sz w:val="23"/>
+          <w:szCs w:val="23"/>
+        </w:rPr>
+        <w:t>If you have already created a table you can add additional columns to that table by creating a new migration and using the </w:t>
+      </w:r>
+      <w:r>
+        <w:rPr>
+          <w:rFonts w:ascii="Consolas" w:eastAsia="Times New Roman" w:hAnsi="Consolas" w:cs="Courier New"/>
+          <w:color w:val="242729"/>
+          <w:sz w:val="20"/>
+          <w:szCs w:val="20"/>
+          <w:bdr w:val="none" w:sz="0" w:space="0" w:color="auto" w:frame="1"/>
+          <w:shd w:val="clear" w:color="auto" w:fill="EFF0F1"/>
+        </w:rPr>
+        <w:t>Schema::table</w:t>
+      </w:r>
+      <w:r>
+        <w:rPr>
+          <w:rFonts w:ascii="Arial" w:eastAsia="Times New Roman" w:hAnsi="Arial" w:cs="Arial"/>
+          <w:color w:val="242729"/>
+          <w:sz w:val="23"/>
+          <w:szCs w:val="23"/>
+        </w:rPr>
+        <w:t> method:</w:t>
+      </w:r>
+    </w:p>
+    <w:p>
+      <w:pPr>
+        <w:shd w:val="clear" w:color="auto" w:fill="EFF0F1"/>
+        <w:tabs>
+          <w:tab w:val="left" w:pos="916"/>
+          <w:tab w:val="left" w:pos="1832"/>
+          <w:tab w:val="left" w:pos="2748"/>
+          <w:tab w:val="left" w:pos="3664"/>
+          <w:tab w:val="left" w:pos="4580"/>
+          <w:tab w:val="left" w:pos="5496"/>
+          <w:tab w:val="left" w:pos="6412"/>
+          <w:tab w:val="left" w:pos="7328"/>
+          <w:tab w:val="left" w:pos="8244"/>
+          <w:tab w:val="left" w:pos="9160"/>
+          <w:tab w:val="left" w:pos="10076"/>
+          <w:tab w:val="left" w:pos="10992"/>
+          <w:tab w:val="left" w:pos="11908"/>
+          <w:tab w:val="left" w:pos="12824"/>
+          <w:tab w:val="left" w:pos="13740"/>
+          <w:tab w:val="left" w:pos="14656"/>
+        </w:tabs>
+        <w:spacing w:after="0" w:line="240" w:lineRule="auto"/>
+        <w:textAlignment w:val="baseline"/>
+        <w:rPr>
+          <w:rFonts w:ascii="inherit" w:eastAsia="Times New Roman" w:hAnsi="inherit" w:cs="Courier New"/>
+          <w:color w:val="303336"/>
+          <w:sz w:val="20"/>
+          <w:szCs w:val="20"/>
+          <w:bdr w:val="none" w:sz="0" w:space="0" w:color="auto" w:frame="1"/>
+          <w:shd w:val="clear" w:color="auto" w:fill="EFF0F1"/>
+        </w:rPr>
+      </w:pPr>
+      <w:r>
+        <w:rPr>
+          <w:rFonts w:ascii="inherit" w:eastAsia="Times New Roman" w:hAnsi="inherit" w:cs="Courier New"/>
+          <w:color w:val="2B91AF"/>
+          <w:sz w:val="20"/>
+          <w:szCs w:val="20"/>
+          <w:bdr w:val="none" w:sz="0" w:space="0" w:color="auto" w:frame="1"/>
+          <w:shd w:val="clear" w:color="auto" w:fill="EFF0F1"/>
+        </w:rPr>
+        <w:t>Schema</w:t>
+      </w:r>
+      <w:r>
+        <w:rPr>
+          <w:rFonts w:ascii="inherit" w:eastAsia="Times New Roman" w:hAnsi="inherit" w:cs="Courier New"/>
+          <w:color w:val="303336"/>
+          <w:sz w:val="20"/>
+          <w:szCs w:val="20"/>
+          <w:bdr w:val="none" w:sz="0" w:space="0" w:color="auto" w:frame="1"/>
+          <w:shd w:val="clear" w:color="auto" w:fill="EFF0F1"/>
+        </w:rPr>
+        <w:t>::table(</w:t>
+      </w:r>
+      <w:r>
+        <w:rPr>
+          <w:rFonts w:ascii="inherit" w:eastAsia="Times New Roman" w:hAnsi="inherit" w:cs="Courier New"/>
+          <w:color w:val="7D2727"/>
+          <w:sz w:val="20"/>
+          <w:szCs w:val="20"/>
+          <w:bdr w:val="none" w:sz="0" w:space="0" w:color="auto" w:frame="1"/>
+          <w:shd w:val="clear" w:color="auto" w:fill="EFF0F1"/>
+        </w:rPr>
+        <w:t>'users'</w:t>
+      </w:r>
+      <w:r>
+        <w:rPr>
+          <w:rFonts w:ascii="inherit" w:eastAsia="Times New Roman" w:hAnsi="inherit" w:cs="Courier New"/>
+          <w:color w:val="303336"/>
+          <w:sz w:val="20"/>
+          <w:szCs w:val="20"/>
+          <w:bdr w:val="none" w:sz="0" w:space="0" w:color="auto" w:frame="1"/>
+          <w:shd w:val="clear" w:color="auto" w:fill="EFF0F1"/>
+        </w:rPr>
+        <w:t xml:space="preserve">, </w:t>
+      </w:r>
+      <w:r>
+        <w:rPr>
+          <w:rFonts w:ascii="inherit" w:eastAsia="Times New Roman" w:hAnsi="inherit" w:cs="Courier New"/>
+          <w:color w:val="101094"/>
+          <w:sz w:val="20"/>
+          <w:szCs w:val="20"/>
+          <w:bdr w:val="none" w:sz="0" w:space="0" w:color="auto" w:frame="1"/>
+          <w:shd w:val="clear" w:color="auto" w:fill="EFF0F1"/>
+        </w:rPr>
+        <w:t>function</w:t>
+      </w:r>
+      <w:r>
+        <w:rPr>
+          <w:rFonts w:ascii="inherit" w:eastAsia="Times New Roman" w:hAnsi="inherit" w:cs="Courier New"/>
+          <w:color w:val="303336"/>
+          <w:sz w:val="20"/>
+          <w:szCs w:val="20"/>
+          <w:bdr w:val="none" w:sz="0" w:space="0" w:color="auto" w:frame="1"/>
+          <w:shd w:val="clear" w:color="auto" w:fill="EFF0F1"/>
+        </w:rPr>
+        <w:t>($table) {</w:t>
+      </w:r>
+    </w:p>
+    <w:p>
+      <w:pPr>
+        <w:shd w:val="clear" w:color="auto" w:fill="EFF0F1"/>
+        <w:tabs>
+          <w:tab w:val="left" w:pos="916"/>
+          <w:tab w:val="left" w:pos="1832"/>
+          <w:tab w:val="left" w:pos="2748"/>
+          <w:tab w:val="left" w:pos="3664"/>
+          <w:tab w:val="left" w:pos="4580"/>
+          <w:tab w:val="left" w:pos="5496"/>
+          <w:tab w:val="left" w:pos="6412"/>
+          <w:tab w:val="left" w:pos="7328"/>
+          <w:tab w:val="left" w:pos="8244"/>
+          <w:tab w:val="left" w:pos="9160"/>
+          <w:tab w:val="left" w:pos="10076"/>
+          <w:tab w:val="left" w:pos="10992"/>
+          <w:tab w:val="left" w:pos="11908"/>
+          <w:tab w:val="left" w:pos="12824"/>
+          <w:tab w:val="left" w:pos="13740"/>
+          <w:tab w:val="left" w:pos="14656"/>
+        </w:tabs>
+        <w:spacing w:after="0" w:line="240" w:lineRule="auto"/>
+        <w:textAlignment w:val="baseline"/>
+        <w:rPr>
+          <w:rFonts w:ascii="inherit" w:eastAsia="Times New Roman" w:hAnsi="inherit" w:cs="Courier New"/>
+          <w:color w:val="303336"/>
+          <w:sz w:val="20"/>
+          <w:szCs w:val="20"/>
+          <w:bdr w:val="none" w:sz="0" w:space="0" w:color="auto" w:frame="1"/>
+          <w:shd w:val="clear" w:color="auto" w:fill="EFF0F1"/>
+        </w:rPr>
+      </w:pPr>
+      <w:r>
+        <w:rPr>
+          <w:rFonts w:ascii="inherit" w:eastAsia="Times New Roman" w:hAnsi="inherit" w:cs="Courier New"/>
+          <w:color w:val="303336"/>
+          <w:sz w:val="20"/>
+          <w:szCs w:val="20"/>
+          <w:bdr w:val="none" w:sz="0" w:space="0" w:color="auto" w:frame="1"/>
+          <w:shd w:val="clear" w:color="auto" w:fill="EFF0F1"/>
+        </w:rPr>
+        <w:t xml:space="preserve">    $table-&gt;</w:t>
+      </w:r>
+      <w:r>
+        <w:rPr>
+          <w:rFonts w:ascii="inherit" w:eastAsia="Times New Roman" w:hAnsi="inherit" w:cs="Courier New"/>
+          <w:color w:val="101094"/>
+          <w:sz w:val="20"/>
+          <w:szCs w:val="20"/>
+          <w:bdr w:val="none" w:sz="0" w:space="0" w:color="auto" w:frame="1"/>
+          <w:shd w:val="clear" w:color="auto" w:fill="EFF0F1"/>
+        </w:rPr>
+        <w:t>string</w:t>
+      </w:r>
+      <w:r>
+        <w:rPr>
+          <w:rFonts w:ascii="inherit" w:eastAsia="Times New Roman" w:hAnsi="inherit" w:cs="Courier New"/>
+          <w:color w:val="303336"/>
+          <w:sz w:val="20"/>
+          <w:szCs w:val="20"/>
+          <w:bdr w:val="none" w:sz="0" w:space="0" w:color="auto" w:frame="1"/>
+          <w:shd w:val="clear" w:color="auto" w:fill="EFF0F1"/>
+        </w:rPr>
+        <w:t>(</w:t>
+      </w:r>
+      <w:r>
+        <w:rPr>
+          <w:rFonts w:ascii="inherit" w:eastAsia="Times New Roman" w:hAnsi="inherit" w:cs="Courier New"/>
+          <w:color w:val="7D2727"/>
+          <w:sz w:val="20"/>
+          <w:szCs w:val="20"/>
+          <w:bdr w:val="none" w:sz="0" w:space="0" w:color="auto" w:frame="1"/>
+          <w:shd w:val="clear" w:color="auto" w:fill="EFF0F1"/>
+        </w:rPr>
+        <w:t>"title"</w:t>
+      </w:r>
+      <w:r>
+        <w:rPr>
+          <w:rFonts w:ascii="inherit" w:eastAsia="Times New Roman" w:hAnsi="inherit" w:cs="Courier New"/>
+          <w:color w:val="303336"/>
+          <w:sz w:val="20"/>
+          <w:szCs w:val="20"/>
+          <w:bdr w:val="none" w:sz="0" w:space="0" w:color="auto" w:frame="1"/>
+          <w:shd w:val="clear" w:color="auto" w:fill="EFF0F1"/>
+        </w:rPr>
+        <w:t>);</w:t>
+      </w:r>
+    </w:p>
+    <w:p>
+      <w:pPr>
+        <w:shd w:val="clear" w:color="auto" w:fill="EFF0F1"/>
+        <w:tabs>
+          <w:tab w:val="left" w:pos="916"/>
+          <w:tab w:val="left" w:pos="1832"/>
+          <w:tab w:val="left" w:pos="2748"/>
+          <w:tab w:val="left" w:pos="3664"/>
+          <w:tab w:val="left" w:pos="4580"/>
+          <w:tab w:val="left" w:pos="5496"/>
+          <w:tab w:val="left" w:pos="6412"/>
+          <w:tab w:val="left" w:pos="7328"/>
+          <w:tab w:val="left" w:pos="8244"/>
+          <w:tab w:val="left" w:pos="9160"/>
+          <w:tab w:val="left" w:pos="10076"/>
+          <w:tab w:val="left" w:pos="10992"/>
+          <w:tab w:val="left" w:pos="11908"/>
+          <w:tab w:val="left" w:pos="12824"/>
+          <w:tab w:val="left" w:pos="13740"/>
+          <w:tab w:val="left" w:pos="14656"/>
+        </w:tabs>
+        <w:spacing w:after="0" w:line="240" w:lineRule="auto"/>
+        <w:textAlignment w:val="baseline"/>
+        <w:rPr>
+          <w:rFonts w:ascii="inherit" w:eastAsia="Times New Roman" w:hAnsi="inherit" w:cs="Courier New"/>
+          <w:color w:val="303336"/>
+          <w:sz w:val="20"/>
+          <w:szCs w:val="20"/>
+          <w:bdr w:val="none" w:sz="0" w:space="0" w:color="auto" w:frame="1"/>
+          <w:shd w:val="clear" w:color="auto" w:fill="EFF0F1"/>
+        </w:rPr>
+      </w:pPr>
+      <w:r>
+        <w:rPr>
+          <w:rFonts w:ascii="inherit" w:eastAsia="Times New Roman" w:hAnsi="inherit" w:cs="Courier New"/>
+          <w:color w:val="303336"/>
+          <w:sz w:val="20"/>
+          <w:szCs w:val="20"/>
+          <w:bdr w:val="none" w:sz="0" w:space="0" w:color="auto" w:frame="1"/>
+          <w:shd w:val="clear" w:color="auto" w:fill="EFF0F1"/>
+        </w:rPr>
+        <w:t xml:space="preserve">    $table-&gt;text(</w:t>
+      </w:r>
+      <w:r>
+        <w:rPr>
+          <w:rFonts w:ascii="inherit" w:eastAsia="Times New Roman" w:hAnsi="inherit" w:cs="Courier New"/>
+          <w:color w:val="7D2727"/>
+          <w:sz w:val="20"/>
+          <w:szCs w:val="20"/>
+          <w:bdr w:val="none" w:sz="0" w:space="0" w:color="auto" w:frame="1"/>
+          <w:shd w:val="clear" w:color="auto" w:fill="EFF0F1"/>
+        </w:rPr>
+        <w:t>"description"</w:t>
+      </w:r>
+      <w:r>
+        <w:rPr>
+          <w:rFonts w:ascii="inherit" w:eastAsia="Times New Roman" w:hAnsi="inherit" w:cs="Courier New"/>
+          <w:color w:val="303336"/>
+          <w:sz w:val="20"/>
+          <w:szCs w:val="20"/>
+          <w:bdr w:val="none" w:sz="0" w:space="0" w:color="auto" w:frame="1"/>
+          <w:shd w:val="clear" w:color="auto" w:fill="EFF0F1"/>
+        </w:rPr>
+        <w:t>);</w:t>
+      </w:r>
+    </w:p>
+    <w:p>
+      <w:pPr>
+        <w:shd w:val="clear" w:color="auto" w:fill="EFF0F1"/>
+        <w:tabs>
+          <w:tab w:val="left" w:pos="916"/>
+          <w:tab w:val="left" w:pos="1832"/>
+          <w:tab w:val="left" w:pos="2748"/>
+          <w:tab w:val="left" w:pos="3664"/>
+          <w:tab w:val="left" w:pos="4580"/>
+          <w:tab w:val="left" w:pos="5496"/>
+          <w:tab w:val="left" w:pos="6412"/>
+          <w:tab w:val="left" w:pos="7328"/>
+          <w:tab w:val="left" w:pos="8244"/>
+          <w:tab w:val="left" w:pos="9160"/>
+          <w:tab w:val="left" w:pos="10076"/>
+          <w:tab w:val="left" w:pos="10992"/>
+          <w:tab w:val="left" w:pos="11908"/>
+          <w:tab w:val="left" w:pos="12824"/>
+          <w:tab w:val="left" w:pos="13740"/>
+          <w:tab w:val="left" w:pos="14656"/>
+        </w:tabs>
+        <w:spacing w:after="0" w:line="240" w:lineRule="auto"/>
+        <w:textAlignment w:val="baseline"/>
+        <w:rPr>
+          <w:rFonts w:ascii="inherit" w:eastAsia="Times New Roman" w:hAnsi="inherit" w:cs="Courier New"/>
+          <w:color w:val="303336"/>
+          <w:sz w:val="20"/>
+          <w:szCs w:val="20"/>
+          <w:bdr w:val="none" w:sz="0" w:space="0" w:color="auto" w:frame="1"/>
+          <w:shd w:val="clear" w:color="auto" w:fill="EFF0F1"/>
+        </w:rPr>
+      </w:pPr>
+      <w:r>
+        <w:rPr>
+          <w:rFonts w:ascii="inherit" w:eastAsia="Times New Roman" w:hAnsi="inherit" w:cs="Courier New"/>
+          <w:color w:val="303336"/>
+          <w:sz w:val="20"/>
+          <w:szCs w:val="20"/>
+          <w:bdr w:val="none" w:sz="0" w:space="0" w:color="auto" w:frame="1"/>
+          <w:shd w:val="clear" w:color="auto" w:fill="EFF0F1"/>
+        </w:rPr>
+        <w:t xml:space="preserve">    $table-&gt;timestamps();</w:t>
+      </w:r>
+    </w:p>
+    <w:p>
+      <w:pPr>
+        <w:shd w:val="clear" w:color="auto" w:fill="EFF0F1"/>
+        <w:tabs>
+          <w:tab w:val="left" w:pos="916"/>
+          <w:tab w:val="left" w:pos="1832"/>
+          <w:tab w:val="left" w:pos="2748"/>
+          <w:tab w:val="left" w:pos="3664"/>
+          <w:tab w:val="left" w:pos="4580"/>
+          <w:tab w:val="left" w:pos="5496"/>
+          <w:tab w:val="left" w:pos="6412"/>
+          <w:tab w:val="left" w:pos="7328"/>
+          <w:tab w:val="left" w:pos="8244"/>
+          <w:tab w:val="left" w:pos="9160"/>
+          <w:tab w:val="left" w:pos="10076"/>
+          <w:tab w:val="left" w:pos="10992"/>
+          <w:tab w:val="left" w:pos="11908"/>
+          <w:tab w:val="left" w:pos="12824"/>
+          <w:tab w:val="left" w:pos="13740"/>
+          <w:tab w:val="left" w:pos="14656"/>
+        </w:tabs>
+        <w:spacing w:after="0" w:line="240" w:lineRule="auto"/>
+        <w:textAlignment w:val="baseline"/>
+        <w:rPr>
+          <w:rFonts w:ascii="Consolas" w:eastAsia="Times New Roman" w:hAnsi="Consolas" w:cs="Courier New"/>
+          <w:color w:val="393318"/>
+          <w:sz w:val="20"/>
+          <w:szCs w:val="20"/>
+        </w:rPr>
+      </w:pPr>
+      <w:r>
+        <w:rPr>
+          <w:rFonts w:ascii="inherit" w:eastAsia="Times New Roman" w:hAnsi="inherit" w:cs="Courier New"/>
+          <w:color w:val="303336"/>
+          <w:sz w:val="20"/>
+          <w:szCs w:val="20"/>
+          <w:bdr w:val="none" w:sz="0" w:space="0" w:color="auto" w:frame="1"/>
+          <w:shd w:val="clear" w:color="auto" w:fill="EFF0F1"/>
+        </w:rPr>
+        <w:t>});</w:t>
+      </w:r>
+    </w:p>
+    <w:p>
+      <w:pPr>
+        <w:spacing w:line="240" w:lineRule="auto"/>
+        <w:rPr>
+          <w:sz w:val="28"/>
+        </w:rPr>
+      </w:pPr>
+      <w:r>
+        <w:rPr>
+          <w:sz w:val="28"/>
+        </w:rPr>
+        <w:t xml:space="preserve">Src: </w:t>
+      </w:r>
+      <w:hyperlink r:id="rId35" w:history="1">
+        <w:r>
+          <w:rPr>
+            <w:rStyle w:val="Hyperlink"/>
+            <w:sz w:val="28"/>
+          </w:rPr>
+          <w:t>https://stackoverflow.com/questions/16791613/add-a-new-column-to-existing-table-in-a-migration</w:t>
+        </w:r>
+      </w:hyperlink>
+    </w:p>
+    <w:p>
+      <w:pPr>
+        <w:spacing w:line="240" w:lineRule="auto"/>
+        <w:rPr>
+          <w:sz w:val="28"/>
+        </w:rPr>
+      </w:pPr>
+    </w:p>
+    <w:p>
+      <w:pPr>
+        <w:spacing w:line="240" w:lineRule="auto"/>
+        <w:rPr>
+          <w:sz w:val="30"/>
+        </w:rPr>
+      </w:pPr>
+    </w:p>
+    <w:p>
+      <w:pPr>
+        <w:spacing w:line="240" w:lineRule="auto"/>
+        <w:rPr>
+          <w:sz w:val="30"/>
+        </w:rPr>
+      </w:pPr>
+    </w:p>
+    <w:p>
+      <w:pPr>
+        <w:spacing w:line="240" w:lineRule="auto"/>
+        <w:rPr>
+          <w:sz w:val="30"/>
+        </w:rPr>
+      </w:pPr>
+      <w:r>
+        <w:rPr>
+          <w:sz w:val="30"/>
+        </w:rPr>
+        <w:t>________________ Date:: 33.Nov.2017 ________________</w:t>
+      </w:r>
+    </w:p>
+    <w:p>
+      <w:pPr>
+        <w:spacing w:line="240" w:lineRule="auto"/>
+        <w:rPr>
+          <w:sz w:val="30"/>
+        </w:rPr>
+      </w:pPr>
       <w:r>
         <w:rPr>
           <w:sz w:val="30"/>
@@ -10648,65 +11614,6 @@
         <w:rPr>
           <w:sz w:val="30"/>
         </w:rPr>
-        <w:t xml:space="preserve">Src: </w:t>
-      </w:r>
-    </w:p>
-    <w:p>
-      <w:pPr>
-        <w:spacing w:line="240" w:lineRule="auto"/>
-        <w:rPr>
-          <w:sz w:val="30"/>
-        </w:rPr>
-      </w:pPr>
-    </w:p>
-    <w:p>
-      <w:pPr>
-        <w:spacing w:line="240" w:lineRule="auto"/>
-        <w:rPr>
-          <w:sz w:val="30"/>
-        </w:rPr>
-      </w:pPr>
-    </w:p>
-    <w:p>
-      <w:pPr>
-        <w:spacing w:line="240" w:lineRule="auto"/>
-        <w:rPr>
-          <w:sz w:val="30"/>
-        </w:rPr>
-      </w:pPr>
-      <w:r>
-        <w:rPr>
-          <w:sz w:val="30"/>
-        </w:rPr>
-        <w:t>________________ Date:: 33.Nov.2017 ________________</w:t>
-      </w:r>
-    </w:p>
-    <w:p>
-      <w:pPr>
-        <w:spacing w:line="240" w:lineRule="auto"/>
-        <w:rPr>
-          <w:sz w:val="30"/>
-        </w:rPr>
-      </w:pPr>
-      <w:r>
-        <w:rPr>
-          <w:sz w:val="30"/>
-        </w:rPr>
-        <w:t xml:space="preserve">---------------() </w:t>
-      </w:r>
-    </w:p>
-    <w:p>
-      <w:pPr>
-        <w:spacing w:line="240" w:lineRule="auto"/>
-        <w:rPr>
-          <w:sz w:val="30"/>
-        </w:rPr>
-      </w:pPr>
-      <w:r>
-        <w:rPr>
-          <w:sz w:val="30"/>
-        </w:rPr>
-        <w:lastRenderedPageBreak/>
         <w:t xml:space="preserve">Src: </w:t>
       </w:r>
     </w:p>
@@ -11950,7 +12857,7 @@
 </file>
 
 <file path=customXml/itemProps1.xml><?xml version="1.0" encoding="utf-8"?>
-<ds:datastoreItem xmlns:ds="http://schemas.openxmlformats.org/officeDocument/2006/customXml" ds:itemID="{661EA158-2495-4121-9749-1A0F744C38C1}">
+<ds:datastoreItem xmlns:ds="http://schemas.openxmlformats.org/officeDocument/2006/customXml" ds:itemID="{7AFE4A10-70BE-45EF-B240-FE775874911E}">
   <ds:schemaRefs>
     <ds:schemaRef ds:uri="http://schemas.openxmlformats.org/officeDocument/2006/bibliography"/>
   </ds:schemaRefs>

</xml_diff>